<commit_message>
Update Measuring Prompt Energy document and remove sample.py script
- Added a reference link to the Hugging Face dataset in the Measuring Prompt Energy document.
- Included a new reference to an academic paper in the document.
- Deleted the sample.py script as it is no longer needed for dataset exploration.
</commit_message>
<xml_diff>
--- a/Measuring Prompt Energy in LLMs.docx
+++ b/Measuring Prompt Energy in LLMs.docx
@@ -208,6 +208,19 @@
             <w:r>
               <w:br/>
               <w:t>LMSYS-Chat-1M — 1,000,000 real user conversations</w:t>
+            </w:r>
+          </w:p>
+          <w:p>
+            <w:hyperlink r:id="rId5" w:history="1">
+              <w:r>
+                <w:rPr>
+                  <w:rStyle w:val="Hyperlink"/>
+                </w:rPr>
+                <w:t>https://huggingface.co/datasets/lmsys/lmsys-chat-1m</w:t>
+              </w:r>
+            </w:hyperlink>
+            <w:r>
+              <w:t xml:space="preserve"> </w:t>
             </w:r>
           </w:p>
           <w:p>
@@ -335,6 +348,46 @@
         </w:rPr>
       </w:pPr>
     </w:p>
+    <w:p>
+      <w:pPr>
+        <w:rPr>
+          <w:b/>
+          <w:bCs/>
+        </w:rPr>
+      </w:pPr>
+    </w:p>
+    <w:p>
+      <w:pPr>
+        <w:rPr>
+          <w:b/>
+          <w:bCs/>
+        </w:rPr>
+      </w:pPr>
+      <w:r>
+        <w:rPr>
+          <w:b/>
+          <w:bCs/>
+        </w:rPr>
+        <w:t>References:</w:t>
+      </w:r>
+    </w:p>
+    <w:p>
+      <w:hyperlink r:id="rId6" w:history="1">
+        <w:r>
+          <w:rPr>
+            <w:rStyle w:val="Hyperlink"/>
+          </w:rPr>
+          <w:t>https://arxiv.org/pdf/2407.16893</w:t>
+        </w:r>
+      </w:hyperlink>
+      <w:r>
+        <w:t xml:space="preserve"> </w:t>
+      </w:r>
+    </w:p>
+    <w:p/>
+    <w:p/>
+    <w:p/>
+    <w:p/>
     <w:sectPr>
       <w:pgSz w:w="12240" w:h="15840"/>
       <w:pgMar w:top="1440" w:right="1440" w:bottom="1440" w:left="1440" w:header="720" w:footer="720" w:gutter="0"/>
@@ -2465,6 +2518,29 @@
       </w:tblBorders>
     </w:tblPr>
   </w:style>
+  <w:style w:type="character" w:styleId="Hyperlink">
+    <w:name w:val="Hyperlink"/>
+    <w:basedOn w:val="DefaultParagraphFont"/>
+    <w:uiPriority w:val="99"/>
+    <w:unhideWhenUsed/>
+    <w:rsid w:val="00313230"/>
+    <w:rPr>
+      <w:color w:val="467886" w:themeColor="hyperlink"/>
+      <w:u w:val="single"/>
+    </w:rPr>
+  </w:style>
+  <w:style w:type="character" w:styleId="UnresolvedMention">
+    <w:name w:val="Unresolved Mention"/>
+    <w:basedOn w:val="DefaultParagraphFont"/>
+    <w:uiPriority w:val="99"/>
+    <w:semiHidden/>
+    <w:unhideWhenUsed/>
+    <w:rsid w:val="00313230"/>
+    <w:rPr>
+      <w:color w:val="605E5C"/>
+      <w:shd w:val="clear" w:color="auto" w:fill="E1DFDD"/>
+    </w:rPr>
+  </w:style>
 </w:styles>
 </file>
 

</xml_diff>

<commit_message>
Refactor explore.ipynb for clarity and efficiency
- Updated markdown headers for better readability and context.
- Revised dataset loading and exploration code to improve clarity and execution flow.
- Enhanced output display for the first conversation, clearly labeling prompts and responses.
- Added a verification step for the energy measurement pipeline in the Measuring Prompt Energy document.
</commit_message>
<xml_diff>
--- a/Measuring Prompt Energy in LLMs.docx
+++ b/Measuring Prompt Energy in LLMs.docx
@@ -385,6 +385,133 @@
       </w:r>
     </w:p>
     <w:p/>
+    <w:p>
+      <w:pPr>
+        <w:pBdr>
+          <w:top w:val="single" w:sz="4" w:space="1" w:color="auto"/>
+        </w:pBdr>
+      </w:pPr>
+    </w:p>
+    <w:p>
+      <w:pPr>
+        <w:pBdr>
+          <w:top w:val="single" w:sz="4" w:space="1" w:color="auto"/>
+        </w:pBdr>
+      </w:pPr>
+      <w:hyperlink r:id="rId7" w:history="1">
+        <w:r>
+          <w:rPr>
+            <w:rStyle w:val="Hyperlink"/>
+          </w:rPr>
+          <w:t>https://chat.deepseek.com/a/chat/s/5c44573e-18ac-4e7d-a6ab-a275731811d3</w:t>
+        </w:r>
+      </w:hyperlink>
+      <w:r>
+        <w:t xml:space="preserve"> </w:t>
+      </w:r>
+    </w:p>
+    <w:p>
+      <w:pPr>
+        <w:pBdr>
+          <w:top w:val="single" w:sz="4" w:space="1" w:color="auto"/>
+        </w:pBdr>
+      </w:pPr>
+    </w:p>
+    <w:p>
+      <w:pPr>
+        <w:pBdr>
+          <w:top w:val="single" w:sz="4" w:space="1" w:color="auto"/>
+        </w:pBdr>
+        <w:rPr>
+          <w:b/>
+          <w:bCs/>
+        </w:rPr>
+      </w:pPr>
+      <w:r>
+        <w:rPr>
+          <w:b/>
+          <w:bCs/>
+        </w:rPr>
+        <w:t>Execute a test with exactly 100 prompts from your dataset to verify entire measurement pipeline works before scaling up.</w:t>
+      </w:r>
+    </w:p>
+    <w:p>
+      <w:pPr>
+        <w:numPr>
+          <w:ilvl w:val="0"/>
+          <w:numId w:val="9"/>
+        </w:numPr>
+      </w:pPr>
+      <w:r>
+        <w:t xml:space="preserve">Run </w:t>
+      </w:r>
+      <w:r>
+        <w:t>samples</w:t>
+      </w:r>
+      <w:r>
+        <w:t xml:space="preserve"> through energy measurement setup (</w:t>
+      </w:r>
+      <w:proofErr w:type="spellStart"/>
+      <w:r>
+        <w:t>CodeCarbon</w:t>
+      </w:r>
+      <w:proofErr w:type="spellEnd"/>
+      <w:r>
+        <w:t xml:space="preserve"> + LLM API)</w:t>
+      </w:r>
+    </w:p>
+    <w:p>
+      <w:pPr>
+        <w:numPr>
+          <w:ilvl w:val="0"/>
+          <w:numId w:val="9"/>
+        </w:numPr>
+      </w:pPr>
+      <w:r>
+        <w:t>Check that</w:t>
+      </w:r>
+      <w:r>
+        <w:t xml:space="preserve"> e</w:t>
+      </w:r>
+      <w:r>
+        <w:t>nergy data is being captured correctly</w:t>
+      </w:r>
+      <w:r>
+        <w:t xml:space="preserve">, </w:t>
+      </w:r>
+      <w:r>
+        <w:t>API calls are successful</w:t>
+      </w:r>
+      <w:r>
+        <w:t>, d</w:t>
+      </w:r>
+      <w:r>
+        <w:t>ata is logging properly</w:t>
+      </w:r>
+      <w:r>
+        <w:t>, and there are n</w:t>
+      </w:r>
+      <w:r>
+        <w:t>o major errors or bottlenecks</w:t>
+      </w:r>
+    </w:p>
+    <w:p>
+      <w:r>
+        <w:br/>
+      </w:r>
+      <w:r>
+        <w:br/>
+      </w:r>
+      <w:r>
+        <w:br/>
+      </w:r>
+    </w:p>
+    <w:p/>
+    <w:p/>
+    <w:p/>
+    <w:p/>
+    <w:p/>
+    <w:p/>
     <w:p/>
     <w:p/>
     <w:p/>
@@ -1554,6 +1681,123 @@
         <w:rFonts w:ascii="Wingdings" w:hAnsi="Wingdings" w:hint="default"/>
         <w:sz w:val="20"/>
       </w:rPr>
+    </w:lvl>
+  </w:abstractNum>
+  <w:abstractNum w:abstractNumId="8" w15:restartNumberingAfterBreak="0">
+    <w:nsid w:val="63E91F0D"/>
+    <w:multiLevelType w:val="multilevel"/>
+    <w:tmpl w:val="C902E584"/>
+    <w:lvl w:ilvl="0">
+      <w:start w:val="1"/>
+      <w:numFmt w:val="decimal"/>
+      <w:lvlText w:val="%1."/>
+      <w:lvlJc w:val="left"/>
+      <w:pPr>
+        <w:tabs>
+          <w:tab w:val="num" w:pos="720"/>
+        </w:tabs>
+        <w:ind w:left="720" w:hanging="360"/>
+      </w:pPr>
+    </w:lvl>
+    <w:lvl w:ilvl="1">
+      <w:start w:val="1"/>
+      <w:numFmt w:val="bullet"/>
+      <w:lvlText w:val="o"/>
+      <w:lvlJc w:val="left"/>
+      <w:pPr>
+        <w:tabs>
+          <w:tab w:val="num" w:pos="1440"/>
+        </w:tabs>
+        <w:ind w:left="1440" w:hanging="360"/>
+      </w:pPr>
+      <w:rPr>
+        <w:rFonts w:ascii="Courier New" w:hAnsi="Courier New" w:hint="default"/>
+        <w:sz w:val="20"/>
+      </w:rPr>
+    </w:lvl>
+    <w:lvl w:ilvl="2" w:tentative="1">
+      <w:start w:val="1"/>
+      <w:numFmt w:val="decimal"/>
+      <w:lvlText w:val="%3."/>
+      <w:lvlJc w:val="left"/>
+      <w:pPr>
+        <w:tabs>
+          <w:tab w:val="num" w:pos="2160"/>
+        </w:tabs>
+        <w:ind w:left="2160" w:hanging="360"/>
+      </w:pPr>
+    </w:lvl>
+    <w:lvl w:ilvl="3" w:tentative="1">
+      <w:start w:val="1"/>
+      <w:numFmt w:val="decimal"/>
+      <w:lvlText w:val="%4."/>
+      <w:lvlJc w:val="left"/>
+      <w:pPr>
+        <w:tabs>
+          <w:tab w:val="num" w:pos="2880"/>
+        </w:tabs>
+        <w:ind w:left="2880" w:hanging="360"/>
+      </w:pPr>
+    </w:lvl>
+    <w:lvl w:ilvl="4" w:tentative="1">
+      <w:start w:val="1"/>
+      <w:numFmt w:val="decimal"/>
+      <w:lvlText w:val="%5."/>
+      <w:lvlJc w:val="left"/>
+      <w:pPr>
+        <w:tabs>
+          <w:tab w:val="num" w:pos="3600"/>
+        </w:tabs>
+        <w:ind w:left="3600" w:hanging="360"/>
+      </w:pPr>
+    </w:lvl>
+    <w:lvl w:ilvl="5" w:tentative="1">
+      <w:start w:val="1"/>
+      <w:numFmt w:val="decimal"/>
+      <w:lvlText w:val="%6."/>
+      <w:lvlJc w:val="left"/>
+      <w:pPr>
+        <w:tabs>
+          <w:tab w:val="num" w:pos="4320"/>
+        </w:tabs>
+        <w:ind w:left="4320" w:hanging="360"/>
+      </w:pPr>
+    </w:lvl>
+    <w:lvl w:ilvl="6" w:tentative="1">
+      <w:start w:val="1"/>
+      <w:numFmt w:val="decimal"/>
+      <w:lvlText w:val="%7."/>
+      <w:lvlJc w:val="left"/>
+      <w:pPr>
+        <w:tabs>
+          <w:tab w:val="num" w:pos="5040"/>
+        </w:tabs>
+        <w:ind w:left="5040" w:hanging="360"/>
+      </w:pPr>
+    </w:lvl>
+    <w:lvl w:ilvl="7" w:tentative="1">
+      <w:start w:val="1"/>
+      <w:numFmt w:val="decimal"/>
+      <w:lvlText w:val="%8."/>
+      <w:lvlJc w:val="left"/>
+      <w:pPr>
+        <w:tabs>
+          <w:tab w:val="num" w:pos="5760"/>
+        </w:tabs>
+        <w:ind w:left="5760" w:hanging="360"/>
+      </w:pPr>
+    </w:lvl>
+    <w:lvl w:ilvl="8" w:tentative="1">
+      <w:start w:val="1"/>
+      <w:numFmt w:val="decimal"/>
+      <w:lvlText w:val="%9."/>
+      <w:lvlJc w:val="left"/>
+      <w:pPr>
+        <w:tabs>
+          <w:tab w:val="num" w:pos="6480"/>
+        </w:tabs>
+        <w:ind w:left="6480" w:hanging="360"/>
+      </w:pPr>
     </w:lvl>
   </w:abstractNum>
   <w:num w:numId="1" w16cid:durableId="1121341176">
@@ -1579,6 +1823,9 @@
   </w:num>
   <w:num w:numId="8" w16cid:durableId="1270428822">
     <w:abstractNumId w:val="6"/>
+  </w:num>
+  <w:num w:numId="9" w16cid:durableId="1201044224">
+    <w:abstractNumId w:val="8"/>
   </w:num>
 </w:numbering>
 </file>
@@ -2186,6 +2433,7 @@
   <w:style w:type="character" w:default="1" w:styleId="DefaultParagraphFont">
     <w:name w:val="Default Paragraph Font"/>
     <w:uiPriority w:val="1"/>
+    <w:semiHidden/>
     <w:unhideWhenUsed/>
   </w:style>
   <w:style w:type="table" w:default="1" w:styleId="TableNormal">

</xml_diff>

<commit_message>
Enhance explore.ipynb and update Measuring Prompt Energy document
- Added a new markdown cell in explore.ipynb outlining functions for data cleaning and prompt metadata management.
- Revised the Measuring Prompt Energy document for clarity, including improved phrasing and organization of research questions, system requirements, and data collection methods.
- Consolidated and clarified the experimental plan and logistics for measuring energy consumption in LLMs.
</commit_message>
<xml_diff>
--- a/Measuring Prompt Energy in LLMs.docx
+++ b/Measuring Prompt Energy in LLMs.docx
@@ -3,33 +3,35 @@
 <w:document xmlns:wpc="http://schemas.microsoft.com/office/word/2010/wordprocessingCanvas" xmlns:cx="http://schemas.microsoft.com/office/drawing/2014/chartex" xmlns:cx1="http://schemas.microsoft.com/office/drawing/2015/9/8/chartex" xmlns:cx2="http://schemas.microsoft.com/office/drawing/2015/10/21/chartex" xmlns:cx3="http://schemas.microsoft.com/office/drawing/2016/5/9/chartex" xmlns:cx4="http://schemas.microsoft.com/office/drawing/2016/5/10/chartex" xmlns:cx5="http://schemas.microsoft.com/office/drawing/2016/5/11/chartex" xmlns:cx6="http://schemas.microsoft.com/office/drawing/2016/5/12/chartex" xmlns:cx7="http://schemas.microsoft.com/office/drawing/2016/5/13/chartex" xmlns:cx8="http://schemas.microsoft.com/office/drawing/2016/5/14/chartex" xmlns:mc="http://schemas.openxmlformats.org/markup-compatibility/2006" xmlns:aink="http://schemas.microsoft.com/office/drawing/2016/ink" xmlns:am3d="http://schemas.microsoft.com/office/drawing/2017/model3d" xmlns:o="urn:schemas-microsoft-com:office:office" xmlns:oel="http://schemas.microsoft.com/office/2019/extlst" xmlns:r="http://schemas.openxmlformats.org/officeDocument/2006/relationships" xmlns:m="http://schemas.openxmlformats.org/officeDocument/2006/math" xmlns:v="urn:schemas-microsoft-com:vml" xmlns:wp14="http://schemas.microsoft.com/office/word/2010/wordprocessingDrawing" xmlns:wp="http://schemas.openxmlformats.org/drawingml/2006/wordprocessingDrawing" xmlns:w10="urn:schemas-microsoft-com:office:word" xmlns:w="http://schemas.openxmlformats.org/wordprocessingml/2006/main" xmlns:w14="http://schemas.microsoft.com/office/word/2010/wordml" xmlns:w15="http://schemas.microsoft.com/office/word/2012/wordml" xmlns:w16cex="http://schemas.microsoft.com/office/word/2018/wordml/cex" xmlns:w16cid="http://schemas.microsoft.com/office/word/2016/wordml/cid" xmlns:w16="http://schemas.microsoft.com/office/word/2018/wordml" xmlns:w16du="http://schemas.microsoft.com/office/word/2023/wordml/word16du" xmlns:w16sdtdh="http://schemas.microsoft.com/office/word/2020/wordml/sdtdatahash" xmlns:w16sdtfl="http://schemas.microsoft.com/office/word/2024/wordml/sdtformatlock" xmlns:w16se="http://schemas.microsoft.com/office/word/2015/wordml/symex" xmlns:wpg="http://schemas.microsoft.com/office/word/2010/wordprocessingGroup" xmlns:wpi="http://schemas.microsoft.com/office/word/2010/wordprocessingInk" xmlns:wne="http://schemas.microsoft.com/office/word/2006/wordml" xmlns:wps="http://schemas.microsoft.com/office/word/2010/wordprocessingShape" mc:Ignorable="w14 w15 w16se w16cid w16 w16cex w16sdtdh w16sdtfl w16du wp14">
   <w:body>
     <w:p>
-      <w:pPr>
+      <w:r>
         <w:rPr>
           <w:b/>
           <w:bCs/>
         </w:rPr>
-      </w:pPr>
+        <w:t>Measuring Prompt Energy in LLMs</w:t>
+      </w:r>
+    </w:p>
+    <w:p>
       <w:r>
         <w:rPr>
           <w:b/>
           <w:bCs/>
         </w:rPr>
-        <w:t>Research Question:</w:t>
-      </w:r>
-    </w:p>
-    <w:p>
-      <w:r>
-        <w:t>How do measurable prompt characteristics such as word count, syntactic complexity, sentiment, and frequency of specific semantic categories influence the energy consumption of large language models?</w:t>
-      </w:r>
-    </w:p>
-    <w:p/>
-    <w:p>
-      <w:pPr>
-        <w:rPr>
-          <w:b/>
-          <w:bCs/>
-        </w:rPr>
-      </w:pPr>
+        <w:t>Research Question</w:t>
+      </w:r>
+      <w:r>
+        <w:br/>
+        <w:t>How do measurable prompt characteristics—such as word count, syntactic complexity, sentiment, and frequency of specific semantic categories—influence the energy consumption of large language models (LLMs)?</w:t>
+      </w:r>
+    </w:p>
+    <w:p>
+      <w:r>
+        <w:pict w14:anchorId="1562855D">
+          <v:rect id="_x0000_i1061" style="width:0;height:1.5pt" o:hralign="center" o:hrstd="t" o:hr="t" fillcolor="#a0a0a0" stroked="f"/>
+        </w:pict>
+      </w:r>
+    </w:p>
+    <w:p>
       <w:r>
         <w:rPr>
           <w:b/>
@@ -37,341 +39,626 @@
         </w:rPr>
         <w:t>System Requirements</w:t>
       </w:r>
+    </w:p>
+    <w:p>
+      <w:pPr>
+        <w:numPr>
+          <w:ilvl w:val="0"/>
+          <w:numId w:val="13"/>
+        </w:numPr>
+      </w:pPr>
+      <w:r>
+        <w:t>Collect a diverse set of prompts varying in length, complexity, sentiment, and topic.</w:t>
+      </w:r>
+    </w:p>
+    <w:p>
+      <w:pPr>
+        <w:numPr>
+          <w:ilvl w:val="0"/>
+          <w:numId w:val="13"/>
+        </w:numPr>
+      </w:pPr>
+      <w:r>
+        <w:t>Measure or estimate the energy usage for each prompt processed by a large language model.</w:t>
+      </w:r>
+    </w:p>
+    <w:p>
+      <w:pPr>
+        <w:numPr>
+          <w:ilvl w:val="0"/>
+          <w:numId w:val="13"/>
+        </w:numPr>
+      </w:pPr>
+      <w:r>
+        <w:t>Record prompt features: word count, syntactic complexity, sentiment, and frequency of semantic categories.</w:t>
+      </w:r>
+    </w:p>
+    <w:p>
+      <w:pPr>
+        <w:numPr>
+          <w:ilvl w:val="0"/>
+          <w:numId w:val="13"/>
+        </w:numPr>
+      </w:pPr>
+      <w:r>
+        <w:t>Analyze how these features relate to total and relative energy consumption.</w:t>
+      </w:r>
+    </w:p>
+    <w:p>
+      <w:pPr>
+        <w:numPr>
+          <w:ilvl w:val="0"/>
+          <w:numId w:val="13"/>
+        </w:numPr>
+      </w:pPr>
+      <w:r>
+        <w:t>Present results with graphs, charts, and tables.</w:t>
+      </w:r>
+    </w:p>
+    <w:p>
+      <w:pPr>
+        <w:numPr>
+          <w:ilvl w:val="0"/>
+          <w:numId w:val="13"/>
+        </w:numPr>
+      </w:pPr>
+      <w:r>
+        <w:t>Save data and results in a structured format (e.g., CSV or database).</w:t>
+      </w:r>
+    </w:p>
+    <w:p>
+      <w:pPr>
+        <w:numPr>
+          <w:ilvl w:val="0"/>
+          <w:numId w:val="13"/>
+        </w:numPr>
+      </w:pPr>
+      <w:r>
+        <w:t>Ensure experiments are repeatable with the same inputs and configurations.</w:t>
+      </w:r>
+    </w:p>
+    <w:p>
+      <w:pPr>
+        <w:numPr>
+          <w:ilvl w:val="0"/>
+          <w:numId w:val="13"/>
+        </w:numPr>
+      </w:pPr>
+      <w:r>
+        <w:t>Summarize which prompt characteristics increase or decrease energy use.</w:t>
+      </w:r>
+    </w:p>
+    <w:p>
+      <w:r>
+        <w:pict w14:anchorId="7FA2F502">
+          <v:rect id="_x0000_i1062" style="width:0;height:1.5pt" o:hralign="center" o:hrstd="t" o:hr="t" fillcolor="#a0a0a0" stroked="f"/>
+        </w:pict>
+      </w:r>
+    </w:p>
+    <w:p>
       <w:r>
         <w:rPr>
           <w:b/>
           <w:bCs/>
         </w:rPr>
-        <w:t>:</w:t>
-      </w:r>
-    </w:p>
-    <w:p>
-      <w:pPr>
-        <w:pStyle w:val="ListParagraph"/>
-        <w:numPr>
-          <w:ilvl w:val="0"/>
-          <w:numId w:val="7"/>
-        </w:numPr>
-      </w:pPr>
-      <w:r>
-        <w:t>Collect a diverse set of prompts that vary in length, complexity, sentiment, and topic.</w:t>
-      </w:r>
-    </w:p>
-    <w:p>
-      <w:pPr>
-        <w:pStyle w:val="ListParagraph"/>
-        <w:numPr>
-          <w:ilvl w:val="0"/>
-          <w:numId w:val="7"/>
-        </w:numPr>
-      </w:pPr>
-      <w:r>
-        <w:t>Measure or estimate the energy usage for each prompt processed by a large language model.</w:t>
-      </w:r>
-    </w:p>
-    <w:p>
-      <w:pPr>
-        <w:pStyle w:val="ListParagraph"/>
-        <w:numPr>
-          <w:ilvl w:val="0"/>
-          <w:numId w:val="7"/>
-        </w:numPr>
-      </w:pPr>
-      <w:r>
-        <w:t>Record prompt features such as word count, syntactic complexity, sentiment, and frequency of specific semantic categories.</w:t>
-      </w:r>
-    </w:p>
-    <w:p>
-      <w:pPr>
-        <w:pStyle w:val="ListParagraph"/>
-        <w:numPr>
-          <w:ilvl w:val="0"/>
-          <w:numId w:val="7"/>
-        </w:numPr>
-      </w:pPr>
-      <w:r>
-        <w:t>Analyze how these features relate to the total and relative energy consumption of the model.</w:t>
-      </w:r>
-    </w:p>
-    <w:p>
-      <w:pPr>
-        <w:pStyle w:val="ListParagraph"/>
-        <w:numPr>
-          <w:ilvl w:val="0"/>
-          <w:numId w:val="7"/>
-        </w:numPr>
-      </w:pPr>
-      <w:r>
-        <w:t>Present the results using clear and simple visualizations such as graphs, charts, and tables.</w:t>
-      </w:r>
-    </w:p>
-    <w:p>
-      <w:pPr>
-        <w:pStyle w:val="ListParagraph"/>
-        <w:numPr>
-          <w:ilvl w:val="0"/>
-          <w:numId w:val="7"/>
-        </w:numPr>
-      </w:pPr>
-      <w:r>
-        <w:t>Save all collected data and analysis results in a structured, reusable format (for example, CSV or database).</w:t>
-      </w:r>
-    </w:p>
-    <w:p>
-      <w:pPr>
-        <w:pStyle w:val="ListParagraph"/>
-        <w:numPr>
-          <w:ilvl w:val="0"/>
-          <w:numId w:val="7"/>
-        </w:numPr>
-      </w:pPr>
-      <w:r>
-        <w:t>Ensure that experiments can be repeated with the same inputs and configurations to confirm consistency.</w:t>
-      </w:r>
-    </w:p>
-    <w:p>
-      <w:pPr>
-        <w:pStyle w:val="ListParagraph"/>
-        <w:numPr>
-          <w:ilvl w:val="0"/>
-          <w:numId w:val="7"/>
-        </w:numPr>
-      </w:pPr>
-      <w:r>
-        <w:t>Summarize which prompt characteristics tend to increase or decrease energy use.</w:t>
+        <w:t>Data Collection</w:t>
       </w:r>
       <w:r>
         <w:br/>
       </w:r>
-    </w:p>
-    <w:p>
-      <w:pPr>
+      <w:r>
         <w:rPr>
           <w:b/>
           <w:bCs/>
         </w:rPr>
-      </w:pPr>
+        <w:t>Source:</w:t>
+      </w:r>
+      <w:r>
+        <w:t xml:space="preserve"> LMSYS-Chat-1M — 1,000,000 real user conversations</w:t>
+      </w:r>
+      <w:r>
+        <w:br/>
+      </w:r>
       <w:r>
         <w:rPr>
           <w:b/>
           <w:bCs/>
         </w:rPr>
-        <w:t>GET A FUCK TON OF PROMPTS</w:t>
+        <w:t>URL:</w:t>
+      </w:r>
+      <w:r>
+        <w:t xml:space="preserve"> </w:t>
+      </w:r>
+      <w:hyperlink r:id="rId5" w:history="1">
+        <w:r>
+          <w:rPr>
+            <w:rStyle w:val="Hyperlink"/>
+          </w:rPr>
+          <w:t>https://huggingface.co/datasets/lmsys/lmsys-chat-1m</w:t>
+        </w:r>
+      </w:hyperlink>
+      <w:r>
+        <w:br/>
       </w:r>
       <w:r>
         <w:rPr>
           <w:b/>
           <w:bCs/>
         </w:rPr>
-        <w:t xml:space="preserve"> (50,000 – 100,000)</w:t>
+        <w:t>Sample:</w:t>
+      </w:r>
+      <w:r>
+        <w:t xml:space="preserve"> 75,000 first-turn user prompts (random)</w:t>
+      </w:r>
+      <w:r>
+        <w:br/>
       </w:r>
       <w:r>
         <w:rPr>
           <w:b/>
           <w:bCs/>
         </w:rPr>
-        <w:br/>
-      </w:r>
+        <w:t>Target Dataset:</w:t>
+      </w:r>
+      <w:r>
+        <w:t xml:space="preserve"> ~67,500 clean prompts after filtering</w:t>
+      </w:r>
+    </w:p>
+    <w:p>
       <w:r>
         <w:rPr>
           <w:b/>
           <w:bCs/>
         </w:rPr>
-        <w:br/>
-      </w:r>
+        <w:t>Rationale:</w:t>
+      </w:r>
+    </w:p>
+    <w:p>
+      <w:pPr>
+        <w:numPr>
+          <w:ilvl w:val="0"/>
+          <w:numId w:val="14"/>
+        </w:numPr>
+      </w:pPr>
+      <w:r>
+        <w:t>Real-world diversity (≈210K users)</w:t>
+      </w:r>
+    </w:p>
+    <w:p>
+      <w:pPr>
+        <w:numPr>
+          <w:ilvl w:val="0"/>
+          <w:numId w:val="14"/>
+        </w:numPr>
+      </w:pPr>
+      <w:r>
+        <w:t>Represents typical LLM usage patterns</w:t>
+      </w:r>
+    </w:p>
+    <w:p>
+      <w:pPr>
+        <w:numPr>
+          <w:ilvl w:val="0"/>
+          <w:numId w:val="14"/>
+        </w:numPr>
+      </w:pPr>
+      <w:r>
+        <w:t>Pre-cleaned (PII removed)</w:t>
+      </w:r>
+    </w:p>
+    <w:p>
+      <w:pPr>
+        <w:numPr>
+          <w:ilvl w:val="0"/>
+          <w:numId w:val="14"/>
+        </w:numPr>
+      </w:pPr>
+      <w:r>
+        <w:t>Average length: 69.5 tokens</w:t>
+      </w:r>
+    </w:p>
+    <w:p>
       <w:r>
         <w:rPr>
           <w:b/>
           <w:bCs/>
         </w:rPr>
-        <w:t>Data methods:</w:t>
-      </w:r>
-    </w:p>
-    <w:tbl>
-      <w:tblPr>
-        <w:tblStyle w:val="TableGrid"/>
-        <w:tblW w:w="0" w:type="auto"/>
-        <w:tblLook w:val="04A0" w:firstRow="1" w:lastRow="0" w:firstColumn="1" w:lastColumn="0" w:noHBand="0" w:noVBand="1"/>
-      </w:tblPr>
-      <w:tblGrid>
-        <w:gridCol w:w="9350"/>
-      </w:tblGrid>
-      <w:tr>
-        <w:tc>
-          <w:tcPr>
-            <w:tcW w:w="9350" w:type="dxa"/>
-          </w:tcPr>
-          <w:p>
-            <w:r>
-              <w:t>Source:</w:t>
-            </w:r>
-            <w:r>
-              <w:br/>
-              <w:t>LMSYS-Chat-1M — 1,000,000 real user conversations</w:t>
-            </w:r>
-          </w:p>
-          <w:p>
-            <w:hyperlink r:id="rId5" w:history="1">
-              <w:r>
-                <w:rPr>
-                  <w:rStyle w:val="Hyperlink"/>
-                </w:rPr>
-                <w:t>https://huggingface.co/datasets/lmsys/lmsys-chat-1m</w:t>
-              </w:r>
-            </w:hyperlink>
-            <w:r>
-              <w:t xml:space="preserve"> </w:t>
-            </w:r>
-          </w:p>
-          <w:p>
-            <w:r>
-              <w:t>Sample:</w:t>
-            </w:r>
-            <w:r>
-              <w:br/>
-              <w:t>75,000 first-turn user prompts (randomly selected)</w:t>
-            </w:r>
-          </w:p>
-          <w:p>
-            <w:r>
-              <w:t>Rationale:</w:t>
-            </w:r>
-          </w:p>
-          <w:p>
-            <w:pPr>
-              <w:numPr>
-                <w:ilvl w:val="0"/>
-                <w:numId w:val="8"/>
-              </w:numPr>
-            </w:pPr>
-            <w:r>
-              <w:t>Real-world diversity from approximately 210,000 users</w:t>
-            </w:r>
-          </w:p>
-          <w:p>
-            <w:pPr>
-              <w:numPr>
-                <w:ilvl w:val="0"/>
-                <w:numId w:val="8"/>
-              </w:numPr>
-            </w:pPr>
-            <w:r>
-              <w:t>Reflects typical, “average” LLM usage patterns</w:t>
-            </w:r>
-          </w:p>
-          <w:p>
-            <w:pPr>
-              <w:numPr>
-                <w:ilvl w:val="0"/>
-                <w:numId w:val="8"/>
-              </w:numPr>
-            </w:pPr>
-            <w:r>
-              <w:t>Pre-cleaned dataset (personally identifiable information removed)</w:t>
-            </w:r>
-          </w:p>
-          <w:p>
-            <w:pPr>
-              <w:numPr>
-                <w:ilvl w:val="0"/>
-                <w:numId w:val="8"/>
-              </w:numPr>
-            </w:pPr>
-            <w:r>
-              <w:t>Known average length: 69.5 tokens per prompt</w:t>
-            </w:r>
-          </w:p>
-          <w:p>
-            <w:r>
-              <w:t>Target Dataset:</w:t>
-            </w:r>
-            <w:r>
-              <w:br/>
-              <w:t>≈ 67,500 clean prompts after filtering</w:t>
-            </w:r>
-          </w:p>
-          <w:p>
-            <w:r>
-              <w:lastRenderedPageBreak/>
-              <w:t>Logistics:</w:t>
-            </w:r>
-            <w:r>
-              <w:br/>
-              <w:t>Hugging Face dataset — non-redistributable; for research use only</w:t>
-            </w:r>
-          </w:p>
-          <w:p>
-            <w:pPr>
-              <w:rPr>
-                <w:b/>
-                <w:bCs/>
-                <w:color w:val="EE0000"/>
-              </w:rPr>
-            </w:pPr>
-            <w:r>
-              <w:rPr>
-                <w:color w:val="EE0000"/>
-              </w:rPr>
-              <w:t>*</w:t>
-            </w:r>
-            <w:proofErr w:type="gramStart"/>
-            <w:r>
-              <w:rPr>
-                <w:color w:val="EE0000"/>
-              </w:rPr>
-              <w:t>note</w:t>
-            </w:r>
-            <w:proofErr w:type="gramEnd"/>
-            <w:r>
-              <w:rPr>
-                <w:color w:val="EE0000"/>
-              </w:rPr>
-              <w:t>: this is AI generated, please verify and improve methods section</w:t>
-            </w:r>
-            <w:r>
-              <w:rPr>
-                <w:b/>
-                <w:bCs/>
-                <w:color w:val="EE0000"/>
-              </w:rPr>
-              <w:t xml:space="preserve"> </w:t>
-            </w:r>
-          </w:p>
-        </w:tc>
-      </w:tr>
-    </w:tbl>
-    <w:p>
-      <w:pPr>
+        <w:lastRenderedPageBreak/>
+        <w:t>Logistics:</w:t>
+      </w:r>
+      <w:r>
+        <w:t xml:space="preserve"> Hugging Face dataset, non-redistributable, research use only</w:t>
+      </w:r>
+      <w:r>
+        <w:br/>
+      </w:r>
+      <w:r>
         <w:rPr>
           <w:b/>
           <w:bCs/>
         </w:rPr>
-      </w:pPr>
-    </w:p>
-    <w:p>
-      <w:pPr>
+        <w:t>Note:</w:t>
+      </w:r>
+      <w:r>
+        <w:t xml:space="preserve"> AI-generated draft; verify and refine methods.</w:t>
+      </w:r>
+    </w:p>
+    <w:p>
+      <w:r>
+        <w:pict w14:anchorId="299E3EB8">
+          <v:rect id="_x0000_i1063" style="width:0;height:1.5pt" o:hralign="center" o:hrstd="t" o:hr="t" fillcolor="#a0a0a0" stroked="f"/>
+        </w:pict>
+      </w:r>
+    </w:p>
+    <w:p>
+      <w:r>
         <w:rPr>
           <w:b/>
           <w:bCs/>
         </w:rPr>
-      </w:pPr>
-    </w:p>
-    <w:p>
-      <w:pPr>
+        <w:t>Experimental Plan</w:t>
+      </w:r>
+    </w:p>
+    <w:p>
+      <w:pPr>
+        <w:numPr>
+          <w:ilvl w:val="0"/>
+          <w:numId w:val="15"/>
+        </w:numPr>
+      </w:pPr>
+      <w:r>
+        <w:t>Run a pilot test with 100 prompts to verify the full pipeline.</w:t>
+      </w:r>
+    </w:p>
+    <w:p>
+      <w:pPr>
+        <w:numPr>
+          <w:ilvl w:val="0"/>
+          <w:numId w:val="15"/>
+        </w:numPr>
+      </w:pPr>
+      <w:r>
+        <w:t xml:space="preserve">Execute through </w:t>
+      </w:r>
+      <w:proofErr w:type="spellStart"/>
+      <w:r>
+        <w:t>CodeCarbon</w:t>
+      </w:r>
+      <w:proofErr w:type="spellEnd"/>
+      <w:r>
+        <w:t xml:space="preserve"> + LLM API.</w:t>
+      </w:r>
+    </w:p>
+    <w:p>
+      <w:pPr>
+        <w:numPr>
+          <w:ilvl w:val="0"/>
+          <w:numId w:val="15"/>
+        </w:numPr>
+      </w:pPr>
+      <w:r>
+        <w:t>Confirm correct energy data logging, successful API calls, and absence of major errors.</w:t>
+      </w:r>
+    </w:p>
+    <w:p>
+      <w:pPr>
+        <w:numPr>
+          <w:ilvl w:val="0"/>
+          <w:numId w:val="15"/>
+        </w:numPr>
+      </w:pPr>
+      <w:r>
+        <w:t>Scale to full dataset once validated.</w:t>
+      </w:r>
+    </w:p>
+    <w:p>
+      <w:r>
+        <w:pict w14:anchorId="36D8EF63">
+          <v:rect id="_x0000_i1064" style="width:0;height:1.5pt" o:hralign="center" o:hrstd="t" o:hr="t" fillcolor="#a0a0a0" stroked="f"/>
+        </w:pict>
+      </w:r>
+    </w:p>
+    <w:p>
+      <w:r>
         <w:rPr>
           <w:b/>
           <w:bCs/>
         </w:rPr>
-      </w:pPr>
+        <w:t>Measurement Overview</w:t>
+      </w:r>
+    </w:p>
+    <w:p>
+      <w:pPr>
+        <w:numPr>
+          <w:ilvl w:val="0"/>
+          <w:numId w:val="16"/>
+        </w:numPr>
+      </w:pPr>
+      <w:r>
+        <w:t>Measures energy variation across models, one at a time, allowing comparisons.</w:t>
+      </w:r>
+    </w:p>
+    <w:p>
+      <w:pPr>
+        <w:numPr>
+          <w:ilvl w:val="0"/>
+          <w:numId w:val="16"/>
+        </w:numPr>
+      </w:pPr>
+      <w:r>
+        <w:t xml:space="preserve">Uses </w:t>
+      </w:r>
+      <w:proofErr w:type="spellStart"/>
+      <w:r>
+        <w:t>CodeCarbon</w:t>
+      </w:r>
+      <w:proofErr w:type="spellEnd"/>
+      <w:r>
+        <w:t>, token counts, and latency.</w:t>
+      </w:r>
+    </w:p>
+    <w:p>
+      <w:pPr>
+        <w:numPr>
+          <w:ilvl w:val="0"/>
+          <w:numId w:val="16"/>
+        </w:numPr>
+      </w:pPr>
+      <w:r>
+        <w:t>Prompts are sent individually; paragraph-length completions expected.</w:t>
+      </w:r>
+    </w:p>
+    <w:p>
+      <w:pPr>
+        <w:numPr>
+          <w:ilvl w:val="0"/>
+          <w:numId w:val="16"/>
+        </w:numPr>
+      </w:pPr>
+      <w:r>
+        <w:t>Dataset goal: ~1M prompts in 300K conversations (adjustable).</w:t>
+      </w:r>
+    </w:p>
+    <w:p>
+      <w:pPr>
+        <w:numPr>
+          <w:ilvl w:val="0"/>
+          <w:numId w:val="16"/>
+        </w:numPr>
+      </w:pPr>
+      <w:r>
+        <w:t>Budget capped at ~$400 total (per-token cost).</w:t>
+      </w:r>
+    </w:p>
+    <w:p>
+      <w:pPr>
+        <w:numPr>
+          <w:ilvl w:val="0"/>
+          <w:numId w:val="16"/>
+        </w:numPr>
+      </w:pPr>
+      <w:r>
+        <w:t>Emphasis on technical accuracy and efficiency.</w:t>
+      </w:r>
+    </w:p>
+    <w:p>
+      <w:r>
+        <w:pict w14:anchorId="3B647AF0">
+          <v:rect id="_x0000_i1065" style="width:0;height:1.5pt" o:hralign="center" o:hrstd="t" o:hr="t" fillcolor="#a0a0a0" stroked="f"/>
+        </w:pict>
+      </w:r>
+    </w:p>
+    <w:p>
       <w:r>
         <w:rPr>
           <w:b/>
           <w:bCs/>
         </w:rPr>
-        <w:t>References:</w:t>
-      </w:r>
-    </w:p>
-    <w:p>
+        <w:t>LLM API Plan</w:t>
+      </w:r>
+      <w:r>
+        <w:br/>
+      </w:r>
+      <w:r>
+        <w:rPr>
+          <w:b/>
+          <w:bCs/>
+        </w:rPr>
+        <w:t>Objective:</w:t>
+      </w:r>
+      <w:r>
+        <w:t xml:space="preserve"> Measure energy use across reproducible, metadata-rich, and affordable models compatible with </w:t>
+      </w:r>
+      <w:proofErr w:type="spellStart"/>
+      <w:r>
+        <w:t>CodeCarbon</w:t>
+      </w:r>
+      <w:proofErr w:type="spellEnd"/>
+      <w:r>
+        <w:t>.</w:t>
+      </w:r>
+    </w:p>
+    <w:p>
+      <w:r>
+        <w:rPr>
+          <w:b/>
+          <w:bCs/>
+        </w:rPr>
+        <w:t>Models:</w:t>
+      </w:r>
+    </w:p>
+    <w:p>
+      <w:pPr>
+        <w:numPr>
+          <w:ilvl w:val="0"/>
+          <w:numId w:val="17"/>
+        </w:numPr>
+      </w:pPr>
+      <w:r>
+        <w:t>GPT-4o / GPT-4o-mini (</w:t>
+      </w:r>
+      <w:proofErr w:type="gramStart"/>
+      <w:r>
+        <w:t>OpenAI) —</w:t>
+      </w:r>
+      <w:proofErr w:type="gramEnd"/>
+      <w:r>
+        <w:t xml:space="preserve"> baseline</w:t>
+      </w:r>
+    </w:p>
+    <w:p>
+      <w:pPr>
+        <w:numPr>
+          <w:ilvl w:val="0"/>
+          <w:numId w:val="17"/>
+        </w:numPr>
+      </w:pPr>
+      <w:r>
+        <w:t>Claude 3 Sonnet (</w:t>
+      </w:r>
+      <w:proofErr w:type="gramStart"/>
+      <w:r>
+        <w:t>Anthropic) —</w:t>
+      </w:r>
+      <w:proofErr w:type="gramEnd"/>
+      <w:r>
+        <w:t xml:space="preserve"> balanced</w:t>
+      </w:r>
+    </w:p>
+    <w:p>
+      <w:pPr>
+        <w:numPr>
+          <w:ilvl w:val="0"/>
+          <w:numId w:val="17"/>
+        </w:numPr>
+      </w:pPr>
+      <w:r>
+        <w:t xml:space="preserve">Mistral Large / </w:t>
+      </w:r>
+      <w:proofErr w:type="spellStart"/>
+      <w:r>
+        <w:t>Mixtral</w:t>
+      </w:r>
+      <w:proofErr w:type="spellEnd"/>
+      <w:r>
+        <w:t xml:space="preserve"> 8×22B (Together.ai / </w:t>
+      </w:r>
+      <w:proofErr w:type="gramStart"/>
+      <w:r>
+        <w:t>Replicate) —</w:t>
+      </w:r>
+      <w:proofErr w:type="gramEnd"/>
+      <w:r>
+        <w:t xml:space="preserve"> open-weight contrast</w:t>
+      </w:r>
+    </w:p>
+    <w:p>
+      <w:pPr>
+        <w:numPr>
+          <w:ilvl w:val="0"/>
+          <w:numId w:val="17"/>
+        </w:numPr>
+      </w:pPr>
+      <w:r>
+        <w:t>Gemini 1.5 Pro (</w:t>
+      </w:r>
+      <w:proofErr w:type="gramStart"/>
+      <w:r>
+        <w:t>Google) —</w:t>
+      </w:r>
+      <w:proofErr w:type="gramEnd"/>
+      <w:r>
+        <w:t xml:space="preserve"> low-cost variant</w:t>
+      </w:r>
+    </w:p>
+    <w:p>
+      <w:r>
+        <w:rPr>
+          <w:b/>
+          <w:bCs/>
+        </w:rPr>
+        <w:t>Execution:</w:t>
+      </w:r>
+    </w:p>
+    <w:p>
+      <w:pPr>
+        <w:numPr>
+          <w:ilvl w:val="0"/>
+          <w:numId w:val="18"/>
+        </w:numPr>
+      </w:pPr>
+      <w:r>
+        <w:lastRenderedPageBreak/>
+        <w:t xml:space="preserve">Send each prompt sequentially through </w:t>
+      </w:r>
+      <w:proofErr w:type="spellStart"/>
+      <w:r>
+        <w:t>CodeCarbon</w:t>
+      </w:r>
+      <w:proofErr w:type="spellEnd"/>
+      <w:r>
+        <w:t>.</w:t>
+      </w:r>
+    </w:p>
+    <w:p>
+      <w:pPr>
+        <w:numPr>
+          <w:ilvl w:val="0"/>
+          <w:numId w:val="18"/>
+        </w:numPr>
+      </w:pPr>
+      <w:r>
+        <w:t>Log tokens, latency, model version, and cost.</w:t>
+      </w:r>
+    </w:p>
+    <w:p>
+      <w:pPr>
+        <w:numPr>
+          <w:ilvl w:val="0"/>
+          <w:numId w:val="18"/>
+        </w:numPr>
+      </w:pPr>
+      <w:r>
+        <w:t>Set temperature = 0 for deterministic results.</w:t>
+      </w:r>
+    </w:p>
+    <w:p>
+      <w:pPr>
+        <w:numPr>
+          <w:ilvl w:val="0"/>
+          <w:numId w:val="18"/>
+        </w:numPr>
+      </w:pPr>
+      <w:r>
+        <w:t xml:space="preserve">Use GPT-4o-mini and Sonnet for bulk </w:t>
+      </w:r>
+      <w:proofErr w:type="gramStart"/>
+      <w:r>
+        <w:t>runs;</w:t>
+      </w:r>
+      <w:proofErr w:type="gramEnd"/>
+      <w:r>
+        <w:t xml:space="preserve"> larger models for subsets.</w:t>
+      </w:r>
+    </w:p>
+    <w:p>
+      <w:r>
+        <w:pict w14:anchorId="18CD1817">
+          <v:rect id="_x0000_i1066" style="width:0;height:1.5pt" o:hralign="center" o:hrstd="t" o:hr="t" fillcolor="#a0a0a0" stroked="f"/>
+        </w:pict>
+      </w:r>
+    </w:p>
+    <w:p>
+      <w:r>
+        <w:rPr>
+          <w:b/>
+          <w:bCs/>
+        </w:rPr>
+        <w:t>References</w:t>
+      </w:r>
+      <w:r>
+        <w:br/>
+      </w:r>
       <w:hyperlink r:id="rId6" w:history="1">
         <w:r>
           <w:rPr>
@@ -381,23 +668,8 @@
         </w:r>
       </w:hyperlink>
       <w:r>
-        <w:t xml:space="preserve"> </w:t>
-      </w:r>
-    </w:p>
-    <w:p/>
-    <w:p>
-      <w:pPr>
-        <w:pBdr>
-          <w:top w:val="single" w:sz="4" w:space="1" w:color="auto"/>
-        </w:pBdr>
-      </w:pPr>
-    </w:p>
-    <w:p>
-      <w:pPr>
-        <w:pBdr>
-          <w:top w:val="single" w:sz="4" w:space="1" w:color="auto"/>
-        </w:pBdr>
-      </w:pPr>
+        <w:br/>
+      </w:r>
       <w:hyperlink r:id="rId7" w:history="1">
         <w:r>
           <w:rPr>
@@ -406,114 +678,7 @@
           <w:t>https://chat.deepseek.com/a/chat/s/5c44573e-18ac-4e7d-a6ab-a275731811d3</w:t>
         </w:r>
       </w:hyperlink>
-      <w:r>
-        <w:t xml:space="preserve"> </w:t>
-      </w:r>
-    </w:p>
-    <w:p>
-      <w:pPr>
-        <w:pBdr>
-          <w:top w:val="single" w:sz="4" w:space="1" w:color="auto"/>
-        </w:pBdr>
-      </w:pPr>
-    </w:p>
-    <w:p>
-      <w:pPr>
-        <w:pBdr>
-          <w:top w:val="single" w:sz="4" w:space="1" w:color="auto"/>
-        </w:pBdr>
-        <w:rPr>
-          <w:b/>
-          <w:bCs/>
-        </w:rPr>
-      </w:pPr>
-      <w:r>
-        <w:rPr>
-          <w:b/>
-          <w:bCs/>
-        </w:rPr>
-        <w:t>Execute a test with exactly 100 prompts from your dataset to verify entire measurement pipeline works before scaling up.</w:t>
-      </w:r>
-    </w:p>
-    <w:p>
-      <w:pPr>
-        <w:numPr>
-          <w:ilvl w:val="0"/>
-          <w:numId w:val="9"/>
-        </w:numPr>
-      </w:pPr>
-      <w:r>
-        <w:t xml:space="preserve">Run </w:t>
-      </w:r>
-      <w:r>
-        <w:t>samples</w:t>
-      </w:r>
-      <w:r>
-        <w:t xml:space="preserve"> through energy measurement setup (</w:t>
-      </w:r>
-      <w:proofErr w:type="spellStart"/>
-      <w:r>
-        <w:t>CodeCarbon</w:t>
-      </w:r>
-      <w:proofErr w:type="spellEnd"/>
-      <w:r>
-        <w:t xml:space="preserve"> + LLM API)</w:t>
-      </w:r>
-    </w:p>
-    <w:p>
-      <w:pPr>
-        <w:numPr>
-          <w:ilvl w:val="0"/>
-          <w:numId w:val="9"/>
-        </w:numPr>
-      </w:pPr>
-      <w:r>
-        <w:t>Check that</w:t>
-      </w:r>
-      <w:r>
-        <w:t xml:space="preserve"> e</w:t>
-      </w:r>
-      <w:r>
-        <w:t>nergy data is being captured correctly</w:t>
-      </w:r>
-      <w:r>
-        <w:t xml:space="preserve">, </w:t>
-      </w:r>
-      <w:r>
-        <w:t>API calls are successful</w:t>
-      </w:r>
-      <w:r>
-        <w:t>, d</w:t>
-      </w:r>
-      <w:r>
-        <w:t>ata is logging properly</w:t>
-      </w:r>
-      <w:r>
-        <w:t>, and there are n</w:t>
-      </w:r>
-      <w:r>
-        <w:t>o major errors or bottlenecks</w:t>
-      </w:r>
-    </w:p>
-    <w:p>
-      <w:r>
-        <w:br/>
-      </w:r>
-      <w:r>
-        <w:br/>
-      </w:r>
-      <w:r>
-        <w:br/>
-      </w:r>
-    </w:p>
-    <w:p/>
-    <w:p/>
-    <w:p/>
-    <w:p/>
-    <w:p/>
-    <w:p/>
-    <w:p/>
-    <w:p/>
+    </w:p>
     <w:p/>
     <w:sectPr>
       <w:pgSz w:w="12240" w:h="15840"/>
@@ -528,6 +693,155 @@
 <file path=word/numbering.xml><?xml version="1.0" encoding="utf-8"?>
 <w:numbering xmlns:wpc="http://schemas.microsoft.com/office/word/2010/wordprocessingCanvas" xmlns:cx="http://schemas.microsoft.com/office/drawing/2014/chartex" xmlns:cx1="http://schemas.microsoft.com/office/drawing/2015/9/8/chartex" xmlns:cx2="http://schemas.microsoft.com/office/drawing/2015/10/21/chartex" xmlns:cx3="http://schemas.microsoft.com/office/drawing/2016/5/9/chartex" xmlns:cx4="http://schemas.microsoft.com/office/drawing/2016/5/10/chartex" xmlns:cx5="http://schemas.microsoft.com/office/drawing/2016/5/11/chartex" xmlns:cx6="http://schemas.microsoft.com/office/drawing/2016/5/12/chartex" xmlns:cx7="http://schemas.microsoft.com/office/drawing/2016/5/13/chartex" xmlns:cx8="http://schemas.microsoft.com/office/drawing/2016/5/14/chartex" xmlns:mc="http://schemas.openxmlformats.org/markup-compatibility/2006" xmlns:aink="http://schemas.microsoft.com/office/drawing/2016/ink" xmlns:am3d="http://schemas.microsoft.com/office/drawing/2017/model3d" xmlns:o="urn:schemas-microsoft-com:office:office" xmlns:oel="http://schemas.microsoft.com/office/2019/extlst" xmlns:r="http://schemas.openxmlformats.org/officeDocument/2006/relationships" xmlns:m="http://schemas.openxmlformats.org/officeDocument/2006/math" xmlns:v="urn:schemas-microsoft-com:vml" xmlns:wp14="http://schemas.microsoft.com/office/word/2010/wordprocessingDrawing" xmlns:wp="http://schemas.openxmlformats.org/drawingml/2006/wordprocessingDrawing" xmlns:w10="urn:schemas-microsoft-com:office:word" xmlns:w="http://schemas.openxmlformats.org/wordprocessingml/2006/main" xmlns:w14="http://schemas.microsoft.com/office/word/2010/wordml" xmlns:w15="http://schemas.microsoft.com/office/word/2012/wordml" xmlns:w16cex="http://schemas.microsoft.com/office/word/2018/wordml/cex" xmlns:w16cid="http://schemas.microsoft.com/office/word/2016/wordml/cid" xmlns:w16="http://schemas.microsoft.com/office/word/2018/wordml" xmlns:w16du="http://schemas.microsoft.com/office/word/2023/wordml/word16du" xmlns:w16sdtdh="http://schemas.microsoft.com/office/word/2020/wordml/sdtdatahash" xmlns:w16sdtfl="http://schemas.microsoft.com/office/word/2024/wordml/sdtformatlock" xmlns:w16se="http://schemas.microsoft.com/office/word/2015/wordml/symex" xmlns:wpg="http://schemas.microsoft.com/office/word/2010/wordprocessingGroup" xmlns:wpi="http://schemas.microsoft.com/office/word/2010/wordprocessingInk" xmlns:wne="http://schemas.microsoft.com/office/word/2006/wordml" xmlns:wps="http://schemas.microsoft.com/office/word/2010/wordprocessingShape" mc:Ignorable="w14 w15 w16se w16cid w16 w16cex w16sdtdh w16sdtfl w16du wp14">
   <w:abstractNum w:abstractNumId="0" w15:restartNumberingAfterBreak="0">
+    <w:nsid w:val="02801742"/>
+    <w:multiLevelType w:val="multilevel"/>
+    <w:tmpl w:val="DC727F14"/>
+    <w:lvl w:ilvl="0">
+      <w:start w:val="1"/>
+      <w:numFmt w:val="bullet"/>
+      <w:lvlText w:val=""/>
+      <w:lvlJc w:val="left"/>
+      <w:pPr>
+        <w:tabs>
+          <w:tab w:val="num" w:pos="720"/>
+        </w:tabs>
+        <w:ind w:left="720" w:hanging="360"/>
+      </w:pPr>
+      <w:rPr>
+        <w:rFonts w:ascii="Symbol" w:hAnsi="Symbol" w:hint="default"/>
+        <w:sz w:val="20"/>
+      </w:rPr>
+    </w:lvl>
+    <w:lvl w:ilvl="1" w:tentative="1">
+      <w:start w:val="1"/>
+      <w:numFmt w:val="bullet"/>
+      <w:lvlText w:val="o"/>
+      <w:lvlJc w:val="left"/>
+      <w:pPr>
+        <w:tabs>
+          <w:tab w:val="num" w:pos="1440"/>
+        </w:tabs>
+        <w:ind w:left="1440" w:hanging="360"/>
+      </w:pPr>
+      <w:rPr>
+        <w:rFonts w:ascii="Courier New" w:hAnsi="Courier New" w:hint="default"/>
+        <w:sz w:val="20"/>
+      </w:rPr>
+    </w:lvl>
+    <w:lvl w:ilvl="2" w:tentative="1">
+      <w:start w:val="1"/>
+      <w:numFmt w:val="bullet"/>
+      <w:lvlText w:val=""/>
+      <w:lvlJc w:val="left"/>
+      <w:pPr>
+        <w:tabs>
+          <w:tab w:val="num" w:pos="2160"/>
+        </w:tabs>
+        <w:ind w:left="2160" w:hanging="360"/>
+      </w:pPr>
+      <w:rPr>
+        <w:rFonts w:ascii="Wingdings" w:hAnsi="Wingdings" w:hint="default"/>
+        <w:sz w:val="20"/>
+      </w:rPr>
+    </w:lvl>
+    <w:lvl w:ilvl="3" w:tentative="1">
+      <w:start w:val="1"/>
+      <w:numFmt w:val="bullet"/>
+      <w:lvlText w:val=""/>
+      <w:lvlJc w:val="left"/>
+      <w:pPr>
+        <w:tabs>
+          <w:tab w:val="num" w:pos="2880"/>
+        </w:tabs>
+        <w:ind w:left="2880" w:hanging="360"/>
+      </w:pPr>
+      <w:rPr>
+        <w:rFonts w:ascii="Wingdings" w:hAnsi="Wingdings" w:hint="default"/>
+        <w:sz w:val="20"/>
+      </w:rPr>
+    </w:lvl>
+    <w:lvl w:ilvl="4" w:tentative="1">
+      <w:start w:val="1"/>
+      <w:numFmt w:val="bullet"/>
+      <w:lvlText w:val=""/>
+      <w:lvlJc w:val="left"/>
+      <w:pPr>
+        <w:tabs>
+          <w:tab w:val="num" w:pos="3600"/>
+        </w:tabs>
+        <w:ind w:left="3600" w:hanging="360"/>
+      </w:pPr>
+      <w:rPr>
+        <w:rFonts w:ascii="Wingdings" w:hAnsi="Wingdings" w:hint="default"/>
+        <w:sz w:val="20"/>
+      </w:rPr>
+    </w:lvl>
+    <w:lvl w:ilvl="5" w:tentative="1">
+      <w:start w:val="1"/>
+      <w:numFmt w:val="bullet"/>
+      <w:lvlText w:val=""/>
+      <w:lvlJc w:val="left"/>
+      <w:pPr>
+        <w:tabs>
+          <w:tab w:val="num" w:pos="4320"/>
+        </w:tabs>
+        <w:ind w:left="4320" w:hanging="360"/>
+      </w:pPr>
+      <w:rPr>
+        <w:rFonts w:ascii="Wingdings" w:hAnsi="Wingdings" w:hint="default"/>
+        <w:sz w:val="20"/>
+      </w:rPr>
+    </w:lvl>
+    <w:lvl w:ilvl="6" w:tentative="1">
+      <w:start w:val="1"/>
+      <w:numFmt w:val="bullet"/>
+      <w:lvlText w:val=""/>
+      <w:lvlJc w:val="left"/>
+      <w:pPr>
+        <w:tabs>
+          <w:tab w:val="num" w:pos="5040"/>
+        </w:tabs>
+        <w:ind w:left="5040" w:hanging="360"/>
+      </w:pPr>
+      <w:rPr>
+        <w:rFonts w:ascii="Wingdings" w:hAnsi="Wingdings" w:hint="default"/>
+        <w:sz w:val="20"/>
+      </w:rPr>
+    </w:lvl>
+    <w:lvl w:ilvl="7" w:tentative="1">
+      <w:start w:val="1"/>
+      <w:numFmt w:val="bullet"/>
+      <w:lvlText w:val=""/>
+      <w:lvlJc w:val="left"/>
+      <w:pPr>
+        <w:tabs>
+          <w:tab w:val="num" w:pos="5760"/>
+        </w:tabs>
+        <w:ind w:left="5760" w:hanging="360"/>
+      </w:pPr>
+      <w:rPr>
+        <w:rFonts w:ascii="Wingdings" w:hAnsi="Wingdings" w:hint="default"/>
+        <w:sz w:val="20"/>
+      </w:rPr>
+    </w:lvl>
+    <w:lvl w:ilvl="8" w:tentative="1">
+      <w:start w:val="1"/>
+      <w:numFmt w:val="bullet"/>
+      <w:lvlText w:val=""/>
+      <w:lvlJc w:val="left"/>
+      <w:pPr>
+        <w:tabs>
+          <w:tab w:val="num" w:pos="6480"/>
+        </w:tabs>
+        <w:ind w:left="6480" w:hanging="360"/>
+      </w:pPr>
+      <w:rPr>
+        <w:rFonts w:ascii="Wingdings" w:hAnsi="Wingdings" w:hint="default"/>
+        <w:sz w:val="20"/>
+      </w:rPr>
+    </w:lvl>
+  </w:abstractNum>
+  <w:abstractNum w:abstractNumId="1" w15:restartNumberingAfterBreak="0">
     <w:nsid w:val="0C8205C5"/>
     <w:multiLevelType w:val="multilevel"/>
     <w:tmpl w:val="19EE4568"/>
@@ -676,7 +990,382 @@
       </w:rPr>
     </w:lvl>
   </w:abstractNum>
-  <w:abstractNum w:abstractNumId="1" w15:restartNumberingAfterBreak="0">
+  <w:abstractNum w:abstractNumId="2" w15:restartNumberingAfterBreak="0">
+    <w:nsid w:val="115651E0"/>
+    <w:multiLevelType w:val="multilevel"/>
+    <w:tmpl w:val="63F638AE"/>
+    <w:lvl w:ilvl="0">
+      <w:start w:val="1"/>
+      <w:numFmt w:val="decimal"/>
+      <w:lvlText w:val="%1."/>
+      <w:lvlJc w:val="left"/>
+      <w:pPr>
+        <w:tabs>
+          <w:tab w:val="num" w:pos="720"/>
+        </w:tabs>
+        <w:ind w:left="720" w:hanging="360"/>
+      </w:pPr>
+    </w:lvl>
+    <w:lvl w:ilvl="1" w:tentative="1">
+      <w:start w:val="1"/>
+      <w:numFmt w:val="decimal"/>
+      <w:lvlText w:val="%2."/>
+      <w:lvlJc w:val="left"/>
+      <w:pPr>
+        <w:tabs>
+          <w:tab w:val="num" w:pos="1440"/>
+        </w:tabs>
+        <w:ind w:left="1440" w:hanging="360"/>
+      </w:pPr>
+    </w:lvl>
+    <w:lvl w:ilvl="2" w:tentative="1">
+      <w:start w:val="1"/>
+      <w:numFmt w:val="decimal"/>
+      <w:lvlText w:val="%3."/>
+      <w:lvlJc w:val="left"/>
+      <w:pPr>
+        <w:tabs>
+          <w:tab w:val="num" w:pos="2160"/>
+        </w:tabs>
+        <w:ind w:left="2160" w:hanging="360"/>
+      </w:pPr>
+    </w:lvl>
+    <w:lvl w:ilvl="3" w:tentative="1">
+      <w:start w:val="1"/>
+      <w:numFmt w:val="decimal"/>
+      <w:lvlText w:val="%4."/>
+      <w:lvlJc w:val="left"/>
+      <w:pPr>
+        <w:tabs>
+          <w:tab w:val="num" w:pos="2880"/>
+        </w:tabs>
+        <w:ind w:left="2880" w:hanging="360"/>
+      </w:pPr>
+    </w:lvl>
+    <w:lvl w:ilvl="4" w:tentative="1">
+      <w:start w:val="1"/>
+      <w:numFmt w:val="decimal"/>
+      <w:lvlText w:val="%5."/>
+      <w:lvlJc w:val="left"/>
+      <w:pPr>
+        <w:tabs>
+          <w:tab w:val="num" w:pos="3600"/>
+        </w:tabs>
+        <w:ind w:left="3600" w:hanging="360"/>
+      </w:pPr>
+    </w:lvl>
+    <w:lvl w:ilvl="5" w:tentative="1">
+      <w:start w:val="1"/>
+      <w:numFmt w:val="decimal"/>
+      <w:lvlText w:val="%6."/>
+      <w:lvlJc w:val="left"/>
+      <w:pPr>
+        <w:tabs>
+          <w:tab w:val="num" w:pos="4320"/>
+        </w:tabs>
+        <w:ind w:left="4320" w:hanging="360"/>
+      </w:pPr>
+    </w:lvl>
+    <w:lvl w:ilvl="6" w:tentative="1">
+      <w:start w:val="1"/>
+      <w:numFmt w:val="decimal"/>
+      <w:lvlText w:val="%7."/>
+      <w:lvlJc w:val="left"/>
+      <w:pPr>
+        <w:tabs>
+          <w:tab w:val="num" w:pos="5040"/>
+        </w:tabs>
+        <w:ind w:left="5040" w:hanging="360"/>
+      </w:pPr>
+    </w:lvl>
+    <w:lvl w:ilvl="7" w:tentative="1">
+      <w:start w:val="1"/>
+      <w:numFmt w:val="decimal"/>
+      <w:lvlText w:val="%8."/>
+      <w:lvlJc w:val="left"/>
+      <w:pPr>
+        <w:tabs>
+          <w:tab w:val="num" w:pos="5760"/>
+        </w:tabs>
+        <w:ind w:left="5760" w:hanging="360"/>
+      </w:pPr>
+    </w:lvl>
+    <w:lvl w:ilvl="8" w:tentative="1">
+      <w:start w:val="1"/>
+      <w:numFmt w:val="decimal"/>
+      <w:lvlText w:val="%9."/>
+      <w:lvlJc w:val="left"/>
+      <w:pPr>
+        <w:tabs>
+          <w:tab w:val="num" w:pos="6480"/>
+        </w:tabs>
+        <w:ind w:left="6480" w:hanging="360"/>
+      </w:pPr>
+    </w:lvl>
+  </w:abstractNum>
+  <w:abstractNum w:abstractNumId="3" w15:restartNumberingAfterBreak="0">
+    <w:nsid w:val="11644BA8"/>
+    <w:multiLevelType w:val="multilevel"/>
+    <w:tmpl w:val="7AACA63C"/>
+    <w:lvl w:ilvl="0">
+      <w:start w:val="1"/>
+      <w:numFmt w:val="bullet"/>
+      <w:lvlText w:val=""/>
+      <w:lvlJc w:val="left"/>
+      <w:pPr>
+        <w:tabs>
+          <w:tab w:val="num" w:pos="720"/>
+        </w:tabs>
+        <w:ind w:left="720" w:hanging="360"/>
+      </w:pPr>
+      <w:rPr>
+        <w:rFonts w:ascii="Symbol" w:hAnsi="Symbol" w:hint="default"/>
+        <w:sz w:val="20"/>
+      </w:rPr>
+    </w:lvl>
+    <w:lvl w:ilvl="1" w:tentative="1">
+      <w:start w:val="1"/>
+      <w:numFmt w:val="bullet"/>
+      <w:lvlText w:val="o"/>
+      <w:lvlJc w:val="left"/>
+      <w:pPr>
+        <w:tabs>
+          <w:tab w:val="num" w:pos="1440"/>
+        </w:tabs>
+        <w:ind w:left="1440" w:hanging="360"/>
+      </w:pPr>
+      <w:rPr>
+        <w:rFonts w:ascii="Courier New" w:hAnsi="Courier New" w:hint="default"/>
+        <w:sz w:val="20"/>
+      </w:rPr>
+    </w:lvl>
+    <w:lvl w:ilvl="2" w:tentative="1">
+      <w:start w:val="1"/>
+      <w:numFmt w:val="bullet"/>
+      <w:lvlText w:val=""/>
+      <w:lvlJc w:val="left"/>
+      <w:pPr>
+        <w:tabs>
+          <w:tab w:val="num" w:pos="2160"/>
+        </w:tabs>
+        <w:ind w:left="2160" w:hanging="360"/>
+      </w:pPr>
+      <w:rPr>
+        <w:rFonts w:ascii="Wingdings" w:hAnsi="Wingdings" w:hint="default"/>
+        <w:sz w:val="20"/>
+      </w:rPr>
+    </w:lvl>
+    <w:lvl w:ilvl="3" w:tentative="1">
+      <w:start w:val="1"/>
+      <w:numFmt w:val="bullet"/>
+      <w:lvlText w:val=""/>
+      <w:lvlJc w:val="left"/>
+      <w:pPr>
+        <w:tabs>
+          <w:tab w:val="num" w:pos="2880"/>
+        </w:tabs>
+        <w:ind w:left="2880" w:hanging="360"/>
+      </w:pPr>
+      <w:rPr>
+        <w:rFonts w:ascii="Wingdings" w:hAnsi="Wingdings" w:hint="default"/>
+        <w:sz w:val="20"/>
+      </w:rPr>
+    </w:lvl>
+    <w:lvl w:ilvl="4" w:tentative="1">
+      <w:start w:val="1"/>
+      <w:numFmt w:val="bullet"/>
+      <w:lvlText w:val=""/>
+      <w:lvlJc w:val="left"/>
+      <w:pPr>
+        <w:tabs>
+          <w:tab w:val="num" w:pos="3600"/>
+        </w:tabs>
+        <w:ind w:left="3600" w:hanging="360"/>
+      </w:pPr>
+      <w:rPr>
+        <w:rFonts w:ascii="Wingdings" w:hAnsi="Wingdings" w:hint="default"/>
+        <w:sz w:val="20"/>
+      </w:rPr>
+    </w:lvl>
+    <w:lvl w:ilvl="5" w:tentative="1">
+      <w:start w:val="1"/>
+      <w:numFmt w:val="bullet"/>
+      <w:lvlText w:val=""/>
+      <w:lvlJc w:val="left"/>
+      <w:pPr>
+        <w:tabs>
+          <w:tab w:val="num" w:pos="4320"/>
+        </w:tabs>
+        <w:ind w:left="4320" w:hanging="360"/>
+      </w:pPr>
+      <w:rPr>
+        <w:rFonts w:ascii="Wingdings" w:hAnsi="Wingdings" w:hint="default"/>
+        <w:sz w:val="20"/>
+      </w:rPr>
+    </w:lvl>
+    <w:lvl w:ilvl="6" w:tentative="1">
+      <w:start w:val="1"/>
+      <w:numFmt w:val="bullet"/>
+      <w:lvlText w:val=""/>
+      <w:lvlJc w:val="left"/>
+      <w:pPr>
+        <w:tabs>
+          <w:tab w:val="num" w:pos="5040"/>
+        </w:tabs>
+        <w:ind w:left="5040" w:hanging="360"/>
+      </w:pPr>
+      <w:rPr>
+        <w:rFonts w:ascii="Wingdings" w:hAnsi="Wingdings" w:hint="default"/>
+        <w:sz w:val="20"/>
+      </w:rPr>
+    </w:lvl>
+    <w:lvl w:ilvl="7" w:tentative="1">
+      <w:start w:val="1"/>
+      <w:numFmt w:val="bullet"/>
+      <w:lvlText w:val=""/>
+      <w:lvlJc w:val="left"/>
+      <w:pPr>
+        <w:tabs>
+          <w:tab w:val="num" w:pos="5760"/>
+        </w:tabs>
+        <w:ind w:left="5760" w:hanging="360"/>
+      </w:pPr>
+      <w:rPr>
+        <w:rFonts w:ascii="Wingdings" w:hAnsi="Wingdings" w:hint="default"/>
+        <w:sz w:val="20"/>
+      </w:rPr>
+    </w:lvl>
+    <w:lvl w:ilvl="8" w:tentative="1">
+      <w:start w:val="1"/>
+      <w:numFmt w:val="bullet"/>
+      <w:lvlText w:val=""/>
+      <w:lvlJc w:val="left"/>
+      <w:pPr>
+        <w:tabs>
+          <w:tab w:val="num" w:pos="6480"/>
+        </w:tabs>
+        <w:ind w:left="6480" w:hanging="360"/>
+      </w:pPr>
+      <w:rPr>
+        <w:rFonts w:ascii="Wingdings" w:hAnsi="Wingdings" w:hint="default"/>
+        <w:sz w:val="20"/>
+      </w:rPr>
+    </w:lvl>
+  </w:abstractNum>
+  <w:abstractNum w:abstractNumId="4" w15:restartNumberingAfterBreak="0">
+    <w:nsid w:val="19A75BBA"/>
+    <w:multiLevelType w:val="multilevel"/>
+    <w:tmpl w:val="4BA0A9E6"/>
+    <w:lvl w:ilvl="0">
+      <w:start w:val="1"/>
+      <w:numFmt w:val="decimal"/>
+      <w:lvlText w:val="%1."/>
+      <w:lvlJc w:val="left"/>
+      <w:pPr>
+        <w:tabs>
+          <w:tab w:val="num" w:pos="720"/>
+        </w:tabs>
+        <w:ind w:left="720" w:hanging="360"/>
+      </w:pPr>
+    </w:lvl>
+    <w:lvl w:ilvl="1" w:tentative="1">
+      <w:start w:val="1"/>
+      <w:numFmt w:val="decimal"/>
+      <w:lvlText w:val="%2."/>
+      <w:lvlJc w:val="left"/>
+      <w:pPr>
+        <w:tabs>
+          <w:tab w:val="num" w:pos="1440"/>
+        </w:tabs>
+        <w:ind w:left="1440" w:hanging="360"/>
+      </w:pPr>
+    </w:lvl>
+    <w:lvl w:ilvl="2" w:tentative="1">
+      <w:start w:val="1"/>
+      <w:numFmt w:val="decimal"/>
+      <w:lvlText w:val="%3."/>
+      <w:lvlJc w:val="left"/>
+      <w:pPr>
+        <w:tabs>
+          <w:tab w:val="num" w:pos="2160"/>
+        </w:tabs>
+        <w:ind w:left="2160" w:hanging="360"/>
+      </w:pPr>
+    </w:lvl>
+    <w:lvl w:ilvl="3" w:tentative="1">
+      <w:start w:val="1"/>
+      <w:numFmt w:val="decimal"/>
+      <w:lvlText w:val="%4."/>
+      <w:lvlJc w:val="left"/>
+      <w:pPr>
+        <w:tabs>
+          <w:tab w:val="num" w:pos="2880"/>
+        </w:tabs>
+        <w:ind w:left="2880" w:hanging="360"/>
+      </w:pPr>
+    </w:lvl>
+    <w:lvl w:ilvl="4" w:tentative="1">
+      <w:start w:val="1"/>
+      <w:numFmt w:val="decimal"/>
+      <w:lvlText w:val="%5."/>
+      <w:lvlJc w:val="left"/>
+      <w:pPr>
+        <w:tabs>
+          <w:tab w:val="num" w:pos="3600"/>
+        </w:tabs>
+        <w:ind w:left="3600" w:hanging="360"/>
+      </w:pPr>
+    </w:lvl>
+    <w:lvl w:ilvl="5" w:tentative="1">
+      <w:start w:val="1"/>
+      <w:numFmt w:val="decimal"/>
+      <w:lvlText w:val="%6."/>
+      <w:lvlJc w:val="left"/>
+      <w:pPr>
+        <w:tabs>
+          <w:tab w:val="num" w:pos="4320"/>
+        </w:tabs>
+        <w:ind w:left="4320" w:hanging="360"/>
+      </w:pPr>
+    </w:lvl>
+    <w:lvl w:ilvl="6" w:tentative="1">
+      <w:start w:val="1"/>
+      <w:numFmt w:val="decimal"/>
+      <w:lvlText w:val="%7."/>
+      <w:lvlJc w:val="left"/>
+      <w:pPr>
+        <w:tabs>
+          <w:tab w:val="num" w:pos="5040"/>
+        </w:tabs>
+        <w:ind w:left="5040" w:hanging="360"/>
+      </w:pPr>
+    </w:lvl>
+    <w:lvl w:ilvl="7" w:tentative="1">
+      <w:start w:val="1"/>
+      <w:numFmt w:val="decimal"/>
+      <w:lvlText w:val="%8."/>
+      <w:lvlJc w:val="left"/>
+      <w:pPr>
+        <w:tabs>
+          <w:tab w:val="num" w:pos="5760"/>
+        </w:tabs>
+        <w:ind w:left="5760" w:hanging="360"/>
+      </w:pPr>
+    </w:lvl>
+    <w:lvl w:ilvl="8" w:tentative="1">
+      <w:start w:val="1"/>
+      <w:numFmt w:val="decimal"/>
+      <w:lvlText w:val="%9."/>
+      <w:lvlJc w:val="left"/>
+      <w:pPr>
+        <w:tabs>
+          <w:tab w:val="num" w:pos="6480"/>
+        </w:tabs>
+        <w:ind w:left="6480" w:hanging="360"/>
+      </w:pPr>
+    </w:lvl>
+  </w:abstractNum>
+  <w:abstractNum w:abstractNumId="5" w15:restartNumberingAfterBreak="0">
     <w:nsid w:val="294E4139"/>
     <w:multiLevelType w:val="multilevel"/>
     <w:tmpl w:val="DD6295FC"/>
@@ -825,7 +1514,156 @@
       </w:rPr>
     </w:lvl>
   </w:abstractNum>
-  <w:abstractNum w:abstractNumId="2" w15:restartNumberingAfterBreak="0">
+  <w:abstractNum w:abstractNumId="6" w15:restartNumberingAfterBreak="0">
+    <w:nsid w:val="39CD3E81"/>
+    <w:multiLevelType w:val="multilevel"/>
+    <w:tmpl w:val="15165EF6"/>
+    <w:lvl w:ilvl="0">
+      <w:start w:val="1"/>
+      <w:numFmt w:val="bullet"/>
+      <w:lvlText w:val=""/>
+      <w:lvlJc w:val="left"/>
+      <w:pPr>
+        <w:tabs>
+          <w:tab w:val="num" w:pos="720"/>
+        </w:tabs>
+        <w:ind w:left="720" w:hanging="360"/>
+      </w:pPr>
+      <w:rPr>
+        <w:rFonts w:ascii="Symbol" w:hAnsi="Symbol" w:hint="default"/>
+        <w:sz w:val="20"/>
+      </w:rPr>
+    </w:lvl>
+    <w:lvl w:ilvl="1" w:tentative="1">
+      <w:start w:val="1"/>
+      <w:numFmt w:val="bullet"/>
+      <w:lvlText w:val="o"/>
+      <w:lvlJc w:val="left"/>
+      <w:pPr>
+        <w:tabs>
+          <w:tab w:val="num" w:pos="1440"/>
+        </w:tabs>
+        <w:ind w:left="1440" w:hanging="360"/>
+      </w:pPr>
+      <w:rPr>
+        <w:rFonts w:ascii="Courier New" w:hAnsi="Courier New" w:hint="default"/>
+        <w:sz w:val="20"/>
+      </w:rPr>
+    </w:lvl>
+    <w:lvl w:ilvl="2" w:tentative="1">
+      <w:start w:val="1"/>
+      <w:numFmt w:val="bullet"/>
+      <w:lvlText w:val=""/>
+      <w:lvlJc w:val="left"/>
+      <w:pPr>
+        <w:tabs>
+          <w:tab w:val="num" w:pos="2160"/>
+        </w:tabs>
+        <w:ind w:left="2160" w:hanging="360"/>
+      </w:pPr>
+      <w:rPr>
+        <w:rFonts w:ascii="Wingdings" w:hAnsi="Wingdings" w:hint="default"/>
+        <w:sz w:val="20"/>
+      </w:rPr>
+    </w:lvl>
+    <w:lvl w:ilvl="3" w:tentative="1">
+      <w:start w:val="1"/>
+      <w:numFmt w:val="bullet"/>
+      <w:lvlText w:val=""/>
+      <w:lvlJc w:val="left"/>
+      <w:pPr>
+        <w:tabs>
+          <w:tab w:val="num" w:pos="2880"/>
+        </w:tabs>
+        <w:ind w:left="2880" w:hanging="360"/>
+      </w:pPr>
+      <w:rPr>
+        <w:rFonts w:ascii="Wingdings" w:hAnsi="Wingdings" w:hint="default"/>
+        <w:sz w:val="20"/>
+      </w:rPr>
+    </w:lvl>
+    <w:lvl w:ilvl="4" w:tentative="1">
+      <w:start w:val="1"/>
+      <w:numFmt w:val="bullet"/>
+      <w:lvlText w:val=""/>
+      <w:lvlJc w:val="left"/>
+      <w:pPr>
+        <w:tabs>
+          <w:tab w:val="num" w:pos="3600"/>
+        </w:tabs>
+        <w:ind w:left="3600" w:hanging="360"/>
+      </w:pPr>
+      <w:rPr>
+        <w:rFonts w:ascii="Wingdings" w:hAnsi="Wingdings" w:hint="default"/>
+        <w:sz w:val="20"/>
+      </w:rPr>
+    </w:lvl>
+    <w:lvl w:ilvl="5" w:tentative="1">
+      <w:start w:val="1"/>
+      <w:numFmt w:val="bullet"/>
+      <w:lvlText w:val=""/>
+      <w:lvlJc w:val="left"/>
+      <w:pPr>
+        <w:tabs>
+          <w:tab w:val="num" w:pos="4320"/>
+        </w:tabs>
+        <w:ind w:left="4320" w:hanging="360"/>
+      </w:pPr>
+      <w:rPr>
+        <w:rFonts w:ascii="Wingdings" w:hAnsi="Wingdings" w:hint="default"/>
+        <w:sz w:val="20"/>
+      </w:rPr>
+    </w:lvl>
+    <w:lvl w:ilvl="6" w:tentative="1">
+      <w:start w:val="1"/>
+      <w:numFmt w:val="bullet"/>
+      <w:lvlText w:val=""/>
+      <w:lvlJc w:val="left"/>
+      <w:pPr>
+        <w:tabs>
+          <w:tab w:val="num" w:pos="5040"/>
+        </w:tabs>
+        <w:ind w:left="5040" w:hanging="360"/>
+      </w:pPr>
+      <w:rPr>
+        <w:rFonts w:ascii="Wingdings" w:hAnsi="Wingdings" w:hint="default"/>
+        <w:sz w:val="20"/>
+      </w:rPr>
+    </w:lvl>
+    <w:lvl w:ilvl="7" w:tentative="1">
+      <w:start w:val="1"/>
+      <w:numFmt w:val="bullet"/>
+      <w:lvlText w:val=""/>
+      <w:lvlJc w:val="left"/>
+      <w:pPr>
+        <w:tabs>
+          <w:tab w:val="num" w:pos="5760"/>
+        </w:tabs>
+        <w:ind w:left="5760" w:hanging="360"/>
+      </w:pPr>
+      <w:rPr>
+        <w:rFonts w:ascii="Wingdings" w:hAnsi="Wingdings" w:hint="default"/>
+        <w:sz w:val="20"/>
+      </w:rPr>
+    </w:lvl>
+    <w:lvl w:ilvl="8" w:tentative="1">
+      <w:start w:val="1"/>
+      <w:numFmt w:val="bullet"/>
+      <w:lvlText w:val=""/>
+      <w:lvlJc w:val="left"/>
+      <w:pPr>
+        <w:tabs>
+          <w:tab w:val="num" w:pos="6480"/>
+        </w:tabs>
+        <w:ind w:left="6480" w:hanging="360"/>
+      </w:pPr>
+      <w:rPr>
+        <w:rFonts w:ascii="Wingdings" w:hAnsi="Wingdings" w:hint="default"/>
+        <w:sz w:val="20"/>
+      </w:rPr>
+    </w:lvl>
+  </w:abstractNum>
+  <w:abstractNum w:abstractNumId="7" w15:restartNumberingAfterBreak="0">
     <w:nsid w:val="3C1C4EE1"/>
     <w:multiLevelType w:val="multilevel"/>
     <w:tmpl w:val="CAC6B650"/>
@@ -974,7 +1812,7 @@
       </w:rPr>
     </w:lvl>
   </w:abstractNum>
-  <w:abstractNum w:abstractNumId="3" w15:restartNumberingAfterBreak="0">
+  <w:abstractNum w:abstractNumId="8" w15:restartNumberingAfterBreak="0">
     <w:nsid w:val="3EFA385B"/>
     <w:multiLevelType w:val="hybridMultilevel"/>
     <w:tmpl w:val="7220A830"/>
@@ -1087,7 +1925,7 @@
       </w:rPr>
     </w:lvl>
   </w:abstractNum>
-  <w:abstractNum w:abstractNumId="4" w15:restartNumberingAfterBreak="0">
+  <w:abstractNum w:abstractNumId="9" w15:restartNumberingAfterBreak="0">
     <w:nsid w:val="4B3E48F7"/>
     <w:multiLevelType w:val="multilevel"/>
     <w:tmpl w:val="E4BA4BD6"/>
@@ -1236,7 +2074,7 @@
       </w:rPr>
     </w:lvl>
   </w:abstractNum>
-  <w:abstractNum w:abstractNumId="5" w15:restartNumberingAfterBreak="0">
+  <w:abstractNum w:abstractNumId="10" w15:restartNumberingAfterBreak="0">
     <w:nsid w:val="50AB704C"/>
     <w:multiLevelType w:val="multilevel"/>
     <w:tmpl w:val="B210A3A8"/>
@@ -1385,7 +2223,7 @@
       </w:rPr>
     </w:lvl>
   </w:abstractNum>
-  <w:abstractNum w:abstractNumId="6" w15:restartNumberingAfterBreak="0">
+  <w:abstractNum w:abstractNumId="11" w15:restartNumberingAfterBreak="0">
     <w:nsid w:val="5C1E2C28"/>
     <w:multiLevelType w:val="multilevel"/>
     <w:tmpl w:val="6CDCA760"/>
@@ -1534,7 +2372,7 @@
       </w:rPr>
     </w:lvl>
   </w:abstractNum>
-  <w:abstractNum w:abstractNumId="7" w15:restartNumberingAfterBreak="0">
+  <w:abstractNum w:abstractNumId="12" w15:restartNumberingAfterBreak="0">
     <w:nsid w:val="5D820F2B"/>
     <w:multiLevelType w:val="multilevel"/>
     <w:tmpl w:val="33D4C3AC"/>
@@ -1683,7 +2521,120 @@
       </w:rPr>
     </w:lvl>
   </w:abstractNum>
-  <w:abstractNum w:abstractNumId="8" w15:restartNumberingAfterBreak="0">
+  <w:abstractNum w:abstractNumId="13" w15:restartNumberingAfterBreak="0">
+    <w:nsid w:val="5F231F4C"/>
+    <w:multiLevelType w:val="multilevel"/>
+    <w:tmpl w:val="9D0A0266"/>
+    <w:lvl w:ilvl="0">
+      <w:start w:val="1"/>
+      <w:numFmt w:val="decimal"/>
+      <w:lvlText w:val="%1."/>
+      <w:lvlJc w:val="left"/>
+      <w:pPr>
+        <w:tabs>
+          <w:tab w:val="num" w:pos="720"/>
+        </w:tabs>
+        <w:ind w:left="720" w:hanging="360"/>
+      </w:pPr>
+    </w:lvl>
+    <w:lvl w:ilvl="1" w:tentative="1">
+      <w:start w:val="1"/>
+      <w:numFmt w:val="decimal"/>
+      <w:lvlText w:val="%2."/>
+      <w:lvlJc w:val="left"/>
+      <w:pPr>
+        <w:tabs>
+          <w:tab w:val="num" w:pos="1440"/>
+        </w:tabs>
+        <w:ind w:left="1440" w:hanging="360"/>
+      </w:pPr>
+    </w:lvl>
+    <w:lvl w:ilvl="2" w:tentative="1">
+      <w:start w:val="1"/>
+      <w:numFmt w:val="decimal"/>
+      <w:lvlText w:val="%3."/>
+      <w:lvlJc w:val="left"/>
+      <w:pPr>
+        <w:tabs>
+          <w:tab w:val="num" w:pos="2160"/>
+        </w:tabs>
+        <w:ind w:left="2160" w:hanging="360"/>
+      </w:pPr>
+    </w:lvl>
+    <w:lvl w:ilvl="3" w:tentative="1">
+      <w:start w:val="1"/>
+      <w:numFmt w:val="decimal"/>
+      <w:lvlText w:val="%4."/>
+      <w:lvlJc w:val="left"/>
+      <w:pPr>
+        <w:tabs>
+          <w:tab w:val="num" w:pos="2880"/>
+        </w:tabs>
+        <w:ind w:left="2880" w:hanging="360"/>
+      </w:pPr>
+    </w:lvl>
+    <w:lvl w:ilvl="4" w:tentative="1">
+      <w:start w:val="1"/>
+      <w:numFmt w:val="decimal"/>
+      <w:lvlText w:val="%5."/>
+      <w:lvlJc w:val="left"/>
+      <w:pPr>
+        <w:tabs>
+          <w:tab w:val="num" w:pos="3600"/>
+        </w:tabs>
+        <w:ind w:left="3600" w:hanging="360"/>
+      </w:pPr>
+    </w:lvl>
+    <w:lvl w:ilvl="5" w:tentative="1">
+      <w:start w:val="1"/>
+      <w:numFmt w:val="decimal"/>
+      <w:lvlText w:val="%6."/>
+      <w:lvlJc w:val="left"/>
+      <w:pPr>
+        <w:tabs>
+          <w:tab w:val="num" w:pos="4320"/>
+        </w:tabs>
+        <w:ind w:left="4320" w:hanging="360"/>
+      </w:pPr>
+    </w:lvl>
+    <w:lvl w:ilvl="6" w:tentative="1">
+      <w:start w:val="1"/>
+      <w:numFmt w:val="decimal"/>
+      <w:lvlText w:val="%7."/>
+      <w:lvlJc w:val="left"/>
+      <w:pPr>
+        <w:tabs>
+          <w:tab w:val="num" w:pos="5040"/>
+        </w:tabs>
+        <w:ind w:left="5040" w:hanging="360"/>
+      </w:pPr>
+    </w:lvl>
+    <w:lvl w:ilvl="7" w:tentative="1">
+      <w:start w:val="1"/>
+      <w:numFmt w:val="decimal"/>
+      <w:lvlText w:val="%8."/>
+      <w:lvlJc w:val="left"/>
+      <w:pPr>
+        <w:tabs>
+          <w:tab w:val="num" w:pos="5760"/>
+        </w:tabs>
+        <w:ind w:left="5760" w:hanging="360"/>
+      </w:pPr>
+    </w:lvl>
+    <w:lvl w:ilvl="8" w:tentative="1">
+      <w:start w:val="1"/>
+      <w:numFmt w:val="decimal"/>
+      <w:lvlText w:val="%9."/>
+      <w:lvlJc w:val="left"/>
+      <w:pPr>
+        <w:tabs>
+          <w:tab w:val="num" w:pos="6480"/>
+        </w:tabs>
+        <w:ind w:left="6480" w:hanging="360"/>
+      </w:pPr>
+    </w:lvl>
+  </w:abstractNum>
+  <w:abstractNum w:abstractNumId="14" w15:restartNumberingAfterBreak="0">
     <w:nsid w:val="63E91F0D"/>
     <w:multiLevelType w:val="multilevel"/>
     <w:tmpl w:val="C902E584"/>
@@ -1800,32 +2751,506 @@
       </w:pPr>
     </w:lvl>
   </w:abstractNum>
+  <w:abstractNum w:abstractNumId="15" w15:restartNumberingAfterBreak="0">
+    <w:nsid w:val="6D150F8A"/>
+    <w:multiLevelType w:val="multilevel"/>
+    <w:tmpl w:val="B3B6F6A6"/>
+    <w:lvl w:ilvl="0">
+      <w:start w:val="1"/>
+      <w:numFmt w:val="bullet"/>
+      <w:lvlText w:val=""/>
+      <w:lvlJc w:val="left"/>
+      <w:pPr>
+        <w:tabs>
+          <w:tab w:val="num" w:pos="720"/>
+        </w:tabs>
+        <w:ind w:left="720" w:hanging="360"/>
+      </w:pPr>
+      <w:rPr>
+        <w:rFonts w:ascii="Symbol" w:hAnsi="Symbol" w:hint="default"/>
+        <w:sz w:val="20"/>
+      </w:rPr>
+    </w:lvl>
+    <w:lvl w:ilvl="1" w:tentative="1">
+      <w:start w:val="1"/>
+      <w:numFmt w:val="bullet"/>
+      <w:lvlText w:val="o"/>
+      <w:lvlJc w:val="left"/>
+      <w:pPr>
+        <w:tabs>
+          <w:tab w:val="num" w:pos="1440"/>
+        </w:tabs>
+        <w:ind w:left="1440" w:hanging="360"/>
+      </w:pPr>
+      <w:rPr>
+        <w:rFonts w:ascii="Courier New" w:hAnsi="Courier New" w:hint="default"/>
+        <w:sz w:val="20"/>
+      </w:rPr>
+    </w:lvl>
+    <w:lvl w:ilvl="2" w:tentative="1">
+      <w:start w:val="1"/>
+      <w:numFmt w:val="bullet"/>
+      <w:lvlText w:val=""/>
+      <w:lvlJc w:val="left"/>
+      <w:pPr>
+        <w:tabs>
+          <w:tab w:val="num" w:pos="2160"/>
+        </w:tabs>
+        <w:ind w:left="2160" w:hanging="360"/>
+      </w:pPr>
+      <w:rPr>
+        <w:rFonts w:ascii="Wingdings" w:hAnsi="Wingdings" w:hint="default"/>
+        <w:sz w:val="20"/>
+      </w:rPr>
+    </w:lvl>
+    <w:lvl w:ilvl="3" w:tentative="1">
+      <w:start w:val="1"/>
+      <w:numFmt w:val="bullet"/>
+      <w:lvlText w:val=""/>
+      <w:lvlJc w:val="left"/>
+      <w:pPr>
+        <w:tabs>
+          <w:tab w:val="num" w:pos="2880"/>
+        </w:tabs>
+        <w:ind w:left="2880" w:hanging="360"/>
+      </w:pPr>
+      <w:rPr>
+        <w:rFonts w:ascii="Wingdings" w:hAnsi="Wingdings" w:hint="default"/>
+        <w:sz w:val="20"/>
+      </w:rPr>
+    </w:lvl>
+    <w:lvl w:ilvl="4" w:tentative="1">
+      <w:start w:val="1"/>
+      <w:numFmt w:val="bullet"/>
+      <w:lvlText w:val=""/>
+      <w:lvlJc w:val="left"/>
+      <w:pPr>
+        <w:tabs>
+          <w:tab w:val="num" w:pos="3600"/>
+        </w:tabs>
+        <w:ind w:left="3600" w:hanging="360"/>
+      </w:pPr>
+      <w:rPr>
+        <w:rFonts w:ascii="Wingdings" w:hAnsi="Wingdings" w:hint="default"/>
+        <w:sz w:val="20"/>
+      </w:rPr>
+    </w:lvl>
+    <w:lvl w:ilvl="5" w:tentative="1">
+      <w:start w:val="1"/>
+      <w:numFmt w:val="bullet"/>
+      <w:lvlText w:val=""/>
+      <w:lvlJc w:val="left"/>
+      <w:pPr>
+        <w:tabs>
+          <w:tab w:val="num" w:pos="4320"/>
+        </w:tabs>
+        <w:ind w:left="4320" w:hanging="360"/>
+      </w:pPr>
+      <w:rPr>
+        <w:rFonts w:ascii="Wingdings" w:hAnsi="Wingdings" w:hint="default"/>
+        <w:sz w:val="20"/>
+      </w:rPr>
+    </w:lvl>
+    <w:lvl w:ilvl="6" w:tentative="1">
+      <w:start w:val="1"/>
+      <w:numFmt w:val="bullet"/>
+      <w:lvlText w:val=""/>
+      <w:lvlJc w:val="left"/>
+      <w:pPr>
+        <w:tabs>
+          <w:tab w:val="num" w:pos="5040"/>
+        </w:tabs>
+        <w:ind w:left="5040" w:hanging="360"/>
+      </w:pPr>
+      <w:rPr>
+        <w:rFonts w:ascii="Wingdings" w:hAnsi="Wingdings" w:hint="default"/>
+        <w:sz w:val="20"/>
+      </w:rPr>
+    </w:lvl>
+    <w:lvl w:ilvl="7" w:tentative="1">
+      <w:start w:val="1"/>
+      <w:numFmt w:val="bullet"/>
+      <w:lvlText w:val=""/>
+      <w:lvlJc w:val="left"/>
+      <w:pPr>
+        <w:tabs>
+          <w:tab w:val="num" w:pos="5760"/>
+        </w:tabs>
+        <w:ind w:left="5760" w:hanging="360"/>
+      </w:pPr>
+      <w:rPr>
+        <w:rFonts w:ascii="Wingdings" w:hAnsi="Wingdings" w:hint="default"/>
+        <w:sz w:val="20"/>
+      </w:rPr>
+    </w:lvl>
+    <w:lvl w:ilvl="8" w:tentative="1">
+      <w:start w:val="1"/>
+      <w:numFmt w:val="bullet"/>
+      <w:lvlText w:val=""/>
+      <w:lvlJc w:val="left"/>
+      <w:pPr>
+        <w:tabs>
+          <w:tab w:val="num" w:pos="6480"/>
+        </w:tabs>
+        <w:ind w:left="6480" w:hanging="360"/>
+      </w:pPr>
+      <w:rPr>
+        <w:rFonts w:ascii="Wingdings" w:hAnsi="Wingdings" w:hint="default"/>
+        <w:sz w:val="20"/>
+      </w:rPr>
+    </w:lvl>
+  </w:abstractNum>
+  <w:abstractNum w:abstractNumId="16" w15:restartNumberingAfterBreak="0">
+    <w:nsid w:val="73276A4A"/>
+    <w:multiLevelType w:val="multilevel"/>
+    <w:tmpl w:val="D92CF6CA"/>
+    <w:lvl w:ilvl="0">
+      <w:start w:val="1"/>
+      <w:numFmt w:val="bullet"/>
+      <w:lvlText w:val=""/>
+      <w:lvlJc w:val="left"/>
+      <w:pPr>
+        <w:tabs>
+          <w:tab w:val="num" w:pos="720"/>
+        </w:tabs>
+        <w:ind w:left="720" w:hanging="360"/>
+      </w:pPr>
+      <w:rPr>
+        <w:rFonts w:ascii="Symbol" w:hAnsi="Symbol" w:hint="default"/>
+        <w:sz w:val="20"/>
+      </w:rPr>
+    </w:lvl>
+    <w:lvl w:ilvl="1" w:tentative="1">
+      <w:start w:val="1"/>
+      <w:numFmt w:val="bullet"/>
+      <w:lvlText w:val="o"/>
+      <w:lvlJc w:val="left"/>
+      <w:pPr>
+        <w:tabs>
+          <w:tab w:val="num" w:pos="1440"/>
+        </w:tabs>
+        <w:ind w:left="1440" w:hanging="360"/>
+      </w:pPr>
+      <w:rPr>
+        <w:rFonts w:ascii="Courier New" w:hAnsi="Courier New" w:hint="default"/>
+        <w:sz w:val="20"/>
+      </w:rPr>
+    </w:lvl>
+    <w:lvl w:ilvl="2" w:tentative="1">
+      <w:start w:val="1"/>
+      <w:numFmt w:val="bullet"/>
+      <w:lvlText w:val=""/>
+      <w:lvlJc w:val="left"/>
+      <w:pPr>
+        <w:tabs>
+          <w:tab w:val="num" w:pos="2160"/>
+        </w:tabs>
+        <w:ind w:left="2160" w:hanging="360"/>
+      </w:pPr>
+      <w:rPr>
+        <w:rFonts w:ascii="Wingdings" w:hAnsi="Wingdings" w:hint="default"/>
+        <w:sz w:val="20"/>
+      </w:rPr>
+    </w:lvl>
+    <w:lvl w:ilvl="3" w:tentative="1">
+      <w:start w:val="1"/>
+      <w:numFmt w:val="bullet"/>
+      <w:lvlText w:val=""/>
+      <w:lvlJc w:val="left"/>
+      <w:pPr>
+        <w:tabs>
+          <w:tab w:val="num" w:pos="2880"/>
+        </w:tabs>
+        <w:ind w:left="2880" w:hanging="360"/>
+      </w:pPr>
+      <w:rPr>
+        <w:rFonts w:ascii="Wingdings" w:hAnsi="Wingdings" w:hint="default"/>
+        <w:sz w:val="20"/>
+      </w:rPr>
+    </w:lvl>
+    <w:lvl w:ilvl="4" w:tentative="1">
+      <w:start w:val="1"/>
+      <w:numFmt w:val="bullet"/>
+      <w:lvlText w:val=""/>
+      <w:lvlJc w:val="left"/>
+      <w:pPr>
+        <w:tabs>
+          <w:tab w:val="num" w:pos="3600"/>
+        </w:tabs>
+        <w:ind w:left="3600" w:hanging="360"/>
+      </w:pPr>
+      <w:rPr>
+        <w:rFonts w:ascii="Wingdings" w:hAnsi="Wingdings" w:hint="default"/>
+        <w:sz w:val="20"/>
+      </w:rPr>
+    </w:lvl>
+    <w:lvl w:ilvl="5" w:tentative="1">
+      <w:start w:val="1"/>
+      <w:numFmt w:val="bullet"/>
+      <w:lvlText w:val=""/>
+      <w:lvlJc w:val="left"/>
+      <w:pPr>
+        <w:tabs>
+          <w:tab w:val="num" w:pos="4320"/>
+        </w:tabs>
+        <w:ind w:left="4320" w:hanging="360"/>
+      </w:pPr>
+      <w:rPr>
+        <w:rFonts w:ascii="Wingdings" w:hAnsi="Wingdings" w:hint="default"/>
+        <w:sz w:val="20"/>
+      </w:rPr>
+    </w:lvl>
+    <w:lvl w:ilvl="6" w:tentative="1">
+      <w:start w:val="1"/>
+      <w:numFmt w:val="bullet"/>
+      <w:lvlText w:val=""/>
+      <w:lvlJc w:val="left"/>
+      <w:pPr>
+        <w:tabs>
+          <w:tab w:val="num" w:pos="5040"/>
+        </w:tabs>
+        <w:ind w:left="5040" w:hanging="360"/>
+      </w:pPr>
+      <w:rPr>
+        <w:rFonts w:ascii="Wingdings" w:hAnsi="Wingdings" w:hint="default"/>
+        <w:sz w:val="20"/>
+      </w:rPr>
+    </w:lvl>
+    <w:lvl w:ilvl="7" w:tentative="1">
+      <w:start w:val="1"/>
+      <w:numFmt w:val="bullet"/>
+      <w:lvlText w:val=""/>
+      <w:lvlJc w:val="left"/>
+      <w:pPr>
+        <w:tabs>
+          <w:tab w:val="num" w:pos="5760"/>
+        </w:tabs>
+        <w:ind w:left="5760" w:hanging="360"/>
+      </w:pPr>
+      <w:rPr>
+        <w:rFonts w:ascii="Wingdings" w:hAnsi="Wingdings" w:hint="default"/>
+        <w:sz w:val="20"/>
+      </w:rPr>
+    </w:lvl>
+    <w:lvl w:ilvl="8" w:tentative="1">
+      <w:start w:val="1"/>
+      <w:numFmt w:val="bullet"/>
+      <w:lvlText w:val=""/>
+      <w:lvlJc w:val="left"/>
+      <w:pPr>
+        <w:tabs>
+          <w:tab w:val="num" w:pos="6480"/>
+        </w:tabs>
+        <w:ind w:left="6480" w:hanging="360"/>
+      </w:pPr>
+      <w:rPr>
+        <w:rFonts w:ascii="Wingdings" w:hAnsi="Wingdings" w:hint="default"/>
+        <w:sz w:val="20"/>
+      </w:rPr>
+    </w:lvl>
+  </w:abstractNum>
+  <w:abstractNum w:abstractNumId="17" w15:restartNumberingAfterBreak="0">
+    <w:nsid w:val="73560D1F"/>
+    <w:multiLevelType w:val="multilevel"/>
+    <w:tmpl w:val="FCC6ED30"/>
+    <w:lvl w:ilvl="0">
+      <w:start w:val="1"/>
+      <w:numFmt w:val="bullet"/>
+      <w:lvlText w:val=""/>
+      <w:lvlJc w:val="left"/>
+      <w:pPr>
+        <w:tabs>
+          <w:tab w:val="num" w:pos="720"/>
+        </w:tabs>
+        <w:ind w:left="720" w:hanging="360"/>
+      </w:pPr>
+      <w:rPr>
+        <w:rFonts w:ascii="Symbol" w:hAnsi="Symbol" w:hint="default"/>
+        <w:sz w:val="20"/>
+      </w:rPr>
+    </w:lvl>
+    <w:lvl w:ilvl="1" w:tentative="1">
+      <w:start w:val="1"/>
+      <w:numFmt w:val="bullet"/>
+      <w:lvlText w:val="o"/>
+      <w:lvlJc w:val="left"/>
+      <w:pPr>
+        <w:tabs>
+          <w:tab w:val="num" w:pos="1440"/>
+        </w:tabs>
+        <w:ind w:left="1440" w:hanging="360"/>
+      </w:pPr>
+      <w:rPr>
+        <w:rFonts w:ascii="Courier New" w:hAnsi="Courier New" w:hint="default"/>
+        <w:sz w:val="20"/>
+      </w:rPr>
+    </w:lvl>
+    <w:lvl w:ilvl="2" w:tentative="1">
+      <w:start w:val="1"/>
+      <w:numFmt w:val="bullet"/>
+      <w:lvlText w:val=""/>
+      <w:lvlJc w:val="left"/>
+      <w:pPr>
+        <w:tabs>
+          <w:tab w:val="num" w:pos="2160"/>
+        </w:tabs>
+        <w:ind w:left="2160" w:hanging="360"/>
+      </w:pPr>
+      <w:rPr>
+        <w:rFonts w:ascii="Wingdings" w:hAnsi="Wingdings" w:hint="default"/>
+        <w:sz w:val="20"/>
+      </w:rPr>
+    </w:lvl>
+    <w:lvl w:ilvl="3" w:tentative="1">
+      <w:start w:val="1"/>
+      <w:numFmt w:val="bullet"/>
+      <w:lvlText w:val=""/>
+      <w:lvlJc w:val="left"/>
+      <w:pPr>
+        <w:tabs>
+          <w:tab w:val="num" w:pos="2880"/>
+        </w:tabs>
+        <w:ind w:left="2880" w:hanging="360"/>
+      </w:pPr>
+      <w:rPr>
+        <w:rFonts w:ascii="Wingdings" w:hAnsi="Wingdings" w:hint="default"/>
+        <w:sz w:val="20"/>
+      </w:rPr>
+    </w:lvl>
+    <w:lvl w:ilvl="4" w:tentative="1">
+      <w:start w:val="1"/>
+      <w:numFmt w:val="bullet"/>
+      <w:lvlText w:val=""/>
+      <w:lvlJc w:val="left"/>
+      <w:pPr>
+        <w:tabs>
+          <w:tab w:val="num" w:pos="3600"/>
+        </w:tabs>
+        <w:ind w:left="3600" w:hanging="360"/>
+      </w:pPr>
+      <w:rPr>
+        <w:rFonts w:ascii="Wingdings" w:hAnsi="Wingdings" w:hint="default"/>
+        <w:sz w:val="20"/>
+      </w:rPr>
+    </w:lvl>
+    <w:lvl w:ilvl="5" w:tentative="1">
+      <w:start w:val="1"/>
+      <w:numFmt w:val="bullet"/>
+      <w:lvlText w:val=""/>
+      <w:lvlJc w:val="left"/>
+      <w:pPr>
+        <w:tabs>
+          <w:tab w:val="num" w:pos="4320"/>
+        </w:tabs>
+        <w:ind w:left="4320" w:hanging="360"/>
+      </w:pPr>
+      <w:rPr>
+        <w:rFonts w:ascii="Wingdings" w:hAnsi="Wingdings" w:hint="default"/>
+        <w:sz w:val="20"/>
+      </w:rPr>
+    </w:lvl>
+    <w:lvl w:ilvl="6" w:tentative="1">
+      <w:start w:val="1"/>
+      <w:numFmt w:val="bullet"/>
+      <w:lvlText w:val=""/>
+      <w:lvlJc w:val="left"/>
+      <w:pPr>
+        <w:tabs>
+          <w:tab w:val="num" w:pos="5040"/>
+        </w:tabs>
+        <w:ind w:left="5040" w:hanging="360"/>
+      </w:pPr>
+      <w:rPr>
+        <w:rFonts w:ascii="Wingdings" w:hAnsi="Wingdings" w:hint="default"/>
+        <w:sz w:val="20"/>
+      </w:rPr>
+    </w:lvl>
+    <w:lvl w:ilvl="7" w:tentative="1">
+      <w:start w:val="1"/>
+      <w:numFmt w:val="bullet"/>
+      <w:lvlText w:val=""/>
+      <w:lvlJc w:val="left"/>
+      <w:pPr>
+        <w:tabs>
+          <w:tab w:val="num" w:pos="5760"/>
+        </w:tabs>
+        <w:ind w:left="5760" w:hanging="360"/>
+      </w:pPr>
+      <w:rPr>
+        <w:rFonts w:ascii="Wingdings" w:hAnsi="Wingdings" w:hint="default"/>
+        <w:sz w:val="20"/>
+      </w:rPr>
+    </w:lvl>
+    <w:lvl w:ilvl="8" w:tentative="1">
+      <w:start w:val="1"/>
+      <w:numFmt w:val="bullet"/>
+      <w:lvlText w:val=""/>
+      <w:lvlJc w:val="left"/>
+      <w:pPr>
+        <w:tabs>
+          <w:tab w:val="num" w:pos="6480"/>
+        </w:tabs>
+        <w:ind w:left="6480" w:hanging="360"/>
+      </w:pPr>
+      <w:rPr>
+        <w:rFonts w:ascii="Wingdings" w:hAnsi="Wingdings" w:hint="default"/>
+        <w:sz w:val="20"/>
+      </w:rPr>
+    </w:lvl>
+  </w:abstractNum>
   <w:num w:numId="1" w16cid:durableId="1121341176">
+    <w:abstractNumId w:val="5"/>
+  </w:num>
+  <w:num w:numId="2" w16cid:durableId="2022122833">
+    <w:abstractNumId w:val="10"/>
+  </w:num>
+  <w:num w:numId="3" w16cid:durableId="1759790807">
+    <w:abstractNumId w:val="7"/>
+  </w:num>
+  <w:num w:numId="4" w16cid:durableId="368531872">
+    <w:abstractNumId w:val="12"/>
+  </w:num>
+  <w:num w:numId="5" w16cid:durableId="106631699">
     <w:abstractNumId w:val="1"/>
   </w:num>
-  <w:num w:numId="2" w16cid:durableId="2022122833">
-    <w:abstractNumId w:val="5"/>
+  <w:num w:numId="6" w16cid:durableId="1838883208">
+    <w:abstractNumId w:val="9"/>
   </w:num>
-  <w:num w:numId="3" w16cid:durableId="1759790807">
+  <w:num w:numId="7" w16cid:durableId="854660528">
+    <w:abstractNumId w:val="8"/>
+  </w:num>
+  <w:num w:numId="8" w16cid:durableId="1270428822">
+    <w:abstractNumId w:val="11"/>
+  </w:num>
+  <w:num w:numId="9" w16cid:durableId="1201044224">
+    <w:abstractNumId w:val="14"/>
+  </w:num>
+  <w:num w:numId="10" w16cid:durableId="1189837725">
+    <w:abstractNumId w:val="0"/>
+  </w:num>
+  <w:num w:numId="11" w16cid:durableId="1688022933">
+    <w:abstractNumId w:val="15"/>
+  </w:num>
+  <w:num w:numId="12" w16cid:durableId="1573080385">
     <w:abstractNumId w:val="2"/>
   </w:num>
-  <w:num w:numId="4" w16cid:durableId="368531872">
-    <w:abstractNumId w:val="7"/>
+  <w:num w:numId="13" w16cid:durableId="955066057">
+    <w:abstractNumId w:val="13"/>
   </w:num>
-  <w:num w:numId="5" w16cid:durableId="106631699">
-    <w:abstractNumId w:val="0"/>
+  <w:num w:numId="14" w16cid:durableId="1148012331">
+    <w:abstractNumId w:val="6"/>
   </w:num>
-  <w:num w:numId="6" w16cid:durableId="1838883208">
-    <w:abstractNumId w:val="4"/>
+  <w:num w:numId="15" w16cid:durableId="14842461">
+    <w:abstractNumId w:val="17"/>
   </w:num>
-  <w:num w:numId="7" w16cid:durableId="854660528">
+  <w:num w:numId="16" w16cid:durableId="2001616639">
     <w:abstractNumId w:val="3"/>
   </w:num>
-  <w:num w:numId="8" w16cid:durableId="1270428822">
-    <w:abstractNumId w:val="6"/>
+  <w:num w:numId="17" w16cid:durableId="719287137">
+    <w:abstractNumId w:val="16"/>
   </w:num>
-  <w:num w:numId="9" w16cid:durableId="1201044224">
-    <w:abstractNumId w:val="8"/>
+  <w:num w:numId="18" w16cid:durableId="741952185">
+    <w:abstractNumId w:val="4"/>
   </w:num>
 </w:numbering>
 </file>
@@ -2433,7 +3858,6 @@
   <w:style w:type="character" w:default="1" w:styleId="DefaultParagraphFont">
     <w:name w:val="Default Paragraph Font"/>
     <w:uiPriority w:val="1"/>
-    <w:semiHidden/>
     <w:unhideWhenUsed/>
   </w:style>
   <w:style w:type="table" w:default="1" w:styleId="TableNormal">

</xml_diff>

<commit_message>
Update energy data gathering notebook and related documentation
- Revised the gather_energy_data.ipynb to improve clarity and structure, including updated model listings and execution counts.
- Enhanced the Measuring Prompt Energy document to reflect changes in model names and descriptions.
- Updated requirements.txt to include new dependencies for OpenAI and Anthropic libraries.
</commit_message>
<xml_diff>
--- a/Measuring Prompt Energy in LLMs.docx
+++ b/Measuring Prompt Energy in LLMs.docx
@@ -27,7 +27,7 @@
     <w:p>
       <w:r>
         <w:pict w14:anchorId="1562855D">
-          <v:rect id="_x0000_i1061" style="width:0;height:1.5pt" o:hralign="center" o:hrstd="t" o:hr="t" fillcolor="#a0a0a0" stroked="f"/>
+          <v:rect id="_x0000_i1025" style="width:0;height:1.5pt" o:hralign="center" o:hrstd="t" o:hr="t" fillcolor="#a0a0a0" stroked="f"/>
         </w:pict>
       </w:r>
     </w:p>
@@ -131,7 +131,7 @@
     <w:p>
       <w:r>
         <w:pict w14:anchorId="7FA2F502">
-          <v:rect id="_x0000_i1062" style="width:0;height:1.5pt" o:hralign="center" o:hrstd="t" o:hr="t" fillcolor="#a0a0a0" stroked="f"/>
+          <v:rect id="_x0000_i1026" style="width:0;height:1.5pt" o:hralign="center" o:hrstd="t" o:hr="t" fillcolor="#a0a0a0" stroked="f"/>
         </w:pict>
       </w:r>
     </w:p>
@@ -286,7 +286,7 @@
     <w:p>
       <w:r>
         <w:pict w14:anchorId="299E3EB8">
-          <v:rect id="_x0000_i1063" style="width:0;height:1.5pt" o:hralign="center" o:hrstd="t" o:hr="t" fillcolor="#a0a0a0" stroked="f"/>
+          <v:rect id="_x0000_i1027" style="width:0;height:1.5pt" o:hralign="center" o:hrstd="t" o:hr="t" fillcolor="#a0a0a0" stroked="f"/>
         </w:pict>
       </w:r>
     </w:p>
@@ -318,15 +318,7 @@
         </w:numPr>
       </w:pPr>
       <w:r>
-        <w:t xml:space="preserve">Execute through </w:t>
-      </w:r>
-      <w:proofErr w:type="spellStart"/>
-      <w:r>
-        <w:t>CodeCarbon</w:t>
-      </w:r>
-      <w:proofErr w:type="spellEnd"/>
-      <w:r>
-        <w:t xml:space="preserve"> + LLM API.</w:t>
+        <w:t>Execute through CodeCarbon + LLM API.</w:t>
       </w:r>
     </w:p>
     <w:p>
@@ -354,7 +346,7 @@
     <w:p>
       <w:r>
         <w:pict w14:anchorId="36D8EF63">
-          <v:rect id="_x0000_i1064" style="width:0;height:1.5pt" o:hralign="center" o:hrstd="t" o:hr="t" fillcolor="#a0a0a0" stroked="f"/>
+          <v:rect id="_x0000_i1028" style="width:0;height:1.5pt" o:hralign="center" o:hrstd="t" o:hr="t" fillcolor="#a0a0a0" stroked="f"/>
         </w:pict>
       </w:r>
     </w:p>
@@ -386,15 +378,7 @@
         </w:numPr>
       </w:pPr>
       <w:r>
-        <w:t xml:space="preserve">Uses </w:t>
-      </w:r>
-      <w:proofErr w:type="spellStart"/>
-      <w:r>
-        <w:t>CodeCarbon</w:t>
-      </w:r>
-      <w:proofErr w:type="spellEnd"/>
-      <w:r>
-        <w:t>, token counts, and latency.</w:t>
+        <w:t>Uses CodeCarbon, token counts, and latency.</w:t>
       </w:r>
     </w:p>
     <w:p>
@@ -444,7 +428,7 @@
     <w:p>
       <w:r>
         <w:pict w14:anchorId="3B647AF0">
-          <v:rect id="_x0000_i1065" style="width:0;height:1.5pt" o:hralign="center" o:hrstd="t" o:hr="t" fillcolor="#a0a0a0" stroked="f"/>
+          <v:rect id="_x0000_i1029" style="width:0;height:1.5pt" o:hralign="center" o:hrstd="t" o:hr="t" fillcolor="#a0a0a0" stroked="f"/>
         </w:pict>
       </w:r>
     </w:p>
@@ -467,15 +451,7 @@
         <w:t>Objective:</w:t>
       </w:r>
       <w:r>
-        <w:t xml:space="preserve"> Measure energy use across reproducible, metadata-rich, and affordable models compatible with </w:t>
-      </w:r>
-      <w:proofErr w:type="spellStart"/>
-      <w:r>
-        <w:t>CodeCarbon</w:t>
-      </w:r>
-      <w:proofErr w:type="spellEnd"/>
-      <w:r>
-        <w:t>.</w:t>
+        <w:t xml:space="preserve"> Measure energy use across reproducible, metadata-rich, and affordable models compatible with CodeCarbon.</w:t>
       </w:r>
     </w:p>
     <w:p>
@@ -495,15 +471,7 @@
         </w:numPr>
       </w:pPr>
       <w:r>
-        <w:t>GPT-4o / GPT-4o-mini (</w:t>
-      </w:r>
-      <w:proofErr w:type="gramStart"/>
-      <w:r>
-        <w:t>OpenAI) —</w:t>
-      </w:r>
-      <w:proofErr w:type="gramEnd"/>
-      <w:r>
-        <w:t xml:space="preserve"> baseline</w:t>
+        <w:t>GPT-4o-mini (OpenAI) — baseline</w:t>
       </w:r>
     </w:p>
     <w:p>
@@ -514,15 +482,7 @@
         </w:numPr>
       </w:pPr>
       <w:r>
-        <w:t>Claude 3 Sonnet (</w:t>
-      </w:r>
-      <w:proofErr w:type="gramStart"/>
-      <w:r>
-        <w:t>Anthropic) —</w:t>
-      </w:r>
-      <w:proofErr w:type="gramEnd"/>
-      <w:r>
-        <w:t xml:space="preserve"> balanced</w:t>
+        <w:t>Claude 3 Sonnet (Anthropic) — balanced</w:t>
       </w:r>
     </w:p>
     <w:p>
@@ -533,42 +493,13 @@
         </w:numPr>
       </w:pPr>
       <w:r>
-        <w:t xml:space="preserve">Mistral Large / </w:t>
-      </w:r>
-      <w:proofErr w:type="spellStart"/>
-      <w:r>
-        <w:t>Mixtral</w:t>
-      </w:r>
-      <w:proofErr w:type="spellEnd"/>
-      <w:r>
-        <w:t xml:space="preserve"> 8×22B (Together.ai / </w:t>
-      </w:r>
-      <w:proofErr w:type="gramStart"/>
-      <w:r>
-        <w:t>Replicate) —</w:t>
-      </w:r>
-      <w:proofErr w:type="gramEnd"/>
-      <w:r>
-        <w:t xml:space="preserve"> open-weight contrast</w:t>
-      </w:r>
-    </w:p>
-    <w:p>
-      <w:pPr>
-        <w:numPr>
-          <w:ilvl w:val="0"/>
-          <w:numId w:val="17"/>
-        </w:numPr>
-      </w:pPr>
-      <w:r>
-        <w:t>Gemini 1.5 Pro (</w:t>
-      </w:r>
-      <w:proofErr w:type="gramStart"/>
-      <w:r>
-        <w:t>Google) —</w:t>
-      </w:r>
-      <w:proofErr w:type="gramEnd"/>
-      <w:r>
-        <w:t xml:space="preserve"> low-cost variant</w:t>
+        <w:t>Mistral Large (</w:t>
+      </w:r>
+      <w:r>
+        <w:t>Mistral</w:t>
+      </w:r>
+      <w:r>
+        <w:t>) — open-weight contrast</w:t>
       </w:r>
     </w:p>
     <w:p>
@@ -588,16 +519,7 @@
         </w:numPr>
       </w:pPr>
       <w:r>
-        <w:lastRenderedPageBreak/>
-        <w:t xml:space="preserve">Send each prompt sequentially through </w:t>
-      </w:r>
-      <w:proofErr w:type="spellStart"/>
-      <w:r>
-        <w:t>CodeCarbon</w:t>
-      </w:r>
-      <w:proofErr w:type="spellEnd"/>
-      <w:r>
-        <w:t>.</w:t>
+        <w:t>Send each prompt sequentially through CodeCarbon.</w:t>
       </w:r>
     </w:p>
     <w:p>
@@ -608,6 +530,7 @@
         </w:numPr>
       </w:pPr>
       <w:r>
+        <w:lastRenderedPageBreak/>
         <w:t>Log tokens, latency, model version, and cost.</w:t>
       </w:r>
     </w:p>
@@ -630,21 +553,13 @@
         </w:numPr>
       </w:pPr>
       <w:r>
-        <w:t xml:space="preserve">Use GPT-4o-mini and Sonnet for bulk </w:t>
-      </w:r>
-      <w:proofErr w:type="gramStart"/>
-      <w:r>
-        <w:t>runs;</w:t>
-      </w:r>
-      <w:proofErr w:type="gramEnd"/>
-      <w:r>
-        <w:t xml:space="preserve"> larger models for subsets.</w:t>
+        <w:t>Use GPT-4o-mini and Sonnet for bulk runs; larger models for subsets.</w:t>
       </w:r>
     </w:p>
     <w:p>
       <w:r>
         <w:pict w14:anchorId="18CD1817">
-          <v:rect id="_x0000_i1066" style="width:0;height:1.5pt" o:hralign="center" o:hrstd="t" o:hr="t" fillcolor="#a0a0a0" stroked="f"/>
+          <v:rect id="_x0000_i1030" style="width:0;height:1.5pt" o:hralign="center" o:hrstd="t" o:hr="t" fillcolor="#a0a0a0" stroked="f"/>
         </w:pict>
       </w:r>
     </w:p>
@@ -3858,6 +3773,7 @@
   <w:style w:type="character" w:default="1" w:styleId="DefaultParagraphFont">
     <w:name w:val="Default Paragraph Font"/>
     <w:uiPriority w:val="1"/>
+    <w:semiHidden/>
     <w:unhideWhenUsed/>
   </w:style>
   <w:style w:type="table" w:default="1" w:styleId="TableNormal">

</xml_diff>

<commit_message>
Refactor energy data analysis notebook and update documentation
- Renamed the notebook to emphasize its focus on performance and energy measurement for LLMs.
- Revised setup instructions for better clarity and added detailed steps for API key configuration.
- Enhanced the structure of the data collection process, including standardized metrics for performance and energy usage.
- Updated model listings in the documentation to reflect the inclusion of Llama 3.1 and clarified execution details.
- Improved output display for better readability and analysis of results.
</commit_message>
<xml_diff>
--- a/Measuring Prompt Energy in LLMs.docx
+++ b/Measuring Prompt Energy in LLMs.docx
@@ -482,7 +482,22 @@
         </w:numPr>
       </w:pPr>
       <w:r>
-        <w:t>Claude 3 Sonnet (Anthropic) — balanced</w:t>
+        <w:t xml:space="preserve">Llama 3.1 8B </w:t>
+      </w:r>
+      <w:r>
+        <w:t>(</w:t>
+      </w:r>
+      <w:r>
+        <w:t>Groq</w:t>
+      </w:r>
+      <w:r>
+        <w:t xml:space="preserve">) </w:t>
+      </w:r>
+      <w:r>
+        <w:t xml:space="preserve"> </w:t>
+      </w:r>
+      <w:r>
+        <w:t>— balanced</w:t>
       </w:r>
     </w:p>
     <w:p>
@@ -493,10 +508,13 @@
         </w:numPr>
       </w:pPr>
       <w:r>
-        <w:t>Mistral Large (</w:t>
-      </w:r>
-      <w:r>
-        <w:t>Mistral</w:t>
+        <w:t xml:space="preserve">Mistral Large </w:t>
+      </w:r>
+      <w:r>
+        <w:t>(</w:t>
+      </w:r>
+      <w:r>
+        <w:t>Mistral.ai</w:t>
       </w:r>
       <w:r>
         <w:t>) — open-weight contrast</w:t>

</xml_diff>

<commit_message>
Enhance Measuring Prompt Energy documentation and update requirements
- Added detailed analysis framework and technical implementation sections to the Measuring Prompt Energy document, outlining automated data collection, energy estimation, and performance metrics.
- Revised experimental plan and measurement overview for clarity and comprehensiveness.
- Updated requirements.txt to include additional libraries for data analysis and visualization, enhancing the project's capabilities.
</commit_message>
<xml_diff>
--- a/Measuring Prompt Energy in LLMs.docx
+++ b/Measuring Prompt Energy in LLMs.docx
@@ -3,6 +3,12 @@
 <w:document xmlns:wpc="http://schemas.microsoft.com/office/word/2010/wordprocessingCanvas" xmlns:cx="http://schemas.microsoft.com/office/drawing/2014/chartex" xmlns:cx1="http://schemas.microsoft.com/office/drawing/2015/9/8/chartex" xmlns:cx2="http://schemas.microsoft.com/office/drawing/2015/10/21/chartex" xmlns:cx3="http://schemas.microsoft.com/office/drawing/2016/5/9/chartex" xmlns:cx4="http://schemas.microsoft.com/office/drawing/2016/5/10/chartex" xmlns:cx5="http://schemas.microsoft.com/office/drawing/2016/5/11/chartex" xmlns:cx6="http://schemas.microsoft.com/office/drawing/2016/5/12/chartex" xmlns:cx7="http://schemas.microsoft.com/office/drawing/2016/5/13/chartex" xmlns:cx8="http://schemas.microsoft.com/office/drawing/2016/5/14/chartex" xmlns:mc="http://schemas.openxmlformats.org/markup-compatibility/2006" xmlns:aink="http://schemas.microsoft.com/office/drawing/2016/ink" xmlns:am3d="http://schemas.microsoft.com/office/drawing/2017/model3d" xmlns:o="urn:schemas-microsoft-com:office:office" xmlns:oel="http://schemas.microsoft.com/office/2019/extlst" xmlns:r="http://schemas.openxmlformats.org/officeDocument/2006/relationships" xmlns:m="http://schemas.openxmlformats.org/officeDocument/2006/math" xmlns:v="urn:schemas-microsoft-com:vml" xmlns:wp14="http://schemas.microsoft.com/office/word/2010/wordprocessingDrawing" xmlns:wp="http://schemas.openxmlformats.org/drawingml/2006/wordprocessingDrawing" xmlns:w10="urn:schemas-microsoft-com:office:word" xmlns:w="http://schemas.openxmlformats.org/wordprocessingml/2006/main" xmlns:w14="http://schemas.microsoft.com/office/word/2010/wordml" xmlns:w15="http://schemas.microsoft.com/office/word/2012/wordml" xmlns:w16cex="http://schemas.microsoft.com/office/word/2018/wordml/cex" xmlns:w16cid="http://schemas.microsoft.com/office/word/2016/wordml/cid" xmlns:w16="http://schemas.microsoft.com/office/word/2018/wordml" xmlns:w16du="http://schemas.microsoft.com/office/word/2023/wordml/word16du" xmlns:w16sdtdh="http://schemas.microsoft.com/office/word/2020/wordml/sdtdatahash" xmlns:w16sdtfl="http://schemas.microsoft.com/office/word/2024/wordml/sdtformatlock" xmlns:w16se="http://schemas.microsoft.com/office/word/2015/wordml/symex" xmlns:wpg="http://schemas.microsoft.com/office/word/2010/wordprocessingGroup" xmlns:wpi="http://schemas.microsoft.com/office/word/2010/wordprocessingInk" xmlns:wne="http://schemas.microsoft.com/office/word/2006/wordml" xmlns:wps="http://schemas.microsoft.com/office/word/2010/wordprocessingShape" mc:Ignorable="w14 w15 w16se w16cid w16 w16cex w16sdtdh w16sdtfl w16du wp14">
   <w:body>
     <w:p>
+      <w:pPr>
+        <w:rPr>
+          <w:b/>
+          <w:bCs/>
+        </w:rPr>
+      </w:pPr>
       <w:r>
         <w:rPr>
           <w:b/>
@@ -13,6 +19,13 @@
     </w:p>
     <w:p>
       <w:r>
+        <w:pict w14:anchorId="4145A274">
+          <v:rect id="_x0000_i1290" style="width:0;height:1.5pt" o:hralign="center" o:hrstd="t" o:hr="t" fillcolor="#a0a0a0" stroked="f"/>
+        </w:pict>
+      </w:r>
+    </w:p>
+    <w:p>
+      <w:r>
         <w:rPr>
           <w:b/>
           <w:bCs/>
@@ -26,8 +39,8 @@
     </w:p>
     <w:p>
       <w:r>
-        <w:pict w14:anchorId="1562855D">
-          <v:rect id="_x0000_i1025" style="width:0;height:1.5pt" o:hralign="center" o:hrstd="t" o:hr="t" fillcolor="#a0a0a0" stroked="f"/>
+        <w:pict w14:anchorId="27760A71">
+          <v:rect id="_x0000_i1291" style="width:0;height:1.5pt" o:hralign="center" o:hrstd="t" o:hr="t" fillcolor="#a0a0a0" stroked="f"/>
         </w:pict>
       </w:r>
     </w:p>
@@ -44,7 +57,7 @@
       <w:pPr>
         <w:numPr>
           <w:ilvl w:val="0"/>
-          <w:numId w:val="13"/>
+          <w:numId w:val="19"/>
         </w:numPr>
       </w:pPr>
       <w:r>
@@ -55,7 +68,7 @@
       <w:pPr>
         <w:numPr>
           <w:ilvl w:val="0"/>
-          <w:numId w:val="13"/>
+          <w:numId w:val="19"/>
         </w:numPr>
       </w:pPr>
       <w:r>
@@ -66,7 +79,7 @@
       <w:pPr>
         <w:numPr>
           <w:ilvl w:val="0"/>
-          <w:numId w:val="13"/>
+          <w:numId w:val="19"/>
         </w:numPr>
       </w:pPr>
       <w:r>
@@ -77,7 +90,7 @@
       <w:pPr>
         <w:numPr>
           <w:ilvl w:val="0"/>
-          <w:numId w:val="13"/>
+          <w:numId w:val="19"/>
         </w:numPr>
       </w:pPr>
       <w:r>
@@ -88,7 +101,7 @@
       <w:pPr>
         <w:numPr>
           <w:ilvl w:val="0"/>
-          <w:numId w:val="13"/>
+          <w:numId w:val="19"/>
         </w:numPr>
       </w:pPr>
       <w:r>
@@ -99,7 +112,7 @@
       <w:pPr>
         <w:numPr>
           <w:ilvl w:val="0"/>
-          <w:numId w:val="13"/>
+          <w:numId w:val="19"/>
         </w:numPr>
       </w:pPr>
       <w:r>
@@ -110,7 +123,7 @@
       <w:pPr>
         <w:numPr>
           <w:ilvl w:val="0"/>
-          <w:numId w:val="13"/>
+          <w:numId w:val="19"/>
         </w:numPr>
       </w:pPr>
       <w:r>
@@ -121,7 +134,7 @@
       <w:pPr>
         <w:numPr>
           <w:ilvl w:val="0"/>
-          <w:numId w:val="13"/>
+          <w:numId w:val="19"/>
         </w:numPr>
       </w:pPr>
       <w:r>
@@ -130,8 +143,8 @@
     </w:p>
     <w:p>
       <w:r>
-        <w:pict w14:anchorId="7FA2F502">
-          <v:rect id="_x0000_i1026" style="width:0;height:1.5pt" o:hralign="center" o:hrstd="t" o:hr="t" fillcolor="#a0a0a0" stroked="f"/>
+        <w:pict w14:anchorId="767B63C5">
+          <v:rect id="_x0000_i1292" style="width:0;height:1.5pt" o:hralign="center" o:hrstd="t" o:hr="t" fillcolor="#a0a0a0" stroked="f"/>
         </w:pict>
       </w:r>
     </w:p>
@@ -212,49 +225,21 @@
         </w:rPr>
         <w:t>Rationale:</w:t>
       </w:r>
-    </w:p>
-    <w:p>
-      <w:pPr>
-        <w:numPr>
-          <w:ilvl w:val="0"/>
-          <w:numId w:val="14"/>
-        </w:numPr>
-      </w:pPr>
-      <w:r>
-        <w:t>Real-world diversity (≈210K users)</w:t>
-      </w:r>
-    </w:p>
-    <w:p>
-      <w:pPr>
-        <w:numPr>
-          <w:ilvl w:val="0"/>
-          <w:numId w:val="14"/>
-        </w:numPr>
-      </w:pPr>
-      <w:r>
-        <w:t>Represents typical LLM usage patterns</w:t>
-      </w:r>
-    </w:p>
-    <w:p>
-      <w:pPr>
-        <w:numPr>
-          <w:ilvl w:val="0"/>
-          <w:numId w:val="14"/>
-        </w:numPr>
-      </w:pPr>
-      <w:r>
-        <w:t>Pre-cleaned (PII removed)</w:t>
-      </w:r>
-    </w:p>
-    <w:p>
-      <w:pPr>
-        <w:numPr>
-          <w:ilvl w:val="0"/>
-          <w:numId w:val="14"/>
-        </w:numPr>
-      </w:pPr>
-      <w:r>
-        <w:t>Average length: 69.5 tokens</w:t>
+      <w:r>
+        <w:br/>
+        <w:t>• Real-world diversity (≈210K users)</w:t>
+      </w:r>
+      <w:r>
+        <w:br/>
+        <w:t>• Represents typical LLM usage patterns</w:t>
+      </w:r>
+      <w:r>
+        <w:br/>
+        <w:t>• Pre-cleaned (PII removed)</w:t>
+      </w:r>
+      <w:r>
+        <w:br/>
+        <w:t>• Average length: 69.5 tokens</w:t>
       </w:r>
     </w:p>
     <w:p>
@@ -267,7 +252,7 @@
         <w:t>Logistics:</w:t>
       </w:r>
       <w:r>
-        <w:t xml:space="preserve"> Hugging Face dataset, non-redistributable, research use only</w:t>
+        <w:t xml:space="preserve"> Hugging Face dataset, non-redistributable, research use only.</w:t>
       </w:r>
       <w:r>
         <w:br/>
@@ -285,8 +270,8 @@
     </w:p>
     <w:p>
       <w:r>
-        <w:pict w14:anchorId="299E3EB8">
-          <v:rect id="_x0000_i1027" style="width:0;height:1.5pt" o:hralign="center" o:hrstd="t" o:hr="t" fillcolor="#a0a0a0" stroked="f"/>
+        <w:pict w14:anchorId="76AF6AC8">
+          <v:rect id="_x0000_i1293" style="width:0;height:1.5pt" o:hralign="center" o:hrstd="t" o:hr="t" fillcolor="#a0a0a0" stroked="f"/>
         </w:pict>
       </w:r>
     </w:p>
@@ -298,55 +283,27 @@
         </w:rPr>
         <w:t>Experimental Plan</w:t>
       </w:r>
+      <w:r>
+        <w:br/>
+        <w:t>• Run a pilot test with 100 prompts to verify the full pipeline.</w:t>
+      </w:r>
+      <w:r>
+        <w:br/>
+        <w:t>• Execute through automated data collection system with API integration.</w:t>
+      </w:r>
+      <w:r>
+        <w:br/>
+        <w:t>• Confirm correct energy data logging, successful API calls, and absence of major errors.</w:t>
+      </w:r>
+      <w:r>
+        <w:br/>
+        <w:t>• Scale to full dataset once validated.</w:t>
+      </w:r>
     </w:p>
     <w:p>
-      <w:pPr>
-        <w:numPr>
-          <w:ilvl w:val="0"/>
-          <w:numId w:val="15"/>
-        </w:numPr>
-      </w:pPr>
-      <w:r>
-        <w:t>Run a pilot test with 100 prompts to verify the full pipeline.</w:t>
-      </w:r>
-    </w:p>
-    <w:p>
-      <w:pPr>
-        <w:numPr>
-          <w:ilvl w:val="0"/>
-          <w:numId w:val="15"/>
-        </w:numPr>
-      </w:pPr>
-      <w:r>
-        <w:t>Execute through CodeCarbon + LLM API.</w:t>
-      </w:r>
-    </w:p>
-    <w:p>
-      <w:pPr>
-        <w:numPr>
-          <w:ilvl w:val="0"/>
-          <w:numId w:val="15"/>
-        </w:numPr>
-      </w:pPr>
-      <w:r>
-        <w:t>Confirm correct energy data logging, successful API calls, and absence of major errors.</w:t>
-      </w:r>
-    </w:p>
-    <w:p>
-      <w:pPr>
-        <w:numPr>
-          <w:ilvl w:val="0"/>
-          <w:numId w:val="15"/>
-        </w:numPr>
-      </w:pPr>
-      <w:r>
-        <w:t>Scale to full dataset once validated.</w:t>
-      </w:r>
-    </w:p>
-    <w:p>
-      <w:r>
-        <w:pict w14:anchorId="36D8EF63">
-          <v:rect id="_x0000_i1028" style="width:0;height:1.5pt" o:hralign="center" o:hrstd="t" o:hr="t" fillcolor="#a0a0a0" stroked="f"/>
+      <w:r>
+        <w:pict w14:anchorId="42A0825A">
+          <v:rect id="_x0000_i1294" style="width:0;height:1.5pt" o:hralign="center" o:hrstd="t" o:hr="t" fillcolor="#a0a0a0" stroked="f"/>
         </w:pict>
       </w:r>
     </w:p>
@@ -358,77 +315,35 @@
         </w:rPr>
         <w:t>Measurement Overview</w:t>
       </w:r>
+      <w:r>
+        <w:br/>
+        <w:t>• Measures energy variation across models, one at a time, allowing comparisons.</w:t>
+      </w:r>
+      <w:r>
+        <w:br/>
+        <w:t>• Uses token counts, latency, and estimated energy consumption based on model characteristics.</w:t>
+      </w:r>
+      <w:r>
+        <w:br/>
+        <w:t>• Prompts are sent individually; paragraph-length completions expected.</w:t>
+      </w:r>
+      <w:r>
+        <w:br/>
+        <w:t>• Dataset goal: ~1M prompts in 300K conversations (adjustable).</w:t>
+      </w:r>
+      <w:r>
+        <w:br/>
+        <w:t>• Budget capped at ~$400 total (per-token cost).</w:t>
+      </w:r>
+      <w:r>
+        <w:br/>
+        <w:t>• Emphasis on technical accuracy and efficiency.</w:t>
+      </w:r>
     </w:p>
     <w:p>
-      <w:pPr>
-        <w:numPr>
-          <w:ilvl w:val="0"/>
-          <w:numId w:val="16"/>
-        </w:numPr>
-      </w:pPr>
-      <w:r>
-        <w:t>Measures energy variation across models, one at a time, allowing comparisons.</w:t>
-      </w:r>
-    </w:p>
-    <w:p>
-      <w:pPr>
-        <w:numPr>
-          <w:ilvl w:val="0"/>
-          <w:numId w:val="16"/>
-        </w:numPr>
-      </w:pPr>
-      <w:r>
-        <w:t>Uses CodeCarbon, token counts, and latency.</w:t>
-      </w:r>
-    </w:p>
-    <w:p>
-      <w:pPr>
-        <w:numPr>
-          <w:ilvl w:val="0"/>
-          <w:numId w:val="16"/>
-        </w:numPr>
-      </w:pPr>
-      <w:r>
-        <w:t>Prompts are sent individually; paragraph-length completions expected.</w:t>
-      </w:r>
-    </w:p>
-    <w:p>
-      <w:pPr>
-        <w:numPr>
-          <w:ilvl w:val="0"/>
-          <w:numId w:val="16"/>
-        </w:numPr>
-      </w:pPr>
-      <w:r>
-        <w:t>Dataset goal: ~1M prompts in 300K conversations (adjustable).</w:t>
-      </w:r>
-    </w:p>
-    <w:p>
-      <w:pPr>
-        <w:numPr>
-          <w:ilvl w:val="0"/>
-          <w:numId w:val="16"/>
-        </w:numPr>
-      </w:pPr>
-      <w:r>
-        <w:t>Budget capped at ~$400 total (per-token cost).</w:t>
-      </w:r>
-    </w:p>
-    <w:p>
-      <w:pPr>
-        <w:numPr>
-          <w:ilvl w:val="0"/>
-          <w:numId w:val="16"/>
-        </w:numPr>
-      </w:pPr>
-      <w:r>
-        <w:t>Emphasis on technical accuracy and efficiency.</w:t>
-      </w:r>
-    </w:p>
-    <w:p>
-      <w:r>
-        <w:pict w14:anchorId="3B647AF0">
-          <v:rect id="_x0000_i1029" style="width:0;height:1.5pt" o:hralign="center" o:hrstd="t" o:hr="t" fillcolor="#a0a0a0" stroked="f"/>
+      <w:r>
+        <w:pict w14:anchorId="22B58EBD">
+          <v:rect id="_x0000_i1295" style="width:0;height:1.5pt" o:hralign="center" o:hrstd="t" o:hr="t" fillcolor="#a0a0a0" stroked="f"/>
         </w:pict>
       </w:r>
     </w:p>
@@ -451,7 +366,7 @@
         <w:t>Objective:</w:t>
       </w:r>
       <w:r>
-        <w:t xml:space="preserve"> Measure energy use across reproducible, metadata-rich, and affordable models compatible with CodeCarbon.</w:t>
+        <w:t xml:space="preserve"> Measure energy use across reproducible, metadata-rich, and affordable models.</w:t>
       </w:r>
     </w:p>
     <w:p>
@@ -462,62 +377,25 @@
         </w:rPr>
         <w:t>Models:</w:t>
       </w:r>
-    </w:p>
-    <w:p>
-      <w:pPr>
-        <w:numPr>
-          <w:ilvl w:val="0"/>
-          <w:numId w:val="17"/>
-        </w:numPr>
-      </w:pPr>
-      <w:r>
-        <w:t>GPT-4o-mini (OpenAI) — baseline</w:t>
-      </w:r>
-    </w:p>
-    <w:p>
-      <w:pPr>
-        <w:numPr>
-          <w:ilvl w:val="0"/>
-          <w:numId w:val="17"/>
-        </w:numPr>
-      </w:pPr>
-      <w:r>
-        <w:t xml:space="preserve">Llama 3.1 8B </w:t>
-      </w:r>
-      <w:r>
-        <w:t>(</w:t>
-      </w:r>
+      <w:r>
+        <w:br/>
+        <w:t>• GPT-4o-mini (OpenAI) — baseline</w:t>
+      </w:r>
+      <w:r>
+        <w:br/>
+        <w:t>• Llama 3.1 8B (</w:t>
+      </w:r>
+      <w:proofErr w:type="spellStart"/>
       <w:r>
         <w:t>Groq</w:t>
       </w:r>
-      <w:r>
-        <w:t xml:space="preserve">) </w:t>
-      </w:r>
-      <w:r>
-        <w:t xml:space="preserve"> </w:t>
-      </w:r>
-      <w:r>
-        <w:t>— balanced</w:t>
-      </w:r>
-    </w:p>
-    <w:p>
-      <w:pPr>
-        <w:numPr>
-          <w:ilvl w:val="0"/>
-          <w:numId w:val="17"/>
-        </w:numPr>
-      </w:pPr>
-      <w:r>
-        <w:t xml:space="preserve">Mistral Large </w:t>
-      </w:r>
-      <w:r>
-        <w:t>(</w:t>
-      </w:r>
-      <w:r>
-        <w:t>Mistral.ai</w:t>
-      </w:r>
-      <w:r>
-        <w:t>) — open-weight contrast</w:t>
+      <w:proofErr w:type="spellEnd"/>
+      <w:r>
+        <w:t>) — balanced</w:t>
+      </w:r>
+      <w:r>
+        <w:br/>
+        <w:t>• Mistral Large (Mistral.ai) — open-weight contrast</w:t>
       </w:r>
     </w:p>
     <w:p>
@@ -533,22 +411,21 @@
       <w:pPr>
         <w:numPr>
           <w:ilvl w:val="0"/>
-          <w:numId w:val="18"/>
+          <w:numId w:val="20"/>
         </w:numPr>
       </w:pPr>
       <w:r>
-        <w:t>Send each prompt sequentially through CodeCarbon.</w:t>
+        <w:t>Send each prompt sequentially through automated data collection system.</w:t>
       </w:r>
     </w:p>
     <w:p>
       <w:pPr>
         <w:numPr>
           <w:ilvl w:val="0"/>
-          <w:numId w:val="18"/>
+          <w:numId w:val="20"/>
         </w:numPr>
       </w:pPr>
       <w:r>
-        <w:lastRenderedPageBreak/>
         <w:t>Log tokens, latency, model version, and cost.</w:t>
       </w:r>
     </w:p>
@@ -556,28 +433,300 @@
       <w:pPr>
         <w:numPr>
           <w:ilvl w:val="0"/>
-          <w:numId w:val="18"/>
+          <w:numId w:val="20"/>
         </w:numPr>
       </w:pPr>
       <w:r>
-        <w:t>Set temperature = 0 for deterministic results.</w:t>
+        <w:t>Set temperature = 0.3 for consistent results.</w:t>
       </w:r>
     </w:p>
     <w:p>
       <w:pPr>
         <w:numPr>
           <w:ilvl w:val="0"/>
-          <w:numId w:val="18"/>
+          <w:numId w:val="20"/>
         </w:numPr>
       </w:pPr>
       <w:r>
-        <w:t>Use GPT-4o-mini and Sonnet for bulk runs; larger models for subsets.</w:t>
+        <w:t xml:space="preserve">Use GPT-4o-mini and Llama for bulk </w:t>
+      </w:r>
+      <w:proofErr w:type="gramStart"/>
+      <w:r>
+        <w:t>runs;</w:t>
+      </w:r>
+      <w:proofErr w:type="gramEnd"/>
+      <w:r>
+        <w:t xml:space="preserve"> larger models for subsets.</w:t>
       </w:r>
     </w:p>
     <w:p>
       <w:r>
-        <w:pict w14:anchorId="18CD1817">
-          <v:rect id="_x0000_i1030" style="width:0;height:1.5pt" o:hralign="center" o:hrstd="t" o:hr="t" fillcolor="#a0a0a0" stroked="f"/>
+        <w:pict w14:anchorId="2A31AC8C">
+          <v:rect id="_x0000_i1296" style="width:0;height:1.5pt" o:hralign="center" o:hrstd="t" o:hr="t" fillcolor="#a0a0a0" stroked="f"/>
+        </w:pict>
+      </w:r>
+    </w:p>
+    <w:p>
+      <w:r>
+        <w:rPr>
+          <w:b/>
+          <w:bCs/>
+        </w:rPr>
+        <w:lastRenderedPageBreak/>
+        <w:t>Analysis Framework</w:t>
+      </w:r>
+      <w:r>
+        <w:br/>
+        <w:t>The research now includes a comprehensive analysis framework with:</w:t>
+      </w:r>
+      <w:r>
+        <w:br/>
+        <w:t>• Automated data collection and processing pipeline</w:t>
+      </w:r>
+      <w:r>
+        <w:br/>
+        <w:t>• Real-time energy consumption estimation</w:t>
+      </w:r>
+      <w:r>
+        <w:br/>
+        <w:t>• Performance metrics tracking (speed, efficiency, cost)</w:t>
+      </w:r>
+      <w:r>
+        <w:br/>
+        <w:t>• Interactive visualizations for model comparison</w:t>
+      </w:r>
+      <w:r>
+        <w:br/>
+        <w:t>• Statistical analysis of energy patterns</w:t>
+      </w:r>
+      <w:r>
+        <w:br/>
+        <w:t>• Export capabilities for further research</w:t>
+      </w:r>
+    </w:p>
+    <w:p>
+      <w:r>
+        <w:pict w14:anchorId="4EB54010">
+          <v:rect id="_x0000_i1297" style="width:0;height:1.5pt" o:hralign="center" o:hrstd="t" o:hr="t" fillcolor="#a0a0a0" stroked="f"/>
+        </w:pict>
+      </w:r>
+    </w:p>
+    <w:p>
+      <w:r>
+        <w:rPr>
+          <w:b/>
+          <w:bCs/>
+        </w:rPr>
+        <w:t>Technical Implementation</w:t>
+      </w:r>
+      <w:r>
+        <w:br/>
+        <w:t xml:space="preserve">• </w:t>
+      </w:r>
+      <w:r>
+        <w:rPr>
+          <w:b/>
+          <w:bCs/>
+        </w:rPr>
+        <w:t>Data Collection:</w:t>
+      </w:r>
+      <w:r>
+        <w:t xml:space="preserve"> </w:t>
+      </w:r>
+      <w:proofErr w:type="spellStart"/>
+      <w:r>
+        <w:t>gather_energy_</w:t>
+      </w:r>
+      <w:proofErr w:type="gramStart"/>
+      <w:r>
+        <w:t>data.ipynb</w:t>
+      </w:r>
+      <w:proofErr w:type="spellEnd"/>
+      <w:proofErr w:type="gramEnd"/>
+      <w:r>
+        <w:t xml:space="preserve"> — Automated API testing with energy estimation</w:t>
+      </w:r>
+      <w:r>
+        <w:br/>
+        <w:t xml:space="preserve">• </w:t>
+      </w:r>
+      <w:r>
+        <w:rPr>
+          <w:b/>
+          <w:bCs/>
+        </w:rPr>
+        <w:t>Analysis:</w:t>
+      </w:r>
+      <w:r>
+        <w:t xml:space="preserve"> </w:t>
+      </w:r>
+      <w:proofErr w:type="spellStart"/>
+      <w:proofErr w:type="gramStart"/>
+      <w:r>
+        <w:t>stats.ipynb</w:t>
+      </w:r>
+      <w:proofErr w:type="spellEnd"/>
+      <w:proofErr w:type="gramEnd"/>
+      <w:r>
+        <w:t xml:space="preserve"> — Comprehensive visualization and statistical analysis</w:t>
+      </w:r>
+      <w:r>
+        <w:br/>
+        <w:t xml:space="preserve">• </w:t>
+      </w:r>
+      <w:r>
+        <w:rPr>
+          <w:b/>
+          <w:bCs/>
+        </w:rPr>
+        <w:t>Data Storage:</w:t>
+      </w:r>
+      <w:r>
+        <w:t xml:space="preserve"> Structured JSON format with metadata preservation</w:t>
+      </w:r>
+      <w:r>
+        <w:br/>
+        <w:t xml:space="preserve">• </w:t>
+      </w:r>
+      <w:r>
+        <w:rPr>
+          <w:b/>
+          <w:bCs/>
+        </w:rPr>
+        <w:t>Reproducibility:</w:t>
+      </w:r>
+      <w:r>
+        <w:t xml:space="preserve"> Version-controlled notebooks with dependency management</w:t>
+      </w:r>
+    </w:p>
+    <w:p>
+      <w:r>
+        <w:pict w14:anchorId="1A67916A">
+          <v:rect id="_x0000_i1298" style="width:0;height:1.5pt" o:hralign="center" o:hrstd="t" o:hr="t" fillcolor="#a0a0a0" stroked="f"/>
+        </w:pict>
+      </w:r>
+    </w:p>
+    <w:p>
+      <w:r>
+        <w:rPr>
+          <w:b/>
+          <w:bCs/>
+        </w:rPr>
+        <w:t>Key Improvements</w:t>
+      </w:r>
+    </w:p>
+    <w:p>
+      <w:pPr>
+        <w:numPr>
+          <w:ilvl w:val="0"/>
+          <w:numId w:val="21"/>
+        </w:numPr>
+      </w:pPr>
+      <w:r>
+        <w:rPr>
+          <w:b/>
+          <w:bCs/>
+        </w:rPr>
+        <w:t>Automated Pipeline:</w:t>
+      </w:r>
+      <w:r>
+        <w:t xml:space="preserve"> Streamlined data collection with error handling and progress tracking.</w:t>
+      </w:r>
+    </w:p>
+    <w:p>
+      <w:pPr>
+        <w:numPr>
+          <w:ilvl w:val="0"/>
+          <w:numId w:val="21"/>
+        </w:numPr>
+      </w:pPr>
+      <w:r>
+        <w:rPr>
+          <w:b/>
+          <w:bCs/>
+        </w:rPr>
+        <w:t>Energy Estimation:</w:t>
+      </w:r>
+      <w:r>
+        <w:t xml:space="preserve"> Model-specific energy consumption calculations based on token usage.</w:t>
+      </w:r>
+    </w:p>
+    <w:p>
+      <w:pPr>
+        <w:numPr>
+          <w:ilvl w:val="0"/>
+          <w:numId w:val="21"/>
+        </w:numPr>
+      </w:pPr>
+      <w:r>
+        <w:rPr>
+          <w:b/>
+          <w:bCs/>
+        </w:rPr>
+        <w:t>Comprehensive Analysis:</w:t>
+      </w:r>
+      <w:r>
+        <w:t xml:space="preserve"> Multi-dimensional performance comparison with interactive visualizations.</w:t>
+      </w:r>
+    </w:p>
+    <w:p>
+      <w:pPr>
+        <w:numPr>
+          <w:ilvl w:val="0"/>
+          <w:numId w:val="21"/>
+        </w:numPr>
+      </w:pPr>
+      <w:r>
+        <w:rPr>
+          <w:b/>
+          <w:bCs/>
+        </w:rPr>
+        <w:t>Cost Optimization:</w:t>
+      </w:r>
+      <w:r>
+        <w:t xml:space="preserve"> Reduced token limits and temperature for efficient data collection.</w:t>
+      </w:r>
+    </w:p>
+    <w:p>
+      <w:pPr>
+        <w:numPr>
+          <w:ilvl w:val="0"/>
+          <w:numId w:val="21"/>
+        </w:numPr>
+      </w:pPr>
+      <w:r>
+        <w:rPr>
+          <w:b/>
+          <w:bCs/>
+        </w:rPr>
+        <w:t>Research Metadata:</w:t>
+      </w:r>
+      <w:r>
+        <w:t xml:space="preserve"> Experiment tracking with timestamps and model versioning.</w:t>
+      </w:r>
+    </w:p>
+    <w:p>
+      <w:pPr>
+        <w:numPr>
+          <w:ilvl w:val="0"/>
+          <w:numId w:val="21"/>
+        </w:numPr>
+      </w:pPr>
+      <w:r>
+        <w:rPr>
+          <w:b/>
+          <w:bCs/>
+        </w:rPr>
+        <w:t>Export Capabilities:</w:t>
+      </w:r>
+      <w:r>
+        <w:t xml:space="preserve"> CSV and JSON export for further analysis and publication.</w:t>
+      </w:r>
+    </w:p>
+    <w:p>
+      <w:r>
+        <w:pict w14:anchorId="12423CB1">
+          <v:rect id="_x0000_i1299" style="width:0;height:1.5pt" o:hralign="center" o:hrstd="t" o:hr="t" fillcolor="#a0a0a0" stroked="f"/>
         </w:pict>
       </w:r>
     </w:p>
@@ -612,7 +761,6 @@
         </w:r>
       </w:hyperlink>
     </w:p>
-    <w:p/>
     <w:sectPr>
       <w:pgSz w:w="12240" w:h="15840"/>
       <w:pgMar w:top="1440" w:right="1440" w:bottom="1440" w:left="1440" w:header="720" w:footer="720" w:gutter="0"/>
@@ -1448,6 +1596,119 @@
     </w:lvl>
   </w:abstractNum>
   <w:abstractNum w:abstractNumId="6" w15:restartNumberingAfterBreak="0">
+    <w:nsid w:val="3405598F"/>
+    <w:multiLevelType w:val="multilevel"/>
+    <w:tmpl w:val="23A0FEAC"/>
+    <w:lvl w:ilvl="0">
+      <w:start w:val="1"/>
+      <w:numFmt w:val="decimal"/>
+      <w:lvlText w:val="%1."/>
+      <w:lvlJc w:val="left"/>
+      <w:pPr>
+        <w:tabs>
+          <w:tab w:val="num" w:pos="720"/>
+        </w:tabs>
+        <w:ind w:left="720" w:hanging="360"/>
+      </w:pPr>
+    </w:lvl>
+    <w:lvl w:ilvl="1" w:tentative="1">
+      <w:start w:val="1"/>
+      <w:numFmt w:val="decimal"/>
+      <w:lvlText w:val="%2."/>
+      <w:lvlJc w:val="left"/>
+      <w:pPr>
+        <w:tabs>
+          <w:tab w:val="num" w:pos="1440"/>
+        </w:tabs>
+        <w:ind w:left="1440" w:hanging="360"/>
+      </w:pPr>
+    </w:lvl>
+    <w:lvl w:ilvl="2" w:tentative="1">
+      <w:start w:val="1"/>
+      <w:numFmt w:val="decimal"/>
+      <w:lvlText w:val="%3."/>
+      <w:lvlJc w:val="left"/>
+      <w:pPr>
+        <w:tabs>
+          <w:tab w:val="num" w:pos="2160"/>
+        </w:tabs>
+        <w:ind w:left="2160" w:hanging="360"/>
+      </w:pPr>
+    </w:lvl>
+    <w:lvl w:ilvl="3" w:tentative="1">
+      <w:start w:val="1"/>
+      <w:numFmt w:val="decimal"/>
+      <w:lvlText w:val="%4."/>
+      <w:lvlJc w:val="left"/>
+      <w:pPr>
+        <w:tabs>
+          <w:tab w:val="num" w:pos="2880"/>
+        </w:tabs>
+        <w:ind w:left="2880" w:hanging="360"/>
+      </w:pPr>
+    </w:lvl>
+    <w:lvl w:ilvl="4" w:tentative="1">
+      <w:start w:val="1"/>
+      <w:numFmt w:val="decimal"/>
+      <w:lvlText w:val="%5."/>
+      <w:lvlJc w:val="left"/>
+      <w:pPr>
+        <w:tabs>
+          <w:tab w:val="num" w:pos="3600"/>
+        </w:tabs>
+        <w:ind w:left="3600" w:hanging="360"/>
+      </w:pPr>
+    </w:lvl>
+    <w:lvl w:ilvl="5" w:tentative="1">
+      <w:start w:val="1"/>
+      <w:numFmt w:val="decimal"/>
+      <w:lvlText w:val="%6."/>
+      <w:lvlJc w:val="left"/>
+      <w:pPr>
+        <w:tabs>
+          <w:tab w:val="num" w:pos="4320"/>
+        </w:tabs>
+        <w:ind w:left="4320" w:hanging="360"/>
+      </w:pPr>
+    </w:lvl>
+    <w:lvl w:ilvl="6" w:tentative="1">
+      <w:start w:val="1"/>
+      <w:numFmt w:val="decimal"/>
+      <w:lvlText w:val="%7."/>
+      <w:lvlJc w:val="left"/>
+      <w:pPr>
+        <w:tabs>
+          <w:tab w:val="num" w:pos="5040"/>
+        </w:tabs>
+        <w:ind w:left="5040" w:hanging="360"/>
+      </w:pPr>
+    </w:lvl>
+    <w:lvl w:ilvl="7" w:tentative="1">
+      <w:start w:val="1"/>
+      <w:numFmt w:val="decimal"/>
+      <w:lvlText w:val="%8."/>
+      <w:lvlJc w:val="left"/>
+      <w:pPr>
+        <w:tabs>
+          <w:tab w:val="num" w:pos="5760"/>
+        </w:tabs>
+        <w:ind w:left="5760" w:hanging="360"/>
+      </w:pPr>
+    </w:lvl>
+    <w:lvl w:ilvl="8" w:tentative="1">
+      <w:start w:val="1"/>
+      <w:numFmt w:val="decimal"/>
+      <w:lvlText w:val="%9."/>
+      <w:lvlJc w:val="left"/>
+      <w:pPr>
+        <w:tabs>
+          <w:tab w:val="num" w:pos="6480"/>
+        </w:tabs>
+        <w:ind w:left="6480" w:hanging="360"/>
+      </w:pPr>
+    </w:lvl>
+  </w:abstractNum>
+  <w:abstractNum w:abstractNumId="7" w15:restartNumberingAfterBreak="0">
     <w:nsid w:val="39CD3E81"/>
     <w:multiLevelType w:val="multilevel"/>
     <w:tmpl w:val="15165EF6"/>
@@ -1596,7 +1857,7 @@
       </w:rPr>
     </w:lvl>
   </w:abstractNum>
-  <w:abstractNum w:abstractNumId="7" w15:restartNumberingAfterBreak="0">
+  <w:abstractNum w:abstractNumId="8" w15:restartNumberingAfterBreak="0">
     <w:nsid w:val="3C1C4EE1"/>
     <w:multiLevelType w:val="multilevel"/>
     <w:tmpl w:val="CAC6B650"/>
@@ -1745,7 +2006,7 @@
       </w:rPr>
     </w:lvl>
   </w:abstractNum>
-  <w:abstractNum w:abstractNumId="8" w15:restartNumberingAfterBreak="0">
+  <w:abstractNum w:abstractNumId="9" w15:restartNumberingAfterBreak="0">
     <w:nsid w:val="3EFA385B"/>
     <w:multiLevelType w:val="hybridMultilevel"/>
     <w:tmpl w:val="7220A830"/>
@@ -1858,7 +2119,120 @@
       </w:rPr>
     </w:lvl>
   </w:abstractNum>
-  <w:abstractNum w:abstractNumId="9" w15:restartNumberingAfterBreak="0">
+  <w:abstractNum w:abstractNumId="10" w15:restartNumberingAfterBreak="0">
+    <w:nsid w:val="491B4FFC"/>
+    <w:multiLevelType w:val="multilevel"/>
+    <w:tmpl w:val="922AC3E2"/>
+    <w:lvl w:ilvl="0">
+      <w:start w:val="1"/>
+      <w:numFmt w:val="decimal"/>
+      <w:lvlText w:val="%1."/>
+      <w:lvlJc w:val="left"/>
+      <w:pPr>
+        <w:tabs>
+          <w:tab w:val="num" w:pos="720"/>
+        </w:tabs>
+        <w:ind w:left="720" w:hanging="360"/>
+      </w:pPr>
+    </w:lvl>
+    <w:lvl w:ilvl="1" w:tentative="1">
+      <w:start w:val="1"/>
+      <w:numFmt w:val="decimal"/>
+      <w:lvlText w:val="%2."/>
+      <w:lvlJc w:val="left"/>
+      <w:pPr>
+        <w:tabs>
+          <w:tab w:val="num" w:pos="1440"/>
+        </w:tabs>
+        <w:ind w:left="1440" w:hanging="360"/>
+      </w:pPr>
+    </w:lvl>
+    <w:lvl w:ilvl="2" w:tentative="1">
+      <w:start w:val="1"/>
+      <w:numFmt w:val="decimal"/>
+      <w:lvlText w:val="%3."/>
+      <w:lvlJc w:val="left"/>
+      <w:pPr>
+        <w:tabs>
+          <w:tab w:val="num" w:pos="2160"/>
+        </w:tabs>
+        <w:ind w:left="2160" w:hanging="360"/>
+      </w:pPr>
+    </w:lvl>
+    <w:lvl w:ilvl="3" w:tentative="1">
+      <w:start w:val="1"/>
+      <w:numFmt w:val="decimal"/>
+      <w:lvlText w:val="%4."/>
+      <w:lvlJc w:val="left"/>
+      <w:pPr>
+        <w:tabs>
+          <w:tab w:val="num" w:pos="2880"/>
+        </w:tabs>
+        <w:ind w:left="2880" w:hanging="360"/>
+      </w:pPr>
+    </w:lvl>
+    <w:lvl w:ilvl="4" w:tentative="1">
+      <w:start w:val="1"/>
+      <w:numFmt w:val="decimal"/>
+      <w:lvlText w:val="%5."/>
+      <w:lvlJc w:val="left"/>
+      <w:pPr>
+        <w:tabs>
+          <w:tab w:val="num" w:pos="3600"/>
+        </w:tabs>
+        <w:ind w:left="3600" w:hanging="360"/>
+      </w:pPr>
+    </w:lvl>
+    <w:lvl w:ilvl="5" w:tentative="1">
+      <w:start w:val="1"/>
+      <w:numFmt w:val="decimal"/>
+      <w:lvlText w:val="%6."/>
+      <w:lvlJc w:val="left"/>
+      <w:pPr>
+        <w:tabs>
+          <w:tab w:val="num" w:pos="4320"/>
+        </w:tabs>
+        <w:ind w:left="4320" w:hanging="360"/>
+      </w:pPr>
+    </w:lvl>
+    <w:lvl w:ilvl="6" w:tentative="1">
+      <w:start w:val="1"/>
+      <w:numFmt w:val="decimal"/>
+      <w:lvlText w:val="%7."/>
+      <w:lvlJc w:val="left"/>
+      <w:pPr>
+        <w:tabs>
+          <w:tab w:val="num" w:pos="5040"/>
+        </w:tabs>
+        <w:ind w:left="5040" w:hanging="360"/>
+      </w:pPr>
+    </w:lvl>
+    <w:lvl w:ilvl="7" w:tentative="1">
+      <w:start w:val="1"/>
+      <w:numFmt w:val="decimal"/>
+      <w:lvlText w:val="%8."/>
+      <w:lvlJc w:val="left"/>
+      <w:pPr>
+        <w:tabs>
+          <w:tab w:val="num" w:pos="5760"/>
+        </w:tabs>
+        <w:ind w:left="5760" w:hanging="360"/>
+      </w:pPr>
+    </w:lvl>
+    <w:lvl w:ilvl="8" w:tentative="1">
+      <w:start w:val="1"/>
+      <w:numFmt w:val="decimal"/>
+      <w:lvlText w:val="%9."/>
+      <w:lvlJc w:val="left"/>
+      <w:pPr>
+        <w:tabs>
+          <w:tab w:val="num" w:pos="6480"/>
+        </w:tabs>
+        <w:ind w:left="6480" w:hanging="360"/>
+      </w:pPr>
+    </w:lvl>
+  </w:abstractNum>
+  <w:abstractNum w:abstractNumId="11" w15:restartNumberingAfterBreak="0">
     <w:nsid w:val="4B3E48F7"/>
     <w:multiLevelType w:val="multilevel"/>
     <w:tmpl w:val="E4BA4BD6"/>
@@ -2007,7 +2381,120 @@
       </w:rPr>
     </w:lvl>
   </w:abstractNum>
-  <w:abstractNum w:abstractNumId="10" w15:restartNumberingAfterBreak="0">
+  <w:abstractNum w:abstractNumId="12" w15:restartNumberingAfterBreak="0">
+    <w:nsid w:val="4BD2098C"/>
+    <w:multiLevelType w:val="multilevel"/>
+    <w:tmpl w:val="DE028630"/>
+    <w:lvl w:ilvl="0">
+      <w:start w:val="1"/>
+      <w:numFmt w:val="decimal"/>
+      <w:lvlText w:val="%1."/>
+      <w:lvlJc w:val="left"/>
+      <w:pPr>
+        <w:tabs>
+          <w:tab w:val="num" w:pos="720"/>
+        </w:tabs>
+        <w:ind w:left="720" w:hanging="360"/>
+      </w:pPr>
+    </w:lvl>
+    <w:lvl w:ilvl="1" w:tentative="1">
+      <w:start w:val="1"/>
+      <w:numFmt w:val="decimal"/>
+      <w:lvlText w:val="%2."/>
+      <w:lvlJc w:val="left"/>
+      <w:pPr>
+        <w:tabs>
+          <w:tab w:val="num" w:pos="1440"/>
+        </w:tabs>
+        <w:ind w:left="1440" w:hanging="360"/>
+      </w:pPr>
+    </w:lvl>
+    <w:lvl w:ilvl="2" w:tentative="1">
+      <w:start w:val="1"/>
+      <w:numFmt w:val="decimal"/>
+      <w:lvlText w:val="%3."/>
+      <w:lvlJc w:val="left"/>
+      <w:pPr>
+        <w:tabs>
+          <w:tab w:val="num" w:pos="2160"/>
+        </w:tabs>
+        <w:ind w:left="2160" w:hanging="360"/>
+      </w:pPr>
+    </w:lvl>
+    <w:lvl w:ilvl="3" w:tentative="1">
+      <w:start w:val="1"/>
+      <w:numFmt w:val="decimal"/>
+      <w:lvlText w:val="%4."/>
+      <w:lvlJc w:val="left"/>
+      <w:pPr>
+        <w:tabs>
+          <w:tab w:val="num" w:pos="2880"/>
+        </w:tabs>
+        <w:ind w:left="2880" w:hanging="360"/>
+      </w:pPr>
+    </w:lvl>
+    <w:lvl w:ilvl="4" w:tentative="1">
+      <w:start w:val="1"/>
+      <w:numFmt w:val="decimal"/>
+      <w:lvlText w:val="%5."/>
+      <w:lvlJc w:val="left"/>
+      <w:pPr>
+        <w:tabs>
+          <w:tab w:val="num" w:pos="3600"/>
+        </w:tabs>
+        <w:ind w:left="3600" w:hanging="360"/>
+      </w:pPr>
+    </w:lvl>
+    <w:lvl w:ilvl="5" w:tentative="1">
+      <w:start w:val="1"/>
+      <w:numFmt w:val="decimal"/>
+      <w:lvlText w:val="%6."/>
+      <w:lvlJc w:val="left"/>
+      <w:pPr>
+        <w:tabs>
+          <w:tab w:val="num" w:pos="4320"/>
+        </w:tabs>
+        <w:ind w:left="4320" w:hanging="360"/>
+      </w:pPr>
+    </w:lvl>
+    <w:lvl w:ilvl="6" w:tentative="1">
+      <w:start w:val="1"/>
+      <w:numFmt w:val="decimal"/>
+      <w:lvlText w:val="%7."/>
+      <w:lvlJc w:val="left"/>
+      <w:pPr>
+        <w:tabs>
+          <w:tab w:val="num" w:pos="5040"/>
+        </w:tabs>
+        <w:ind w:left="5040" w:hanging="360"/>
+      </w:pPr>
+    </w:lvl>
+    <w:lvl w:ilvl="7" w:tentative="1">
+      <w:start w:val="1"/>
+      <w:numFmt w:val="decimal"/>
+      <w:lvlText w:val="%8."/>
+      <w:lvlJc w:val="left"/>
+      <w:pPr>
+        <w:tabs>
+          <w:tab w:val="num" w:pos="5760"/>
+        </w:tabs>
+        <w:ind w:left="5760" w:hanging="360"/>
+      </w:pPr>
+    </w:lvl>
+    <w:lvl w:ilvl="8" w:tentative="1">
+      <w:start w:val="1"/>
+      <w:numFmt w:val="decimal"/>
+      <w:lvlText w:val="%9."/>
+      <w:lvlJc w:val="left"/>
+      <w:pPr>
+        <w:tabs>
+          <w:tab w:val="num" w:pos="6480"/>
+        </w:tabs>
+        <w:ind w:left="6480" w:hanging="360"/>
+      </w:pPr>
+    </w:lvl>
+  </w:abstractNum>
+  <w:abstractNum w:abstractNumId="13" w15:restartNumberingAfterBreak="0">
     <w:nsid w:val="50AB704C"/>
     <w:multiLevelType w:val="multilevel"/>
     <w:tmpl w:val="B210A3A8"/>
@@ -2156,7 +2643,7 @@
       </w:rPr>
     </w:lvl>
   </w:abstractNum>
-  <w:abstractNum w:abstractNumId="11" w15:restartNumberingAfterBreak="0">
+  <w:abstractNum w:abstractNumId="14" w15:restartNumberingAfterBreak="0">
     <w:nsid w:val="5C1E2C28"/>
     <w:multiLevelType w:val="multilevel"/>
     <w:tmpl w:val="6CDCA760"/>
@@ -2305,7 +2792,7 @@
       </w:rPr>
     </w:lvl>
   </w:abstractNum>
-  <w:abstractNum w:abstractNumId="12" w15:restartNumberingAfterBreak="0">
+  <w:abstractNum w:abstractNumId="15" w15:restartNumberingAfterBreak="0">
     <w:nsid w:val="5D820F2B"/>
     <w:multiLevelType w:val="multilevel"/>
     <w:tmpl w:val="33D4C3AC"/>
@@ -2454,7 +2941,7 @@
       </w:rPr>
     </w:lvl>
   </w:abstractNum>
-  <w:abstractNum w:abstractNumId="13" w15:restartNumberingAfterBreak="0">
+  <w:abstractNum w:abstractNumId="16" w15:restartNumberingAfterBreak="0">
     <w:nsid w:val="5F231F4C"/>
     <w:multiLevelType w:val="multilevel"/>
     <w:tmpl w:val="9D0A0266"/>
@@ -2567,7 +3054,7 @@
       </w:pPr>
     </w:lvl>
   </w:abstractNum>
-  <w:abstractNum w:abstractNumId="14" w15:restartNumberingAfterBreak="0">
+  <w:abstractNum w:abstractNumId="17" w15:restartNumberingAfterBreak="0">
     <w:nsid w:val="63E91F0D"/>
     <w:multiLevelType w:val="multilevel"/>
     <w:tmpl w:val="C902E584"/>
@@ -2684,7 +3171,7 @@
       </w:pPr>
     </w:lvl>
   </w:abstractNum>
-  <w:abstractNum w:abstractNumId="15" w15:restartNumberingAfterBreak="0">
+  <w:abstractNum w:abstractNumId="18" w15:restartNumberingAfterBreak="0">
     <w:nsid w:val="6D150F8A"/>
     <w:multiLevelType w:val="multilevel"/>
     <w:tmpl w:val="B3B6F6A6"/>
@@ -2833,7 +3320,7 @@
       </w:rPr>
     </w:lvl>
   </w:abstractNum>
-  <w:abstractNum w:abstractNumId="16" w15:restartNumberingAfterBreak="0">
+  <w:abstractNum w:abstractNumId="19" w15:restartNumberingAfterBreak="0">
     <w:nsid w:val="73276A4A"/>
     <w:multiLevelType w:val="multilevel"/>
     <w:tmpl w:val="D92CF6CA"/>
@@ -2982,7 +3469,7 @@
       </w:rPr>
     </w:lvl>
   </w:abstractNum>
-  <w:abstractNum w:abstractNumId="17" w15:restartNumberingAfterBreak="0">
+  <w:abstractNum w:abstractNumId="20" w15:restartNumberingAfterBreak="0">
     <w:nsid w:val="73560D1F"/>
     <w:multiLevelType w:val="multilevel"/>
     <w:tmpl w:val="FCC6ED30"/>
@@ -3135,55 +3622,64 @@
     <w:abstractNumId w:val="5"/>
   </w:num>
   <w:num w:numId="2" w16cid:durableId="2022122833">
-    <w:abstractNumId w:val="10"/>
+    <w:abstractNumId w:val="13"/>
   </w:num>
   <w:num w:numId="3" w16cid:durableId="1759790807">
-    <w:abstractNumId w:val="7"/>
+    <w:abstractNumId w:val="8"/>
   </w:num>
   <w:num w:numId="4" w16cid:durableId="368531872">
-    <w:abstractNumId w:val="12"/>
+    <w:abstractNumId w:val="15"/>
   </w:num>
   <w:num w:numId="5" w16cid:durableId="106631699">
     <w:abstractNumId w:val="1"/>
   </w:num>
   <w:num w:numId="6" w16cid:durableId="1838883208">
+    <w:abstractNumId w:val="11"/>
+  </w:num>
+  <w:num w:numId="7" w16cid:durableId="854660528">
     <w:abstractNumId w:val="9"/>
   </w:num>
-  <w:num w:numId="7" w16cid:durableId="854660528">
-    <w:abstractNumId w:val="8"/>
-  </w:num>
   <w:num w:numId="8" w16cid:durableId="1270428822">
-    <w:abstractNumId w:val="11"/>
+    <w:abstractNumId w:val="14"/>
   </w:num>
   <w:num w:numId="9" w16cid:durableId="1201044224">
-    <w:abstractNumId w:val="14"/>
+    <w:abstractNumId w:val="17"/>
   </w:num>
   <w:num w:numId="10" w16cid:durableId="1189837725">
     <w:abstractNumId w:val="0"/>
   </w:num>
   <w:num w:numId="11" w16cid:durableId="1688022933">
-    <w:abstractNumId w:val="15"/>
+    <w:abstractNumId w:val="18"/>
   </w:num>
   <w:num w:numId="12" w16cid:durableId="1573080385">
     <w:abstractNumId w:val="2"/>
   </w:num>
   <w:num w:numId="13" w16cid:durableId="955066057">
-    <w:abstractNumId w:val="13"/>
+    <w:abstractNumId w:val="16"/>
   </w:num>
   <w:num w:numId="14" w16cid:durableId="1148012331">
-    <w:abstractNumId w:val="6"/>
+    <w:abstractNumId w:val="7"/>
   </w:num>
   <w:num w:numId="15" w16cid:durableId="14842461">
-    <w:abstractNumId w:val="17"/>
+    <w:abstractNumId w:val="20"/>
   </w:num>
   <w:num w:numId="16" w16cid:durableId="2001616639">
     <w:abstractNumId w:val="3"/>
   </w:num>
   <w:num w:numId="17" w16cid:durableId="719287137">
-    <w:abstractNumId w:val="16"/>
+    <w:abstractNumId w:val="19"/>
   </w:num>
   <w:num w:numId="18" w16cid:durableId="741952185">
     <w:abstractNumId w:val="4"/>
+  </w:num>
+  <w:num w:numId="19" w16cid:durableId="578249556">
+    <w:abstractNumId w:val="12"/>
+  </w:num>
+  <w:num w:numId="20" w16cid:durableId="503741946">
+    <w:abstractNumId w:val="10"/>
+  </w:num>
+  <w:num w:numId="21" w16cid:durableId="1754545818">
+    <w:abstractNumId w:val="6"/>
   </w:num>
 </w:numbering>
 </file>
@@ -3791,7 +4287,6 @@
   <w:style w:type="character" w:default="1" w:styleId="DefaultParagraphFont">
     <w:name w:val="Default Paragraph Font"/>
     <w:uiPriority w:val="1"/>
-    <w:semiHidden/>
     <w:unhideWhenUsed/>
   </w:style>
   <w:style w:type="table" w:default="1" w:styleId="TableNormal">

</xml_diff>

<commit_message>
Enhance energy data analysis and documentation for LLMs
- Expanded prompt processing in gather_energy_data.ipynb to include completion for prompts 9 to 41, improving the analysis scope.
- Updated Measuring Prompt Energy document to reflect changes in data storage format and analysis framework, emphasizing JSON/CSV compatibility.
- Revised README.md for clearer project structure and quick start instructions, including detailed setup and configuration steps.
- Improved stats.ipynb to track and visualize energy consumption across a larger dataset, enhancing the analysis capabilities.
</commit_message>
<xml_diff>
--- a/Measuring Prompt Energy in LLMs.docx
+++ b/Measuring Prompt Energy in LLMs.docx
@@ -3,12 +3,6 @@
 <w:document xmlns:wpc="http://schemas.microsoft.com/office/word/2010/wordprocessingCanvas" xmlns:cx="http://schemas.microsoft.com/office/drawing/2014/chartex" xmlns:cx1="http://schemas.microsoft.com/office/drawing/2015/9/8/chartex" xmlns:cx2="http://schemas.microsoft.com/office/drawing/2015/10/21/chartex" xmlns:cx3="http://schemas.microsoft.com/office/drawing/2016/5/9/chartex" xmlns:cx4="http://schemas.microsoft.com/office/drawing/2016/5/10/chartex" xmlns:cx5="http://schemas.microsoft.com/office/drawing/2016/5/11/chartex" xmlns:cx6="http://schemas.microsoft.com/office/drawing/2016/5/12/chartex" xmlns:cx7="http://schemas.microsoft.com/office/drawing/2016/5/13/chartex" xmlns:cx8="http://schemas.microsoft.com/office/drawing/2016/5/14/chartex" xmlns:mc="http://schemas.openxmlformats.org/markup-compatibility/2006" xmlns:aink="http://schemas.microsoft.com/office/drawing/2016/ink" xmlns:am3d="http://schemas.microsoft.com/office/drawing/2017/model3d" xmlns:o="urn:schemas-microsoft-com:office:office" xmlns:oel="http://schemas.microsoft.com/office/2019/extlst" xmlns:r="http://schemas.openxmlformats.org/officeDocument/2006/relationships" xmlns:m="http://schemas.openxmlformats.org/officeDocument/2006/math" xmlns:v="urn:schemas-microsoft-com:vml" xmlns:wp14="http://schemas.microsoft.com/office/word/2010/wordprocessingDrawing" xmlns:wp="http://schemas.openxmlformats.org/drawingml/2006/wordprocessingDrawing" xmlns:w10="urn:schemas-microsoft-com:office:word" xmlns:w="http://schemas.openxmlformats.org/wordprocessingml/2006/main" xmlns:w14="http://schemas.microsoft.com/office/word/2010/wordml" xmlns:w15="http://schemas.microsoft.com/office/word/2012/wordml" xmlns:w16cex="http://schemas.microsoft.com/office/word/2018/wordml/cex" xmlns:w16cid="http://schemas.microsoft.com/office/word/2016/wordml/cid" xmlns:w16="http://schemas.microsoft.com/office/word/2018/wordml" xmlns:w16du="http://schemas.microsoft.com/office/word/2023/wordml/word16du" xmlns:w16sdtdh="http://schemas.microsoft.com/office/word/2020/wordml/sdtdatahash" xmlns:w16sdtfl="http://schemas.microsoft.com/office/word/2024/wordml/sdtformatlock" xmlns:w16se="http://schemas.microsoft.com/office/word/2015/wordml/symex" xmlns:wpg="http://schemas.microsoft.com/office/word/2010/wordprocessingGroup" xmlns:wpi="http://schemas.microsoft.com/office/word/2010/wordprocessingInk" xmlns:wne="http://schemas.microsoft.com/office/word/2006/wordml" xmlns:wps="http://schemas.microsoft.com/office/word/2010/wordprocessingShape" mc:Ignorable="w14 w15 w16se w16cid w16 w16cex w16sdtdh w16sdtfl w16du wp14">
   <w:body>
     <w:p>
-      <w:pPr>
-        <w:rPr>
-          <w:b/>
-          <w:bCs/>
-        </w:rPr>
-      </w:pPr>
       <w:r>
         <w:rPr>
           <w:b/>
@@ -19,12 +13,18 @@
     </w:p>
     <w:p>
       <w:r>
-        <w:pict w14:anchorId="4145A274">
-          <v:rect id="_x0000_i1290" style="width:0;height:1.5pt" o:hralign="center" o:hrstd="t" o:hr="t" fillcolor="#a0a0a0" stroked="f"/>
+        <w:pict w14:anchorId="2E348EBE">
+          <v:rect id="_x0000_i1111" style="width:0;height:1.5pt" o:hralign="center" o:hrstd="t" o:hr="t" fillcolor="#a0a0a0" stroked="f"/>
         </w:pict>
       </w:r>
     </w:p>
     <w:p>
+      <w:pPr>
+        <w:rPr>
+          <w:b/>
+          <w:bCs/>
+        </w:rPr>
+      </w:pPr>
       <w:r>
         <w:rPr>
           <w:b/>
@@ -32,19 +32,26 @@
         </w:rPr>
         <w:t>Research Question</w:t>
       </w:r>
-      <w:r>
-        <w:br/>
+    </w:p>
+    <w:p>
+      <w:r>
         <w:t>How do measurable prompt characteristics—such as word count, syntactic complexity, sentiment, and frequency of specific semantic categories—influence the energy consumption of large language models (LLMs)?</w:t>
       </w:r>
     </w:p>
     <w:p>
       <w:r>
-        <w:pict w14:anchorId="27760A71">
-          <v:rect id="_x0000_i1291" style="width:0;height:1.5pt" o:hralign="center" o:hrstd="t" o:hr="t" fillcolor="#a0a0a0" stroked="f"/>
+        <w:pict w14:anchorId="3154CC04">
+          <v:rect id="_x0000_i1112" style="width:0;height:1.5pt" o:hralign="center" o:hrstd="t" o:hr="t" fillcolor="#a0a0a0" stroked="f"/>
         </w:pict>
       </w:r>
     </w:p>
     <w:p>
+      <w:pPr>
+        <w:rPr>
+          <w:b/>
+          <w:bCs/>
+        </w:rPr>
+      </w:pPr>
       <w:r>
         <w:rPr>
           <w:b/>
@@ -57,7 +64,7 @@
       <w:pPr>
         <w:numPr>
           <w:ilvl w:val="0"/>
-          <w:numId w:val="19"/>
+          <w:numId w:val="22"/>
         </w:numPr>
       </w:pPr>
       <w:r>
@@ -68,7 +75,7 @@
       <w:pPr>
         <w:numPr>
           <w:ilvl w:val="0"/>
-          <w:numId w:val="19"/>
+          <w:numId w:val="22"/>
         </w:numPr>
       </w:pPr>
       <w:r>
@@ -79,7 +86,7 @@
       <w:pPr>
         <w:numPr>
           <w:ilvl w:val="0"/>
-          <w:numId w:val="19"/>
+          <w:numId w:val="22"/>
         </w:numPr>
       </w:pPr>
       <w:r>
@@ -90,7 +97,7 @@
       <w:pPr>
         <w:numPr>
           <w:ilvl w:val="0"/>
-          <w:numId w:val="19"/>
+          <w:numId w:val="22"/>
         </w:numPr>
       </w:pPr>
       <w:r>
@@ -101,7 +108,7 @@
       <w:pPr>
         <w:numPr>
           <w:ilvl w:val="0"/>
-          <w:numId w:val="19"/>
+          <w:numId w:val="22"/>
         </w:numPr>
       </w:pPr>
       <w:r>
@@ -112,18 +119,18 @@
       <w:pPr>
         <w:numPr>
           <w:ilvl w:val="0"/>
-          <w:numId w:val="19"/>
+          <w:numId w:val="22"/>
         </w:numPr>
       </w:pPr>
       <w:r>
-        <w:t>Save data and results in a structured format (e.g., CSV or database).</w:t>
+        <w:t>Save data and results in a structured format (e.g., JSON/CSV database).</w:t>
       </w:r>
     </w:p>
     <w:p>
       <w:pPr>
         <w:numPr>
           <w:ilvl w:val="0"/>
-          <w:numId w:val="19"/>
+          <w:numId w:val="22"/>
         </w:numPr>
       </w:pPr>
       <w:r>
@@ -134,7 +141,7 @@
       <w:pPr>
         <w:numPr>
           <w:ilvl w:val="0"/>
-          <w:numId w:val="19"/>
+          <w:numId w:val="22"/>
         </w:numPr>
       </w:pPr>
       <w:r>
@@ -143,12 +150,18 @@
     </w:p>
     <w:p>
       <w:r>
-        <w:pict w14:anchorId="767B63C5">
-          <v:rect id="_x0000_i1292" style="width:0;height:1.5pt" o:hralign="center" o:hrstd="t" o:hr="t" fillcolor="#a0a0a0" stroked="f"/>
+        <w:pict w14:anchorId="1D2389C0">
+          <v:rect id="_x0000_i1113" style="width:0;height:1.5pt" o:hralign="center" o:hrstd="t" o:hr="t" fillcolor="#a0a0a0" stroked="f"/>
         </w:pict>
       </w:r>
     </w:p>
     <w:p>
+      <w:pPr>
+        <w:rPr>
+          <w:b/>
+          <w:bCs/>
+        </w:rPr>
+      </w:pPr>
       <w:r>
         <w:rPr>
           <w:b/>
@@ -156,9 +169,8 @@
         </w:rPr>
         <w:t>Data Collection</w:t>
       </w:r>
-      <w:r>
-        <w:br/>
-      </w:r>
+    </w:p>
+    <w:p>
       <w:r>
         <w:rPr>
           <w:b/>
@@ -265,17 +277,23 @@
         <w:t>Note:</w:t>
       </w:r>
       <w:r>
-        <w:t xml:space="preserve"> AI-generated draft; verify and refine methods.</w:t>
-      </w:r>
-    </w:p>
-    <w:p>
-      <w:r>
-        <w:pict w14:anchorId="76AF6AC8">
-          <v:rect id="_x0000_i1293" style="width:0;height:1.5pt" o:hralign="center" o:hrstd="t" o:hr="t" fillcolor="#a0a0a0" stroked="f"/>
+        <w:t xml:space="preserve"> AI-generated draft; verified and refined methods implemented.</w:t>
+      </w:r>
+    </w:p>
+    <w:p>
+      <w:r>
+        <w:pict w14:anchorId="77684B7C">
+          <v:rect id="_x0000_i1114" style="width:0;height:1.5pt" o:hralign="center" o:hrstd="t" o:hr="t" fillcolor="#a0a0a0" stroked="f"/>
         </w:pict>
       </w:r>
     </w:p>
     <w:p>
+      <w:pPr>
+        <w:rPr>
+          <w:b/>
+          <w:bCs/>
+        </w:rPr>
+      </w:pPr>
       <w:r>
         <w:rPr>
           <w:b/>
@@ -283,31 +301,76 @@
         </w:rPr>
         <w:t>Experimental Plan</w:t>
       </w:r>
-      <w:r>
-        <w:br/>
-        <w:t>• Run a pilot test with 100 prompts to verify the full pipeline.</w:t>
-      </w:r>
-      <w:r>
-        <w:br/>
-        <w:t>• Execute through automated data collection system with API integration.</w:t>
-      </w:r>
-      <w:r>
-        <w:br/>
-        <w:t>• Confirm correct energy data logging, successful API calls, and absence of major errors.</w:t>
-      </w:r>
-      <w:r>
-        <w:br/>
-        <w:t>• Scale to full dataset once validated.</w:t>
-      </w:r>
-    </w:p>
-    <w:p>
-      <w:r>
-        <w:pict w14:anchorId="42A0825A">
-          <v:rect id="_x0000_i1294" style="width:0;height:1.5pt" o:hralign="center" o:hrstd="t" o:hr="t" fillcolor="#a0a0a0" stroked="f"/>
+    </w:p>
+    <w:p>
+      <w:pPr>
+        <w:numPr>
+          <w:ilvl w:val="0"/>
+          <w:numId w:val="23"/>
+        </w:numPr>
+      </w:pPr>
+      <w:r>
+        <w:t>Run a pilot test with 100 prompts to verify the complete data pipeline.</w:t>
+      </w:r>
+    </w:p>
+    <w:p>
+      <w:pPr>
+        <w:numPr>
+          <w:ilvl w:val="0"/>
+          <w:numId w:val="23"/>
+        </w:numPr>
+      </w:pPr>
+      <w:r>
+        <w:t>Execute full-scale runs through an automated API data collection system.</w:t>
+      </w:r>
+    </w:p>
+    <w:p>
+      <w:pPr>
+        <w:numPr>
+          <w:ilvl w:val="0"/>
+          <w:numId w:val="23"/>
+        </w:numPr>
+      </w:pPr>
+      <w:r>
+        <w:t>Confirm correct energy logging, API reliability, and efficiency.</w:t>
+      </w:r>
+    </w:p>
+    <w:p>
+      <w:pPr>
+        <w:numPr>
+          <w:ilvl w:val="0"/>
+          <w:numId w:val="23"/>
+        </w:numPr>
+      </w:pPr>
+      <w:r>
+        <w:t>Scale to 1M total prompts after successful validation.</w:t>
+      </w:r>
+    </w:p>
+    <w:p>
+      <w:pPr>
+        <w:numPr>
+          <w:ilvl w:val="0"/>
+          <w:numId w:val="23"/>
+        </w:numPr>
+      </w:pPr>
+      <w:r>
+        <w:t>Implement real-time logging and error-handling for long-running jobs.</w:t>
+      </w:r>
+    </w:p>
+    <w:p>
+      <w:r>
+        <w:pict w14:anchorId="7724D1D9">
+          <v:rect id="_x0000_i1115" style="width:0;height:1.5pt" o:hralign="center" o:hrstd="t" o:hr="t" fillcolor="#a0a0a0" stroked="f"/>
         </w:pict>
       </w:r>
     </w:p>
     <w:p>
+      <w:pPr>
+        <w:rPr>
+          <w:b/>
+          <w:bCs/>
+        </w:rPr>
+      </w:pPr>
       <w:r>
         <w:rPr>
           <w:b/>
@@ -315,39 +378,91 @@
         </w:rPr>
         <w:t>Measurement Overview</w:t>
       </w:r>
-      <w:r>
-        <w:br/>
-        <w:t>• Measures energy variation across models, one at a time, allowing comparisons.</w:t>
-      </w:r>
-      <w:r>
-        <w:br/>
-        <w:t>• Uses token counts, latency, and estimated energy consumption based on model characteristics.</w:t>
-      </w:r>
-      <w:r>
-        <w:br/>
-        <w:t>• Prompts are sent individually; paragraph-length completions expected.</w:t>
-      </w:r>
-      <w:r>
-        <w:br/>
-        <w:t>• Dataset goal: ~1M prompts in 300K conversations (adjustable).</w:t>
-      </w:r>
-      <w:r>
-        <w:br/>
-        <w:t>• Budget capped at ~$400 total (per-token cost).</w:t>
-      </w:r>
-      <w:r>
-        <w:br/>
-        <w:t>• Emphasis on technical accuracy and efficiency.</w:t>
-      </w:r>
-    </w:p>
-    <w:p>
-      <w:r>
-        <w:pict w14:anchorId="22B58EBD">
-          <v:rect id="_x0000_i1295" style="width:0;height:1.5pt" o:hralign="center" o:hrstd="t" o:hr="t" fillcolor="#a0a0a0" stroked="f"/>
+    </w:p>
+    <w:p>
+      <w:pPr>
+        <w:numPr>
+          <w:ilvl w:val="0"/>
+          <w:numId w:val="24"/>
+        </w:numPr>
+      </w:pPr>
+      <w:r>
+        <w:t>Measures token-based energy variation across models for comparative analysis.</w:t>
+      </w:r>
+    </w:p>
+    <w:p>
+      <w:pPr>
+        <w:numPr>
+          <w:ilvl w:val="0"/>
+          <w:numId w:val="24"/>
+        </w:numPr>
+      </w:pPr>
+      <w:r>
+        <w:t>Tracks tokens, latency, throughput, and estimated energy consumption.</w:t>
+      </w:r>
+    </w:p>
+    <w:p>
+      <w:pPr>
+        <w:numPr>
+          <w:ilvl w:val="0"/>
+          <w:numId w:val="24"/>
+        </w:numPr>
+      </w:pPr>
+      <w:r>
+        <w:t>Prompts are processed individually with paragraph-length completions.</w:t>
+      </w:r>
+    </w:p>
+    <w:p>
+      <w:pPr>
+        <w:numPr>
+          <w:ilvl w:val="0"/>
+          <w:numId w:val="24"/>
+        </w:numPr>
+      </w:pPr>
+      <w:r>
+        <w:t>Dataset goal: ~1M prompts in ~300K conversations (adjustable).</w:t>
+      </w:r>
+    </w:p>
+    <w:p>
+      <w:pPr>
+        <w:numPr>
+          <w:ilvl w:val="0"/>
+          <w:numId w:val="24"/>
+        </w:numPr>
+      </w:pPr>
+      <w:r>
+        <w:rPr>
+          <w:b/>
+          <w:bCs/>
+        </w:rPr>
+        <w:t>Budget capped at ~$400 total (token cost).</w:t>
+      </w:r>
+    </w:p>
+    <w:p>
+      <w:pPr>
+        <w:numPr>
+          <w:ilvl w:val="0"/>
+          <w:numId w:val="24"/>
+        </w:numPr>
+      </w:pPr>
+      <w:r>
+        <w:t>Emphasis on technical precision, cost efficiency, and scalability.</w:t>
+      </w:r>
+    </w:p>
+    <w:p>
+      <w:r>
+        <w:pict w14:anchorId="5A937122">
+          <v:rect id="_x0000_i1116" style="width:0;height:1.5pt" o:hralign="center" o:hrstd="t" o:hr="t" fillcolor="#a0a0a0" stroked="f"/>
         </w:pict>
       </w:r>
     </w:p>
     <w:p>
+      <w:pPr>
+        <w:rPr>
+          <w:b/>
+          <w:bCs/>
+        </w:rPr>
+      </w:pPr>
       <w:r>
         <w:rPr>
           <w:b/>
@@ -355,9 +470,8 @@
         </w:rPr>
         <w:t>LLM API Plan</w:t>
       </w:r>
-      <w:r>
-        <w:br/>
-      </w:r>
+    </w:p>
+    <w:p>
       <w:r>
         <w:rPr>
           <w:b/>
@@ -366,7 +480,7 @@
         <w:t>Objective:</w:t>
       </w:r>
       <w:r>
-        <w:t xml:space="preserve"> Measure energy use across reproducible, metadata-rich, and affordable models.</w:t>
+        <w:t xml:space="preserve"> Measure model-level energy efficiency and cost-performance tradeoffs.</w:t>
       </w:r>
     </w:p>
     <w:p>
@@ -379,23 +493,61 @@
       </w:r>
       <w:r>
         <w:br/>
-        <w:t>• GPT-4o-mini (OpenAI) — baseline</w:t>
+        <w:t xml:space="preserve">• </w:t>
+      </w:r>
+      <w:r>
+        <w:rPr>
+          <w:b/>
+          <w:bCs/>
+        </w:rPr>
+        <w:t>GPT-4o-mini (OpenAI)</w:t>
+      </w:r>
+      <w:r>
+        <w:t xml:space="preserve"> — baseline model for large-scale runs.</w:t>
       </w:r>
       <w:r>
         <w:br/>
-        <w:t>• Llama 3.1 8B (</w:t>
+        <w:t xml:space="preserve">• </w:t>
+      </w:r>
+      <w:r>
+        <w:rPr>
+          <w:b/>
+          <w:bCs/>
+        </w:rPr>
+        <w:t>Llama 3.1 8B (</w:t>
       </w:r>
       <w:proofErr w:type="spellStart"/>
       <w:r>
+        <w:rPr>
+          <w:b/>
+          <w:bCs/>
+        </w:rPr>
         <w:t>Groq</w:t>
       </w:r>
       <w:proofErr w:type="spellEnd"/>
       <w:r>
-        <w:t>) — balanced</w:t>
+        <w:rPr>
+          <w:b/>
+          <w:bCs/>
+        </w:rPr>
+        <w:t>)</w:t>
+      </w:r>
+      <w:r>
+        <w:t xml:space="preserve"> — high-speed, balanced-cost bulk model.</w:t>
       </w:r>
       <w:r>
         <w:br/>
-        <w:t>• Mistral Large (Mistral.ai) — open-weight contrast</w:t>
+        <w:t xml:space="preserve">• </w:t>
+      </w:r>
+      <w:r>
+        <w:rPr>
+          <w:b/>
+          <w:bCs/>
+        </w:rPr>
+        <w:t>Mistral Large (Mistral.ai)</w:t>
+      </w:r>
+      <w:r>
+        <w:t xml:space="preserve"> — open-weight contrast model for smaller subsets.</w:t>
       </w:r>
     </w:p>
     <w:p>
@@ -411,202 +563,699 @@
       <w:pPr>
         <w:numPr>
           <w:ilvl w:val="0"/>
-          <w:numId w:val="20"/>
+          <w:numId w:val="25"/>
         </w:numPr>
       </w:pPr>
       <w:r>
-        <w:t>Send each prompt sequentially through automated data collection system.</w:t>
+        <w:t>Send each prompt sequentially via automated data pipeline.</w:t>
       </w:r>
     </w:p>
     <w:p>
       <w:pPr>
         <w:numPr>
           <w:ilvl w:val="0"/>
-          <w:numId w:val="20"/>
+          <w:numId w:val="25"/>
         </w:numPr>
       </w:pPr>
       <w:r>
-        <w:t>Log tokens, latency, model version, and cost.</w:t>
+        <w:t>Log latency, token counts, cost, and energy estimate per call.</w:t>
       </w:r>
     </w:p>
     <w:p>
       <w:pPr>
         <w:numPr>
           <w:ilvl w:val="0"/>
-          <w:numId w:val="20"/>
+          <w:numId w:val="25"/>
         </w:numPr>
       </w:pPr>
       <w:r>
-        <w:t>Set temperature = 0.3 for consistent results.</w:t>
+        <w:lastRenderedPageBreak/>
+        <w:t>Use temperature = 0.3 for deterministic completions.</w:t>
       </w:r>
     </w:p>
     <w:p>
       <w:pPr>
         <w:numPr>
           <w:ilvl w:val="0"/>
-          <w:numId w:val="20"/>
+          <w:numId w:val="25"/>
         </w:numPr>
       </w:pPr>
       <w:r>
-        <w:t xml:space="preserve">Use GPT-4o-mini and Llama for bulk </w:t>
+        <w:t xml:space="preserve">Run bulk workloads on GPT-4o-mini and </w:t>
       </w:r>
       <w:proofErr w:type="gramStart"/>
       <w:r>
-        <w:t>runs;</w:t>
+        <w:t>Llama;</w:t>
       </w:r>
       <w:proofErr w:type="gramEnd"/>
       <w:r>
-        <w:t xml:space="preserve"> larger models for subsets.</w:t>
-      </w:r>
-    </w:p>
-    <w:p>
-      <w:r>
-        <w:pict w14:anchorId="2A31AC8C">
-          <v:rect id="_x0000_i1296" style="width:0;height:1.5pt" o:hralign="center" o:hrstd="t" o:hr="t" fillcolor="#a0a0a0" stroked="f"/>
+        <w:t xml:space="preserve"> reserve Mistral for high-fidelity subsets.</w:t>
+      </w:r>
+    </w:p>
+    <w:p>
+      <w:r>
+        <w:rPr>
+          <w:b/>
+          <w:bCs/>
+        </w:rPr>
+        <w:t>Estimated Total Cost (1M Prompts):</w:t>
+      </w:r>
+    </w:p>
+    <w:tbl>
+      <w:tblPr>
+        <w:tblW w:w="0" w:type="auto"/>
+        <w:tblCellSpacing w:w="15" w:type="dxa"/>
+        <w:tblCellMar>
+          <w:top w:w="15" w:type="dxa"/>
+          <w:left w:w="15" w:type="dxa"/>
+          <w:bottom w:w="15" w:type="dxa"/>
+          <w:right w:w="15" w:type="dxa"/>
+        </w:tblCellMar>
+        <w:tblLook w:val="04A0" w:firstRow="1" w:lastRow="0" w:firstColumn="1" w:lastColumn="0" w:noHBand="0" w:noVBand="1"/>
+      </w:tblPr>
+      <w:tblGrid>
+        <w:gridCol w:w="1414"/>
+        <w:gridCol w:w="1724"/>
+        <w:gridCol w:w="1581"/>
+        <w:gridCol w:w="2494"/>
+      </w:tblGrid>
+      <w:tr>
+        <w:trPr>
+          <w:tblHeader/>
+          <w:tblCellSpacing w:w="15" w:type="dxa"/>
+        </w:trPr>
+        <w:tc>
+          <w:tcPr>
+            <w:tcW w:w="0" w:type="auto"/>
+            <w:vAlign w:val="center"/>
+            <w:hideMark/>
+          </w:tcPr>
+          <w:p>
+            <w:pPr>
+              <w:rPr>
+                <w:b/>
+                <w:bCs/>
+              </w:rPr>
+            </w:pPr>
+            <w:r>
+              <w:rPr>
+                <w:b/>
+                <w:bCs/>
+              </w:rPr>
+              <w:t>Model</w:t>
+            </w:r>
+          </w:p>
+        </w:tc>
+        <w:tc>
+          <w:tcPr>
+            <w:tcW w:w="0" w:type="auto"/>
+            <w:vAlign w:val="center"/>
+            <w:hideMark/>
+          </w:tcPr>
+          <w:p>
+            <w:pPr>
+              <w:rPr>
+                <w:b/>
+                <w:bCs/>
+              </w:rPr>
+            </w:pPr>
+            <w:r>
+              <w:rPr>
+                <w:b/>
+                <w:bCs/>
+              </w:rPr>
+              <w:t>Intended Share</w:t>
+            </w:r>
+          </w:p>
+        </w:tc>
+        <w:tc>
+          <w:tcPr>
+            <w:tcW w:w="0" w:type="auto"/>
+            <w:vAlign w:val="center"/>
+            <w:hideMark/>
+          </w:tcPr>
+          <w:p>
+            <w:pPr>
+              <w:rPr>
+                <w:b/>
+                <w:bCs/>
+              </w:rPr>
+            </w:pPr>
+            <w:r>
+              <w:rPr>
+                <w:b/>
+                <w:bCs/>
+              </w:rPr>
+              <w:t>Est. Cost</w:t>
+            </w:r>
+          </w:p>
+        </w:tc>
+        <w:tc>
+          <w:tcPr>
+            <w:tcW w:w="0" w:type="auto"/>
+            <w:vAlign w:val="center"/>
+            <w:hideMark/>
+          </w:tcPr>
+          <w:p>
+            <w:pPr>
+              <w:rPr>
+                <w:b/>
+                <w:bCs/>
+              </w:rPr>
+            </w:pPr>
+            <w:r>
+              <w:rPr>
+                <w:b/>
+                <w:bCs/>
+              </w:rPr>
+              <w:t>Notes</w:t>
+            </w:r>
+          </w:p>
+        </w:tc>
+      </w:tr>
+      <w:tr>
+        <w:trPr>
+          <w:tblCellSpacing w:w="15" w:type="dxa"/>
+        </w:trPr>
+        <w:tc>
+          <w:tcPr>
+            <w:tcW w:w="0" w:type="auto"/>
+            <w:vAlign w:val="center"/>
+            <w:hideMark/>
+          </w:tcPr>
+          <w:p>
+            <w:r>
+              <w:t>GPT-4o-mini</w:t>
+            </w:r>
+          </w:p>
+        </w:tc>
+        <w:tc>
+          <w:tcPr>
+            <w:tcW w:w="0" w:type="auto"/>
+            <w:vAlign w:val="center"/>
+            <w:hideMark/>
+          </w:tcPr>
+          <w:p>
+            <w:r>
+              <w:t>50%</w:t>
+            </w:r>
+          </w:p>
+        </w:tc>
+        <w:tc>
+          <w:tcPr>
+            <w:tcW w:w="0" w:type="auto"/>
+            <w:vAlign w:val="center"/>
+            <w:hideMark/>
+          </w:tcPr>
+          <w:p>
+            <w:r>
+              <w:t>$35–40</w:t>
+            </w:r>
+          </w:p>
+        </w:tc>
+        <w:tc>
+          <w:tcPr>
+            <w:tcW w:w="0" w:type="auto"/>
+            <w:vAlign w:val="center"/>
+            <w:hideMark/>
+          </w:tcPr>
+          <w:p>
+            <w:r>
+              <w:t>baseline energy data</w:t>
+            </w:r>
+          </w:p>
+        </w:tc>
+      </w:tr>
+      <w:tr>
+        <w:trPr>
+          <w:tblCellSpacing w:w="15" w:type="dxa"/>
+        </w:trPr>
+        <w:tc>
+          <w:tcPr>
+            <w:tcW w:w="0" w:type="auto"/>
+            <w:vAlign w:val="center"/>
+            <w:hideMark/>
+          </w:tcPr>
+          <w:p>
+            <w:r>
+              <w:t>Llama 3.1 8B</w:t>
+            </w:r>
+          </w:p>
+        </w:tc>
+        <w:tc>
+          <w:tcPr>
+            <w:tcW w:w="0" w:type="auto"/>
+            <w:vAlign w:val="center"/>
+            <w:hideMark/>
+          </w:tcPr>
+          <w:p>
+            <w:r>
+              <w:t>40%</w:t>
+            </w:r>
+          </w:p>
+        </w:tc>
+        <w:tc>
+          <w:tcPr>
+            <w:tcW w:w="0" w:type="auto"/>
+            <w:vAlign w:val="center"/>
+            <w:hideMark/>
+          </w:tcPr>
+          <w:p>
+            <w:r>
+              <w:t>$12–15</w:t>
+            </w:r>
+          </w:p>
+        </w:tc>
+        <w:tc>
+          <w:tcPr>
+            <w:tcW w:w="0" w:type="auto"/>
+            <w:vAlign w:val="center"/>
+            <w:hideMark/>
+          </w:tcPr>
+          <w:p>
+            <w:proofErr w:type="spellStart"/>
+            <w:r>
+              <w:t>Groq</w:t>
+            </w:r>
+            <w:proofErr w:type="spellEnd"/>
+            <w:r>
+              <w:t>-optimized</w:t>
+            </w:r>
+          </w:p>
+        </w:tc>
+      </w:tr>
+      <w:tr>
+        <w:trPr>
+          <w:tblCellSpacing w:w="15" w:type="dxa"/>
+        </w:trPr>
+        <w:tc>
+          <w:tcPr>
+            <w:tcW w:w="0" w:type="auto"/>
+            <w:vAlign w:val="center"/>
+            <w:hideMark/>
+          </w:tcPr>
+          <w:p>
+            <w:r>
+              <w:t>Mistral Large</w:t>
+            </w:r>
+          </w:p>
+        </w:tc>
+        <w:tc>
+          <w:tcPr>
+            <w:tcW w:w="0" w:type="auto"/>
+            <w:vAlign w:val="center"/>
+            <w:hideMark/>
+          </w:tcPr>
+          <w:p>
+            <w:r>
+              <w:t>10%</w:t>
+            </w:r>
+          </w:p>
+        </w:tc>
+        <w:tc>
+          <w:tcPr>
+            <w:tcW w:w="0" w:type="auto"/>
+            <w:vAlign w:val="center"/>
+            <w:hideMark/>
+          </w:tcPr>
+          <w:p>
+            <w:r>
+              <w:t>$60–70</w:t>
+            </w:r>
+          </w:p>
+        </w:tc>
+        <w:tc>
+          <w:tcPr>
+            <w:tcW w:w="0" w:type="auto"/>
+            <w:vAlign w:val="center"/>
+            <w:hideMark/>
+          </w:tcPr>
+          <w:p>
+            <w:r>
+              <w:t>open-weight evaluation</w:t>
+            </w:r>
+          </w:p>
+        </w:tc>
+      </w:tr>
+      <w:tr>
+        <w:trPr>
+          <w:tblCellSpacing w:w="15" w:type="dxa"/>
+        </w:trPr>
+        <w:tc>
+          <w:tcPr>
+            <w:tcW w:w="0" w:type="auto"/>
+            <w:vAlign w:val="center"/>
+            <w:hideMark/>
+          </w:tcPr>
+          <w:p>
+            <w:r>
+              <w:rPr>
+                <w:b/>
+                <w:bCs/>
+              </w:rPr>
+              <w:t>Total</w:t>
+            </w:r>
+          </w:p>
+        </w:tc>
+        <w:tc>
+          <w:tcPr>
+            <w:tcW w:w="0" w:type="auto"/>
+            <w:vAlign w:val="center"/>
+            <w:hideMark/>
+          </w:tcPr>
+          <w:p>
+            <w:r>
+              <w:t>100%</w:t>
+            </w:r>
+          </w:p>
+        </w:tc>
+        <w:tc>
+          <w:tcPr>
+            <w:tcW w:w="0" w:type="auto"/>
+            <w:vAlign w:val="center"/>
+            <w:hideMark/>
+          </w:tcPr>
+          <w:p>
+            <w:r>
+              <w:rPr>
+                <w:b/>
+                <w:bCs/>
+              </w:rPr>
+              <w:t>$110–150 USD</w:t>
+            </w:r>
+          </w:p>
+        </w:tc>
+        <w:tc>
+          <w:tcPr>
+            <w:tcW w:w="0" w:type="auto"/>
+            <w:vAlign w:val="center"/>
+            <w:hideMark/>
+          </w:tcPr>
+          <w:p>
+            <w:r>
+              <w:t>within $400 cap</w:t>
+            </w:r>
+          </w:p>
+        </w:tc>
+      </w:tr>
+    </w:tbl>
+    <w:p>
+      <w:r>
+        <w:pict w14:anchorId="65681691">
+          <v:rect id="_x0000_i1117" style="width:0;height:1.5pt" o:hralign="center" o:hrstd="t" o:hr="t" fillcolor="#a0a0a0" stroked="f"/>
         </w:pict>
       </w:r>
     </w:p>
     <w:p>
+      <w:pPr>
+        <w:rPr>
+          <w:b/>
+          <w:bCs/>
+        </w:rPr>
+      </w:pPr>
+      <w:r>
+        <w:rPr>
+          <w:b/>
+          <w:bCs/>
+        </w:rPr>
+        <w:t>Analysis Framework</w:t>
+      </w:r>
+    </w:p>
+    <w:p>
+      <w:pPr>
+        <w:numPr>
+          <w:ilvl w:val="0"/>
+          <w:numId w:val="26"/>
+        </w:numPr>
+      </w:pPr>
+      <w:r>
+        <w:t>Automated data pipeline (</w:t>
+      </w:r>
+      <w:proofErr w:type="spellStart"/>
+      <w:r>
+        <w:t>gather_energy_</w:t>
+      </w:r>
+      <w:proofErr w:type="gramStart"/>
+      <w:r>
+        <w:t>data.ipynb</w:t>
+      </w:r>
+      <w:proofErr w:type="spellEnd"/>
+      <w:proofErr w:type="gramEnd"/>
+      <w:r>
+        <w:t>) with incremental batching.</w:t>
+      </w:r>
+    </w:p>
+    <w:p>
+      <w:pPr>
+        <w:numPr>
+          <w:ilvl w:val="0"/>
+          <w:numId w:val="26"/>
+        </w:numPr>
+      </w:pPr>
+      <w:r>
+        <w:t>Real-time token, latency, and cost tracking.</w:t>
+      </w:r>
+    </w:p>
+    <w:p>
+      <w:pPr>
+        <w:numPr>
+          <w:ilvl w:val="0"/>
+          <w:numId w:val="26"/>
+        </w:numPr>
+      </w:pPr>
+      <w:r>
+        <w:t>Statistical analysis and visualization (</w:t>
+      </w:r>
+      <w:proofErr w:type="spellStart"/>
+      <w:proofErr w:type="gramStart"/>
+      <w:r>
+        <w:t>stats.ipynb</w:t>
+      </w:r>
+      <w:proofErr w:type="spellEnd"/>
+      <w:proofErr w:type="gramEnd"/>
+      <w:r>
+        <w:t>).</w:t>
+      </w:r>
+    </w:p>
+    <w:p>
+      <w:pPr>
+        <w:numPr>
+          <w:ilvl w:val="0"/>
+          <w:numId w:val="26"/>
+        </w:numPr>
+      </w:pPr>
+      <w:r>
+        <w:t>Dynamic comparison of energy efficiency and token-per-second throughput.</w:t>
+      </w:r>
+    </w:p>
+    <w:p>
+      <w:pPr>
+        <w:numPr>
+          <w:ilvl w:val="0"/>
+          <w:numId w:val="26"/>
+        </w:numPr>
+      </w:pPr>
+      <w:r>
+        <w:t>Export in JSON and CSV formats with reproducible metadata.</w:t>
+      </w:r>
+    </w:p>
+    <w:p>
+      <w:pPr>
+        <w:numPr>
+          <w:ilvl w:val="0"/>
+          <w:numId w:val="26"/>
+        </w:numPr>
+      </w:pPr>
+      <w:r>
+        <w:t xml:space="preserve">Integration with </w:t>
+      </w:r>
+      <w:proofErr w:type="spellStart"/>
+      <w:r>
+        <w:t>CodeCarbon</w:t>
+      </w:r>
+      <w:proofErr w:type="spellEnd"/>
+      <w:r>
+        <w:t xml:space="preserve"> for energy estimation and model-specific calibration.</w:t>
+      </w:r>
+    </w:p>
+    <w:p>
+      <w:r>
+        <w:pict w14:anchorId="6536A41F">
+          <v:rect id="_x0000_i1118" style="width:0;height:1.5pt" o:hralign="center" o:hrstd="t" o:hr="t" fillcolor="#a0a0a0" stroked="f"/>
+        </w:pict>
+      </w:r>
+    </w:p>
+    <w:p>
+      <w:pPr>
+        <w:rPr>
+          <w:b/>
+          <w:bCs/>
+        </w:rPr>
+      </w:pPr>
+      <w:r>
+        <w:rPr>
+          <w:b/>
+          <w:bCs/>
+        </w:rPr>
+        <w:t>Technical Implementation</w:t>
+      </w:r>
+    </w:p>
+    <w:p>
+      <w:pPr>
+        <w:numPr>
+          <w:ilvl w:val="0"/>
+          <w:numId w:val="27"/>
+        </w:numPr>
+      </w:pPr>
+      <w:r>
+        <w:rPr>
+          <w:b/>
+          <w:bCs/>
+        </w:rPr>
+        <w:t>Data Extraction:</w:t>
+      </w:r>
+      <w:r>
+        <w:t xml:space="preserve"> </w:t>
+      </w:r>
+      <w:proofErr w:type="spellStart"/>
+      <w:proofErr w:type="gramStart"/>
+      <w:r>
+        <w:t>clean.ipynb</w:t>
+      </w:r>
+      <w:proofErr w:type="spellEnd"/>
+      <w:proofErr w:type="gramEnd"/>
+      <w:r>
+        <w:t xml:space="preserve"> — filters, parses, and prepares LMSYS dataset.</w:t>
+      </w:r>
+    </w:p>
+    <w:p>
+      <w:pPr>
+        <w:numPr>
+          <w:ilvl w:val="0"/>
+          <w:numId w:val="27"/>
+        </w:numPr>
+      </w:pPr>
+      <w:r>
+        <w:rPr>
+          <w:b/>
+          <w:bCs/>
+        </w:rPr>
+        <w:t>Energy Measurement:</w:t>
+      </w:r>
+      <w:r>
+        <w:t xml:space="preserve"> </w:t>
+      </w:r>
+      <w:proofErr w:type="spellStart"/>
+      <w:r>
+        <w:t>gather_energy_</w:t>
+      </w:r>
+      <w:proofErr w:type="gramStart"/>
+      <w:r>
+        <w:t>data.ipynb</w:t>
+      </w:r>
+      <w:proofErr w:type="spellEnd"/>
+      <w:proofErr w:type="gramEnd"/>
+      <w:r>
+        <w:t xml:space="preserve"> — handles API calls, retries, and logging.</w:t>
+      </w:r>
+    </w:p>
+    <w:p>
+      <w:pPr>
+        <w:numPr>
+          <w:ilvl w:val="0"/>
+          <w:numId w:val="27"/>
+        </w:numPr>
+      </w:pPr>
+      <w:r>
+        <w:rPr>
+          <w:b/>
+          <w:bCs/>
+        </w:rPr>
+        <w:t>Analysis:</w:t>
+      </w:r>
+      <w:r>
+        <w:t xml:space="preserve"> </w:t>
+      </w:r>
+      <w:proofErr w:type="spellStart"/>
+      <w:proofErr w:type="gramStart"/>
+      <w:r>
+        <w:t>stats.ipynb</w:t>
+      </w:r>
+      <w:proofErr w:type="spellEnd"/>
+      <w:proofErr w:type="gramEnd"/>
+      <w:r>
+        <w:t xml:space="preserve"> — creates performance charts and comparative plots.</w:t>
+      </w:r>
+    </w:p>
+    <w:p>
+      <w:pPr>
+        <w:numPr>
+          <w:ilvl w:val="0"/>
+          <w:numId w:val="27"/>
+        </w:numPr>
+      </w:pPr>
+      <w:r>
+        <w:rPr>
+          <w:b/>
+          <w:bCs/>
+        </w:rPr>
+        <w:t>Data Storage:</w:t>
+      </w:r>
+      <w:r>
+        <w:t xml:space="preserve"> Structured JSON/JSONL with versioned metadata.</w:t>
+      </w:r>
+    </w:p>
+    <w:p>
+      <w:pPr>
+        <w:numPr>
+          <w:ilvl w:val="0"/>
+          <w:numId w:val="27"/>
+        </w:numPr>
+      </w:pPr>
+      <w:r>
+        <w:rPr>
+          <w:b/>
+          <w:bCs/>
+        </w:rPr>
+        <w:t>Reproducibility:</w:t>
+      </w:r>
+      <w:r>
+        <w:t xml:space="preserve"> Git-controlled notebooks and pinned dependencies (requirements.txt).</w:t>
+      </w:r>
+    </w:p>
+    <w:p>
+      <w:pPr>
+        <w:numPr>
+          <w:ilvl w:val="0"/>
+          <w:numId w:val="27"/>
+        </w:numPr>
+      </w:pPr>
       <w:r>
         <w:rPr>
           <w:b/>
           <w:bCs/>
         </w:rPr>
         <w:lastRenderedPageBreak/>
-        <w:t>Analysis Framework</w:t>
-      </w:r>
-      <w:r>
-        <w:br/>
-        <w:t>The research now includes a comprehensive analysis framework with:</w:t>
-      </w:r>
-      <w:r>
-        <w:br/>
-        <w:t>• Automated data collection and processing pipeline</w:t>
-      </w:r>
-      <w:r>
-        <w:br/>
-        <w:t>• Real-time energy consumption estimation</w:t>
-      </w:r>
-      <w:r>
-        <w:br/>
-        <w:t>• Performance metrics tracking (speed, efficiency, cost)</w:t>
-      </w:r>
-      <w:r>
-        <w:br/>
-        <w:t>• Interactive visualizations for model comparison</w:t>
-      </w:r>
-      <w:r>
-        <w:br/>
-        <w:t>• Statistical analysis of energy patterns</w:t>
-      </w:r>
-      <w:r>
-        <w:br/>
-        <w:t>• Export capabilities for further research</w:t>
-      </w:r>
-    </w:p>
-    <w:p>
-      <w:r>
-        <w:pict w14:anchorId="4EB54010">
-          <v:rect id="_x0000_i1297" style="width:0;height:1.5pt" o:hralign="center" o:hrstd="t" o:hr="t" fillcolor="#a0a0a0" stroked="f"/>
+        <w:t>Resumable Processing:</w:t>
+      </w:r>
+      <w:r>
+        <w:t xml:space="preserve"> Automatic checkpointing for long sequences.</w:t>
+      </w:r>
+    </w:p>
+    <w:p>
+      <w:r>
+        <w:pict w14:anchorId="7C43253B">
+          <v:rect id="_x0000_i1119" style="width:0;height:1.5pt" o:hralign="center" o:hrstd="t" o:hr="t" fillcolor="#a0a0a0" stroked="f"/>
         </w:pict>
       </w:r>
     </w:p>
     <w:p>
-      <w:r>
+      <w:pPr>
         <w:rPr>
           <w:b/>
           <w:bCs/>
         </w:rPr>
-        <w:t>Technical Implementation</w:t>
-      </w:r>
-      <w:r>
-        <w:br/>
-        <w:t xml:space="preserve">• </w:t>
-      </w:r>
-      <w:r>
-        <w:rPr>
-          <w:b/>
-          <w:bCs/>
-        </w:rPr>
-        <w:t>Data Collection:</w:t>
-      </w:r>
-      <w:r>
-        <w:t xml:space="preserve"> </w:t>
-      </w:r>
-      <w:proofErr w:type="spellStart"/>
-      <w:r>
-        <w:t>gather_energy_</w:t>
-      </w:r>
-      <w:proofErr w:type="gramStart"/>
-      <w:r>
-        <w:t>data.ipynb</w:t>
-      </w:r>
-      <w:proofErr w:type="spellEnd"/>
-      <w:proofErr w:type="gramEnd"/>
-      <w:r>
-        <w:t xml:space="preserve"> — Automated API testing with energy estimation</w:t>
-      </w:r>
-      <w:r>
-        <w:br/>
-        <w:t xml:space="preserve">• </w:t>
-      </w:r>
-      <w:r>
-        <w:rPr>
-          <w:b/>
-          <w:bCs/>
-        </w:rPr>
-        <w:t>Analysis:</w:t>
-      </w:r>
-      <w:r>
-        <w:t xml:space="preserve"> </w:t>
-      </w:r>
-      <w:proofErr w:type="spellStart"/>
-      <w:proofErr w:type="gramStart"/>
-      <w:r>
-        <w:t>stats.ipynb</w:t>
-      </w:r>
-      <w:proofErr w:type="spellEnd"/>
-      <w:proofErr w:type="gramEnd"/>
-      <w:r>
-        <w:t xml:space="preserve"> — Comprehensive visualization and statistical analysis</w:t>
-      </w:r>
-      <w:r>
-        <w:br/>
-        <w:t xml:space="preserve">• </w:t>
-      </w:r>
-      <w:r>
-        <w:rPr>
-          <w:b/>
-          <w:bCs/>
-        </w:rPr>
-        <w:t>Data Storage:</w:t>
-      </w:r>
-      <w:r>
-        <w:t xml:space="preserve"> Structured JSON format with metadata preservation</w:t>
-      </w:r>
-      <w:r>
-        <w:br/>
-        <w:t xml:space="preserve">• </w:t>
-      </w:r>
-      <w:r>
-        <w:rPr>
-          <w:b/>
-          <w:bCs/>
-        </w:rPr>
-        <w:t>Reproducibility:</w:t>
-      </w:r>
-      <w:r>
-        <w:t xml:space="preserve"> Version-controlled notebooks with dependency management</w:t>
-      </w:r>
-    </w:p>
-    <w:p>
-      <w:r>
-        <w:pict w14:anchorId="1A67916A">
-          <v:rect id="_x0000_i1298" style="width:0;height:1.5pt" o:hralign="center" o:hrstd="t" o:hr="t" fillcolor="#a0a0a0" stroked="f"/>
-        </w:pict>
-      </w:r>
-    </w:p>
-    <w:p>
+      </w:pPr>
       <w:r>
         <w:rPr>
           <w:b/>
@@ -619,7 +1268,7 @@
       <w:pPr>
         <w:numPr>
           <w:ilvl w:val="0"/>
-          <w:numId w:val="21"/>
+          <w:numId w:val="28"/>
         </w:numPr>
       </w:pPr>
       <w:r>
@@ -630,14 +1279,14 @@
         <w:t>Automated Pipeline:</w:t>
       </w:r>
       <w:r>
-        <w:t xml:space="preserve"> Streamlined data collection with error handling and progress tracking.</w:t>
+        <w:t xml:space="preserve"> Real-time progress display, robust error handling.</w:t>
       </w:r>
     </w:p>
     <w:p>
       <w:pPr>
         <w:numPr>
           <w:ilvl w:val="0"/>
-          <w:numId w:val="21"/>
+          <w:numId w:val="28"/>
         </w:numPr>
       </w:pPr>
       <w:r>
@@ -648,14 +1297,22 @@
         <w:t>Energy Estimation:</w:t>
       </w:r>
       <w:r>
-        <w:t xml:space="preserve"> Model-specific energy consumption calculations based on token usage.</w:t>
+        <w:t xml:space="preserve"> Model-specific calibration and </w:t>
+      </w:r>
+      <w:proofErr w:type="spellStart"/>
+      <w:r>
+        <w:t>CodeCarbon</w:t>
+      </w:r>
+      <w:proofErr w:type="spellEnd"/>
+      <w:r>
+        <w:t xml:space="preserve"> integration.</w:t>
       </w:r>
     </w:p>
     <w:p>
       <w:pPr>
         <w:numPr>
           <w:ilvl w:val="0"/>
-          <w:numId w:val="21"/>
+          <w:numId w:val="28"/>
         </w:numPr>
       </w:pPr>
       <w:r>
@@ -666,14 +1323,14 @@
         <w:t>Comprehensive Analysis:</w:t>
       </w:r>
       <w:r>
-        <w:t xml:space="preserve"> Multi-dimensional performance comparison with interactive visualizations.</w:t>
+        <w:t xml:space="preserve"> Multi-model visualization and correlation analysis.</w:t>
       </w:r>
     </w:p>
     <w:p>
       <w:pPr>
         <w:numPr>
           <w:ilvl w:val="0"/>
-          <w:numId w:val="21"/>
+          <w:numId w:val="28"/>
         </w:numPr>
       </w:pPr>
       <w:r>
@@ -684,14 +1341,14 @@
         <w:t>Cost Optimization:</w:t>
       </w:r>
       <w:r>
-        <w:t xml:space="preserve"> Reduced token limits and temperature for efficient data collection.</w:t>
+        <w:t xml:space="preserve"> Reduced temperature and adaptive token limits.</w:t>
       </w:r>
     </w:p>
     <w:p>
       <w:pPr>
         <w:numPr>
           <w:ilvl w:val="0"/>
-          <w:numId w:val="21"/>
+          <w:numId w:val="28"/>
         </w:numPr>
       </w:pPr>
       <w:r>
@@ -702,14 +1359,14 @@
         <w:t>Research Metadata:</w:t>
       </w:r>
       <w:r>
-        <w:t xml:space="preserve"> Experiment tracking with timestamps and model versioning.</w:t>
+        <w:t xml:space="preserve"> Model versioning, timestamps, latency logs.</w:t>
       </w:r>
     </w:p>
     <w:p>
       <w:pPr>
         <w:numPr>
           <w:ilvl w:val="0"/>
-          <w:numId w:val="21"/>
+          <w:numId w:val="28"/>
         </w:numPr>
       </w:pPr>
       <w:r>
@@ -720,17 +1377,100 @@
         <w:t>Export Capabilities:</w:t>
       </w:r>
       <w:r>
-        <w:t xml:space="preserve"> CSV and JSON export for further analysis and publication.</w:t>
-      </w:r>
-    </w:p>
-    <w:p>
-      <w:r>
-        <w:pict w14:anchorId="12423CB1">
-          <v:rect id="_x0000_i1299" style="width:0;height:1.5pt" o:hralign="center" o:hrstd="t" o:hr="t" fillcolor="#a0a0a0" stroked="f"/>
+        <w:t xml:space="preserve"> Ready-to-publish CSV, JSON, and charts.</w:t>
+      </w:r>
+    </w:p>
+    <w:p>
+      <w:r>
+        <w:pict w14:anchorId="36F83ED2">
+          <v:rect id="_x0000_i1120" style="width:0;height:1.5pt" o:hralign="center" o:hrstd="t" o:hr="t" fillcolor="#a0a0a0" stroked="f"/>
         </w:pict>
       </w:r>
     </w:p>
     <w:p>
+      <w:pPr>
+        <w:rPr>
+          <w:b/>
+          <w:bCs/>
+        </w:rPr>
+      </w:pPr>
+      <w:r>
+        <w:rPr>
+          <w:b/>
+          <w:bCs/>
+        </w:rPr>
+        <w:t>Expected Outcomes</w:t>
+      </w:r>
+    </w:p>
+    <w:p>
+      <w:pPr>
+        <w:numPr>
+          <w:ilvl w:val="0"/>
+          <w:numId w:val="29"/>
+        </w:numPr>
+      </w:pPr>
+      <w:r>
+        <w:t>Identify key prompt characteristics driving higher energy use.</w:t>
+      </w:r>
+    </w:p>
+    <w:p>
+      <w:pPr>
+        <w:numPr>
+          <w:ilvl w:val="0"/>
+          <w:numId w:val="29"/>
+        </w:numPr>
+      </w:pPr>
+      <w:r>
+        <w:t>Provide a reproducible framework for measuring LLM energy consumption.</w:t>
+      </w:r>
+    </w:p>
+    <w:p>
+      <w:pPr>
+        <w:numPr>
+          <w:ilvl w:val="0"/>
+          <w:numId w:val="29"/>
+        </w:numPr>
+      </w:pPr>
+      <w:r>
+        <w:t>Quantify cost-energy tradeoffs across different architectures.</w:t>
+      </w:r>
+    </w:p>
+    <w:p>
+      <w:pPr>
+        <w:numPr>
+          <w:ilvl w:val="0"/>
+          <w:numId w:val="29"/>
+        </w:numPr>
+      </w:pPr>
+      <w:r>
+        <w:t>Develop interactive visualizations for research and policy insights.</w:t>
+      </w:r>
+    </w:p>
+    <w:p>
+      <w:pPr>
+        <w:numPr>
+          <w:ilvl w:val="0"/>
+          <w:numId w:val="29"/>
+        </w:numPr>
+      </w:pPr>
+      <w:r>
+        <w:t>Produce publishable findings supporting efficient prompt and model design.</w:t>
+      </w:r>
+    </w:p>
+    <w:p>
+      <w:r>
+        <w:pict w14:anchorId="6C8ED7D3">
+          <v:rect id="_x0000_i1121" style="width:0;height:1.5pt" o:hralign="center" o:hrstd="t" o:hr="t" fillcolor="#a0a0a0" stroked="f"/>
+        </w:pict>
+      </w:r>
+    </w:p>
+    <w:p>
+      <w:pPr>
+        <w:rPr>
+          <w:b/>
+          <w:bCs/>
+        </w:rPr>
+      </w:pPr>
       <w:r>
         <w:rPr>
           <w:b/>
@@ -738,9 +1478,8 @@
         </w:rPr>
         <w:t>References</w:t>
       </w:r>
-      <w:r>
-        <w:br/>
-      </w:r>
+    </w:p>
+    <w:p>
       <w:hyperlink r:id="rId6" w:history="1">
         <w:r>
           <w:rPr>
@@ -761,6 +1500,7 @@
         </w:r>
       </w:hyperlink>
     </w:p>
+    <w:p/>
     <w:sectPr>
       <w:pgSz w:w="12240" w:h="15840"/>
       <w:pgMar w:top="1440" w:right="1440" w:bottom="1440" w:left="1440" w:header="720" w:footer="720" w:gutter="0"/>
@@ -923,6 +1663,304 @@
     </w:lvl>
   </w:abstractNum>
   <w:abstractNum w:abstractNumId="1" w15:restartNumberingAfterBreak="0">
+    <w:nsid w:val="07A57750"/>
+    <w:multiLevelType w:val="multilevel"/>
+    <w:tmpl w:val="27DC6C8E"/>
+    <w:lvl w:ilvl="0">
+      <w:start w:val="1"/>
+      <w:numFmt w:val="bullet"/>
+      <w:lvlText w:val=""/>
+      <w:lvlJc w:val="left"/>
+      <w:pPr>
+        <w:tabs>
+          <w:tab w:val="num" w:pos="720"/>
+        </w:tabs>
+        <w:ind w:left="720" w:hanging="360"/>
+      </w:pPr>
+      <w:rPr>
+        <w:rFonts w:ascii="Symbol" w:hAnsi="Symbol" w:hint="default"/>
+        <w:sz w:val="20"/>
+      </w:rPr>
+    </w:lvl>
+    <w:lvl w:ilvl="1" w:tentative="1">
+      <w:start w:val="1"/>
+      <w:numFmt w:val="bullet"/>
+      <w:lvlText w:val="o"/>
+      <w:lvlJc w:val="left"/>
+      <w:pPr>
+        <w:tabs>
+          <w:tab w:val="num" w:pos="1440"/>
+        </w:tabs>
+        <w:ind w:left="1440" w:hanging="360"/>
+      </w:pPr>
+      <w:rPr>
+        <w:rFonts w:ascii="Courier New" w:hAnsi="Courier New" w:hint="default"/>
+        <w:sz w:val="20"/>
+      </w:rPr>
+    </w:lvl>
+    <w:lvl w:ilvl="2" w:tentative="1">
+      <w:start w:val="1"/>
+      <w:numFmt w:val="bullet"/>
+      <w:lvlText w:val=""/>
+      <w:lvlJc w:val="left"/>
+      <w:pPr>
+        <w:tabs>
+          <w:tab w:val="num" w:pos="2160"/>
+        </w:tabs>
+        <w:ind w:left="2160" w:hanging="360"/>
+      </w:pPr>
+      <w:rPr>
+        <w:rFonts w:ascii="Wingdings" w:hAnsi="Wingdings" w:hint="default"/>
+        <w:sz w:val="20"/>
+      </w:rPr>
+    </w:lvl>
+    <w:lvl w:ilvl="3" w:tentative="1">
+      <w:start w:val="1"/>
+      <w:numFmt w:val="bullet"/>
+      <w:lvlText w:val=""/>
+      <w:lvlJc w:val="left"/>
+      <w:pPr>
+        <w:tabs>
+          <w:tab w:val="num" w:pos="2880"/>
+        </w:tabs>
+        <w:ind w:left="2880" w:hanging="360"/>
+      </w:pPr>
+      <w:rPr>
+        <w:rFonts w:ascii="Wingdings" w:hAnsi="Wingdings" w:hint="default"/>
+        <w:sz w:val="20"/>
+      </w:rPr>
+    </w:lvl>
+    <w:lvl w:ilvl="4" w:tentative="1">
+      <w:start w:val="1"/>
+      <w:numFmt w:val="bullet"/>
+      <w:lvlText w:val=""/>
+      <w:lvlJc w:val="left"/>
+      <w:pPr>
+        <w:tabs>
+          <w:tab w:val="num" w:pos="3600"/>
+        </w:tabs>
+        <w:ind w:left="3600" w:hanging="360"/>
+      </w:pPr>
+      <w:rPr>
+        <w:rFonts w:ascii="Wingdings" w:hAnsi="Wingdings" w:hint="default"/>
+        <w:sz w:val="20"/>
+      </w:rPr>
+    </w:lvl>
+    <w:lvl w:ilvl="5" w:tentative="1">
+      <w:start w:val="1"/>
+      <w:numFmt w:val="bullet"/>
+      <w:lvlText w:val=""/>
+      <w:lvlJc w:val="left"/>
+      <w:pPr>
+        <w:tabs>
+          <w:tab w:val="num" w:pos="4320"/>
+        </w:tabs>
+        <w:ind w:left="4320" w:hanging="360"/>
+      </w:pPr>
+      <w:rPr>
+        <w:rFonts w:ascii="Wingdings" w:hAnsi="Wingdings" w:hint="default"/>
+        <w:sz w:val="20"/>
+      </w:rPr>
+    </w:lvl>
+    <w:lvl w:ilvl="6" w:tentative="1">
+      <w:start w:val="1"/>
+      <w:numFmt w:val="bullet"/>
+      <w:lvlText w:val=""/>
+      <w:lvlJc w:val="left"/>
+      <w:pPr>
+        <w:tabs>
+          <w:tab w:val="num" w:pos="5040"/>
+        </w:tabs>
+        <w:ind w:left="5040" w:hanging="360"/>
+      </w:pPr>
+      <w:rPr>
+        <w:rFonts w:ascii="Wingdings" w:hAnsi="Wingdings" w:hint="default"/>
+        <w:sz w:val="20"/>
+      </w:rPr>
+    </w:lvl>
+    <w:lvl w:ilvl="7" w:tentative="1">
+      <w:start w:val="1"/>
+      <w:numFmt w:val="bullet"/>
+      <w:lvlText w:val=""/>
+      <w:lvlJc w:val="left"/>
+      <w:pPr>
+        <w:tabs>
+          <w:tab w:val="num" w:pos="5760"/>
+        </w:tabs>
+        <w:ind w:left="5760" w:hanging="360"/>
+      </w:pPr>
+      <w:rPr>
+        <w:rFonts w:ascii="Wingdings" w:hAnsi="Wingdings" w:hint="default"/>
+        <w:sz w:val="20"/>
+      </w:rPr>
+    </w:lvl>
+    <w:lvl w:ilvl="8" w:tentative="1">
+      <w:start w:val="1"/>
+      <w:numFmt w:val="bullet"/>
+      <w:lvlText w:val=""/>
+      <w:lvlJc w:val="left"/>
+      <w:pPr>
+        <w:tabs>
+          <w:tab w:val="num" w:pos="6480"/>
+        </w:tabs>
+        <w:ind w:left="6480" w:hanging="360"/>
+      </w:pPr>
+      <w:rPr>
+        <w:rFonts w:ascii="Wingdings" w:hAnsi="Wingdings" w:hint="default"/>
+        <w:sz w:val="20"/>
+      </w:rPr>
+    </w:lvl>
+  </w:abstractNum>
+  <w:abstractNum w:abstractNumId="2" w15:restartNumberingAfterBreak="0">
+    <w:nsid w:val="0C293724"/>
+    <w:multiLevelType w:val="multilevel"/>
+    <w:tmpl w:val="5C243C3A"/>
+    <w:lvl w:ilvl="0">
+      <w:start w:val="1"/>
+      <w:numFmt w:val="bullet"/>
+      <w:lvlText w:val=""/>
+      <w:lvlJc w:val="left"/>
+      <w:pPr>
+        <w:tabs>
+          <w:tab w:val="num" w:pos="720"/>
+        </w:tabs>
+        <w:ind w:left="720" w:hanging="360"/>
+      </w:pPr>
+      <w:rPr>
+        <w:rFonts w:ascii="Symbol" w:hAnsi="Symbol" w:hint="default"/>
+        <w:sz w:val="20"/>
+      </w:rPr>
+    </w:lvl>
+    <w:lvl w:ilvl="1" w:tentative="1">
+      <w:start w:val="1"/>
+      <w:numFmt w:val="bullet"/>
+      <w:lvlText w:val="o"/>
+      <w:lvlJc w:val="left"/>
+      <w:pPr>
+        <w:tabs>
+          <w:tab w:val="num" w:pos="1440"/>
+        </w:tabs>
+        <w:ind w:left="1440" w:hanging="360"/>
+      </w:pPr>
+      <w:rPr>
+        <w:rFonts w:ascii="Courier New" w:hAnsi="Courier New" w:hint="default"/>
+        <w:sz w:val="20"/>
+      </w:rPr>
+    </w:lvl>
+    <w:lvl w:ilvl="2" w:tentative="1">
+      <w:start w:val="1"/>
+      <w:numFmt w:val="bullet"/>
+      <w:lvlText w:val=""/>
+      <w:lvlJc w:val="left"/>
+      <w:pPr>
+        <w:tabs>
+          <w:tab w:val="num" w:pos="2160"/>
+        </w:tabs>
+        <w:ind w:left="2160" w:hanging="360"/>
+      </w:pPr>
+      <w:rPr>
+        <w:rFonts w:ascii="Wingdings" w:hAnsi="Wingdings" w:hint="default"/>
+        <w:sz w:val="20"/>
+      </w:rPr>
+    </w:lvl>
+    <w:lvl w:ilvl="3" w:tentative="1">
+      <w:start w:val="1"/>
+      <w:numFmt w:val="bullet"/>
+      <w:lvlText w:val=""/>
+      <w:lvlJc w:val="left"/>
+      <w:pPr>
+        <w:tabs>
+          <w:tab w:val="num" w:pos="2880"/>
+        </w:tabs>
+        <w:ind w:left="2880" w:hanging="360"/>
+      </w:pPr>
+      <w:rPr>
+        <w:rFonts w:ascii="Wingdings" w:hAnsi="Wingdings" w:hint="default"/>
+        <w:sz w:val="20"/>
+      </w:rPr>
+    </w:lvl>
+    <w:lvl w:ilvl="4" w:tentative="1">
+      <w:start w:val="1"/>
+      <w:numFmt w:val="bullet"/>
+      <w:lvlText w:val=""/>
+      <w:lvlJc w:val="left"/>
+      <w:pPr>
+        <w:tabs>
+          <w:tab w:val="num" w:pos="3600"/>
+        </w:tabs>
+        <w:ind w:left="3600" w:hanging="360"/>
+      </w:pPr>
+      <w:rPr>
+        <w:rFonts w:ascii="Wingdings" w:hAnsi="Wingdings" w:hint="default"/>
+        <w:sz w:val="20"/>
+      </w:rPr>
+    </w:lvl>
+    <w:lvl w:ilvl="5" w:tentative="1">
+      <w:start w:val="1"/>
+      <w:numFmt w:val="bullet"/>
+      <w:lvlText w:val=""/>
+      <w:lvlJc w:val="left"/>
+      <w:pPr>
+        <w:tabs>
+          <w:tab w:val="num" w:pos="4320"/>
+        </w:tabs>
+        <w:ind w:left="4320" w:hanging="360"/>
+      </w:pPr>
+      <w:rPr>
+        <w:rFonts w:ascii="Wingdings" w:hAnsi="Wingdings" w:hint="default"/>
+        <w:sz w:val="20"/>
+      </w:rPr>
+    </w:lvl>
+    <w:lvl w:ilvl="6" w:tentative="1">
+      <w:start w:val="1"/>
+      <w:numFmt w:val="bullet"/>
+      <w:lvlText w:val=""/>
+      <w:lvlJc w:val="left"/>
+      <w:pPr>
+        <w:tabs>
+          <w:tab w:val="num" w:pos="5040"/>
+        </w:tabs>
+        <w:ind w:left="5040" w:hanging="360"/>
+      </w:pPr>
+      <w:rPr>
+        <w:rFonts w:ascii="Wingdings" w:hAnsi="Wingdings" w:hint="default"/>
+        <w:sz w:val="20"/>
+      </w:rPr>
+    </w:lvl>
+    <w:lvl w:ilvl="7" w:tentative="1">
+      <w:start w:val="1"/>
+      <w:numFmt w:val="bullet"/>
+      <w:lvlText w:val=""/>
+      <w:lvlJc w:val="left"/>
+      <w:pPr>
+        <w:tabs>
+          <w:tab w:val="num" w:pos="5760"/>
+        </w:tabs>
+        <w:ind w:left="5760" w:hanging="360"/>
+      </w:pPr>
+      <w:rPr>
+        <w:rFonts w:ascii="Wingdings" w:hAnsi="Wingdings" w:hint="default"/>
+        <w:sz w:val="20"/>
+      </w:rPr>
+    </w:lvl>
+    <w:lvl w:ilvl="8" w:tentative="1">
+      <w:start w:val="1"/>
+      <w:numFmt w:val="bullet"/>
+      <w:lvlText w:val=""/>
+      <w:lvlJc w:val="left"/>
+      <w:pPr>
+        <w:tabs>
+          <w:tab w:val="num" w:pos="6480"/>
+        </w:tabs>
+        <w:ind w:left="6480" w:hanging="360"/>
+      </w:pPr>
+      <w:rPr>
+        <w:rFonts w:ascii="Wingdings" w:hAnsi="Wingdings" w:hint="default"/>
+        <w:sz w:val="20"/>
+      </w:rPr>
+    </w:lvl>
+  </w:abstractNum>
+  <w:abstractNum w:abstractNumId="3" w15:restartNumberingAfterBreak="0">
     <w:nsid w:val="0C8205C5"/>
     <w:multiLevelType w:val="multilevel"/>
     <w:tmpl w:val="19EE4568"/>
@@ -1071,7 +2109,7 @@
       </w:rPr>
     </w:lvl>
   </w:abstractNum>
-  <w:abstractNum w:abstractNumId="2" w15:restartNumberingAfterBreak="0">
+  <w:abstractNum w:abstractNumId="4" w15:restartNumberingAfterBreak="0">
     <w:nsid w:val="115651E0"/>
     <w:multiLevelType w:val="multilevel"/>
     <w:tmpl w:val="63F638AE"/>
@@ -1184,7 +2222,7 @@
       </w:pPr>
     </w:lvl>
   </w:abstractNum>
-  <w:abstractNum w:abstractNumId="3" w15:restartNumberingAfterBreak="0">
+  <w:abstractNum w:abstractNumId="5" w15:restartNumberingAfterBreak="0">
     <w:nsid w:val="11644BA8"/>
     <w:multiLevelType w:val="multilevel"/>
     <w:tmpl w:val="7AACA63C"/>
@@ -1333,7 +2371,305 @@
       </w:rPr>
     </w:lvl>
   </w:abstractNum>
-  <w:abstractNum w:abstractNumId="4" w15:restartNumberingAfterBreak="0">
+  <w:abstractNum w:abstractNumId="6" w15:restartNumberingAfterBreak="0">
+    <w:nsid w:val="11675428"/>
+    <w:multiLevelType w:val="multilevel"/>
+    <w:tmpl w:val="87BA7B42"/>
+    <w:lvl w:ilvl="0">
+      <w:start w:val="1"/>
+      <w:numFmt w:val="bullet"/>
+      <w:lvlText w:val=""/>
+      <w:lvlJc w:val="left"/>
+      <w:pPr>
+        <w:tabs>
+          <w:tab w:val="num" w:pos="720"/>
+        </w:tabs>
+        <w:ind w:left="720" w:hanging="360"/>
+      </w:pPr>
+      <w:rPr>
+        <w:rFonts w:ascii="Symbol" w:hAnsi="Symbol" w:hint="default"/>
+        <w:sz w:val="20"/>
+      </w:rPr>
+    </w:lvl>
+    <w:lvl w:ilvl="1" w:tentative="1">
+      <w:start w:val="1"/>
+      <w:numFmt w:val="bullet"/>
+      <w:lvlText w:val="o"/>
+      <w:lvlJc w:val="left"/>
+      <w:pPr>
+        <w:tabs>
+          <w:tab w:val="num" w:pos="1440"/>
+        </w:tabs>
+        <w:ind w:left="1440" w:hanging="360"/>
+      </w:pPr>
+      <w:rPr>
+        <w:rFonts w:ascii="Courier New" w:hAnsi="Courier New" w:hint="default"/>
+        <w:sz w:val="20"/>
+      </w:rPr>
+    </w:lvl>
+    <w:lvl w:ilvl="2" w:tentative="1">
+      <w:start w:val="1"/>
+      <w:numFmt w:val="bullet"/>
+      <w:lvlText w:val=""/>
+      <w:lvlJc w:val="left"/>
+      <w:pPr>
+        <w:tabs>
+          <w:tab w:val="num" w:pos="2160"/>
+        </w:tabs>
+        <w:ind w:left="2160" w:hanging="360"/>
+      </w:pPr>
+      <w:rPr>
+        <w:rFonts w:ascii="Wingdings" w:hAnsi="Wingdings" w:hint="default"/>
+        <w:sz w:val="20"/>
+      </w:rPr>
+    </w:lvl>
+    <w:lvl w:ilvl="3" w:tentative="1">
+      <w:start w:val="1"/>
+      <w:numFmt w:val="bullet"/>
+      <w:lvlText w:val=""/>
+      <w:lvlJc w:val="left"/>
+      <w:pPr>
+        <w:tabs>
+          <w:tab w:val="num" w:pos="2880"/>
+        </w:tabs>
+        <w:ind w:left="2880" w:hanging="360"/>
+      </w:pPr>
+      <w:rPr>
+        <w:rFonts w:ascii="Wingdings" w:hAnsi="Wingdings" w:hint="default"/>
+        <w:sz w:val="20"/>
+      </w:rPr>
+    </w:lvl>
+    <w:lvl w:ilvl="4" w:tentative="1">
+      <w:start w:val="1"/>
+      <w:numFmt w:val="bullet"/>
+      <w:lvlText w:val=""/>
+      <w:lvlJc w:val="left"/>
+      <w:pPr>
+        <w:tabs>
+          <w:tab w:val="num" w:pos="3600"/>
+        </w:tabs>
+        <w:ind w:left="3600" w:hanging="360"/>
+      </w:pPr>
+      <w:rPr>
+        <w:rFonts w:ascii="Wingdings" w:hAnsi="Wingdings" w:hint="default"/>
+        <w:sz w:val="20"/>
+      </w:rPr>
+    </w:lvl>
+    <w:lvl w:ilvl="5" w:tentative="1">
+      <w:start w:val="1"/>
+      <w:numFmt w:val="bullet"/>
+      <w:lvlText w:val=""/>
+      <w:lvlJc w:val="left"/>
+      <w:pPr>
+        <w:tabs>
+          <w:tab w:val="num" w:pos="4320"/>
+        </w:tabs>
+        <w:ind w:left="4320" w:hanging="360"/>
+      </w:pPr>
+      <w:rPr>
+        <w:rFonts w:ascii="Wingdings" w:hAnsi="Wingdings" w:hint="default"/>
+        <w:sz w:val="20"/>
+      </w:rPr>
+    </w:lvl>
+    <w:lvl w:ilvl="6" w:tentative="1">
+      <w:start w:val="1"/>
+      <w:numFmt w:val="bullet"/>
+      <w:lvlText w:val=""/>
+      <w:lvlJc w:val="left"/>
+      <w:pPr>
+        <w:tabs>
+          <w:tab w:val="num" w:pos="5040"/>
+        </w:tabs>
+        <w:ind w:left="5040" w:hanging="360"/>
+      </w:pPr>
+      <w:rPr>
+        <w:rFonts w:ascii="Wingdings" w:hAnsi="Wingdings" w:hint="default"/>
+        <w:sz w:val="20"/>
+      </w:rPr>
+    </w:lvl>
+    <w:lvl w:ilvl="7" w:tentative="1">
+      <w:start w:val="1"/>
+      <w:numFmt w:val="bullet"/>
+      <w:lvlText w:val=""/>
+      <w:lvlJc w:val="left"/>
+      <w:pPr>
+        <w:tabs>
+          <w:tab w:val="num" w:pos="5760"/>
+        </w:tabs>
+        <w:ind w:left="5760" w:hanging="360"/>
+      </w:pPr>
+      <w:rPr>
+        <w:rFonts w:ascii="Wingdings" w:hAnsi="Wingdings" w:hint="default"/>
+        <w:sz w:val="20"/>
+      </w:rPr>
+    </w:lvl>
+    <w:lvl w:ilvl="8" w:tentative="1">
+      <w:start w:val="1"/>
+      <w:numFmt w:val="bullet"/>
+      <w:lvlText w:val=""/>
+      <w:lvlJc w:val="left"/>
+      <w:pPr>
+        <w:tabs>
+          <w:tab w:val="num" w:pos="6480"/>
+        </w:tabs>
+        <w:ind w:left="6480" w:hanging="360"/>
+      </w:pPr>
+      <w:rPr>
+        <w:rFonts w:ascii="Wingdings" w:hAnsi="Wingdings" w:hint="default"/>
+        <w:sz w:val="20"/>
+      </w:rPr>
+    </w:lvl>
+  </w:abstractNum>
+  <w:abstractNum w:abstractNumId="7" w15:restartNumberingAfterBreak="0">
+    <w:nsid w:val="17D6171C"/>
+    <w:multiLevelType w:val="multilevel"/>
+    <w:tmpl w:val="5F12CDEC"/>
+    <w:lvl w:ilvl="0">
+      <w:start w:val="1"/>
+      <w:numFmt w:val="bullet"/>
+      <w:lvlText w:val=""/>
+      <w:lvlJc w:val="left"/>
+      <w:pPr>
+        <w:tabs>
+          <w:tab w:val="num" w:pos="720"/>
+        </w:tabs>
+        <w:ind w:left="720" w:hanging="360"/>
+      </w:pPr>
+      <w:rPr>
+        <w:rFonts w:ascii="Symbol" w:hAnsi="Symbol" w:hint="default"/>
+        <w:sz w:val="20"/>
+      </w:rPr>
+    </w:lvl>
+    <w:lvl w:ilvl="1" w:tentative="1">
+      <w:start w:val="1"/>
+      <w:numFmt w:val="bullet"/>
+      <w:lvlText w:val="o"/>
+      <w:lvlJc w:val="left"/>
+      <w:pPr>
+        <w:tabs>
+          <w:tab w:val="num" w:pos="1440"/>
+        </w:tabs>
+        <w:ind w:left="1440" w:hanging="360"/>
+      </w:pPr>
+      <w:rPr>
+        <w:rFonts w:ascii="Courier New" w:hAnsi="Courier New" w:hint="default"/>
+        <w:sz w:val="20"/>
+      </w:rPr>
+    </w:lvl>
+    <w:lvl w:ilvl="2" w:tentative="1">
+      <w:start w:val="1"/>
+      <w:numFmt w:val="bullet"/>
+      <w:lvlText w:val=""/>
+      <w:lvlJc w:val="left"/>
+      <w:pPr>
+        <w:tabs>
+          <w:tab w:val="num" w:pos="2160"/>
+        </w:tabs>
+        <w:ind w:left="2160" w:hanging="360"/>
+      </w:pPr>
+      <w:rPr>
+        <w:rFonts w:ascii="Wingdings" w:hAnsi="Wingdings" w:hint="default"/>
+        <w:sz w:val="20"/>
+      </w:rPr>
+    </w:lvl>
+    <w:lvl w:ilvl="3" w:tentative="1">
+      <w:start w:val="1"/>
+      <w:numFmt w:val="bullet"/>
+      <w:lvlText w:val=""/>
+      <w:lvlJc w:val="left"/>
+      <w:pPr>
+        <w:tabs>
+          <w:tab w:val="num" w:pos="2880"/>
+        </w:tabs>
+        <w:ind w:left="2880" w:hanging="360"/>
+      </w:pPr>
+      <w:rPr>
+        <w:rFonts w:ascii="Wingdings" w:hAnsi="Wingdings" w:hint="default"/>
+        <w:sz w:val="20"/>
+      </w:rPr>
+    </w:lvl>
+    <w:lvl w:ilvl="4" w:tentative="1">
+      <w:start w:val="1"/>
+      <w:numFmt w:val="bullet"/>
+      <w:lvlText w:val=""/>
+      <w:lvlJc w:val="left"/>
+      <w:pPr>
+        <w:tabs>
+          <w:tab w:val="num" w:pos="3600"/>
+        </w:tabs>
+        <w:ind w:left="3600" w:hanging="360"/>
+      </w:pPr>
+      <w:rPr>
+        <w:rFonts w:ascii="Wingdings" w:hAnsi="Wingdings" w:hint="default"/>
+        <w:sz w:val="20"/>
+      </w:rPr>
+    </w:lvl>
+    <w:lvl w:ilvl="5" w:tentative="1">
+      <w:start w:val="1"/>
+      <w:numFmt w:val="bullet"/>
+      <w:lvlText w:val=""/>
+      <w:lvlJc w:val="left"/>
+      <w:pPr>
+        <w:tabs>
+          <w:tab w:val="num" w:pos="4320"/>
+        </w:tabs>
+        <w:ind w:left="4320" w:hanging="360"/>
+      </w:pPr>
+      <w:rPr>
+        <w:rFonts w:ascii="Wingdings" w:hAnsi="Wingdings" w:hint="default"/>
+        <w:sz w:val="20"/>
+      </w:rPr>
+    </w:lvl>
+    <w:lvl w:ilvl="6" w:tentative="1">
+      <w:start w:val="1"/>
+      <w:numFmt w:val="bullet"/>
+      <w:lvlText w:val=""/>
+      <w:lvlJc w:val="left"/>
+      <w:pPr>
+        <w:tabs>
+          <w:tab w:val="num" w:pos="5040"/>
+        </w:tabs>
+        <w:ind w:left="5040" w:hanging="360"/>
+      </w:pPr>
+      <w:rPr>
+        <w:rFonts w:ascii="Wingdings" w:hAnsi="Wingdings" w:hint="default"/>
+        <w:sz w:val="20"/>
+      </w:rPr>
+    </w:lvl>
+    <w:lvl w:ilvl="7" w:tentative="1">
+      <w:start w:val="1"/>
+      <w:numFmt w:val="bullet"/>
+      <w:lvlText w:val=""/>
+      <w:lvlJc w:val="left"/>
+      <w:pPr>
+        <w:tabs>
+          <w:tab w:val="num" w:pos="5760"/>
+        </w:tabs>
+        <w:ind w:left="5760" w:hanging="360"/>
+      </w:pPr>
+      <w:rPr>
+        <w:rFonts w:ascii="Wingdings" w:hAnsi="Wingdings" w:hint="default"/>
+        <w:sz w:val="20"/>
+      </w:rPr>
+    </w:lvl>
+    <w:lvl w:ilvl="8" w:tentative="1">
+      <w:start w:val="1"/>
+      <w:numFmt w:val="bullet"/>
+      <w:lvlText w:val=""/>
+      <w:lvlJc w:val="left"/>
+      <w:pPr>
+        <w:tabs>
+          <w:tab w:val="num" w:pos="6480"/>
+        </w:tabs>
+        <w:ind w:left="6480" w:hanging="360"/>
+      </w:pPr>
+      <w:rPr>
+        <w:rFonts w:ascii="Wingdings" w:hAnsi="Wingdings" w:hint="default"/>
+        <w:sz w:val="20"/>
+      </w:rPr>
+    </w:lvl>
+  </w:abstractNum>
+  <w:abstractNum w:abstractNumId="8" w15:restartNumberingAfterBreak="0">
     <w:nsid w:val="19A75BBA"/>
     <w:multiLevelType w:val="multilevel"/>
     <w:tmpl w:val="4BA0A9E6"/>
@@ -1446,7 +2782,305 @@
       </w:pPr>
     </w:lvl>
   </w:abstractNum>
-  <w:abstractNum w:abstractNumId="5" w15:restartNumberingAfterBreak="0">
+  <w:abstractNum w:abstractNumId="9" w15:restartNumberingAfterBreak="0">
+    <w:nsid w:val="26EB330F"/>
+    <w:multiLevelType w:val="multilevel"/>
+    <w:tmpl w:val="15164322"/>
+    <w:lvl w:ilvl="0">
+      <w:start w:val="1"/>
+      <w:numFmt w:val="bullet"/>
+      <w:lvlText w:val=""/>
+      <w:lvlJc w:val="left"/>
+      <w:pPr>
+        <w:tabs>
+          <w:tab w:val="num" w:pos="720"/>
+        </w:tabs>
+        <w:ind w:left="720" w:hanging="360"/>
+      </w:pPr>
+      <w:rPr>
+        <w:rFonts w:ascii="Symbol" w:hAnsi="Symbol" w:hint="default"/>
+        <w:sz w:val="20"/>
+      </w:rPr>
+    </w:lvl>
+    <w:lvl w:ilvl="1" w:tentative="1">
+      <w:start w:val="1"/>
+      <w:numFmt w:val="bullet"/>
+      <w:lvlText w:val="o"/>
+      <w:lvlJc w:val="left"/>
+      <w:pPr>
+        <w:tabs>
+          <w:tab w:val="num" w:pos="1440"/>
+        </w:tabs>
+        <w:ind w:left="1440" w:hanging="360"/>
+      </w:pPr>
+      <w:rPr>
+        <w:rFonts w:ascii="Courier New" w:hAnsi="Courier New" w:hint="default"/>
+        <w:sz w:val="20"/>
+      </w:rPr>
+    </w:lvl>
+    <w:lvl w:ilvl="2" w:tentative="1">
+      <w:start w:val="1"/>
+      <w:numFmt w:val="bullet"/>
+      <w:lvlText w:val=""/>
+      <w:lvlJc w:val="left"/>
+      <w:pPr>
+        <w:tabs>
+          <w:tab w:val="num" w:pos="2160"/>
+        </w:tabs>
+        <w:ind w:left="2160" w:hanging="360"/>
+      </w:pPr>
+      <w:rPr>
+        <w:rFonts w:ascii="Wingdings" w:hAnsi="Wingdings" w:hint="default"/>
+        <w:sz w:val="20"/>
+      </w:rPr>
+    </w:lvl>
+    <w:lvl w:ilvl="3" w:tentative="1">
+      <w:start w:val="1"/>
+      <w:numFmt w:val="bullet"/>
+      <w:lvlText w:val=""/>
+      <w:lvlJc w:val="left"/>
+      <w:pPr>
+        <w:tabs>
+          <w:tab w:val="num" w:pos="2880"/>
+        </w:tabs>
+        <w:ind w:left="2880" w:hanging="360"/>
+      </w:pPr>
+      <w:rPr>
+        <w:rFonts w:ascii="Wingdings" w:hAnsi="Wingdings" w:hint="default"/>
+        <w:sz w:val="20"/>
+      </w:rPr>
+    </w:lvl>
+    <w:lvl w:ilvl="4" w:tentative="1">
+      <w:start w:val="1"/>
+      <w:numFmt w:val="bullet"/>
+      <w:lvlText w:val=""/>
+      <w:lvlJc w:val="left"/>
+      <w:pPr>
+        <w:tabs>
+          <w:tab w:val="num" w:pos="3600"/>
+        </w:tabs>
+        <w:ind w:left="3600" w:hanging="360"/>
+      </w:pPr>
+      <w:rPr>
+        <w:rFonts w:ascii="Wingdings" w:hAnsi="Wingdings" w:hint="default"/>
+        <w:sz w:val="20"/>
+      </w:rPr>
+    </w:lvl>
+    <w:lvl w:ilvl="5" w:tentative="1">
+      <w:start w:val="1"/>
+      <w:numFmt w:val="bullet"/>
+      <w:lvlText w:val=""/>
+      <w:lvlJc w:val="left"/>
+      <w:pPr>
+        <w:tabs>
+          <w:tab w:val="num" w:pos="4320"/>
+        </w:tabs>
+        <w:ind w:left="4320" w:hanging="360"/>
+      </w:pPr>
+      <w:rPr>
+        <w:rFonts w:ascii="Wingdings" w:hAnsi="Wingdings" w:hint="default"/>
+        <w:sz w:val="20"/>
+      </w:rPr>
+    </w:lvl>
+    <w:lvl w:ilvl="6" w:tentative="1">
+      <w:start w:val="1"/>
+      <w:numFmt w:val="bullet"/>
+      <w:lvlText w:val=""/>
+      <w:lvlJc w:val="left"/>
+      <w:pPr>
+        <w:tabs>
+          <w:tab w:val="num" w:pos="5040"/>
+        </w:tabs>
+        <w:ind w:left="5040" w:hanging="360"/>
+      </w:pPr>
+      <w:rPr>
+        <w:rFonts w:ascii="Wingdings" w:hAnsi="Wingdings" w:hint="default"/>
+        <w:sz w:val="20"/>
+      </w:rPr>
+    </w:lvl>
+    <w:lvl w:ilvl="7" w:tentative="1">
+      <w:start w:val="1"/>
+      <w:numFmt w:val="bullet"/>
+      <w:lvlText w:val=""/>
+      <w:lvlJc w:val="left"/>
+      <w:pPr>
+        <w:tabs>
+          <w:tab w:val="num" w:pos="5760"/>
+        </w:tabs>
+        <w:ind w:left="5760" w:hanging="360"/>
+      </w:pPr>
+      <w:rPr>
+        <w:rFonts w:ascii="Wingdings" w:hAnsi="Wingdings" w:hint="default"/>
+        <w:sz w:val="20"/>
+      </w:rPr>
+    </w:lvl>
+    <w:lvl w:ilvl="8" w:tentative="1">
+      <w:start w:val="1"/>
+      <w:numFmt w:val="bullet"/>
+      <w:lvlText w:val=""/>
+      <w:lvlJc w:val="left"/>
+      <w:pPr>
+        <w:tabs>
+          <w:tab w:val="num" w:pos="6480"/>
+        </w:tabs>
+        <w:ind w:left="6480" w:hanging="360"/>
+      </w:pPr>
+      <w:rPr>
+        <w:rFonts w:ascii="Wingdings" w:hAnsi="Wingdings" w:hint="default"/>
+        <w:sz w:val="20"/>
+      </w:rPr>
+    </w:lvl>
+  </w:abstractNum>
+  <w:abstractNum w:abstractNumId="10" w15:restartNumberingAfterBreak="0">
+    <w:nsid w:val="27D141C3"/>
+    <w:multiLevelType w:val="multilevel"/>
+    <w:tmpl w:val="437077DC"/>
+    <w:lvl w:ilvl="0">
+      <w:start w:val="1"/>
+      <w:numFmt w:val="bullet"/>
+      <w:lvlText w:val=""/>
+      <w:lvlJc w:val="left"/>
+      <w:pPr>
+        <w:tabs>
+          <w:tab w:val="num" w:pos="720"/>
+        </w:tabs>
+        <w:ind w:left="720" w:hanging="360"/>
+      </w:pPr>
+      <w:rPr>
+        <w:rFonts w:ascii="Symbol" w:hAnsi="Symbol" w:hint="default"/>
+        <w:sz w:val="20"/>
+      </w:rPr>
+    </w:lvl>
+    <w:lvl w:ilvl="1" w:tentative="1">
+      <w:start w:val="1"/>
+      <w:numFmt w:val="bullet"/>
+      <w:lvlText w:val="o"/>
+      <w:lvlJc w:val="left"/>
+      <w:pPr>
+        <w:tabs>
+          <w:tab w:val="num" w:pos="1440"/>
+        </w:tabs>
+        <w:ind w:left="1440" w:hanging="360"/>
+      </w:pPr>
+      <w:rPr>
+        <w:rFonts w:ascii="Courier New" w:hAnsi="Courier New" w:hint="default"/>
+        <w:sz w:val="20"/>
+      </w:rPr>
+    </w:lvl>
+    <w:lvl w:ilvl="2" w:tentative="1">
+      <w:start w:val="1"/>
+      <w:numFmt w:val="bullet"/>
+      <w:lvlText w:val=""/>
+      <w:lvlJc w:val="left"/>
+      <w:pPr>
+        <w:tabs>
+          <w:tab w:val="num" w:pos="2160"/>
+        </w:tabs>
+        <w:ind w:left="2160" w:hanging="360"/>
+      </w:pPr>
+      <w:rPr>
+        <w:rFonts w:ascii="Wingdings" w:hAnsi="Wingdings" w:hint="default"/>
+        <w:sz w:val="20"/>
+      </w:rPr>
+    </w:lvl>
+    <w:lvl w:ilvl="3" w:tentative="1">
+      <w:start w:val="1"/>
+      <w:numFmt w:val="bullet"/>
+      <w:lvlText w:val=""/>
+      <w:lvlJc w:val="left"/>
+      <w:pPr>
+        <w:tabs>
+          <w:tab w:val="num" w:pos="2880"/>
+        </w:tabs>
+        <w:ind w:left="2880" w:hanging="360"/>
+      </w:pPr>
+      <w:rPr>
+        <w:rFonts w:ascii="Wingdings" w:hAnsi="Wingdings" w:hint="default"/>
+        <w:sz w:val="20"/>
+      </w:rPr>
+    </w:lvl>
+    <w:lvl w:ilvl="4" w:tentative="1">
+      <w:start w:val="1"/>
+      <w:numFmt w:val="bullet"/>
+      <w:lvlText w:val=""/>
+      <w:lvlJc w:val="left"/>
+      <w:pPr>
+        <w:tabs>
+          <w:tab w:val="num" w:pos="3600"/>
+        </w:tabs>
+        <w:ind w:left="3600" w:hanging="360"/>
+      </w:pPr>
+      <w:rPr>
+        <w:rFonts w:ascii="Wingdings" w:hAnsi="Wingdings" w:hint="default"/>
+        <w:sz w:val="20"/>
+      </w:rPr>
+    </w:lvl>
+    <w:lvl w:ilvl="5" w:tentative="1">
+      <w:start w:val="1"/>
+      <w:numFmt w:val="bullet"/>
+      <w:lvlText w:val=""/>
+      <w:lvlJc w:val="left"/>
+      <w:pPr>
+        <w:tabs>
+          <w:tab w:val="num" w:pos="4320"/>
+        </w:tabs>
+        <w:ind w:left="4320" w:hanging="360"/>
+      </w:pPr>
+      <w:rPr>
+        <w:rFonts w:ascii="Wingdings" w:hAnsi="Wingdings" w:hint="default"/>
+        <w:sz w:val="20"/>
+      </w:rPr>
+    </w:lvl>
+    <w:lvl w:ilvl="6" w:tentative="1">
+      <w:start w:val="1"/>
+      <w:numFmt w:val="bullet"/>
+      <w:lvlText w:val=""/>
+      <w:lvlJc w:val="left"/>
+      <w:pPr>
+        <w:tabs>
+          <w:tab w:val="num" w:pos="5040"/>
+        </w:tabs>
+        <w:ind w:left="5040" w:hanging="360"/>
+      </w:pPr>
+      <w:rPr>
+        <w:rFonts w:ascii="Wingdings" w:hAnsi="Wingdings" w:hint="default"/>
+        <w:sz w:val="20"/>
+      </w:rPr>
+    </w:lvl>
+    <w:lvl w:ilvl="7" w:tentative="1">
+      <w:start w:val="1"/>
+      <w:numFmt w:val="bullet"/>
+      <w:lvlText w:val=""/>
+      <w:lvlJc w:val="left"/>
+      <w:pPr>
+        <w:tabs>
+          <w:tab w:val="num" w:pos="5760"/>
+        </w:tabs>
+        <w:ind w:left="5760" w:hanging="360"/>
+      </w:pPr>
+      <w:rPr>
+        <w:rFonts w:ascii="Wingdings" w:hAnsi="Wingdings" w:hint="default"/>
+        <w:sz w:val="20"/>
+      </w:rPr>
+    </w:lvl>
+    <w:lvl w:ilvl="8" w:tentative="1">
+      <w:start w:val="1"/>
+      <w:numFmt w:val="bullet"/>
+      <w:lvlText w:val=""/>
+      <w:lvlJc w:val="left"/>
+      <w:pPr>
+        <w:tabs>
+          <w:tab w:val="num" w:pos="6480"/>
+        </w:tabs>
+        <w:ind w:left="6480" w:hanging="360"/>
+      </w:pPr>
+      <w:rPr>
+        <w:rFonts w:ascii="Wingdings" w:hAnsi="Wingdings" w:hint="default"/>
+        <w:sz w:val="20"/>
+      </w:rPr>
+    </w:lvl>
+  </w:abstractNum>
+  <w:abstractNum w:abstractNumId="11" w15:restartNumberingAfterBreak="0">
     <w:nsid w:val="294E4139"/>
     <w:multiLevelType w:val="multilevel"/>
     <w:tmpl w:val="DD6295FC"/>
@@ -1595,7 +3229,7 @@
       </w:rPr>
     </w:lvl>
   </w:abstractNum>
-  <w:abstractNum w:abstractNumId="6" w15:restartNumberingAfterBreak="0">
+  <w:abstractNum w:abstractNumId="12" w15:restartNumberingAfterBreak="0">
     <w:nsid w:val="3405598F"/>
     <w:multiLevelType w:val="multilevel"/>
     <w:tmpl w:val="23A0FEAC"/>
@@ -1708,7 +3342,7 @@
       </w:pPr>
     </w:lvl>
   </w:abstractNum>
-  <w:abstractNum w:abstractNumId="7" w15:restartNumberingAfterBreak="0">
+  <w:abstractNum w:abstractNumId="13" w15:restartNumberingAfterBreak="0">
     <w:nsid w:val="39CD3E81"/>
     <w:multiLevelType w:val="multilevel"/>
     <w:tmpl w:val="15165EF6"/>
@@ -1857,7 +3491,7 @@
       </w:rPr>
     </w:lvl>
   </w:abstractNum>
-  <w:abstractNum w:abstractNumId="8" w15:restartNumberingAfterBreak="0">
+  <w:abstractNum w:abstractNumId="14" w15:restartNumberingAfterBreak="0">
     <w:nsid w:val="3C1C4EE1"/>
     <w:multiLevelType w:val="multilevel"/>
     <w:tmpl w:val="CAC6B650"/>
@@ -2006,7 +3640,7 @@
       </w:rPr>
     </w:lvl>
   </w:abstractNum>
-  <w:abstractNum w:abstractNumId="9" w15:restartNumberingAfterBreak="0">
+  <w:abstractNum w:abstractNumId="15" w15:restartNumberingAfterBreak="0">
     <w:nsid w:val="3EFA385B"/>
     <w:multiLevelType w:val="hybridMultilevel"/>
     <w:tmpl w:val="7220A830"/>
@@ -2119,7 +3753,7 @@
       </w:rPr>
     </w:lvl>
   </w:abstractNum>
-  <w:abstractNum w:abstractNumId="10" w15:restartNumberingAfterBreak="0">
+  <w:abstractNum w:abstractNumId="16" w15:restartNumberingAfterBreak="0">
     <w:nsid w:val="491B4FFC"/>
     <w:multiLevelType w:val="multilevel"/>
     <w:tmpl w:val="922AC3E2"/>
@@ -2232,7 +3866,156 @@
       </w:pPr>
     </w:lvl>
   </w:abstractNum>
-  <w:abstractNum w:abstractNumId="11" w15:restartNumberingAfterBreak="0">
+  <w:abstractNum w:abstractNumId="17" w15:restartNumberingAfterBreak="0">
+    <w:nsid w:val="4ACB0A53"/>
+    <w:multiLevelType w:val="multilevel"/>
+    <w:tmpl w:val="6E2E634C"/>
+    <w:lvl w:ilvl="0">
+      <w:start w:val="1"/>
+      <w:numFmt w:val="bullet"/>
+      <w:lvlText w:val=""/>
+      <w:lvlJc w:val="left"/>
+      <w:pPr>
+        <w:tabs>
+          <w:tab w:val="num" w:pos="720"/>
+        </w:tabs>
+        <w:ind w:left="720" w:hanging="360"/>
+      </w:pPr>
+      <w:rPr>
+        <w:rFonts w:ascii="Symbol" w:hAnsi="Symbol" w:hint="default"/>
+        <w:sz w:val="20"/>
+      </w:rPr>
+    </w:lvl>
+    <w:lvl w:ilvl="1" w:tentative="1">
+      <w:start w:val="1"/>
+      <w:numFmt w:val="bullet"/>
+      <w:lvlText w:val="o"/>
+      <w:lvlJc w:val="left"/>
+      <w:pPr>
+        <w:tabs>
+          <w:tab w:val="num" w:pos="1440"/>
+        </w:tabs>
+        <w:ind w:left="1440" w:hanging="360"/>
+      </w:pPr>
+      <w:rPr>
+        <w:rFonts w:ascii="Courier New" w:hAnsi="Courier New" w:hint="default"/>
+        <w:sz w:val="20"/>
+      </w:rPr>
+    </w:lvl>
+    <w:lvl w:ilvl="2" w:tentative="1">
+      <w:start w:val="1"/>
+      <w:numFmt w:val="bullet"/>
+      <w:lvlText w:val=""/>
+      <w:lvlJc w:val="left"/>
+      <w:pPr>
+        <w:tabs>
+          <w:tab w:val="num" w:pos="2160"/>
+        </w:tabs>
+        <w:ind w:left="2160" w:hanging="360"/>
+      </w:pPr>
+      <w:rPr>
+        <w:rFonts w:ascii="Wingdings" w:hAnsi="Wingdings" w:hint="default"/>
+        <w:sz w:val="20"/>
+      </w:rPr>
+    </w:lvl>
+    <w:lvl w:ilvl="3" w:tentative="1">
+      <w:start w:val="1"/>
+      <w:numFmt w:val="bullet"/>
+      <w:lvlText w:val=""/>
+      <w:lvlJc w:val="left"/>
+      <w:pPr>
+        <w:tabs>
+          <w:tab w:val="num" w:pos="2880"/>
+        </w:tabs>
+        <w:ind w:left="2880" w:hanging="360"/>
+      </w:pPr>
+      <w:rPr>
+        <w:rFonts w:ascii="Wingdings" w:hAnsi="Wingdings" w:hint="default"/>
+        <w:sz w:val="20"/>
+      </w:rPr>
+    </w:lvl>
+    <w:lvl w:ilvl="4" w:tentative="1">
+      <w:start w:val="1"/>
+      <w:numFmt w:val="bullet"/>
+      <w:lvlText w:val=""/>
+      <w:lvlJc w:val="left"/>
+      <w:pPr>
+        <w:tabs>
+          <w:tab w:val="num" w:pos="3600"/>
+        </w:tabs>
+        <w:ind w:left="3600" w:hanging="360"/>
+      </w:pPr>
+      <w:rPr>
+        <w:rFonts w:ascii="Wingdings" w:hAnsi="Wingdings" w:hint="default"/>
+        <w:sz w:val="20"/>
+      </w:rPr>
+    </w:lvl>
+    <w:lvl w:ilvl="5" w:tentative="1">
+      <w:start w:val="1"/>
+      <w:numFmt w:val="bullet"/>
+      <w:lvlText w:val=""/>
+      <w:lvlJc w:val="left"/>
+      <w:pPr>
+        <w:tabs>
+          <w:tab w:val="num" w:pos="4320"/>
+        </w:tabs>
+        <w:ind w:left="4320" w:hanging="360"/>
+      </w:pPr>
+      <w:rPr>
+        <w:rFonts w:ascii="Wingdings" w:hAnsi="Wingdings" w:hint="default"/>
+        <w:sz w:val="20"/>
+      </w:rPr>
+    </w:lvl>
+    <w:lvl w:ilvl="6" w:tentative="1">
+      <w:start w:val="1"/>
+      <w:numFmt w:val="bullet"/>
+      <w:lvlText w:val=""/>
+      <w:lvlJc w:val="left"/>
+      <w:pPr>
+        <w:tabs>
+          <w:tab w:val="num" w:pos="5040"/>
+        </w:tabs>
+        <w:ind w:left="5040" w:hanging="360"/>
+      </w:pPr>
+      <w:rPr>
+        <w:rFonts w:ascii="Wingdings" w:hAnsi="Wingdings" w:hint="default"/>
+        <w:sz w:val="20"/>
+      </w:rPr>
+    </w:lvl>
+    <w:lvl w:ilvl="7" w:tentative="1">
+      <w:start w:val="1"/>
+      <w:numFmt w:val="bullet"/>
+      <w:lvlText w:val=""/>
+      <w:lvlJc w:val="left"/>
+      <w:pPr>
+        <w:tabs>
+          <w:tab w:val="num" w:pos="5760"/>
+        </w:tabs>
+        <w:ind w:left="5760" w:hanging="360"/>
+      </w:pPr>
+      <w:rPr>
+        <w:rFonts w:ascii="Wingdings" w:hAnsi="Wingdings" w:hint="default"/>
+        <w:sz w:val="20"/>
+      </w:rPr>
+    </w:lvl>
+    <w:lvl w:ilvl="8" w:tentative="1">
+      <w:start w:val="1"/>
+      <w:numFmt w:val="bullet"/>
+      <w:lvlText w:val=""/>
+      <w:lvlJc w:val="left"/>
+      <w:pPr>
+        <w:tabs>
+          <w:tab w:val="num" w:pos="6480"/>
+        </w:tabs>
+        <w:ind w:left="6480" w:hanging="360"/>
+      </w:pPr>
+      <w:rPr>
+        <w:rFonts w:ascii="Wingdings" w:hAnsi="Wingdings" w:hint="default"/>
+        <w:sz w:val="20"/>
+      </w:rPr>
+    </w:lvl>
+  </w:abstractNum>
+  <w:abstractNum w:abstractNumId="18" w15:restartNumberingAfterBreak="0">
     <w:nsid w:val="4B3E48F7"/>
     <w:multiLevelType w:val="multilevel"/>
     <w:tmpl w:val="E4BA4BD6"/>
@@ -2381,7 +4164,7 @@
       </w:rPr>
     </w:lvl>
   </w:abstractNum>
-  <w:abstractNum w:abstractNumId="12" w15:restartNumberingAfterBreak="0">
+  <w:abstractNum w:abstractNumId="19" w15:restartNumberingAfterBreak="0">
     <w:nsid w:val="4BD2098C"/>
     <w:multiLevelType w:val="multilevel"/>
     <w:tmpl w:val="DE028630"/>
@@ -2494,7 +4277,7 @@
       </w:pPr>
     </w:lvl>
   </w:abstractNum>
-  <w:abstractNum w:abstractNumId="13" w15:restartNumberingAfterBreak="0">
+  <w:abstractNum w:abstractNumId="20" w15:restartNumberingAfterBreak="0">
     <w:nsid w:val="50AB704C"/>
     <w:multiLevelType w:val="multilevel"/>
     <w:tmpl w:val="B210A3A8"/>
@@ -2643,7 +4426,7 @@
       </w:rPr>
     </w:lvl>
   </w:abstractNum>
-  <w:abstractNum w:abstractNumId="14" w15:restartNumberingAfterBreak="0">
+  <w:abstractNum w:abstractNumId="21" w15:restartNumberingAfterBreak="0">
     <w:nsid w:val="5C1E2C28"/>
     <w:multiLevelType w:val="multilevel"/>
     <w:tmpl w:val="6CDCA760"/>
@@ -2792,7 +4575,7 @@
       </w:rPr>
     </w:lvl>
   </w:abstractNum>
-  <w:abstractNum w:abstractNumId="15" w15:restartNumberingAfterBreak="0">
+  <w:abstractNum w:abstractNumId="22" w15:restartNumberingAfterBreak="0">
     <w:nsid w:val="5D820F2B"/>
     <w:multiLevelType w:val="multilevel"/>
     <w:tmpl w:val="33D4C3AC"/>
@@ -2941,7 +4724,7 @@
       </w:rPr>
     </w:lvl>
   </w:abstractNum>
-  <w:abstractNum w:abstractNumId="16" w15:restartNumberingAfterBreak="0">
+  <w:abstractNum w:abstractNumId="23" w15:restartNumberingAfterBreak="0">
     <w:nsid w:val="5F231F4C"/>
     <w:multiLevelType w:val="multilevel"/>
     <w:tmpl w:val="9D0A0266"/>
@@ -3054,7 +4837,7 @@
       </w:pPr>
     </w:lvl>
   </w:abstractNum>
-  <w:abstractNum w:abstractNumId="17" w15:restartNumberingAfterBreak="0">
+  <w:abstractNum w:abstractNumId="24" w15:restartNumberingAfterBreak="0">
     <w:nsid w:val="63E91F0D"/>
     <w:multiLevelType w:val="multilevel"/>
     <w:tmpl w:val="C902E584"/>
@@ -3171,7 +4954,7 @@
       </w:pPr>
     </w:lvl>
   </w:abstractNum>
-  <w:abstractNum w:abstractNumId="18" w15:restartNumberingAfterBreak="0">
+  <w:abstractNum w:abstractNumId="25" w15:restartNumberingAfterBreak="0">
     <w:nsid w:val="6D150F8A"/>
     <w:multiLevelType w:val="multilevel"/>
     <w:tmpl w:val="B3B6F6A6"/>
@@ -3320,7 +5103,7 @@
       </w:rPr>
     </w:lvl>
   </w:abstractNum>
-  <w:abstractNum w:abstractNumId="19" w15:restartNumberingAfterBreak="0">
+  <w:abstractNum w:abstractNumId="26" w15:restartNumberingAfterBreak="0">
     <w:nsid w:val="73276A4A"/>
     <w:multiLevelType w:val="multilevel"/>
     <w:tmpl w:val="D92CF6CA"/>
@@ -3469,7 +5252,7 @@
       </w:rPr>
     </w:lvl>
   </w:abstractNum>
-  <w:abstractNum w:abstractNumId="20" w15:restartNumberingAfterBreak="0">
+  <w:abstractNum w:abstractNumId="27" w15:restartNumberingAfterBreak="0">
     <w:nsid w:val="73560D1F"/>
     <w:multiLevelType w:val="multilevel"/>
     <w:tmpl w:val="FCC6ED30"/>
@@ -3618,68 +5401,241 @@
       </w:rPr>
     </w:lvl>
   </w:abstractNum>
+  <w:abstractNum w:abstractNumId="28" w15:restartNumberingAfterBreak="0">
+    <w:nsid w:val="7B4B3CCE"/>
+    <w:multiLevelType w:val="multilevel"/>
+    <w:tmpl w:val="C23AAA60"/>
+    <w:lvl w:ilvl="0">
+      <w:start w:val="1"/>
+      <w:numFmt w:val="bullet"/>
+      <w:lvlText w:val=""/>
+      <w:lvlJc w:val="left"/>
+      <w:pPr>
+        <w:tabs>
+          <w:tab w:val="num" w:pos="720"/>
+        </w:tabs>
+        <w:ind w:left="720" w:hanging="360"/>
+      </w:pPr>
+      <w:rPr>
+        <w:rFonts w:ascii="Symbol" w:hAnsi="Symbol" w:hint="default"/>
+        <w:sz w:val="20"/>
+      </w:rPr>
+    </w:lvl>
+    <w:lvl w:ilvl="1" w:tentative="1">
+      <w:start w:val="1"/>
+      <w:numFmt w:val="bullet"/>
+      <w:lvlText w:val="o"/>
+      <w:lvlJc w:val="left"/>
+      <w:pPr>
+        <w:tabs>
+          <w:tab w:val="num" w:pos="1440"/>
+        </w:tabs>
+        <w:ind w:left="1440" w:hanging="360"/>
+      </w:pPr>
+      <w:rPr>
+        <w:rFonts w:ascii="Courier New" w:hAnsi="Courier New" w:hint="default"/>
+        <w:sz w:val="20"/>
+      </w:rPr>
+    </w:lvl>
+    <w:lvl w:ilvl="2" w:tentative="1">
+      <w:start w:val="1"/>
+      <w:numFmt w:val="bullet"/>
+      <w:lvlText w:val=""/>
+      <w:lvlJc w:val="left"/>
+      <w:pPr>
+        <w:tabs>
+          <w:tab w:val="num" w:pos="2160"/>
+        </w:tabs>
+        <w:ind w:left="2160" w:hanging="360"/>
+      </w:pPr>
+      <w:rPr>
+        <w:rFonts w:ascii="Wingdings" w:hAnsi="Wingdings" w:hint="default"/>
+        <w:sz w:val="20"/>
+      </w:rPr>
+    </w:lvl>
+    <w:lvl w:ilvl="3" w:tentative="1">
+      <w:start w:val="1"/>
+      <w:numFmt w:val="bullet"/>
+      <w:lvlText w:val=""/>
+      <w:lvlJc w:val="left"/>
+      <w:pPr>
+        <w:tabs>
+          <w:tab w:val="num" w:pos="2880"/>
+        </w:tabs>
+        <w:ind w:left="2880" w:hanging="360"/>
+      </w:pPr>
+      <w:rPr>
+        <w:rFonts w:ascii="Wingdings" w:hAnsi="Wingdings" w:hint="default"/>
+        <w:sz w:val="20"/>
+      </w:rPr>
+    </w:lvl>
+    <w:lvl w:ilvl="4" w:tentative="1">
+      <w:start w:val="1"/>
+      <w:numFmt w:val="bullet"/>
+      <w:lvlText w:val=""/>
+      <w:lvlJc w:val="left"/>
+      <w:pPr>
+        <w:tabs>
+          <w:tab w:val="num" w:pos="3600"/>
+        </w:tabs>
+        <w:ind w:left="3600" w:hanging="360"/>
+      </w:pPr>
+      <w:rPr>
+        <w:rFonts w:ascii="Wingdings" w:hAnsi="Wingdings" w:hint="default"/>
+        <w:sz w:val="20"/>
+      </w:rPr>
+    </w:lvl>
+    <w:lvl w:ilvl="5" w:tentative="1">
+      <w:start w:val="1"/>
+      <w:numFmt w:val="bullet"/>
+      <w:lvlText w:val=""/>
+      <w:lvlJc w:val="left"/>
+      <w:pPr>
+        <w:tabs>
+          <w:tab w:val="num" w:pos="4320"/>
+        </w:tabs>
+        <w:ind w:left="4320" w:hanging="360"/>
+      </w:pPr>
+      <w:rPr>
+        <w:rFonts w:ascii="Wingdings" w:hAnsi="Wingdings" w:hint="default"/>
+        <w:sz w:val="20"/>
+      </w:rPr>
+    </w:lvl>
+    <w:lvl w:ilvl="6" w:tentative="1">
+      <w:start w:val="1"/>
+      <w:numFmt w:val="bullet"/>
+      <w:lvlText w:val=""/>
+      <w:lvlJc w:val="left"/>
+      <w:pPr>
+        <w:tabs>
+          <w:tab w:val="num" w:pos="5040"/>
+        </w:tabs>
+        <w:ind w:left="5040" w:hanging="360"/>
+      </w:pPr>
+      <w:rPr>
+        <w:rFonts w:ascii="Wingdings" w:hAnsi="Wingdings" w:hint="default"/>
+        <w:sz w:val="20"/>
+      </w:rPr>
+    </w:lvl>
+    <w:lvl w:ilvl="7" w:tentative="1">
+      <w:start w:val="1"/>
+      <w:numFmt w:val="bullet"/>
+      <w:lvlText w:val=""/>
+      <w:lvlJc w:val="left"/>
+      <w:pPr>
+        <w:tabs>
+          <w:tab w:val="num" w:pos="5760"/>
+        </w:tabs>
+        <w:ind w:left="5760" w:hanging="360"/>
+      </w:pPr>
+      <w:rPr>
+        <w:rFonts w:ascii="Wingdings" w:hAnsi="Wingdings" w:hint="default"/>
+        <w:sz w:val="20"/>
+      </w:rPr>
+    </w:lvl>
+    <w:lvl w:ilvl="8" w:tentative="1">
+      <w:start w:val="1"/>
+      <w:numFmt w:val="bullet"/>
+      <w:lvlText w:val=""/>
+      <w:lvlJc w:val="left"/>
+      <w:pPr>
+        <w:tabs>
+          <w:tab w:val="num" w:pos="6480"/>
+        </w:tabs>
+        <w:ind w:left="6480" w:hanging="360"/>
+      </w:pPr>
+      <w:rPr>
+        <w:rFonts w:ascii="Wingdings" w:hAnsi="Wingdings" w:hint="default"/>
+        <w:sz w:val="20"/>
+      </w:rPr>
+    </w:lvl>
+  </w:abstractNum>
   <w:num w:numId="1" w16cid:durableId="1121341176">
-    <w:abstractNumId w:val="5"/>
+    <w:abstractNumId w:val="11"/>
   </w:num>
   <w:num w:numId="2" w16cid:durableId="2022122833">
-    <w:abstractNumId w:val="13"/>
+    <w:abstractNumId w:val="20"/>
   </w:num>
   <w:num w:numId="3" w16cid:durableId="1759790807">
-    <w:abstractNumId w:val="8"/>
+    <w:abstractNumId w:val="14"/>
   </w:num>
   <w:num w:numId="4" w16cid:durableId="368531872">
+    <w:abstractNumId w:val="22"/>
+  </w:num>
+  <w:num w:numId="5" w16cid:durableId="106631699">
+    <w:abstractNumId w:val="3"/>
+  </w:num>
+  <w:num w:numId="6" w16cid:durableId="1838883208">
+    <w:abstractNumId w:val="18"/>
+  </w:num>
+  <w:num w:numId="7" w16cid:durableId="854660528">
     <w:abstractNumId w:val="15"/>
   </w:num>
-  <w:num w:numId="5" w16cid:durableId="106631699">
-    <w:abstractNumId w:val="1"/>
-  </w:num>
-  <w:num w:numId="6" w16cid:durableId="1838883208">
-    <w:abstractNumId w:val="11"/>
-  </w:num>
-  <w:num w:numId="7" w16cid:durableId="854660528">
-    <w:abstractNumId w:val="9"/>
-  </w:num>
   <w:num w:numId="8" w16cid:durableId="1270428822">
-    <w:abstractNumId w:val="14"/>
+    <w:abstractNumId w:val="21"/>
   </w:num>
   <w:num w:numId="9" w16cid:durableId="1201044224">
-    <w:abstractNumId w:val="17"/>
+    <w:abstractNumId w:val="24"/>
   </w:num>
   <w:num w:numId="10" w16cid:durableId="1189837725">
     <w:abstractNumId w:val="0"/>
   </w:num>
   <w:num w:numId="11" w16cid:durableId="1688022933">
-    <w:abstractNumId w:val="18"/>
+    <w:abstractNumId w:val="25"/>
   </w:num>
   <w:num w:numId="12" w16cid:durableId="1573080385">
+    <w:abstractNumId w:val="4"/>
+  </w:num>
+  <w:num w:numId="13" w16cid:durableId="955066057">
+    <w:abstractNumId w:val="23"/>
+  </w:num>
+  <w:num w:numId="14" w16cid:durableId="1148012331">
+    <w:abstractNumId w:val="13"/>
+  </w:num>
+  <w:num w:numId="15" w16cid:durableId="14842461">
+    <w:abstractNumId w:val="27"/>
+  </w:num>
+  <w:num w:numId="16" w16cid:durableId="2001616639">
+    <w:abstractNumId w:val="5"/>
+  </w:num>
+  <w:num w:numId="17" w16cid:durableId="719287137">
+    <w:abstractNumId w:val="26"/>
+  </w:num>
+  <w:num w:numId="18" w16cid:durableId="741952185">
+    <w:abstractNumId w:val="8"/>
+  </w:num>
+  <w:num w:numId="19" w16cid:durableId="578249556">
+    <w:abstractNumId w:val="19"/>
+  </w:num>
+  <w:num w:numId="20" w16cid:durableId="503741946">
+    <w:abstractNumId w:val="16"/>
+  </w:num>
+  <w:num w:numId="21" w16cid:durableId="1754545818">
+    <w:abstractNumId w:val="12"/>
+  </w:num>
+  <w:num w:numId="22" w16cid:durableId="1544100746">
+    <w:abstractNumId w:val="17"/>
+  </w:num>
+  <w:num w:numId="23" w16cid:durableId="1619137890">
+    <w:abstractNumId w:val="9"/>
+  </w:num>
+  <w:num w:numId="24" w16cid:durableId="808284961">
+    <w:abstractNumId w:val="7"/>
+  </w:num>
+  <w:num w:numId="25" w16cid:durableId="123349729">
+    <w:abstractNumId w:val="1"/>
+  </w:num>
+  <w:num w:numId="26" w16cid:durableId="56710930">
     <w:abstractNumId w:val="2"/>
   </w:num>
-  <w:num w:numId="13" w16cid:durableId="955066057">
-    <w:abstractNumId w:val="16"/>
+  <w:num w:numId="27" w16cid:durableId="469789583">
+    <w:abstractNumId w:val="6"/>
   </w:num>
-  <w:num w:numId="14" w16cid:durableId="1148012331">
-    <w:abstractNumId w:val="7"/>
-  </w:num>
-  <w:num w:numId="15" w16cid:durableId="14842461">
-    <w:abstractNumId w:val="20"/>
-  </w:num>
-  <w:num w:numId="16" w16cid:durableId="2001616639">
-    <w:abstractNumId w:val="3"/>
-  </w:num>
-  <w:num w:numId="17" w16cid:durableId="719287137">
-    <w:abstractNumId w:val="19"/>
-  </w:num>
-  <w:num w:numId="18" w16cid:durableId="741952185">
-    <w:abstractNumId w:val="4"/>
-  </w:num>
-  <w:num w:numId="19" w16cid:durableId="578249556">
-    <w:abstractNumId w:val="12"/>
-  </w:num>
-  <w:num w:numId="20" w16cid:durableId="503741946">
+  <w:num w:numId="28" w16cid:durableId="1221986774">
     <w:abstractNumId w:val="10"/>
   </w:num>
-  <w:num w:numId="21" w16cid:durableId="1754545818">
-    <w:abstractNumId w:val="6"/>
+  <w:num w:numId="29" w16cid:durableId="1746881625">
+    <w:abstractNumId w:val="28"/>
   </w:num>
 </w:numbering>
 </file>

</xml_diff>

<commit_message>
Remove estimate_energy.ipynb and stats.ipynb; update gather_energy_data.ipynb output messages
- Deleted estimate_energy.ipynb and stats.ipynb to streamline the project structure.
- Updated output messages in gather_energy_data.ipynb for improved clarity during prompt processing.
</commit_message>
<xml_diff>
--- a/Measuring Prompt Energy in LLMs.docx
+++ b/Measuring Prompt Energy in LLMs.docx
@@ -14,7 +14,7 @@
     <w:p>
       <w:r>
         <w:pict w14:anchorId="2E348EBE">
-          <v:rect id="_x0000_i1111" style="width:0;height:1.5pt" o:hralign="center" o:hrstd="t" o:hr="t" fillcolor="#a0a0a0" stroked="f"/>
+          <v:rect id="_x0000_i1025" style="width:0;height:1.5pt" o:hralign="center" o:hrstd="t" o:hr="t" fillcolor="#a0a0a0" stroked="f"/>
         </w:pict>
       </w:r>
     </w:p>
@@ -41,7 +41,7 @@
     <w:p>
       <w:r>
         <w:pict w14:anchorId="3154CC04">
-          <v:rect id="_x0000_i1112" style="width:0;height:1.5pt" o:hralign="center" o:hrstd="t" o:hr="t" fillcolor="#a0a0a0" stroked="f"/>
+          <v:rect id="_x0000_i1026" style="width:0;height:1.5pt" o:hralign="center" o:hrstd="t" o:hr="t" fillcolor="#a0a0a0" stroked="f"/>
         </w:pict>
       </w:r>
     </w:p>
@@ -151,7 +151,7 @@
     <w:p>
       <w:r>
         <w:pict w14:anchorId="1D2389C0">
-          <v:rect id="_x0000_i1113" style="width:0;height:1.5pt" o:hralign="center" o:hrstd="t" o:hr="t" fillcolor="#a0a0a0" stroked="f"/>
+          <v:rect id="_x0000_i1027" style="width:0;height:1.5pt" o:hralign="center" o:hrstd="t" o:hr="t" fillcolor="#a0a0a0" stroked="f"/>
         </w:pict>
       </w:r>
     </w:p>
@@ -283,7 +283,7 @@
     <w:p>
       <w:r>
         <w:pict w14:anchorId="77684B7C">
-          <v:rect id="_x0000_i1114" style="width:0;height:1.5pt" o:hralign="center" o:hrstd="t" o:hr="t" fillcolor="#a0a0a0" stroked="f"/>
+          <v:rect id="_x0000_i1028" style="width:0;height:1.5pt" o:hralign="center" o:hrstd="t" o:hr="t" fillcolor="#a0a0a0" stroked="f"/>
         </w:pict>
       </w:r>
     </w:p>
@@ -360,7 +360,7 @@
     <w:p>
       <w:r>
         <w:pict w14:anchorId="7724D1D9">
-          <v:rect id="_x0000_i1115" style="width:0;height:1.5pt" o:hralign="center" o:hrstd="t" o:hr="t" fillcolor="#a0a0a0" stroked="f"/>
+          <v:rect id="_x0000_i1029" style="width:0;height:1.5pt" o:hralign="center" o:hrstd="t" o:hr="t" fillcolor="#a0a0a0" stroked="f"/>
         </w:pict>
       </w:r>
     </w:p>
@@ -452,7 +452,7 @@
     <w:p>
       <w:r>
         <w:pict w14:anchorId="5A937122">
-          <v:rect id="_x0000_i1116" style="width:0;height:1.5pt" o:hralign="center" o:hrstd="t" o:hr="t" fillcolor="#a0a0a0" stroked="f"/>
+          <v:rect id="_x0000_i1030" style="width:0;height:1.5pt" o:hralign="center" o:hrstd="t" o:hr="t" fillcolor="#a0a0a0" stroked="f"/>
         </w:pict>
       </w:r>
     </w:p>
@@ -962,7 +962,7 @@
     <w:p>
       <w:r>
         <w:pict w14:anchorId="65681691">
-          <v:rect id="_x0000_i1117" style="width:0;height:1.5pt" o:hralign="center" o:hrstd="t" o:hr="t" fillcolor="#a0a0a0" stroked="f"/>
+          <v:rect id="_x0000_i1031" style="width:0;height:1.5pt" o:hralign="center" o:hrstd="t" o:hr="t" fillcolor="#a0a0a0" stroked="f"/>
         </w:pict>
       </w:r>
     </w:p>
@@ -1081,7 +1081,7 @@
     <w:p>
       <w:r>
         <w:pict w14:anchorId="6536A41F">
-          <v:rect id="_x0000_i1118" style="width:0;height:1.5pt" o:hralign="center" o:hrstd="t" o:hr="t" fillcolor="#a0a0a0" stroked="f"/>
+          <v:rect id="_x0000_i1032" style="width:0;height:1.5pt" o:hralign="center" o:hrstd="t" o:hr="t" fillcolor="#a0a0a0" stroked="f"/>
         </w:pict>
       </w:r>
     </w:p>
@@ -1245,7 +1245,7 @@
     <w:p>
       <w:r>
         <w:pict w14:anchorId="7C43253B">
-          <v:rect id="_x0000_i1119" style="width:0;height:1.5pt" o:hralign="center" o:hrstd="t" o:hr="t" fillcolor="#a0a0a0" stroked="f"/>
+          <v:rect id="_x0000_i1033" style="width:0;height:1.5pt" o:hralign="center" o:hrstd="t" o:hr="t" fillcolor="#a0a0a0" stroked="f"/>
         </w:pict>
       </w:r>
     </w:p>
@@ -1383,7 +1383,7 @@
     <w:p>
       <w:r>
         <w:pict w14:anchorId="36F83ED2">
-          <v:rect id="_x0000_i1120" style="width:0;height:1.5pt" o:hralign="center" o:hrstd="t" o:hr="t" fillcolor="#a0a0a0" stroked="f"/>
+          <v:rect id="_x0000_i1034" style="width:0;height:1.5pt" o:hralign="center" o:hrstd="t" o:hr="t" fillcolor="#a0a0a0" stroked="f"/>
         </w:pict>
       </w:r>
     </w:p>
@@ -1460,7 +1460,7 @@
     <w:p>
       <w:r>
         <w:pict w14:anchorId="6C8ED7D3">
-          <v:rect id="_x0000_i1121" style="width:0;height:1.5pt" o:hralign="center" o:hrstd="t" o:hr="t" fillcolor="#a0a0a0" stroked="f"/>
+          <v:rect id="_x0000_i1035" style="width:0;height:1.5pt" o:hralign="center" o:hrstd="t" o:hr="t" fillcolor="#a0a0a0" stroked="f"/>
         </w:pict>
       </w:r>
     </w:p>
@@ -1499,6 +1499,254 @@
           <w:t>https://chat.deepseek.com/a/chat/s/5c44573e-18ac-4e7d-a6ab-a275731811d3</w:t>
         </w:r>
       </w:hyperlink>
+    </w:p>
+    <w:p/>
+    <w:p/>
+    <w:p>
+      <w:r>
+        <w:t>Things to look for correlation with:</w:t>
+      </w:r>
+    </w:p>
+    <w:p>
+      <w:pPr>
+        <w:pStyle w:val="ListParagraph"/>
+        <w:numPr>
+          <w:ilvl w:val="0"/>
+          <w:numId w:val="35"/>
+        </w:numPr>
+      </w:pPr>
+      <w:r>
+        <w:t>Response length vs energy</w:t>
+      </w:r>
+    </w:p>
+    <w:p>
+      <w:pPr>
+        <w:pStyle w:val="ListParagraph"/>
+        <w:numPr>
+          <w:ilvl w:val="0"/>
+          <w:numId w:val="35"/>
+        </w:numPr>
+      </w:pPr>
+      <w:r>
+        <w:t xml:space="preserve">Prompt length vs efficiency  </w:t>
+      </w:r>
+    </w:p>
+    <w:p>
+      <w:pPr>
+        <w:pStyle w:val="ListParagraph"/>
+        <w:numPr>
+          <w:ilvl w:val="0"/>
+          <w:numId w:val="35"/>
+        </w:numPr>
+      </w:pPr>
+      <w:r>
+        <w:t>Model efficiency comparison</w:t>
+      </w:r>
+    </w:p>
+    <w:p>
+      <w:pPr>
+        <w:pStyle w:val="ListParagraph"/>
+        <w:numPr>
+          <w:ilvl w:val="0"/>
+          <w:numId w:val="35"/>
+        </w:numPr>
+      </w:pPr>
+      <w:r>
+        <w:t>Time-to-first-token analysis</w:t>
+      </w:r>
+    </w:p>
+    <w:p>
+      <w:pPr>
+        <w:pStyle w:val="ListParagraph"/>
+        <w:numPr>
+          <w:ilvl w:val="0"/>
+          <w:numId w:val="35"/>
+        </w:numPr>
+      </w:pPr>
+      <w:r>
+        <w:lastRenderedPageBreak/>
+        <w:t>Question type energy cost</w:t>
+      </w:r>
+    </w:p>
+    <w:p>
+      <w:pPr>
+        <w:pStyle w:val="ListParagraph"/>
+        <w:numPr>
+          <w:ilvl w:val="0"/>
+          <w:numId w:val="35"/>
+        </w:numPr>
+      </w:pPr>
+      <w:r>
+        <w:t>Domain-specific energy use</w:t>
+      </w:r>
+    </w:p>
+    <w:p>
+      <w:pPr>
+        <w:pStyle w:val="ListParagraph"/>
+        <w:numPr>
+          <w:ilvl w:val="0"/>
+          <w:numId w:val="35"/>
+        </w:numPr>
+      </w:pPr>
+      <w:r>
+        <w:t>Code vs text energy difference</w:t>
+      </w:r>
+    </w:p>
+    <w:p>
+      <w:pPr>
+        <w:pStyle w:val="ListParagraph"/>
+        <w:numPr>
+          <w:ilvl w:val="0"/>
+          <w:numId w:val="35"/>
+        </w:numPr>
+      </w:pPr>
+      <w:r>
+        <w:t>Vocabulary complexity impact</w:t>
+      </w:r>
+    </w:p>
+    <w:p>
+      <w:pPr>
+        <w:pStyle w:val="ListParagraph"/>
+        <w:numPr>
+          <w:ilvl w:val="0"/>
+          <w:numId w:val="35"/>
+        </w:numPr>
+      </w:pPr>
+      <w:r>
+        <w:t>Sentence structure efficiency</w:t>
+      </w:r>
+    </w:p>
+    <w:p>
+      <w:pPr>
+        <w:pStyle w:val="ListParagraph"/>
+        <w:numPr>
+          <w:ilvl w:val="0"/>
+          <w:numId w:val="35"/>
+        </w:numPr>
+      </w:pPr>
+      <w:r>
+        <w:t>Conversation depth cost</w:t>
+      </w:r>
+    </w:p>
+    <w:p>
+      <w:pPr>
+        <w:pStyle w:val="ListParagraph"/>
+        <w:numPr>
+          <w:ilvl w:val="0"/>
+          <w:numId w:val="35"/>
+        </w:numPr>
+      </w:pPr>
+      <w:r>
+        <w:t>Readability score correlation</w:t>
+      </w:r>
+    </w:p>
+    <w:p>
+      <w:pPr>
+        <w:pStyle w:val="ListParagraph"/>
+        <w:numPr>
+          <w:ilvl w:val="0"/>
+          <w:numId w:val="35"/>
+        </w:numPr>
+      </w:pPr>
+      <w:r>
+        <w:t>Special content energy cost</w:t>
+      </w:r>
+    </w:p>
+    <w:p>
+      <w:pPr>
+        <w:pStyle w:val="ListParagraph"/>
+        <w:numPr>
+          <w:ilvl w:val="0"/>
+          <w:numId w:val="35"/>
+        </w:numPr>
+      </w:pPr>
+      <w:r>
+        <w:t>Named entity density</w:t>
+      </w:r>
+    </w:p>
+    <w:p>
+      <w:pPr>
+        <w:pStyle w:val="ListParagraph"/>
+        <w:numPr>
+          <w:ilvl w:val="0"/>
+          <w:numId w:val="35"/>
+        </w:numPr>
+      </w:pPr>
+      <w:r>
+        <w:t>Quality vs energy tradeoffs</w:t>
+      </w:r>
+    </w:p>
+    <w:p>
+      <w:pPr>
+        <w:pStyle w:val="ListParagraph"/>
+        <w:numPr>
+          <w:ilvl w:val="0"/>
+          <w:numId w:val="35"/>
+        </w:numPr>
+      </w:pPr>
+      <w:r>
+        <w:t>Time-of-day performance</w:t>
+      </w:r>
+    </w:p>
+    <w:p>
+      <w:pPr>
+        <w:pStyle w:val="ListParagraph"/>
+        <w:numPr>
+          <w:ilvl w:val="0"/>
+          <w:numId w:val="35"/>
+        </w:numPr>
+      </w:pPr>
+      <w:r>
+        <w:t>Tokenization efficiency</w:t>
+      </w:r>
+    </w:p>
+    <w:p>
+      <w:pPr>
+        <w:pStyle w:val="ListParagraph"/>
+        <w:numPr>
+          <w:ilvl w:val="0"/>
+          <w:numId w:val="35"/>
+        </w:numPr>
+      </w:pPr>
+      <w:r>
+        <w:t>Error pattern analysis</w:t>
+      </w:r>
+    </w:p>
+    <w:p>
+      <w:pPr>
+        <w:pStyle w:val="ListParagraph"/>
+        <w:numPr>
+          <w:ilvl w:val="0"/>
+          <w:numId w:val="35"/>
+        </w:numPr>
+      </w:pPr>
+      <w:r>
+        <w:t>Optimal response length</w:t>
+      </w:r>
+    </w:p>
+    <w:p>
+      <w:pPr>
+        <w:pStyle w:val="ListParagraph"/>
+        <w:numPr>
+          <w:ilvl w:val="0"/>
+          <w:numId w:val="35"/>
+        </w:numPr>
+      </w:pPr>
+      <w:r>
+        <w:t>Model-specific optimization</w:t>
+      </w:r>
+    </w:p>
+    <w:p>
+      <w:pPr>
+        <w:pStyle w:val="ListParagraph"/>
+        <w:numPr>
+          <w:ilvl w:val="0"/>
+          <w:numId w:val="35"/>
+        </w:numPr>
+      </w:pPr>
+      <w:r>
+        <w:t>Batch processing efficiency</w:t>
+      </w:r>
     </w:p>
     <w:p/>
     <w:sectPr>
@@ -2110,6 +2358,119 @@
     </w:lvl>
   </w:abstractNum>
   <w:abstractNum w:abstractNumId="4" w15:restartNumberingAfterBreak="0">
+    <w:nsid w:val="0ECE33D5"/>
+    <w:multiLevelType w:val="hybridMultilevel"/>
+    <w:tmpl w:val="674E7A6C"/>
+    <w:lvl w:ilvl="0" w:tplc="04090001">
+      <w:start w:val="1"/>
+      <w:numFmt w:val="bullet"/>
+      <w:lvlText w:val=""/>
+      <w:lvlJc w:val="left"/>
+      <w:pPr>
+        <w:ind w:left="720" w:hanging="360"/>
+      </w:pPr>
+      <w:rPr>
+        <w:rFonts w:ascii="Symbol" w:hAnsi="Symbol" w:hint="default"/>
+      </w:rPr>
+    </w:lvl>
+    <w:lvl w:ilvl="1" w:tplc="04090003" w:tentative="1">
+      <w:start w:val="1"/>
+      <w:numFmt w:val="bullet"/>
+      <w:lvlText w:val="o"/>
+      <w:lvlJc w:val="left"/>
+      <w:pPr>
+        <w:ind w:left="1440" w:hanging="360"/>
+      </w:pPr>
+      <w:rPr>
+        <w:rFonts w:ascii="Courier New" w:hAnsi="Courier New" w:cs="Courier New" w:hint="default"/>
+      </w:rPr>
+    </w:lvl>
+    <w:lvl w:ilvl="2" w:tplc="04090005" w:tentative="1">
+      <w:start w:val="1"/>
+      <w:numFmt w:val="bullet"/>
+      <w:lvlText w:val=""/>
+      <w:lvlJc w:val="left"/>
+      <w:pPr>
+        <w:ind w:left="2160" w:hanging="360"/>
+      </w:pPr>
+      <w:rPr>
+        <w:rFonts w:ascii="Wingdings" w:hAnsi="Wingdings" w:hint="default"/>
+      </w:rPr>
+    </w:lvl>
+    <w:lvl w:ilvl="3" w:tplc="04090001" w:tentative="1">
+      <w:start w:val="1"/>
+      <w:numFmt w:val="bullet"/>
+      <w:lvlText w:val=""/>
+      <w:lvlJc w:val="left"/>
+      <w:pPr>
+        <w:ind w:left="2880" w:hanging="360"/>
+      </w:pPr>
+      <w:rPr>
+        <w:rFonts w:ascii="Symbol" w:hAnsi="Symbol" w:hint="default"/>
+      </w:rPr>
+    </w:lvl>
+    <w:lvl w:ilvl="4" w:tplc="04090003" w:tentative="1">
+      <w:start w:val="1"/>
+      <w:numFmt w:val="bullet"/>
+      <w:lvlText w:val="o"/>
+      <w:lvlJc w:val="left"/>
+      <w:pPr>
+        <w:ind w:left="3600" w:hanging="360"/>
+      </w:pPr>
+      <w:rPr>
+        <w:rFonts w:ascii="Courier New" w:hAnsi="Courier New" w:cs="Courier New" w:hint="default"/>
+      </w:rPr>
+    </w:lvl>
+    <w:lvl w:ilvl="5" w:tplc="04090005" w:tentative="1">
+      <w:start w:val="1"/>
+      <w:numFmt w:val="bullet"/>
+      <w:lvlText w:val=""/>
+      <w:lvlJc w:val="left"/>
+      <w:pPr>
+        <w:ind w:left="4320" w:hanging="360"/>
+      </w:pPr>
+      <w:rPr>
+        <w:rFonts w:ascii="Wingdings" w:hAnsi="Wingdings" w:hint="default"/>
+      </w:rPr>
+    </w:lvl>
+    <w:lvl w:ilvl="6" w:tplc="04090001" w:tentative="1">
+      <w:start w:val="1"/>
+      <w:numFmt w:val="bullet"/>
+      <w:lvlText w:val=""/>
+      <w:lvlJc w:val="left"/>
+      <w:pPr>
+        <w:ind w:left="5040" w:hanging="360"/>
+      </w:pPr>
+      <w:rPr>
+        <w:rFonts w:ascii="Symbol" w:hAnsi="Symbol" w:hint="default"/>
+      </w:rPr>
+    </w:lvl>
+    <w:lvl w:ilvl="7" w:tplc="04090003" w:tentative="1">
+      <w:start w:val="1"/>
+      <w:numFmt w:val="bullet"/>
+      <w:lvlText w:val="o"/>
+      <w:lvlJc w:val="left"/>
+      <w:pPr>
+        <w:ind w:left="5760" w:hanging="360"/>
+      </w:pPr>
+      <w:rPr>
+        <w:rFonts w:ascii="Courier New" w:hAnsi="Courier New" w:cs="Courier New" w:hint="default"/>
+      </w:rPr>
+    </w:lvl>
+    <w:lvl w:ilvl="8" w:tplc="04090005" w:tentative="1">
+      <w:start w:val="1"/>
+      <w:numFmt w:val="bullet"/>
+      <w:lvlText w:val=""/>
+      <w:lvlJc w:val="left"/>
+      <w:pPr>
+        <w:ind w:left="6480" w:hanging="360"/>
+      </w:pPr>
+      <w:rPr>
+        <w:rFonts w:ascii="Wingdings" w:hAnsi="Wingdings" w:hint="default"/>
+      </w:rPr>
+    </w:lvl>
+  </w:abstractNum>
+  <w:abstractNum w:abstractNumId="5" w15:restartNumberingAfterBreak="0">
     <w:nsid w:val="115651E0"/>
     <w:multiLevelType w:val="multilevel"/>
     <w:tmpl w:val="63F638AE"/>
@@ -2222,7 +2583,7 @@
       </w:pPr>
     </w:lvl>
   </w:abstractNum>
-  <w:abstractNum w:abstractNumId="5" w15:restartNumberingAfterBreak="0">
+  <w:abstractNum w:abstractNumId="6" w15:restartNumberingAfterBreak="0">
     <w:nsid w:val="11644BA8"/>
     <w:multiLevelType w:val="multilevel"/>
     <w:tmpl w:val="7AACA63C"/>
@@ -2371,7 +2732,7 @@
       </w:rPr>
     </w:lvl>
   </w:abstractNum>
-  <w:abstractNum w:abstractNumId="6" w15:restartNumberingAfterBreak="0">
+  <w:abstractNum w:abstractNumId="7" w15:restartNumberingAfterBreak="0">
     <w:nsid w:val="11675428"/>
     <w:multiLevelType w:val="multilevel"/>
     <w:tmpl w:val="87BA7B42"/>
@@ -2520,7 +2881,7 @@
       </w:rPr>
     </w:lvl>
   </w:abstractNum>
-  <w:abstractNum w:abstractNumId="7" w15:restartNumberingAfterBreak="0">
+  <w:abstractNum w:abstractNumId="8" w15:restartNumberingAfterBreak="0">
     <w:nsid w:val="17D6171C"/>
     <w:multiLevelType w:val="multilevel"/>
     <w:tmpl w:val="5F12CDEC"/>
@@ -2669,7 +3030,7 @@
       </w:rPr>
     </w:lvl>
   </w:abstractNum>
-  <w:abstractNum w:abstractNumId="8" w15:restartNumberingAfterBreak="0">
+  <w:abstractNum w:abstractNumId="9" w15:restartNumberingAfterBreak="0">
     <w:nsid w:val="19A75BBA"/>
     <w:multiLevelType w:val="multilevel"/>
     <w:tmpl w:val="4BA0A9E6"/>
@@ -2782,7 +3143,120 @@
       </w:pPr>
     </w:lvl>
   </w:abstractNum>
-  <w:abstractNum w:abstractNumId="9" w15:restartNumberingAfterBreak="0">
+  <w:abstractNum w:abstractNumId="10" w15:restartNumberingAfterBreak="0">
+    <w:nsid w:val="1BA246CF"/>
+    <w:multiLevelType w:val="hybridMultilevel"/>
+    <w:tmpl w:val="69BE2056"/>
+    <w:lvl w:ilvl="0" w:tplc="04090001">
+      <w:start w:val="1"/>
+      <w:numFmt w:val="bullet"/>
+      <w:lvlText w:val=""/>
+      <w:lvlJc w:val="left"/>
+      <w:pPr>
+        <w:ind w:left="720" w:hanging="360"/>
+      </w:pPr>
+      <w:rPr>
+        <w:rFonts w:ascii="Symbol" w:hAnsi="Symbol" w:hint="default"/>
+      </w:rPr>
+    </w:lvl>
+    <w:lvl w:ilvl="1" w:tplc="04090003" w:tentative="1">
+      <w:start w:val="1"/>
+      <w:numFmt w:val="bullet"/>
+      <w:lvlText w:val="o"/>
+      <w:lvlJc w:val="left"/>
+      <w:pPr>
+        <w:ind w:left="1440" w:hanging="360"/>
+      </w:pPr>
+      <w:rPr>
+        <w:rFonts w:ascii="Courier New" w:hAnsi="Courier New" w:cs="Courier New" w:hint="default"/>
+      </w:rPr>
+    </w:lvl>
+    <w:lvl w:ilvl="2" w:tplc="04090005" w:tentative="1">
+      <w:start w:val="1"/>
+      <w:numFmt w:val="bullet"/>
+      <w:lvlText w:val=""/>
+      <w:lvlJc w:val="left"/>
+      <w:pPr>
+        <w:ind w:left="2160" w:hanging="360"/>
+      </w:pPr>
+      <w:rPr>
+        <w:rFonts w:ascii="Wingdings" w:hAnsi="Wingdings" w:hint="default"/>
+      </w:rPr>
+    </w:lvl>
+    <w:lvl w:ilvl="3" w:tplc="04090001" w:tentative="1">
+      <w:start w:val="1"/>
+      <w:numFmt w:val="bullet"/>
+      <w:lvlText w:val=""/>
+      <w:lvlJc w:val="left"/>
+      <w:pPr>
+        <w:ind w:left="2880" w:hanging="360"/>
+      </w:pPr>
+      <w:rPr>
+        <w:rFonts w:ascii="Symbol" w:hAnsi="Symbol" w:hint="default"/>
+      </w:rPr>
+    </w:lvl>
+    <w:lvl w:ilvl="4" w:tplc="04090003" w:tentative="1">
+      <w:start w:val="1"/>
+      <w:numFmt w:val="bullet"/>
+      <w:lvlText w:val="o"/>
+      <w:lvlJc w:val="left"/>
+      <w:pPr>
+        <w:ind w:left="3600" w:hanging="360"/>
+      </w:pPr>
+      <w:rPr>
+        <w:rFonts w:ascii="Courier New" w:hAnsi="Courier New" w:cs="Courier New" w:hint="default"/>
+      </w:rPr>
+    </w:lvl>
+    <w:lvl w:ilvl="5" w:tplc="04090005" w:tentative="1">
+      <w:start w:val="1"/>
+      <w:numFmt w:val="bullet"/>
+      <w:lvlText w:val=""/>
+      <w:lvlJc w:val="left"/>
+      <w:pPr>
+        <w:ind w:left="4320" w:hanging="360"/>
+      </w:pPr>
+      <w:rPr>
+        <w:rFonts w:ascii="Wingdings" w:hAnsi="Wingdings" w:hint="default"/>
+      </w:rPr>
+    </w:lvl>
+    <w:lvl w:ilvl="6" w:tplc="04090001" w:tentative="1">
+      <w:start w:val="1"/>
+      <w:numFmt w:val="bullet"/>
+      <w:lvlText w:val=""/>
+      <w:lvlJc w:val="left"/>
+      <w:pPr>
+        <w:ind w:left="5040" w:hanging="360"/>
+      </w:pPr>
+      <w:rPr>
+        <w:rFonts w:ascii="Symbol" w:hAnsi="Symbol" w:hint="default"/>
+      </w:rPr>
+    </w:lvl>
+    <w:lvl w:ilvl="7" w:tplc="04090003" w:tentative="1">
+      <w:start w:val="1"/>
+      <w:numFmt w:val="bullet"/>
+      <w:lvlText w:val="o"/>
+      <w:lvlJc w:val="left"/>
+      <w:pPr>
+        <w:ind w:left="5760" w:hanging="360"/>
+      </w:pPr>
+      <w:rPr>
+        <w:rFonts w:ascii="Courier New" w:hAnsi="Courier New" w:cs="Courier New" w:hint="default"/>
+      </w:rPr>
+    </w:lvl>
+    <w:lvl w:ilvl="8" w:tplc="04090005" w:tentative="1">
+      <w:start w:val="1"/>
+      <w:numFmt w:val="bullet"/>
+      <w:lvlText w:val=""/>
+      <w:lvlJc w:val="left"/>
+      <w:pPr>
+        <w:ind w:left="6480" w:hanging="360"/>
+      </w:pPr>
+      <w:rPr>
+        <w:rFonts w:ascii="Wingdings" w:hAnsi="Wingdings" w:hint="default"/>
+      </w:rPr>
+    </w:lvl>
+  </w:abstractNum>
+  <w:abstractNum w:abstractNumId="11" w15:restartNumberingAfterBreak="0">
     <w:nsid w:val="26EB330F"/>
     <w:multiLevelType w:val="multilevel"/>
     <w:tmpl w:val="15164322"/>
@@ -2931,7 +3405,7 @@
       </w:rPr>
     </w:lvl>
   </w:abstractNum>
-  <w:abstractNum w:abstractNumId="10" w15:restartNumberingAfterBreak="0">
+  <w:abstractNum w:abstractNumId="12" w15:restartNumberingAfterBreak="0">
     <w:nsid w:val="27D141C3"/>
     <w:multiLevelType w:val="multilevel"/>
     <w:tmpl w:val="437077DC"/>
@@ -3080,7 +3554,7 @@
       </w:rPr>
     </w:lvl>
   </w:abstractNum>
-  <w:abstractNum w:abstractNumId="11" w15:restartNumberingAfterBreak="0">
+  <w:abstractNum w:abstractNumId="13" w15:restartNumberingAfterBreak="0">
     <w:nsid w:val="294E4139"/>
     <w:multiLevelType w:val="multilevel"/>
     <w:tmpl w:val="DD6295FC"/>
@@ -3229,7 +3703,120 @@
       </w:rPr>
     </w:lvl>
   </w:abstractNum>
-  <w:abstractNum w:abstractNumId="12" w15:restartNumberingAfterBreak="0">
+  <w:abstractNum w:abstractNumId="14" w15:restartNumberingAfterBreak="0">
+    <w:nsid w:val="29A8580E"/>
+    <w:multiLevelType w:val="hybridMultilevel"/>
+    <w:tmpl w:val="D0364674"/>
+    <w:lvl w:ilvl="0" w:tplc="04090001">
+      <w:start w:val="1"/>
+      <w:numFmt w:val="bullet"/>
+      <w:lvlText w:val=""/>
+      <w:lvlJc w:val="left"/>
+      <w:pPr>
+        <w:ind w:left="720" w:hanging="360"/>
+      </w:pPr>
+      <w:rPr>
+        <w:rFonts w:ascii="Symbol" w:hAnsi="Symbol" w:hint="default"/>
+      </w:rPr>
+    </w:lvl>
+    <w:lvl w:ilvl="1" w:tplc="04090003" w:tentative="1">
+      <w:start w:val="1"/>
+      <w:numFmt w:val="bullet"/>
+      <w:lvlText w:val="o"/>
+      <w:lvlJc w:val="left"/>
+      <w:pPr>
+        <w:ind w:left="1440" w:hanging="360"/>
+      </w:pPr>
+      <w:rPr>
+        <w:rFonts w:ascii="Courier New" w:hAnsi="Courier New" w:cs="Courier New" w:hint="default"/>
+      </w:rPr>
+    </w:lvl>
+    <w:lvl w:ilvl="2" w:tplc="04090005" w:tentative="1">
+      <w:start w:val="1"/>
+      <w:numFmt w:val="bullet"/>
+      <w:lvlText w:val=""/>
+      <w:lvlJc w:val="left"/>
+      <w:pPr>
+        <w:ind w:left="2160" w:hanging="360"/>
+      </w:pPr>
+      <w:rPr>
+        <w:rFonts w:ascii="Wingdings" w:hAnsi="Wingdings" w:hint="default"/>
+      </w:rPr>
+    </w:lvl>
+    <w:lvl w:ilvl="3" w:tplc="04090001" w:tentative="1">
+      <w:start w:val="1"/>
+      <w:numFmt w:val="bullet"/>
+      <w:lvlText w:val=""/>
+      <w:lvlJc w:val="left"/>
+      <w:pPr>
+        <w:ind w:left="2880" w:hanging="360"/>
+      </w:pPr>
+      <w:rPr>
+        <w:rFonts w:ascii="Symbol" w:hAnsi="Symbol" w:hint="default"/>
+      </w:rPr>
+    </w:lvl>
+    <w:lvl w:ilvl="4" w:tplc="04090003" w:tentative="1">
+      <w:start w:val="1"/>
+      <w:numFmt w:val="bullet"/>
+      <w:lvlText w:val="o"/>
+      <w:lvlJc w:val="left"/>
+      <w:pPr>
+        <w:ind w:left="3600" w:hanging="360"/>
+      </w:pPr>
+      <w:rPr>
+        <w:rFonts w:ascii="Courier New" w:hAnsi="Courier New" w:cs="Courier New" w:hint="default"/>
+      </w:rPr>
+    </w:lvl>
+    <w:lvl w:ilvl="5" w:tplc="04090005" w:tentative="1">
+      <w:start w:val="1"/>
+      <w:numFmt w:val="bullet"/>
+      <w:lvlText w:val=""/>
+      <w:lvlJc w:val="left"/>
+      <w:pPr>
+        <w:ind w:left="4320" w:hanging="360"/>
+      </w:pPr>
+      <w:rPr>
+        <w:rFonts w:ascii="Wingdings" w:hAnsi="Wingdings" w:hint="default"/>
+      </w:rPr>
+    </w:lvl>
+    <w:lvl w:ilvl="6" w:tplc="04090001" w:tentative="1">
+      <w:start w:val="1"/>
+      <w:numFmt w:val="bullet"/>
+      <w:lvlText w:val=""/>
+      <w:lvlJc w:val="left"/>
+      <w:pPr>
+        <w:ind w:left="5040" w:hanging="360"/>
+      </w:pPr>
+      <w:rPr>
+        <w:rFonts w:ascii="Symbol" w:hAnsi="Symbol" w:hint="default"/>
+      </w:rPr>
+    </w:lvl>
+    <w:lvl w:ilvl="7" w:tplc="04090003" w:tentative="1">
+      <w:start w:val="1"/>
+      <w:numFmt w:val="bullet"/>
+      <w:lvlText w:val="o"/>
+      <w:lvlJc w:val="left"/>
+      <w:pPr>
+        <w:ind w:left="5760" w:hanging="360"/>
+      </w:pPr>
+      <w:rPr>
+        <w:rFonts w:ascii="Courier New" w:hAnsi="Courier New" w:cs="Courier New" w:hint="default"/>
+      </w:rPr>
+    </w:lvl>
+    <w:lvl w:ilvl="8" w:tplc="04090005" w:tentative="1">
+      <w:start w:val="1"/>
+      <w:numFmt w:val="bullet"/>
+      <w:lvlText w:val=""/>
+      <w:lvlJc w:val="left"/>
+      <w:pPr>
+        <w:ind w:left="6480" w:hanging="360"/>
+      </w:pPr>
+      <w:rPr>
+        <w:rFonts w:ascii="Wingdings" w:hAnsi="Wingdings" w:hint="default"/>
+      </w:rPr>
+    </w:lvl>
+  </w:abstractNum>
+  <w:abstractNum w:abstractNumId="15" w15:restartNumberingAfterBreak="0">
     <w:nsid w:val="3405598F"/>
     <w:multiLevelType w:val="multilevel"/>
     <w:tmpl w:val="23A0FEAC"/>
@@ -3342,7 +3929,7 @@
       </w:pPr>
     </w:lvl>
   </w:abstractNum>
-  <w:abstractNum w:abstractNumId="13" w15:restartNumberingAfterBreak="0">
+  <w:abstractNum w:abstractNumId="16" w15:restartNumberingAfterBreak="0">
     <w:nsid w:val="39CD3E81"/>
     <w:multiLevelType w:val="multilevel"/>
     <w:tmpl w:val="15165EF6"/>
@@ -3491,7 +4078,7 @@
       </w:rPr>
     </w:lvl>
   </w:abstractNum>
-  <w:abstractNum w:abstractNumId="14" w15:restartNumberingAfterBreak="0">
+  <w:abstractNum w:abstractNumId="17" w15:restartNumberingAfterBreak="0">
     <w:nsid w:val="3C1C4EE1"/>
     <w:multiLevelType w:val="multilevel"/>
     <w:tmpl w:val="CAC6B650"/>
@@ -3640,7 +4227,7 @@
       </w:rPr>
     </w:lvl>
   </w:abstractNum>
-  <w:abstractNum w:abstractNumId="15" w15:restartNumberingAfterBreak="0">
+  <w:abstractNum w:abstractNumId="18" w15:restartNumberingAfterBreak="0">
     <w:nsid w:val="3EFA385B"/>
     <w:multiLevelType w:val="hybridMultilevel"/>
     <w:tmpl w:val="7220A830"/>
@@ -3753,7 +4340,7 @@
       </w:rPr>
     </w:lvl>
   </w:abstractNum>
-  <w:abstractNum w:abstractNumId="16" w15:restartNumberingAfterBreak="0">
+  <w:abstractNum w:abstractNumId="19" w15:restartNumberingAfterBreak="0">
     <w:nsid w:val="491B4FFC"/>
     <w:multiLevelType w:val="multilevel"/>
     <w:tmpl w:val="922AC3E2"/>
@@ -3866,7 +4453,7 @@
       </w:pPr>
     </w:lvl>
   </w:abstractNum>
-  <w:abstractNum w:abstractNumId="17" w15:restartNumberingAfterBreak="0">
+  <w:abstractNum w:abstractNumId="20" w15:restartNumberingAfterBreak="0">
     <w:nsid w:val="4ACB0A53"/>
     <w:multiLevelType w:val="multilevel"/>
     <w:tmpl w:val="6E2E634C"/>
@@ -4015,7 +4602,7 @@
       </w:rPr>
     </w:lvl>
   </w:abstractNum>
-  <w:abstractNum w:abstractNumId="18" w15:restartNumberingAfterBreak="0">
+  <w:abstractNum w:abstractNumId="21" w15:restartNumberingAfterBreak="0">
     <w:nsid w:val="4B3E48F7"/>
     <w:multiLevelType w:val="multilevel"/>
     <w:tmpl w:val="E4BA4BD6"/>
@@ -4164,7 +4751,7 @@
       </w:rPr>
     </w:lvl>
   </w:abstractNum>
-  <w:abstractNum w:abstractNumId="19" w15:restartNumberingAfterBreak="0">
+  <w:abstractNum w:abstractNumId="22" w15:restartNumberingAfterBreak="0">
     <w:nsid w:val="4BD2098C"/>
     <w:multiLevelType w:val="multilevel"/>
     <w:tmpl w:val="DE028630"/>
@@ -4277,7 +4864,120 @@
       </w:pPr>
     </w:lvl>
   </w:abstractNum>
-  <w:abstractNum w:abstractNumId="20" w15:restartNumberingAfterBreak="0">
+  <w:abstractNum w:abstractNumId="23" w15:restartNumberingAfterBreak="0">
+    <w:nsid w:val="4E9C74FA"/>
+    <w:multiLevelType w:val="hybridMultilevel"/>
+    <w:tmpl w:val="CF4C2436"/>
+    <w:lvl w:ilvl="0" w:tplc="04090001">
+      <w:start w:val="1"/>
+      <w:numFmt w:val="bullet"/>
+      <w:lvlText w:val=""/>
+      <w:lvlJc w:val="left"/>
+      <w:pPr>
+        <w:ind w:left="720" w:hanging="360"/>
+      </w:pPr>
+      <w:rPr>
+        <w:rFonts w:ascii="Symbol" w:hAnsi="Symbol" w:hint="default"/>
+      </w:rPr>
+    </w:lvl>
+    <w:lvl w:ilvl="1" w:tplc="04090003" w:tentative="1">
+      <w:start w:val="1"/>
+      <w:numFmt w:val="bullet"/>
+      <w:lvlText w:val="o"/>
+      <w:lvlJc w:val="left"/>
+      <w:pPr>
+        <w:ind w:left="1440" w:hanging="360"/>
+      </w:pPr>
+      <w:rPr>
+        <w:rFonts w:ascii="Courier New" w:hAnsi="Courier New" w:cs="Courier New" w:hint="default"/>
+      </w:rPr>
+    </w:lvl>
+    <w:lvl w:ilvl="2" w:tplc="04090005" w:tentative="1">
+      <w:start w:val="1"/>
+      <w:numFmt w:val="bullet"/>
+      <w:lvlText w:val=""/>
+      <w:lvlJc w:val="left"/>
+      <w:pPr>
+        <w:ind w:left="2160" w:hanging="360"/>
+      </w:pPr>
+      <w:rPr>
+        <w:rFonts w:ascii="Wingdings" w:hAnsi="Wingdings" w:hint="default"/>
+      </w:rPr>
+    </w:lvl>
+    <w:lvl w:ilvl="3" w:tplc="04090001" w:tentative="1">
+      <w:start w:val="1"/>
+      <w:numFmt w:val="bullet"/>
+      <w:lvlText w:val=""/>
+      <w:lvlJc w:val="left"/>
+      <w:pPr>
+        <w:ind w:left="2880" w:hanging="360"/>
+      </w:pPr>
+      <w:rPr>
+        <w:rFonts w:ascii="Symbol" w:hAnsi="Symbol" w:hint="default"/>
+      </w:rPr>
+    </w:lvl>
+    <w:lvl w:ilvl="4" w:tplc="04090003" w:tentative="1">
+      <w:start w:val="1"/>
+      <w:numFmt w:val="bullet"/>
+      <w:lvlText w:val="o"/>
+      <w:lvlJc w:val="left"/>
+      <w:pPr>
+        <w:ind w:left="3600" w:hanging="360"/>
+      </w:pPr>
+      <w:rPr>
+        <w:rFonts w:ascii="Courier New" w:hAnsi="Courier New" w:cs="Courier New" w:hint="default"/>
+      </w:rPr>
+    </w:lvl>
+    <w:lvl w:ilvl="5" w:tplc="04090005" w:tentative="1">
+      <w:start w:val="1"/>
+      <w:numFmt w:val="bullet"/>
+      <w:lvlText w:val=""/>
+      <w:lvlJc w:val="left"/>
+      <w:pPr>
+        <w:ind w:left="4320" w:hanging="360"/>
+      </w:pPr>
+      <w:rPr>
+        <w:rFonts w:ascii="Wingdings" w:hAnsi="Wingdings" w:hint="default"/>
+      </w:rPr>
+    </w:lvl>
+    <w:lvl w:ilvl="6" w:tplc="04090001" w:tentative="1">
+      <w:start w:val="1"/>
+      <w:numFmt w:val="bullet"/>
+      <w:lvlText w:val=""/>
+      <w:lvlJc w:val="left"/>
+      <w:pPr>
+        <w:ind w:left="5040" w:hanging="360"/>
+      </w:pPr>
+      <w:rPr>
+        <w:rFonts w:ascii="Symbol" w:hAnsi="Symbol" w:hint="default"/>
+      </w:rPr>
+    </w:lvl>
+    <w:lvl w:ilvl="7" w:tplc="04090003" w:tentative="1">
+      <w:start w:val="1"/>
+      <w:numFmt w:val="bullet"/>
+      <w:lvlText w:val="o"/>
+      <w:lvlJc w:val="left"/>
+      <w:pPr>
+        <w:ind w:left="5760" w:hanging="360"/>
+      </w:pPr>
+      <w:rPr>
+        <w:rFonts w:ascii="Courier New" w:hAnsi="Courier New" w:cs="Courier New" w:hint="default"/>
+      </w:rPr>
+    </w:lvl>
+    <w:lvl w:ilvl="8" w:tplc="04090005" w:tentative="1">
+      <w:start w:val="1"/>
+      <w:numFmt w:val="bullet"/>
+      <w:lvlText w:val=""/>
+      <w:lvlJc w:val="left"/>
+      <w:pPr>
+        <w:ind w:left="6480" w:hanging="360"/>
+      </w:pPr>
+      <w:rPr>
+        <w:rFonts w:ascii="Wingdings" w:hAnsi="Wingdings" w:hint="default"/>
+      </w:rPr>
+    </w:lvl>
+  </w:abstractNum>
+  <w:abstractNum w:abstractNumId="24" w15:restartNumberingAfterBreak="0">
     <w:nsid w:val="50AB704C"/>
     <w:multiLevelType w:val="multilevel"/>
     <w:tmpl w:val="B210A3A8"/>
@@ -4426,7 +5126,119 @@
       </w:rPr>
     </w:lvl>
   </w:abstractNum>
-  <w:abstractNum w:abstractNumId="21" w15:restartNumberingAfterBreak="0">
+  <w:abstractNum w:abstractNumId="25" w15:restartNumberingAfterBreak="0">
+    <w:nsid w:val="5A413A6A"/>
+    <w:multiLevelType w:val="hybridMultilevel"/>
+    <w:tmpl w:val="65501B2C"/>
+    <w:lvl w:ilvl="0" w:tplc="1B5CD71A">
+      <w:numFmt w:val="bullet"/>
+      <w:lvlText w:val="-"/>
+      <w:lvlJc w:val="left"/>
+      <w:pPr>
+        <w:ind w:left="360" w:hanging="360"/>
+      </w:pPr>
+      <w:rPr>
+        <w:rFonts w:ascii="Aptos" w:eastAsiaTheme="minorHAnsi" w:hAnsi="Aptos" w:cstheme="minorBidi" w:hint="default"/>
+      </w:rPr>
+    </w:lvl>
+    <w:lvl w:ilvl="1" w:tplc="04090003" w:tentative="1">
+      <w:start w:val="1"/>
+      <w:numFmt w:val="bullet"/>
+      <w:lvlText w:val="o"/>
+      <w:lvlJc w:val="left"/>
+      <w:pPr>
+        <w:ind w:left="1080" w:hanging="360"/>
+      </w:pPr>
+      <w:rPr>
+        <w:rFonts w:ascii="Courier New" w:hAnsi="Courier New" w:cs="Courier New" w:hint="default"/>
+      </w:rPr>
+    </w:lvl>
+    <w:lvl w:ilvl="2" w:tplc="04090005" w:tentative="1">
+      <w:start w:val="1"/>
+      <w:numFmt w:val="bullet"/>
+      <w:lvlText w:val=""/>
+      <w:lvlJc w:val="left"/>
+      <w:pPr>
+        <w:ind w:left="1800" w:hanging="360"/>
+      </w:pPr>
+      <w:rPr>
+        <w:rFonts w:ascii="Wingdings" w:hAnsi="Wingdings" w:hint="default"/>
+      </w:rPr>
+    </w:lvl>
+    <w:lvl w:ilvl="3" w:tplc="04090001" w:tentative="1">
+      <w:start w:val="1"/>
+      <w:numFmt w:val="bullet"/>
+      <w:lvlText w:val=""/>
+      <w:lvlJc w:val="left"/>
+      <w:pPr>
+        <w:ind w:left="2520" w:hanging="360"/>
+      </w:pPr>
+      <w:rPr>
+        <w:rFonts w:ascii="Symbol" w:hAnsi="Symbol" w:hint="default"/>
+      </w:rPr>
+    </w:lvl>
+    <w:lvl w:ilvl="4" w:tplc="04090003" w:tentative="1">
+      <w:start w:val="1"/>
+      <w:numFmt w:val="bullet"/>
+      <w:lvlText w:val="o"/>
+      <w:lvlJc w:val="left"/>
+      <w:pPr>
+        <w:ind w:left="3240" w:hanging="360"/>
+      </w:pPr>
+      <w:rPr>
+        <w:rFonts w:ascii="Courier New" w:hAnsi="Courier New" w:cs="Courier New" w:hint="default"/>
+      </w:rPr>
+    </w:lvl>
+    <w:lvl w:ilvl="5" w:tplc="04090005" w:tentative="1">
+      <w:start w:val="1"/>
+      <w:numFmt w:val="bullet"/>
+      <w:lvlText w:val=""/>
+      <w:lvlJc w:val="left"/>
+      <w:pPr>
+        <w:ind w:left="3960" w:hanging="360"/>
+      </w:pPr>
+      <w:rPr>
+        <w:rFonts w:ascii="Wingdings" w:hAnsi="Wingdings" w:hint="default"/>
+      </w:rPr>
+    </w:lvl>
+    <w:lvl w:ilvl="6" w:tplc="04090001" w:tentative="1">
+      <w:start w:val="1"/>
+      <w:numFmt w:val="bullet"/>
+      <w:lvlText w:val=""/>
+      <w:lvlJc w:val="left"/>
+      <w:pPr>
+        <w:ind w:left="4680" w:hanging="360"/>
+      </w:pPr>
+      <w:rPr>
+        <w:rFonts w:ascii="Symbol" w:hAnsi="Symbol" w:hint="default"/>
+      </w:rPr>
+    </w:lvl>
+    <w:lvl w:ilvl="7" w:tplc="04090003" w:tentative="1">
+      <w:start w:val="1"/>
+      <w:numFmt w:val="bullet"/>
+      <w:lvlText w:val="o"/>
+      <w:lvlJc w:val="left"/>
+      <w:pPr>
+        <w:ind w:left="5400" w:hanging="360"/>
+      </w:pPr>
+      <w:rPr>
+        <w:rFonts w:ascii="Courier New" w:hAnsi="Courier New" w:cs="Courier New" w:hint="default"/>
+      </w:rPr>
+    </w:lvl>
+    <w:lvl w:ilvl="8" w:tplc="04090005" w:tentative="1">
+      <w:start w:val="1"/>
+      <w:numFmt w:val="bullet"/>
+      <w:lvlText w:val=""/>
+      <w:lvlJc w:val="left"/>
+      <w:pPr>
+        <w:ind w:left="6120" w:hanging="360"/>
+      </w:pPr>
+      <w:rPr>
+        <w:rFonts w:ascii="Wingdings" w:hAnsi="Wingdings" w:hint="default"/>
+      </w:rPr>
+    </w:lvl>
+  </w:abstractNum>
+  <w:abstractNum w:abstractNumId="26" w15:restartNumberingAfterBreak="0">
     <w:nsid w:val="5C1E2C28"/>
     <w:multiLevelType w:val="multilevel"/>
     <w:tmpl w:val="6CDCA760"/>
@@ -4575,7 +5387,7 @@
       </w:rPr>
     </w:lvl>
   </w:abstractNum>
-  <w:abstractNum w:abstractNumId="22" w15:restartNumberingAfterBreak="0">
+  <w:abstractNum w:abstractNumId="27" w15:restartNumberingAfterBreak="0">
     <w:nsid w:val="5D820F2B"/>
     <w:multiLevelType w:val="multilevel"/>
     <w:tmpl w:val="33D4C3AC"/>
@@ -4724,7 +5536,7 @@
       </w:rPr>
     </w:lvl>
   </w:abstractNum>
-  <w:abstractNum w:abstractNumId="23" w15:restartNumberingAfterBreak="0">
+  <w:abstractNum w:abstractNumId="28" w15:restartNumberingAfterBreak="0">
     <w:nsid w:val="5F231F4C"/>
     <w:multiLevelType w:val="multilevel"/>
     <w:tmpl w:val="9D0A0266"/>
@@ -4837,7 +5649,7 @@
       </w:pPr>
     </w:lvl>
   </w:abstractNum>
-  <w:abstractNum w:abstractNumId="24" w15:restartNumberingAfterBreak="0">
+  <w:abstractNum w:abstractNumId="29" w15:restartNumberingAfterBreak="0">
     <w:nsid w:val="63E91F0D"/>
     <w:multiLevelType w:val="multilevel"/>
     <w:tmpl w:val="C902E584"/>
@@ -4954,7 +5766,7 @@
       </w:pPr>
     </w:lvl>
   </w:abstractNum>
-  <w:abstractNum w:abstractNumId="25" w15:restartNumberingAfterBreak="0">
+  <w:abstractNum w:abstractNumId="30" w15:restartNumberingAfterBreak="0">
     <w:nsid w:val="6D150F8A"/>
     <w:multiLevelType w:val="multilevel"/>
     <w:tmpl w:val="B3B6F6A6"/>
@@ -5103,7 +5915,119 @@
       </w:rPr>
     </w:lvl>
   </w:abstractNum>
-  <w:abstractNum w:abstractNumId="26" w15:restartNumberingAfterBreak="0">
+  <w:abstractNum w:abstractNumId="31" w15:restartNumberingAfterBreak="0">
+    <w:nsid w:val="6FEF6093"/>
+    <w:multiLevelType w:val="hybridMultilevel"/>
+    <w:tmpl w:val="80582DCA"/>
+    <w:lvl w:ilvl="0" w:tplc="1B5CD71A">
+      <w:numFmt w:val="bullet"/>
+      <w:lvlText w:val="-"/>
+      <w:lvlJc w:val="left"/>
+      <w:pPr>
+        <w:ind w:left="720" w:hanging="360"/>
+      </w:pPr>
+      <w:rPr>
+        <w:rFonts w:ascii="Aptos" w:eastAsiaTheme="minorHAnsi" w:hAnsi="Aptos" w:cstheme="minorBidi" w:hint="default"/>
+      </w:rPr>
+    </w:lvl>
+    <w:lvl w:ilvl="1" w:tplc="04090003" w:tentative="1">
+      <w:start w:val="1"/>
+      <w:numFmt w:val="bullet"/>
+      <w:lvlText w:val="o"/>
+      <w:lvlJc w:val="left"/>
+      <w:pPr>
+        <w:ind w:left="1440" w:hanging="360"/>
+      </w:pPr>
+      <w:rPr>
+        <w:rFonts w:ascii="Courier New" w:hAnsi="Courier New" w:cs="Courier New" w:hint="default"/>
+      </w:rPr>
+    </w:lvl>
+    <w:lvl w:ilvl="2" w:tplc="04090005" w:tentative="1">
+      <w:start w:val="1"/>
+      <w:numFmt w:val="bullet"/>
+      <w:lvlText w:val=""/>
+      <w:lvlJc w:val="left"/>
+      <w:pPr>
+        <w:ind w:left="2160" w:hanging="360"/>
+      </w:pPr>
+      <w:rPr>
+        <w:rFonts w:ascii="Wingdings" w:hAnsi="Wingdings" w:hint="default"/>
+      </w:rPr>
+    </w:lvl>
+    <w:lvl w:ilvl="3" w:tplc="04090001" w:tentative="1">
+      <w:start w:val="1"/>
+      <w:numFmt w:val="bullet"/>
+      <w:lvlText w:val=""/>
+      <w:lvlJc w:val="left"/>
+      <w:pPr>
+        <w:ind w:left="2880" w:hanging="360"/>
+      </w:pPr>
+      <w:rPr>
+        <w:rFonts w:ascii="Symbol" w:hAnsi="Symbol" w:hint="default"/>
+      </w:rPr>
+    </w:lvl>
+    <w:lvl w:ilvl="4" w:tplc="04090003" w:tentative="1">
+      <w:start w:val="1"/>
+      <w:numFmt w:val="bullet"/>
+      <w:lvlText w:val="o"/>
+      <w:lvlJc w:val="left"/>
+      <w:pPr>
+        <w:ind w:left="3600" w:hanging="360"/>
+      </w:pPr>
+      <w:rPr>
+        <w:rFonts w:ascii="Courier New" w:hAnsi="Courier New" w:cs="Courier New" w:hint="default"/>
+      </w:rPr>
+    </w:lvl>
+    <w:lvl w:ilvl="5" w:tplc="04090005" w:tentative="1">
+      <w:start w:val="1"/>
+      <w:numFmt w:val="bullet"/>
+      <w:lvlText w:val=""/>
+      <w:lvlJc w:val="left"/>
+      <w:pPr>
+        <w:ind w:left="4320" w:hanging="360"/>
+      </w:pPr>
+      <w:rPr>
+        <w:rFonts w:ascii="Wingdings" w:hAnsi="Wingdings" w:hint="default"/>
+      </w:rPr>
+    </w:lvl>
+    <w:lvl w:ilvl="6" w:tplc="04090001" w:tentative="1">
+      <w:start w:val="1"/>
+      <w:numFmt w:val="bullet"/>
+      <w:lvlText w:val=""/>
+      <w:lvlJc w:val="left"/>
+      <w:pPr>
+        <w:ind w:left="5040" w:hanging="360"/>
+      </w:pPr>
+      <w:rPr>
+        <w:rFonts w:ascii="Symbol" w:hAnsi="Symbol" w:hint="default"/>
+      </w:rPr>
+    </w:lvl>
+    <w:lvl w:ilvl="7" w:tplc="04090003" w:tentative="1">
+      <w:start w:val="1"/>
+      <w:numFmt w:val="bullet"/>
+      <w:lvlText w:val="o"/>
+      <w:lvlJc w:val="left"/>
+      <w:pPr>
+        <w:ind w:left="5760" w:hanging="360"/>
+      </w:pPr>
+      <w:rPr>
+        <w:rFonts w:ascii="Courier New" w:hAnsi="Courier New" w:cs="Courier New" w:hint="default"/>
+      </w:rPr>
+    </w:lvl>
+    <w:lvl w:ilvl="8" w:tplc="04090005" w:tentative="1">
+      <w:start w:val="1"/>
+      <w:numFmt w:val="bullet"/>
+      <w:lvlText w:val=""/>
+      <w:lvlJc w:val="left"/>
+      <w:pPr>
+        <w:ind w:left="6480" w:hanging="360"/>
+      </w:pPr>
+      <w:rPr>
+        <w:rFonts w:ascii="Wingdings" w:hAnsi="Wingdings" w:hint="default"/>
+      </w:rPr>
+    </w:lvl>
+  </w:abstractNum>
+  <w:abstractNum w:abstractNumId="32" w15:restartNumberingAfterBreak="0">
     <w:nsid w:val="73276A4A"/>
     <w:multiLevelType w:val="multilevel"/>
     <w:tmpl w:val="D92CF6CA"/>
@@ -5252,7 +6176,7 @@
       </w:rPr>
     </w:lvl>
   </w:abstractNum>
-  <w:abstractNum w:abstractNumId="27" w15:restartNumberingAfterBreak="0">
+  <w:abstractNum w:abstractNumId="33" w15:restartNumberingAfterBreak="0">
     <w:nsid w:val="73560D1F"/>
     <w:multiLevelType w:val="multilevel"/>
     <w:tmpl w:val="FCC6ED30"/>
@@ -5401,7 +6325,7 @@
       </w:rPr>
     </w:lvl>
   </w:abstractNum>
-  <w:abstractNum w:abstractNumId="28" w15:restartNumberingAfterBreak="0">
+  <w:abstractNum w:abstractNumId="34" w15:restartNumberingAfterBreak="0">
     <w:nsid w:val="7B4B3CCE"/>
     <w:multiLevelType w:val="multilevel"/>
     <w:tmpl w:val="C23AAA60"/>
@@ -5551,76 +6475,76 @@
     </w:lvl>
   </w:abstractNum>
   <w:num w:numId="1" w16cid:durableId="1121341176">
-    <w:abstractNumId w:val="11"/>
+    <w:abstractNumId w:val="13"/>
   </w:num>
   <w:num w:numId="2" w16cid:durableId="2022122833">
-    <w:abstractNumId w:val="20"/>
+    <w:abstractNumId w:val="24"/>
   </w:num>
   <w:num w:numId="3" w16cid:durableId="1759790807">
-    <w:abstractNumId w:val="14"/>
+    <w:abstractNumId w:val="17"/>
   </w:num>
   <w:num w:numId="4" w16cid:durableId="368531872">
-    <w:abstractNumId w:val="22"/>
+    <w:abstractNumId w:val="27"/>
   </w:num>
   <w:num w:numId="5" w16cid:durableId="106631699">
     <w:abstractNumId w:val="3"/>
   </w:num>
   <w:num w:numId="6" w16cid:durableId="1838883208">
+    <w:abstractNumId w:val="21"/>
+  </w:num>
+  <w:num w:numId="7" w16cid:durableId="854660528">
     <w:abstractNumId w:val="18"/>
   </w:num>
-  <w:num w:numId="7" w16cid:durableId="854660528">
-    <w:abstractNumId w:val="15"/>
-  </w:num>
   <w:num w:numId="8" w16cid:durableId="1270428822">
-    <w:abstractNumId w:val="21"/>
+    <w:abstractNumId w:val="26"/>
   </w:num>
   <w:num w:numId="9" w16cid:durableId="1201044224">
-    <w:abstractNumId w:val="24"/>
+    <w:abstractNumId w:val="29"/>
   </w:num>
   <w:num w:numId="10" w16cid:durableId="1189837725">
     <w:abstractNumId w:val="0"/>
   </w:num>
   <w:num w:numId="11" w16cid:durableId="1688022933">
-    <w:abstractNumId w:val="25"/>
+    <w:abstractNumId w:val="30"/>
   </w:num>
   <w:num w:numId="12" w16cid:durableId="1573080385">
-    <w:abstractNumId w:val="4"/>
+    <w:abstractNumId w:val="5"/>
   </w:num>
   <w:num w:numId="13" w16cid:durableId="955066057">
-    <w:abstractNumId w:val="23"/>
+    <w:abstractNumId w:val="28"/>
   </w:num>
   <w:num w:numId="14" w16cid:durableId="1148012331">
-    <w:abstractNumId w:val="13"/>
+    <w:abstractNumId w:val="16"/>
   </w:num>
   <w:num w:numId="15" w16cid:durableId="14842461">
-    <w:abstractNumId w:val="27"/>
+    <w:abstractNumId w:val="33"/>
   </w:num>
   <w:num w:numId="16" w16cid:durableId="2001616639">
-    <w:abstractNumId w:val="5"/>
+    <w:abstractNumId w:val="6"/>
   </w:num>
   <w:num w:numId="17" w16cid:durableId="719287137">
-    <w:abstractNumId w:val="26"/>
+    <w:abstractNumId w:val="32"/>
   </w:num>
   <w:num w:numId="18" w16cid:durableId="741952185">
-    <w:abstractNumId w:val="8"/>
+    <w:abstractNumId w:val="9"/>
   </w:num>
   <w:num w:numId="19" w16cid:durableId="578249556">
+    <w:abstractNumId w:val="22"/>
+  </w:num>
+  <w:num w:numId="20" w16cid:durableId="503741946">
     <w:abstractNumId w:val="19"/>
   </w:num>
-  <w:num w:numId="20" w16cid:durableId="503741946">
-    <w:abstractNumId w:val="16"/>
-  </w:num>
   <w:num w:numId="21" w16cid:durableId="1754545818">
-    <w:abstractNumId w:val="12"/>
+    <w:abstractNumId w:val="15"/>
   </w:num>
   <w:num w:numId="22" w16cid:durableId="1544100746">
-    <w:abstractNumId w:val="17"/>
+    <w:abstractNumId w:val="20"/>
   </w:num>
   <w:num w:numId="23" w16cid:durableId="1619137890">
-    <w:abstractNumId w:val="9"/>
+    <w:abstractNumId w:val="11"/>
   </w:num>
   <w:num w:numId="24" w16cid:durableId="808284961">
-    <w:abstractNumId w:val="7"/>
+    <w:abstractNumId w:val="8"/>
   </w:num>
   <w:num w:numId="25" w16cid:durableId="123349729">
     <w:abstractNumId w:val="1"/>
@@ -5629,13 +6553,31 @@
     <w:abstractNumId w:val="2"/>
   </w:num>
   <w:num w:numId="27" w16cid:durableId="469789583">
-    <w:abstractNumId w:val="6"/>
+    <w:abstractNumId w:val="7"/>
   </w:num>
   <w:num w:numId="28" w16cid:durableId="1221986774">
+    <w:abstractNumId w:val="12"/>
+  </w:num>
+  <w:num w:numId="29" w16cid:durableId="1746881625">
+    <w:abstractNumId w:val="34"/>
+  </w:num>
+  <w:num w:numId="30" w16cid:durableId="351808144">
     <w:abstractNumId w:val="10"/>
   </w:num>
-  <w:num w:numId="29" w16cid:durableId="1746881625">
-    <w:abstractNumId w:val="28"/>
+  <w:num w:numId="31" w16cid:durableId="1264847723">
+    <w:abstractNumId w:val="14"/>
+  </w:num>
+  <w:num w:numId="32" w16cid:durableId="344021803">
+    <w:abstractNumId w:val="23"/>
+  </w:num>
+  <w:num w:numId="33" w16cid:durableId="1289430845">
+    <w:abstractNumId w:val="4"/>
+  </w:num>
+  <w:num w:numId="34" w16cid:durableId="979190021">
+    <w:abstractNumId w:val="31"/>
+  </w:num>
+  <w:num w:numId="35" w16cid:durableId="920523729">
+    <w:abstractNumId w:val="25"/>
   </w:num>
 </w:numbering>
 </file>
@@ -6243,6 +7185,7 @@
   <w:style w:type="character" w:default="1" w:styleId="DefaultParagraphFont">
     <w:name w:val="Default Paragraph Font"/>
     <w:uiPriority w:val="1"/>
+    <w:semiHidden/>
     <w:unhideWhenUsed/>
   </w:style>
   <w:style w:type="table" w:default="1" w:styleId="TableNormal">

</xml_diff>

<commit_message>
Remove clean.ipynb, download.py, and gather_energy_data.ipynb to streamline project structure
- Deleted clean.ipynb, download.py, and gather_energy_data.ipynb to simplify the codebase and eliminate redundancy.
- Updated Measuring Prompt Energy document to include new features for energy analysis and prompt characteristics.
</commit_message>
<xml_diff>
--- a/Measuring Prompt Energy in LLMs.docx
+++ b/Measuring Prompt Energy in LLMs.docx
@@ -1501,10 +1501,67 @@
       </w:hyperlink>
     </w:p>
     <w:p/>
-    <w:p/>
-    <w:p>
-      <w:r>
-        <w:t>Things to look for correlation with:</w:t>
+    <w:p>
+      <w:pPr>
+        <w:rPr>
+          <w:b/>
+          <w:bCs/>
+        </w:rPr>
+      </w:pPr>
+    </w:p>
+    <w:p>
+      <w:pPr>
+        <w:rPr>
+          <w:b/>
+          <w:bCs/>
+        </w:rPr>
+      </w:pPr>
+    </w:p>
+    <w:p>
+      <w:pPr>
+        <w:rPr>
+          <w:b/>
+          <w:bCs/>
+        </w:rPr>
+      </w:pPr>
+    </w:p>
+    <w:p>
+      <w:pPr>
+        <w:rPr>
+          <w:b/>
+          <w:bCs/>
+        </w:rPr>
+      </w:pPr>
+    </w:p>
+    <w:p>
+      <w:pPr>
+        <w:rPr>
+          <w:b/>
+          <w:bCs/>
+        </w:rPr>
+      </w:pPr>
+    </w:p>
+    <w:p>
+      <w:pPr>
+        <w:rPr>
+          <w:b/>
+          <w:bCs/>
+        </w:rPr>
+      </w:pPr>
+      <w:r>
+        <w:rPr>
+          <w:b/>
+          <w:bCs/>
+        </w:rPr>
+        <w:lastRenderedPageBreak/>
+        <w:t>Features to add</w:t>
+      </w:r>
+      <w:r>
+        <w:rPr>
+          <w:b/>
+          <w:bCs/>
+        </w:rPr>
+        <w:t>:</w:t>
       </w:r>
     </w:p>
     <w:p>
@@ -1512,11 +1569,11 @@
         <w:pStyle w:val="ListParagraph"/>
         <w:numPr>
           <w:ilvl w:val="0"/>
-          <w:numId w:val="35"/>
+          <w:numId w:val="45"/>
         </w:numPr>
       </w:pPr>
       <w:r>
-        <w:t>Response length vs energy</w:t>
+        <w:t>prompt_length_tokens</w:t>
       </w:r>
     </w:p>
     <w:p>
@@ -1524,11 +1581,11 @@
         <w:pStyle w:val="ListParagraph"/>
         <w:numPr>
           <w:ilvl w:val="0"/>
-          <w:numId w:val="35"/>
+          <w:numId w:val="45"/>
         </w:numPr>
       </w:pPr>
       <w:r>
-        <w:t xml:space="preserve">Prompt length vs efficiency  </w:t>
+        <w:t>response_length_tokens</w:t>
       </w:r>
     </w:p>
     <w:p>
@@ -1536,11 +1593,11 @@
         <w:pStyle w:val="ListParagraph"/>
         <w:numPr>
           <w:ilvl w:val="0"/>
-          <w:numId w:val="35"/>
+          <w:numId w:val="45"/>
         </w:numPr>
       </w:pPr>
       <w:r>
-        <w:t>Model efficiency comparison</w:t>
+        <w:t>syntactic_tree_depth</w:t>
       </w:r>
     </w:p>
     <w:p>
@@ -1548,11 +1605,11 @@
         <w:pStyle w:val="ListParagraph"/>
         <w:numPr>
           <w:ilvl w:val="0"/>
-          <w:numId w:val="35"/>
+          <w:numId w:val="45"/>
         </w:numPr>
       </w:pPr>
       <w:r>
-        <w:t>Time-to-first-token analysis</w:t>
+        <w:t>clause_count</w:t>
       </w:r>
     </w:p>
     <w:p>
@@ -1560,12 +1617,11 @@
         <w:pStyle w:val="ListParagraph"/>
         <w:numPr>
           <w:ilvl w:val="0"/>
-          <w:numId w:val="35"/>
+          <w:numId w:val="45"/>
         </w:numPr>
       </w:pPr>
       <w:r>
-        <w:lastRenderedPageBreak/>
-        <w:t>Question type energy cost</w:t>
+        <w:t>flesch_kincaid_grade</w:t>
       </w:r>
     </w:p>
     <w:p>
@@ -1573,11 +1629,11 @@
         <w:pStyle w:val="ListParagraph"/>
         <w:numPr>
           <w:ilvl w:val="0"/>
-          <w:numId w:val="35"/>
+          <w:numId w:val="45"/>
         </w:numPr>
       </w:pPr>
       <w:r>
-        <w:t>Domain-specific energy use</w:t>
+        <w:t>gunning_fog_index</w:t>
       </w:r>
     </w:p>
     <w:p>
@@ -1585,11 +1641,11 @@
         <w:pStyle w:val="ListParagraph"/>
         <w:numPr>
           <w:ilvl w:val="0"/>
-          <w:numId w:val="35"/>
+          <w:numId w:val="45"/>
         </w:numPr>
       </w:pPr>
       <w:r>
-        <w:t>Code vs text energy difference</w:t>
+        <w:t>smog_index</w:t>
       </w:r>
     </w:p>
     <w:p>
@@ -1597,11 +1653,11 @@
         <w:pStyle w:val="ListParagraph"/>
         <w:numPr>
           <w:ilvl w:val="0"/>
-          <w:numId w:val="35"/>
+          <w:numId w:val="45"/>
         </w:numPr>
       </w:pPr>
       <w:r>
-        <w:t>Vocabulary complexity impact</w:t>
+        <w:t>avg_word_frequency</w:t>
       </w:r>
     </w:p>
     <w:p>
@@ -1609,11 +1665,11 @@
         <w:pStyle w:val="ListParagraph"/>
         <w:numPr>
           <w:ilvl w:val="0"/>
-          <w:numId w:val="35"/>
+          <w:numId w:val="45"/>
         </w:numPr>
       </w:pPr>
       <w:r>
-        <w:t>Sentence structure efficiency</w:t>
+        <w:t>lexical_diversity</w:t>
       </w:r>
     </w:p>
     <w:p>
@@ -1621,11 +1677,11 @@
         <w:pStyle w:val="ListParagraph"/>
         <w:numPr>
           <w:ilvl w:val="0"/>
-          <w:numId w:val="35"/>
+          <w:numId w:val="45"/>
         </w:numPr>
       </w:pPr>
       <w:r>
-        <w:t>Conversation depth cost</w:t>
+        <w:t>type_token_ratio</w:t>
       </w:r>
     </w:p>
     <w:p>
@@ -1633,11 +1689,11 @@
         <w:pStyle w:val="ListParagraph"/>
         <w:numPr>
           <w:ilvl w:val="0"/>
-          <w:numId w:val="35"/>
+          <w:numId w:val="45"/>
         </w:numPr>
       </w:pPr>
       <w:r>
-        <w:t>Readability score correlation</w:t>
+        <w:t>vocabulary_richness</w:t>
       </w:r>
     </w:p>
     <w:p>
@@ -1645,11 +1701,11 @@
         <w:pStyle w:val="ListParagraph"/>
         <w:numPr>
           <w:ilvl w:val="0"/>
-          <w:numId w:val="35"/>
+          <w:numId w:val="45"/>
         </w:numPr>
       </w:pPr>
       <w:r>
-        <w:t>Special content energy cost</w:t>
+        <w:t>named_entity_density</w:t>
       </w:r>
     </w:p>
     <w:p>
@@ -1657,11 +1713,11 @@
         <w:pStyle w:val="ListParagraph"/>
         <w:numPr>
           <w:ilvl w:val="0"/>
-          <w:numId w:val="35"/>
+          <w:numId w:val="45"/>
         </w:numPr>
       </w:pPr>
       <w:r>
-        <w:t>Named entity density</w:t>
+        <w:t>topic_keyword_density</w:t>
       </w:r>
     </w:p>
     <w:p>
@@ -1669,11 +1725,11 @@
         <w:pStyle w:val="ListParagraph"/>
         <w:numPr>
           <w:ilvl w:val="0"/>
-          <w:numId w:val="35"/>
+          <w:numId w:val="45"/>
         </w:numPr>
       </w:pPr>
       <w:r>
-        <w:t>Quality vs energy tradeoffs</w:t>
+        <w:t>sentiment_polarity</w:t>
       </w:r>
     </w:p>
     <w:p>
@@ -1681,11 +1737,11 @@
         <w:pStyle w:val="ListParagraph"/>
         <w:numPr>
           <w:ilvl w:val="0"/>
-          <w:numId w:val="35"/>
+          <w:numId w:val="45"/>
         </w:numPr>
       </w:pPr>
       <w:r>
-        <w:t>Time-of-day performance</w:t>
+        <w:t>sentiment_intensity</w:t>
       </w:r>
     </w:p>
     <w:p>
@@ -1693,11 +1749,11 @@
         <w:pStyle w:val="ListParagraph"/>
         <w:numPr>
           <w:ilvl w:val="0"/>
-          <w:numId w:val="35"/>
+          <w:numId w:val="45"/>
         </w:numPr>
       </w:pPr>
       <w:r>
-        <w:t>Tokenization efficiency</w:t>
+        <w:t>information_density</w:t>
       </w:r>
     </w:p>
     <w:p>
@@ -1705,11 +1761,11 @@
         <w:pStyle w:val="ListParagraph"/>
         <w:numPr>
           <w:ilvl w:val="0"/>
-          <w:numId w:val="35"/>
+          <w:numId w:val="45"/>
         </w:numPr>
       </w:pPr>
       <w:r>
-        <w:t>Error pattern analysis</w:t>
+        <w:t>avg_sentence_length_prompt</w:t>
       </w:r>
     </w:p>
     <w:p>
@@ -1717,11 +1773,11 @@
         <w:pStyle w:val="ListParagraph"/>
         <w:numPr>
           <w:ilvl w:val="0"/>
-          <w:numId w:val="35"/>
+          <w:numId w:val="45"/>
         </w:numPr>
       </w:pPr>
       <w:r>
-        <w:t>Optimal response length</w:t>
+        <w:t>concept_density</w:t>
       </w:r>
     </w:p>
     <w:p>
@@ -1729,23 +1785,11 @@
         <w:pStyle w:val="ListParagraph"/>
         <w:numPr>
           <w:ilvl w:val="0"/>
-          <w:numId w:val="35"/>
+          <w:numId w:val="45"/>
         </w:numPr>
       </w:pPr>
       <w:r>
-        <w:t>Model-specific optimization</w:t>
-      </w:r>
-    </w:p>
-    <w:p>
-      <w:pPr>
-        <w:pStyle w:val="ListParagraph"/>
-        <w:numPr>
-          <w:ilvl w:val="0"/>
-          <w:numId w:val="35"/>
-        </w:numPr>
-      </w:pPr>
-      <w:r>
-        <w:t>Batch processing efficiency</w:t>
+        <w:t>semantic_category_diversity</w:t>
       </w:r>
     </w:p>
     <w:p/>
@@ -2060,6 +2104,304 @@
     </w:lvl>
   </w:abstractNum>
   <w:abstractNum w:abstractNumId="2" w15:restartNumberingAfterBreak="0">
+    <w:nsid w:val="082402B4"/>
+    <w:multiLevelType w:val="multilevel"/>
+    <w:tmpl w:val="D00ABA06"/>
+    <w:lvl w:ilvl="0">
+      <w:start w:val="1"/>
+      <w:numFmt w:val="bullet"/>
+      <w:lvlText w:val=""/>
+      <w:lvlJc w:val="left"/>
+      <w:pPr>
+        <w:tabs>
+          <w:tab w:val="num" w:pos="720"/>
+        </w:tabs>
+        <w:ind w:left="720" w:hanging="360"/>
+      </w:pPr>
+      <w:rPr>
+        <w:rFonts w:ascii="Symbol" w:hAnsi="Symbol" w:hint="default"/>
+        <w:sz w:val="20"/>
+      </w:rPr>
+    </w:lvl>
+    <w:lvl w:ilvl="1" w:tentative="1">
+      <w:start w:val="1"/>
+      <w:numFmt w:val="bullet"/>
+      <w:lvlText w:val="o"/>
+      <w:lvlJc w:val="left"/>
+      <w:pPr>
+        <w:tabs>
+          <w:tab w:val="num" w:pos="1440"/>
+        </w:tabs>
+        <w:ind w:left="1440" w:hanging="360"/>
+      </w:pPr>
+      <w:rPr>
+        <w:rFonts w:ascii="Courier New" w:hAnsi="Courier New" w:hint="default"/>
+        <w:sz w:val="20"/>
+      </w:rPr>
+    </w:lvl>
+    <w:lvl w:ilvl="2" w:tentative="1">
+      <w:start w:val="1"/>
+      <w:numFmt w:val="bullet"/>
+      <w:lvlText w:val=""/>
+      <w:lvlJc w:val="left"/>
+      <w:pPr>
+        <w:tabs>
+          <w:tab w:val="num" w:pos="2160"/>
+        </w:tabs>
+        <w:ind w:left="2160" w:hanging="360"/>
+      </w:pPr>
+      <w:rPr>
+        <w:rFonts w:ascii="Wingdings" w:hAnsi="Wingdings" w:hint="default"/>
+        <w:sz w:val="20"/>
+      </w:rPr>
+    </w:lvl>
+    <w:lvl w:ilvl="3" w:tentative="1">
+      <w:start w:val="1"/>
+      <w:numFmt w:val="bullet"/>
+      <w:lvlText w:val=""/>
+      <w:lvlJc w:val="left"/>
+      <w:pPr>
+        <w:tabs>
+          <w:tab w:val="num" w:pos="2880"/>
+        </w:tabs>
+        <w:ind w:left="2880" w:hanging="360"/>
+      </w:pPr>
+      <w:rPr>
+        <w:rFonts w:ascii="Wingdings" w:hAnsi="Wingdings" w:hint="default"/>
+        <w:sz w:val="20"/>
+      </w:rPr>
+    </w:lvl>
+    <w:lvl w:ilvl="4" w:tentative="1">
+      <w:start w:val="1"/>
+      <w:numFmt w:val="bullet"/>
+      <w:lvlText w:val=""/>
+      <w:lvlJc w:val="left"/>
+      <w:pPr>
+        <w:tabs>
+          <w:tab w:val="num" w:pos="3600"/>
+        </w:tabs>
+        <w:ind w:left="3600" w:hanging="360"/>
+      </w:pPr>
+      <w:rPr>
+        <w:rFonts w:ascii="Wingdings" w:hAnsi="Wingdings" w:hint="default"/>
+        <w:sz w:val="20"/>
+      </w:rPr>
+    </w:lvl>
+    <w:lvl w:ilvl="5" w:tentative="1">
+      <w:start w:val="1"/>
+      <w:numFmt w:val="bullet"/>
+      <w:lvlText w:val=""/>
+      <w:lvlJc w:val="left"/>
+      <w:pPr>
+        <w:tabs>
+          <w:tab w:val="num" w:pos="4320"/>
+        </w:tabs>
+        <w:ind w:left="4320" w:hanging="360"/>
+      </w:pPr>
+      <w:rPr>
+        <w:rFonts w:ascii="Wingdings" w:hAnsi="Wingdings" w:hint="default"/>
+        <w:sz w:val="20"/>
+      </w:rPr>
+    </w:lvl>
+    <w:lvl w:ilvl="6" w:tentative="1">
+      <w:start w:val="1"/>
+      <w:numFmt w:val="bullet"/>
+      <w:lvlText w:val=""/>
+      <w:lvlJc w:val="left"/>
+      <w:pPr>
+        <w:tabs>
+          <w:tab w:val="num" w:pos="5040"/>
+        </w:tabs>
+        <w:ind w:left="5040" w:hanging="360"/>
+      </w:pPr>
+      <w:rPr>
+        <w:rFonts w:ascii="Wingdings" w:hAnsi="Wingdings" w:hint="default"/>
+        <w:sz w:val="20"/>
+      </w:rPr>
+    </w:lvl>
+    <w:lvl w:ilvl="7" w:tentative="1">
+      <w:start w:val="1"/>
+      <w:numFmt w:val="bullet"/>
+      <w:lvlText w:val=""/>
+      <w:lvlJc w:val="left"/>
+      <w:pPr>
+        <w:tabs>
+          <w:tab w:val="num" w:pos="5760"/>
+        </w:tabs>
+        <w:ind w:left="5760" w:hanging="360"/>
+      </w:pPr>
+      <w:rPr>
+        <w:rFonts w:ascii="Wingdings" w:hAnsi="Wingdings" w:hint="default"/>
+        <w:sz w:val="20"/>
+      </w:rPr>
+    </w:lvl>
+    <w:lvl w:ilvl="8" w:tentative="1">
+      <w:start w:val="1"/>
+      <w:numFmt w:val="bullet"/>
+      <w:lvlText w:val=""/>
+      <w:lvlJc w:val="left"/>
+      <w:pPr>
+        <w:tabs>
+          <w:tab w:val="num" w:pos="6480"/>
+        </w:tabs>
+        <w:ind w:left="6480" w:hanging="360"/>
+      </w:pPr>
+      <w:rPr>
+        <w:rFonts w:ascii="Wingdings" w:hAnsi="Wingdings" w:hint="default"/>
+        <w:sz w:val="20"/>
+      </w:rPr>
+    </w:lvl>
+  </w:abstractNum>
+  <w:abstractNum w:abstractNumId="3" w15:restartNumberingAfterBreak="0">
+    <w:nsid w:val="0AAD3A10"/>
+    <w:multiLevelType w:val="multilevel"/>
+    <w:tmpl w:val="52945FBC"/>
+    <w:lvl w:ilvl="0">
+      <w:start w:val="1"/>
+      <w:numFmt w:val="bullet"/>
+      <w:lvlText w:val=""/>
+      <w:lvlJc w:val="left"/>
+      <w:pPr>
+        <w:tabs>
+          <w:tab w:val="num" w:pos="720"/>
+        </w:tabs>
+        <w:ind w:left="720" w:hanging="360"/>
+      </w:pPr>
+      <w:rPr>
+        <w:rFonts w:ascii="Symbol" w:hAnsi="Symbol" w:hint="default"/>
+        <w:sz w:val="20"/>
+      </w:rPr>
+    </w:lvl>
+    <w:lvl w:ilvl="1" w:tentative="1">
+      <w:start w:val="1"/>
+      <w:numFmt w:val="bullet"/>
+      <w:lvlText w:val="o"/>
+      <w:lvlJc w:val="left"/>
+      <w:pPr>
+        <w:tabs>
+          <w:tab w:val="num" w:pos="1440"/>
+        </w:tabs>
+        <w:ind w:left="1440" w:hanging="360"/>
+      </w:pPr>
+      <w:rPr>
+        <w:rFonts w:ascii="Courier New" w:hAnsi="Courier New" w:hint="default"/>
+        <w:sz w:val="20"/>
+      </w:rPr>
+    </w:lvl>
+    <w:lvl w:ilvl="2" w:tentative="1">
+      <w:start w:val="1"/>
+      <w:numFmt w:val="bullet"/>
+      <w:lvlText w:val=""/>
+      <w:lvlJc w:val="left"/>
+      <w:pPr>
+        <w:tabs>
+          <w:tab w:val="num" w:pos="2160"/>
+        </w:tabs>
+        <w:ind w:left="2160" w:hanging="360"/>
+      </w:pPr>
+      <w:rPr>
+        <w:rFonts w:ascii="Wingdings" w:hAnsi="Wingdings" w:hint="default"/>
+        <w:sz w:val="20"/>
+      </w:rPr>
+    </w:lvl>
+    <w:lvl w:ilvl="3" w:tentative="1">
+      <w:start w:val="1"/>
+      <w:numFmt w:val="bullet"/>
+      <w:lvlText w:val=""/>
+      <w:lvlJc w:val="left"/>
+      <w:pPr>
+        <w:tabs>
+          <w:tab w:val="num" w:pos="2880"/>
+        </w:tabs>
+        <w:ind w:left="2880" w:hanging="360"/>
+      </w:pPr>
+      <w:rPr>
+        <w:rFonts w:ascii="Wingdings" w:hAnsi="Wingdings" w:hint="default"/>
+        <w:sz w:val="20"/>
+      </w:rPr>
+    </w:lvl>
+    <w:lvl w:ilvl="4" w:tentative="1">
+      <w:start w:val="1"/>
+      <w:numFmt w:val="bullet"/>
+      <w:lvlText w:val=""/>
+      <w:lvlJc w:val="left"/>
+      <w:pPr>
+        <w:tabs>
+          <w:tab w:val="num" w:pos="3600"/>
+        </w:tabs>
+        <w:ind w:left="3600" w:hanging="360"/>
+      </w:pPr>
+      <w:rPr>
+        <w:rFonts w:ascii="Wingdings" w:hAnsi="Wingdings" w:hint="default"/>
+        <w:sz w:val="20"/>
+      </w:rPr>
+    </w:lvl>
+    <w:lvl w:ilvl="5" w:tentative="1">
+      <w:start w:val="1"/>
+      <w:numFmt w:val="bullet"/>
+      <w:lvlText w:val=""/>
+      <w:lvlJc w:val="left"/>
+      <w:pPr>
+        <w:tabs>
+          <w:tab w:val="num" w:pos="4320"/>
+        </w:tabs>
+        <w:ind w:left="4320" w:hanging="360"/>
+      </w:pPr>
+      <w:rPr>
+        <w:rFonts w:ascii="Wingdings" w:hAnsi="Wingdings" w:hint="default"/>
+        <w:sz w:val="20"/>
+      </w:rPr>
+    </w:lvl>
+    <w:lvl w:ilvl="6" w:tentative="1">
+      <w:start w:val="1"/>
+      <w:numFmt w:val="bullet"/>
+      <w:lvlText w:val=""/>
+      <w:lvlJc w:val="left"/>
+      <w:pPr>
+        <w:tabs>
+          <w:tab w:val="num" w:pos="5040"/>
+        </w:tabs>
+        <w:ind w:left="5040" w:hanging="360"/>
+      </w:pPr>
+      <w:rPr>
+        <w:rFonts w:ascii="Wingdings" w:hAnsi="Wingdings" w:hint="default"/>
+        <w:sz w:val="20"/>
+      </w:rPr>
+    </w:lvl>
+    <w:lvl w:ilvl="7" w:tentative="1">
+      <w:start w:val="1"/>
+      <w:numFmt w:val="bullet"/>
+      <w:lvlText w:val=""/>
+      <w:lvlJc w:val="left"/>
+      <w:pPr>
+        <w:tabs>
+          <w:tab w:val="num" w:pos="5760"/>
+        </w:tabs>
+        <w:ind w:left="5760" w:hanging="360"/>
+      </w:pPr>
+      <w:rPr>
+        <w:rFonts w:ascii="Wingdings" w:hAnsi="Wingdings" w:hint="default"/>
+        <w:sz w:val="20"/>
+      </w:rPr>
+    </w:lvl>
+    <w:lvl w:ilvl="8" w:tentative="1">
+      <w:start w:val="1"/>
+      <w:numFmt w:val="bullet"/>
+      <w:lvlText w:val=""/>
+      <w:lvlJc w:val="left"/>
+      <w:pPr>
+        <w:tabs>
+          <w:tab w:val="num" w:pos="6480"/>
+        </w:tabs>
+        <w:ind w:left="6480" w:hanging="360"/>
+      </w:pPr>
+      <w:rPr>
+        <w:rFonts w:ascii="Wingdings" w:hAnsi="Wingdings" w:hint="default"/>
+        <w:sz w:val="20"/>
+      </w:rPr>
+    </w:lvl>
+  </w:abstractNum>
+  <w:abstractNum w:abstractNumId="4" w15:restartNumberingAfterBreak="0">
     <w:nsid w:val="0C293724"/>
     <w:multiLevelType w:val="multilevel"/>
     <w:tmpl w:val="5C243C3A"/>
@@ -2208,7 +2550,7 @@
       </w:rPr>
     </w:lvl>
   </w:abstractNum>
-  <w:abstractNum w:abstractNumId="3" w15:restartNumberingAfterBreak="0">
+  <w:abstractNum w:abstractNumId="5" w15:restartNumberingAfterBreak="0">
     <w:nsid w:val="0C8205C5"/>
     <w:multiLevelType w:val="multilevel"/>
     <w:tmpl w:val="19EE4568"/>
@@ -2357,7 +2699,7 @@
       </w:rPr>
     </w:lvl>
   </w:abstractNum>
-  <w:abstractNum w:abstractNumId="4" w15:restartNumberingAfterBreak="0">
+  <w:abstractNum w:abstractNumId="6" w15:restartNumberingAfterBreak="0">
     <w:nsid w:val="0ECE33D5"/>
     <w:multiLevelType w:val="hybridMultilevel"/>
     <w:tmpl w:val="674E7A6C"/>
@@ -2470,7 +2812,7 @@
       </w:rPr>
     </w:lvl>
   </w:abstractNum>
-  <w:abstractNum w:abstractNumId="5" w15:restartNumberingAfterBreak="0">
+  <w:abstractNum w:abstractNumId="7" w15:restartNumberingAfterBreak="0">
     <w:nsid w:val="115651E0"/>
     <w:multiLevelType w:val="multilevel"/>
     <w:tmpl w:val="63F638AE"/>
@@ -2583,7 +2925,7 @@
       </w:pPr>
     </w:lvl>
   </w:abstractNum>
-  <w:abstractNum w:abstractNumId="6" w15:restartNumberingAfterBreak="0">
+  <w:abstractNum w:abstractNumId="8" w15:restartNumberingAfterBreak="0">
     <w:nsid w:val="11644BA8"/>
     <w:multiLevelType w:val="multilevel"/>
     <w:tmpl w:val="7AACA63C"/>
@@ -2732,7 +3074,7 @@
       </w:rPr>
     </w:lvl>
   </w:abstractNum>
-  <w:abstractNum w:abstractNumId="7" w15:restartNumberingAfterBreak="0">
+  <w:abstractNum w:abstractNumId="9" w15:restartNumberingAfterBreak="0">
     <w:nsid w:val="11675428"/>
     <w:multiLevelType w:val="multilevel"/>
     <w:tmpl w:val="87BA7B42"/>
@@ -2881,7 +3223,120 @@
       </w:rPr>
     </w:lvl>
   </w:abstractNum>
-  <w:abstractNum w:abstractNumId="8" w15:restartNumberingAfterBreak="0">
+  <w:abstractNum w:abstractNumId="10" w15:restartNumberingAfterBreak="0">
+    <w:nsid w:val="13E97FC8"/>
+    <w:multiLevelType w:val="multilevel"/>
+    <w:tmpl w:val="00B6BC5C"/>
+    <w:lvl w:ilvl="0">
+      <w:start w:val="1"/>
+      <w:numFmt w:val="decimal"/>
+      <w:lvlText w:val="%1."/>
+      <w:lvlJc w:val="left"/>
+      <w:pPr>
+        <w:tabs>
+          <w:tab w:val="num" w:pos="720"/>
+        </w:tabs>
+        <w:ind w:left="720" w:hanging="360"/>
+      </w:pPr>
+    </w:lvl>
+    <w:lvl w:ilvl="1" w:tentative="1">
+      <w:start w:val="1"/>
+      <w:numFmt w:val="decimal"/>
+      <w:lvlText w:val="%2."/>
+      <w:lvlJc w:val="left"/>
+      <w:pPr>
+        <w:tabs>
+          <w:tab w:val="num" w:pos="1440"/>
+        </w:tabs>
+        <w:ind w:left="1440" w:hanging="360"/>
+      </w:pPr>
+    </w:lvl>
+    <w:lvl w:ilvl="2" w:tentative="1">
+      <w:start w:val="1"/>
+      <w:numFmt w:val="decimal"/>
+      <w:lvlText w:val="%3."/>
+      <w:lvlJc w:val="left"/>
+      <w:pPr>
+        <w:tabs>
+          <w:tab w:val="num" w:pos="2160"/>
+        </w:tabs>
+        <w:ind w:left="2160" w:hanging="360"/>
+      </w:pPr>
+    </w:lvl>
+    <w:lvl w:ilvl="3" w:tentative="1">
+      <w:start w:val="1"/>
+      <w:numFmt w:val="decimal"/>
+      <w:lvlText w:val="%4."/>
+      <w:lvlJc w:val="left"/>
+      <w:pPr>
+        <w:tabs>
+          <w:tab w:val="num" w:pos="2880"/>
+        </w:tabs>
+        <w:ind w:left="2880" w:hanging="360"/>
+      </w:pPr>
+    </w:lvl>
+    <w:lvl w:ilvl="4" w:tentative="1">
+      <w:start w:val="1"/>
+      <w:numFmt w:val="decimal"/>
+      <w:lvlText w:val="%5."/>
+      <w:lvlJc w:val="left"/>
+      <w:pPr>
+        <w:tabs>
+          <w:tab w:val="num" w:pos="3600"/>
+        </w:tabs>
+        <w:ind w:left="3600" w:hanging="360"/>
+      </w:pPr>
+    </w:lvl>
+    <w:lvl w:ilvl="5" w:tentative="1">
+      <w:start w:val="1"/>
+      <w:numFmt w:val="decimal"/>
+      <w:lvlText w:val="%6."/>
+      <w:lvlJc w:val="left"/>
+      <w:pPr>
+        <w:tabs>
+          <w:tab w:val="num" w:pos="4320"/>
+        </w:tabs>
+        <w:ind w:left="4320" w:hanging="360"/>
+      </w:pPr>
+    </w:lvl>
+    <w:lvl w:ilvl="6" w:tentative="1">
+      <w:start w:val="1"/>
+      <w:numFmt w:val="decimal"/>
+      <w:lvlText w:val="%7."/>
+      <w:lvlJc w:val="left"/>
+      <w:pPr>
+        <w:tabs>
+          <w:tab w:val="num" w:pos="5040"/>
+        </w:tabs>
+        <w:ind w:left="5040" w:hanging="360"/>
+      </w:pPr>
+    </w:lvl>
+    <w:lvl w:ilvl="7" w:tentative="1">
+      <w:start w:val="1"/>
+      <w:numFmt w:val="decimal"/>
+      <w:lvlText w:val="%8."/>
+      <w:lvlJc w:val="left"/>
+      <w:pPr>
+        <w:tabs>
+          <w:tab w:val="num" w:pos="5760"/>
+        </w:tabs>
+        <w:ind w:left="5760" w:hanging="360"/>
+      </w:pPr>
+    </w:lvl>
+    <w:lvl w:ilvl="8" w:tentative="1">
+      <w:start w:val="1"/>
+      <w:numFmt w:val="decimal"/>
+      <w:lvlText w:val="%9."/>
+      <w:lvlJc w:val="left"/>
+      <w:pPr>
+        <w:tabs>
+          <w:tab w:val="num" w:pos="6480"/>
+        </w:tabs>
+        <w:ind w:left="6480" w:hanging="360"/>
+      </w:pPr>
+    </w:lvl>
+  </w:abstractNum>
+  <w:abstractNum w:abstractNumId="11" w15:restartNumberingAfterBreak="0">
     <w:nsid w:val="17D6171C"/>
     <w:multiLevelType w:val="multilevel"/>
     <w:tmpl w:val="5F12CDEC"/>
@@ -3030,7 +3485,7 @@
       </w:rPr>
     </w:lvl>
   </w:abstractNum>
-  <w:abstractNum w:abstractNumId="9" w15:restartNumberingAfterBreak="0">
+  <w:abstractNum w:abstractNumId="12" w15:restartNumberingAfterBreak="0">
     <w:nsid w:val="19A75BBA"/>
     <w:multiLevelType w:val="multilevel"/>
     <w:tmpl w:val="4BA0A9E6"/>
@@ -3143,7 +3598,7 @@
       </w:pPr>
     </w:lvl>
   </w:abstractNum>
-  <w:abstractNum w:abstractNumId="10" w15:restartNumberingAfterBreak="0">
+  <w:abstractNum w:abstractNumId="13" w15:restartNumberingAfterBreak="0">
     <w:nsid w:val="1BA246CF"/>
     <w:multiLevelType w:val="hybridMultilevel"/>
     <w:tmpl w:val="69BE2056"/>
@@ -3256,7 +3711,7 @@
       </w:rPr>
     </w:lvl>
   </w:abstractNum>
-  <w:abstractNum w:abstractNumId="11" w15:restartNumberingAfterBreak="0">
+  <w:abstractNum w:abstractNumId="14" w15:restartNumberingAfterBreak="0">
     <w:nsid w:val="26EB330F"/>
     <w:multiLevelType w:val="multilevel"/>
     <w:tmpl w:val="15164322"/>
@@ -3405,7 +3860,7 @@
       </w:rPr>
     </w:lvl>
   </w:abstractNum>
-  <w:abstractNum w:abstractNumId="12" w15:restartNumberingAfterBreak="0">
+  <w:abstractNum w:abstractNumId="15" w15:restartNumberingAfterBreak="0">
     <w:nsid w:val="27D141C3"/>
     <w:multiLevelType w:val="multilevel"/>
     <w:tmpl w:val="437077DC"/>
@@ -3554,7 +4009,7 @@
       </w:rPr>
     </w:lvl>
   </w:abstractNum>
-  <w:abstractNum w:abstractNumId="13" w15:restartNumberingAfterBreak="0">
+  <w:abstractNum w:abstractNumId="16" w15:restartNumberingAfterBreak="0">
     <w:nsid w:val="294E4139"/>
     <w:multiLevelType w:val="multilevel"/>
     <w:tmpl w:val="DD6295FC"/>
@@ -3703,7 +4158,7 @@
       </w:rPr>
     </w:lvl>
   </w:abstractNum>
-  <w:abstractNum w:abstractNumId="14" w15:restartNumberingAfterBreak="0">
+  <w:abstractNum w:abstractNumId="17" w15:restartNumberingAfterBreak="0">
     <w:nsid w:val="29A8580E"/>
     <w:multiLevelType w:val="hybridMultilevel"/>
     <w:tmpl w:val="D0364674"/>
@@ -3816,7 +4271,7 @@
       </w:rPr>
     </w:lvl>
   </w:abstractNum>
-  <w:abstractNum w:abstractNumId="15" w15:restartNumberingAfterBreak="0">
+  <w:abstractNum w:abstractNumId="18" w15:restartNumberingAfterBreak="0">
     <w:nsid w:val="3405598F"/>
     <w:multiLevelType w:val="multilevel"/>
     <w:tmpl w:val="23A0FEAC"/>
@@ -3929,7 +4384,156 @@
       </w:pPr>
     </w:lvl>
   </w:abstractNum>
-  <w:abstractNum w:abstractNumId="16" w15:restartNumberingAfterBreak="0">
+  <w:abstractNum w:abstractNumId="19" w15:restartNumberingAfterBreak="0">
+    <w:nsid w:val="37C961A2"/>
+    <w:multiLevelType w:val="multilevel"/>
+    <w:tmpl w:val="8596723E"/>
+    <w:lvl w:ilvl="0">
+      <w:start w:val="1"/>
+      <w:numFmt w:val="bullet"/>
+      <w:lvlText w:val=""/>
+      <w:lvlJc w:val="left"/>
+      <w:pPr>
+        <w:tabs>
+          <w:tab w:val="num" w:pos="720"/>
+        </w:tabs>
+        <w:ind w:left="720" w:hanging="360"/>
+      </w:pPr>
+      <w:rPr>
+        <w:rFonts w:ascii="Symbol" w:hAnsi="Symbol" w:hint="default"/>
+        <w:sz w:val="20"/>
+      </w:rPr>
+    </w:lvl>
+    <w:lvl w:ilvl="1" w:tentative="1">
+      <w:start w:val="1"/>
+      <w:numFmt w:val="bullet"/>
+      <w:lvlText w:val="o"/>
+      <w:lvlJc w:val="left"/>
+      <w:pPr>
+        <w:tabs>
+          <w:tab w:val="num" w:pos="1440"/>
+        </w:tabs>
+        <w:ind w:left="1440" w:hanging="360"/>
+      </w:pPr>
+      <w:rPr>
+        <w:rFonts w:ascii="Courier New" w:hAnsi="Courier New" w:hint="default"/>
+        <w:sz w:val="20"/>
+      </w:rPr>
+    </w:lvl>
+    <w:lvl w:ilvl="2" w:tentative="1">
+      <w:start w:val="1"/>
+      <w:numFmt w:val="bullet"/>
+      <w:lvlText w:val=""/>
+      <w:lvlJc w:val="left"/>
+      <w:pPr>
+        <w:tabs>
+          <w:tab w:val="num" w:pos="2160"/>
+        </w:tabs>
+        <w:ind w:left="2160" w:hanging="360"/>
+      </w:pPr>
+      <w:rPr>
+        <w:rFonts w:ascii="Wingdings" w:hAnsi="Wingdings" w:hint="default"/>
+        <w:sz w:val="20"/>
+      </w:rPr>
+    </w:lvl>
+    <w:lvl w:ilvl="3" w:tentative="1">
+      <w:start w:val="1"/>
+      <w:numFmt w:val="bullet"/>
+      <w:lvlText w:val=""/>
+      <w:lvlJc w:val="left"/>
+      <w:pPr>
+        <w:tabs>
+          <w:tab w:val="num" w:pos="2880"/>
+        </w:tabs>
+        <w:ind w:left="2880" w:hanging="360"/>
+      </w:pPr>
+      <w:rPr>
+        <w:rFonts w:ascii="Wingdings" w:hAnsi="Wingdings" w:hint="default"/>
+        <w:sz w:val="20"/>
+      </w:rPr>
+    </w:lvl>
+    <w:lvl w:ilvl="4" w:tentative="1">
+      <w:start w:val="1"/>
+      <w:numFmt w:val="bullet"/>
+      <w:lvlText w:val=""/>
+      <w:lvlJc w:val="left"/>
+      <w:pPr>
+        <w:tabs>
+          <w:tab w:val="num" w:pos="3600"/>
+        </w:tabs>
+        <w:ind w:left="3600" w:hanging="360"/>
+      </w:pPr>
+      <w:rPr>
+        <w:rFonts w:ascii="Wingdings" w:hAnsi="Wingdings" w:hint="default"/>
+        <w:sz w:val="20"/>
+      </w:rPr>
+    </w:lvl>
+    <w:lvl w:ilvl="5" w:tentative="1">
+      <w:start w:val="1"/>
+      <w:numFmt w:val="bullet"/>
+      <w:lvlText w:val=""/>
+      <w:lvlJc w:val="left"/>
+      <w:pPr>
+        <w:tabs>
+          <w:tab w:val="num" w:pos="4320"/>
+        </w:tabs>
+        <w:ind w:left="4320" w:hanging="360"/>
+      </w:pPr>
+      <w:rPr>
+        <w:rFonts w:ascii="Wingdings" w:hAnsi="Wingdings" w:hint="default"/>
+        <w:sz w:val="20"/>
+      </w:rPr>
+    </w:lvl>
+    <w:lvl w:ilvl="6" w:tentative="1">
+      <w:start w:val="1"/>
+      <w:numFmt w:val="bullet"/>
+      <w:lvlText w:val=""/>
+      <w:lvlJc w:val="left"/>
+      <w:pPr>
+        <w:tabs>
+          <w:tab w:val="num" w:pos="5040"/>
+        </w:tabs>
+        <w:ind w:left="5040" w:hanging="360"/>
+      </w:pPr>
+      <w:rPr>
+        <w:rFonts w:ascii="Wingdings" w:hAnsi="Wingdings" w:hint="default"/>
+        <w:sz w:val="20"/>
+      </w:rPr>
+    </w:lvl>
+    <w:lvl w:ilvl="7" w:tentative="1">
+      <w:start w:val="1"/>
+      <w:numFmt w:val="bullet"/>
+      <w:lvlText w:val=""/>
+      <w:lvlJc w:val="left"/>
+      <w:pPr>
+        <w:tabs>
+          <w:tab w:val="num" w:pos="5760"/>
+        </w:tabs>
+        <w:ind w:left="5760" w:hanging="360"/>
+      </w:pPr>
+      <w:rPr>
+        <w:rFonts w:ascii="Wingdings" w:hAnsi="Wingdings" w:hint="default"/>
+        <w:sz w:val="20"/>
+      </w:rPr>
+    </w:lvl>
+    <w:lvl w:ilvl="8" w:tentative="1">
+      <w:start w:val="1"/>
+      <w:numFmt w:val="bullet"/>
+      <w:lvlText w:val=""/>
+      <w:lvlJc w:val="left"/>
+      <w:pPr>
+        <w:tabs>
+          <w:tab w:val="num" w:pos="6480"/>
+        </w:tabs>
+        <w:ind w:left="6480" w:hanging="360"/>
+      </w:pPr>
+      <w:rPr>
+        <w:rFonts w:ascii="Wingdings" w:hAnsi="Wingdings" w:hint="default"/>
+        <w:sz w:val="20"/>
+      </w:rPr>
+    </w:lvl>
+  </w:abstractNum>
+  <w:abstractNum w:abstractNumId="20" w15:restartNumberingAfterBreak="0">
     <w:nsid w:val="39CD3E81"/>
     <w:multiLevelType w:val="multilevel"/>
     <w:tmpl w:val="15165EF6"/>
@@ -4078,7 +4682,7 @@
       </w:rPr>
     </w:lvl>
   </w:abstractNum>
-  <w:abstractNum w:abstractNumId="17" w15:restartNumberingAfterBreak="0">
+  <w:abstractNum w:abstractNumId="21" w15:restartNumberingAfterBreak="0">
     <w:nsid w:val="3C1C4EE1"/>
     <w:multiLevelType w:val="multilevel"/>
     <w:tmpl w:val="CAC6B650"/>
@@ -4227,7 +4831,7 @@
       </w:rPr>
     </w:lvl>
   </w:abstractNum>
-  <w:abstractNum w:abstractNumId="18" w15:restartNumberingAfterBreak="0">
+  <w:abstractNum w:abstractNumId="22" w15:restartNumberingAfterBreak="0">
     <w:nsid w:val="3EFA385B"/>
     <w:multiLevelType w:val="hybridMultilevel"/>
     <w:tmpl w:val="7220A830"/>
@@ -4340,7 +4944,7 @@
       </w:rPr>
     </w:lvl>
   </w:abstractNum>
-  <w:abstractNum w:abstractNumId="19" w15:restartNumberingAfterBreak="0">
+  <w:abstractNum w:abstractNumId="23" w15:restartNumberingAfterBreak="0">
     <w:nsid w:val="491B4FFC"/>
     <w:multiLevelType w:val="multilevel"/>
     <w:tmpl w:val="922AC3E2"/>
@@ -4453,7 +5057,7 @@
       </w:pPr>
     </w:lvl>
   </w:abstractNum>
-  <w:abstractNum w:abstractNumId="20" w15:restartNumberingAfterBreak="0">
+  <w:abstractNum w:abstractNumId="24" w15:restartNumberingAfterBreak="0">
     <w:nsid w:val="4ACB0A53"/>
     <w:multiLevelType w:val="multilevel"/>
     <w:tmpl w:val="6E2E634C"/>
@@ -4602,7 +5206,7 @@
       </w:rPr>
     </w:lvl>
   </w:abstractNum>
-  <w:abstractNum w:abstractNumId="21" w15:restartNumberingAfterBreak="0">
+  <w:abstractNum w:abstractNumId="25" w15:restartNumberingAfterBreak="0">
     <w:nsid w:val="4B3E48F7"/>
     <w:multiLevelType w:val="multilevel"/>
     <w:tmpl w:val="E4BA4BD6"/>
@@ -4751,7 +5355,7 @@
       </w:rPr>
     </w:lvl>
   </w:abstractNum>
-  <w:abstractNum w:abstractNumId="22" w15:restartNumberingAfterBreak="0">
+  <w:abstractNum w:abstractNumId="26" w15:restartNumberingAfterBreak="0">
     <w:nsid w:val="4BD2098C"/>
     <w:multiLevelType w:val="multilevel"/>
     <w:tmpl w:val="DE028630"/>
@@ -4864,7 +5468,7 @@
       </w:pPr>
     </w:lvl>
   </w:abstractNum>
-  <w:abstractNum w:abstractNumId="23" w15:restartNumberingAfterBreak="0">
+  <w:abstractNum w:abstractNumId="27" w15:restartNumberingAfterBreak="0">
     <w:nsid w:val="4E9C74FA"/>
     <w:multiLevelType w:val="hybridMultilevel"/>
     <w:tmpl w:val="CF4C2436"/>
@@ -4977,7 +5581,7 @@
       </w:rPr>
     </w:lvl>
   </w:abstractNum>
-  <w:abstractNum w:abstractNumId="24" w15:restartNumberingAfterBreak="0">
+  <w:abstractNum w:abstractNumId="28" w15:restartNumberingAfterBreak="0">
     <w:nsid w:val="50AB704C"/>
     <w:multiLevelType w:val="multilevel"/>
     <w:tmpl w:val="B210A3A8"/>
@@ -5126,10 +5730,122 @@
       </w:rPr>
     </w:lvl>
   </w:abstractNum>
-  <w:abstractNum w:abstractNumId="25" w15:restartNumberingAfterBreak="0">
+  <w:abstractNum w:abstractNumId="29" w15:restartNumberingAfterBreak="0">
+    <w:nsid w:val="56EC6ADA"/>
+    <w:multiLevelType w:val="hybridMultilevel"/>
+    <w:tmpl w:val="F560EAAA"/>
+    <w:lvl w:ilvl="0" w:tplc="F030F400">
+      <w:numFmt w:val="bullet"/>
+      <w:lvlText w:val="-"/>
+      <w:lvlJc w:val="left"/>
+      <w:pPr>
+        <w:ind w:left="360" w:hanging="360"/>
+      </w:pPr>
+      <w:rPr>
+        <w:rFonts w:ascii="Aptos" w:eastAsiaTheme="minorHAnsi" w:hAnsi="Aptos" w:cstheme="minorBidi" w:hint="default"/>
+      </w:rPr>
+    </w:lvl>
+    <w:lvl w:ilvl="1" w:tplc="04090003" w:tentative="1">
+      <w:start w:val="1"/>
+      <w:numFmt w:val="bullet"/>
+      <w:lvlText w:val="o"/>
+      <w:lvlJc w:val="left"/>
+      <w:pPr>
+        <w:ind w:left="1080" w:hanging="360"/>
+      </w:pPr>
+      <w:rPr>
+        <w:rFonts w:ascii="Courier New" w:hAnsi="Courier New" w:cs="Courier New" w:hint="default"/>
+      </w:rPr>
+    </w:lvl>
+    <w:lvl w:ilvl="2" w:tplc="04090005" w:tentative="1">
+      <w:start w:val="1"/>
+      <w:numFmt w:val="bullet"/>
+      <w:lvlText w:val=""/>
+      <w:lvlJc w:val="left"/>
+      <w:pPr>
+        <w:ind w:left="1800" w:hanging="360"/>
+      </w:pPr>
+      <w:rPr>
+        <w:rFonts w:ascii="Wingdings" w:hAnsi="Wingdings" w:hint="default"/>
+      </w:rPr>
+    </w:lvl>
+    <w:lvl w:ilvl="3" w:tplc="04090001" w:tentative="1">
+      <w:start w:val="1"/>
+      <w:numFmt w:val="bullet"/>
+      <w:lvlText w:val=""/>
+      <w:lvlJc w:val="left"/>
+      <w:pPr>
+        <w:ind w:left="2520" w:hanging="360"/>
+      </w:pPr>
+      <w:rPr>
+        <w:rFonts w:ascii="Symbol" w:hAnsi="Symbol" w:hint="default"/>
+      </w:rPr>
+    </w:lvl>
+    <w:lvl w:ilvl="4" w:tplc="04090003" w:tentative="1">
+      <w:start w:val="1"/>
+      <w:numFmt w:val="bullet"/>
+      <w:lvlText w:val="o"/>
+      <w:lvlJc w:val="left"/>
+      <w:pPr>
+        <w:ind w:left="3240" w:hanging="360"/>
+      </w:pPr>
+      <w:rPr>
+        <w:rFonts w:ascii="Courier New" w:hAnsi="Courier New" w:cs="Courier New" w:hint="default"/>
+      </w:rPr>
+    </w:lvl>
+    <w:lvl w:ilvl="5" w:tplc="04090005" w:tentative="1">
+      <w:start w:val="1"/>
+      <w:numFmt w:val="bullet"/>
+      <w:lvlText w:val=""/>
+      <w:lvlJc w:val="left"/>
+      <w:pPr>
+        <w:ind w:left="3960" w:hanging="360"/>
+      </w:pPr>
+      <w:rPr>
+        <w:rFonts w:ascii="Wingdings" w:hAnsi="Wingdings" w:hint="default"/>
+      </w:rPr>
+    </w:lvl>
+    <w:lvl w:ilvl="6" w:tplc="04090001" w:tentative="1">
+      <w:start w:val="1"/>
+      <w:numFmt w:val="bullet"/>
+      <w:lvlText w:val=""/>
+      <w:lvlJc w:val="left"/>
+      <w:pPr>
+        <w:ind w:left="4680" w:hanging="360"/>
+      </w:pPr>
+      <w:rPr>
+        <w:rFonts w:ascii="Symbol" w:hAnsi="Symbol" w:hint="default"/>
+      </w:rPr>
+    </w:lvl>
+    <w:lvl w:ilvl="7" w:tplc="04090003" w:tentative="1">
+      <w:start w:val="1"/>
+      <w:numFmt w:val="bullet"/>
+      <w:lvlText w:val="o"/>
+      <w:lvlJc w:val="left"/>
+      <w:pPr>
+        <w:ind w:left="5400" w:hanging="360"/>
+      </w:pPr>
+      <w:rPr>
+        <w:rFonts w:ascii="Courier New" w:hAnsi="Courier New" w:cs="Courier New" w:hint="default"/>
+      </w:rPr>
+    </w:lvl>
+    <w:lvl w:ilvl="8" w:tplc="04090005" w:tentative="1">
+      <w:start w:val="1"/>
+      <w:numFmt w:val="bullet"/>
+      <w:lvlText w:val=""/>
+      <w:lvlJc w:val="left"/>
+      <w:pPr>
+        <w:ind w:left="6120" w:hanging="360"/>
+      </w:pPr>
+      <w:rPr>
+        <w:rFonts w:ascii="Wingdings" w:hAnsi="Wingdings" w:hint="default"/>
+      </w:rPr>
+    </w:lvl>
+  </w:abstractNum>
+  <w:abstractNum w:abstractNumId="30" w15:restartNumberingAfterBreak="0">
     <w:nsid w:val="5A413A6A"/>
     <w:multiLevelType w:val="hybridMultilevel"/>
-    <w:tmpl w:val="65501B2C"/>
+    <w:tmpl w:val="BAF4A020"/>
     <w:lvl w:ilvl="0" w:tplc="1B5CD71A">
       <w:numFmt w:val="bullet"/>
       <w:lvlText w:val="-"/>
@@ -5238,7 +5954,7 @@
       </w:rPr>
     </w:lvl>
   </w:abstractNum>
-  <w:abstractNum w:abstractNumId="26" w15:restartNumberingAfterBreak="0">
+  <w:abstractNum w:abstractNumId="31" w15:restartNumberingAfterBreak="0">
     <w:nsid w:val="5C1E2C28"/>
     <w:multiLevelType w:val="multilevel"/>
     <w:tmpl w:val="6CDCA760"/>
@@ -5387,7 +6103,7 @@
       </w:rPr>
     </w:lvl>
   </w:abstractNum>
-  <w:abstractNum w:abstractNumId="27" w15:restartNumberingAfterBreak="0">
+  <w:abstractNum w:abstractNumId="32" w15:restartNumberingAfterBreak="0">
     <w:nsid w:val="5D820F2B"/>
     <w:multiLevelType w:val="multilevel"/>
     <w:tmpl w:val="33D4C3AC"/>
@@ -5536,7 +6252,7 @@
       </w:rPr>
     </w:lvl>
   </w:abstractNum>
-  <w:abstractNum w:abstractNumId="28" w15:restartNumberingAfterBreak="0">
+  <w:abstractNum w:abstractNumId="33" w15:restartNumberingAfterBreak="0">
     <w:nsid w:val="5F231F4C"/>
     <w:multiLevelType w:val="multilevel"/>
     <w:tmpl w:val="9D0A0266"/>
@@ -5649,7 +6365,7 @@
       </w:pPr>
     </w:lvl>
   </w:abstractNum>
-  <w:abstractNum w:abstractNumId="29" w15:restartNumberingAfterBreak="0">
+  <w:abstractNum w:abstractNumId="34" w15:restartNumberingAfterBreak="0">
     <w:nsid w:val="63E91F0D"/>
     <w:multiLevelType w:val="multilevel"/>
     <w:tmpl w:val="C902E584"/>
@@ -5766,7 +6482,268 @@
       </w:pPr>
     </w:lvl>
   </w:abstractNum>
-  <w:abstractNum w:abstractNumId="30" w15:restartNumberingAfterBreak="0">
+  <w:abstractNum w:abstractNumId="35" w15:restartNumberingAfterBreak="0">
+    <w:nsid w:val="64265637"/>
+    <w:multiLevelType w:val="hybridMultilevel"/>
+    <w:tmpl w:val="4790D838"/>
+    <w:lvl w:ilvl="0" w:tplc="F030F400">
+      <w:numFmt w:val="bullet"/>
+      <w:lvlText w:val="-"/>
+      <w:lvlJc w:val="left"/>
+      <w:pPr>
+        <w:ind w:left="720" w:hanging="360"/>
+      </w:pPr>
+      <w:rPr>
+        <w:rFonts w:ascii="Aptos" w:eastAsiaTheme="minorHAnsi" w:hAnsi="Aptos" w:cstheme="minorBidi" w:hint="default"/>
+      </w:rPr>
+    </w:lvl>
+    <w:lvl w:ilvl="1" w:tplc="04090003" w:tentative="1">
+      <w:start w:val="1"/>
+      <w:numFmt w:val="bullet"/>
+      <w:lvlText w:val="o"/>
+      <w:lvlJc w:val="left"/>
+      <w:pPr>
+        <w:ind w:left="1440" w:hanging="360"/>
+      </w:pPr>
+      <w:rPr>
+        <w:rFonts w:ascii="Courier New" w:hAnsi="Courier New" w:cs="Courier New" w:hint="default"/>
+      </w:rPr>
+    </w:lvl>
+    <w:lvl w:ilvl="2" w:tplc="04090005" w:tentative="1">
+      <w:start w:val="1"/>
+      <w:numFmt w:val="bullet"/>
+      <w:lvlText w:val=""/>
+      <w:lvlJc w:val="left"/>
+      <w:pPr>
+        <w:ind w:left="2160" w:hanging="360"/>
+      </w:pPr>
+      <w:rPr>
+        <w:rFonts w:ascii="Wingdings" w:hAnsi="Wingdings" w:hint="default"/>
+      </w:rPr>
+    </w:lvl>
+    <w:lvl w:ilvl="3" w:tplc="04090001" w:tentative="1">
+      <w:start w:val="1"/>
+      <w:numFmt w:val="bullet"/>
+      <w:lvlText w:val=""/>
+      <w:lvlJc w:val="left"/>
+      <w:pPr>
+        <w:ind w:left="2880" w:hanging="360"/>
+      </w:pPr>
+      <w:rPr>
+        <w:rFonts w:ascii="Symbol" w:hAnsi="Symbol" w:hint="default"/>
+      </w:rPr>
+    </w:lvl>
+    <w:lvl w:ilvl="4" w:tplc="04090003" w:tentative="1">
+      <w:start w:val="1"/>
+      <w:numFmt w:val="bullet"/>
+      <w:lvlText w:val="o"/>
+      <w:lvlJc w:val="left"/>
+      <w:pPr>
+        <w:ind w:left="3600" w:hanging="360"/>
+      </w:pPr>
+      <w:rPr>
+        <w:rFonts w:ascii="Courier New" w:hAnsi="Courier New" w:cs="Courier New" w:hint="default"/>
+      </w:rPr>
+    </w:lvl>
+    <w:lvl w:ilvl="5" w:tplc="04090005" w:tentative="1">
+      <w:start w:val="1"/>
+      <w:numFmt w:val="bullet"/>
+      <w:lvlText w:val=""/>
+      <w:lvlJc w:val="left"/>
+      <w:pPr>
+        <w:ind w:left="4320" w:hanging="360"/>
+      </w:pPr>
+      <w:rPr>
+        <w:rFonts w:ascii="Wingdings" w:hAnsi="Wingdings" w:hint="default"/>
+      </w:rPr>
+    </w:lvl>
+    <w:lvl w:ilvl="6" w:tplc="04090001" w:tentative="1">
+      <w:start w:val="1"/>
+      <w:numFmt w:val="bullet"/>
+      <w:lvlText w:val=""/>
+      <w:lvlJc w:val="left"/>
+      <w:pPr>
+        <w:ind w:left="5040" w:hanging="360"/>
+      </w:pPr>
+      <w:rPr>
+        <w:rFonts w:ascii="Symbol" w:hAnsi="Symbol" w:hint="default"/>
+      </w:rPr>
+    </w:lvl>
+    <w:lvl w:ilvl="7" w:tplc="04090003" w:tentative="1">
+      <w:start w:val="1"/>
+      <w:numFmt w:val="bullet"/>
+      <w:lvlText w:val="o"/>
+      <w:lvlJc w:val="left"/>
+      <w:pPr>
+        <w:ind w:left="5760" w:hanging="360"/>
+      </w:pPr>
+      <w:rPr>
+        <w:rFonts w:ascii="Courier New" w:hAnsi="Courier New" w:cs="Courier New" w:hint="default"/>
+      </w:rPr>
+    </w:lvl>
+    <w:lvl w:ilvl="8" w:tplc="04090005" w:tentative="1">
+      <w:start w:val="1"/>
+      <w:numFmt w:val="bullet"/>
+      <w:lvlText w:val=""/>
+      <w:lvlJc w:val="left"/>
+      <w:pPr>
+        <w:ind w:left="6480" w:hanging="360"/>
+      </w:pPr>
+      <w:rPr>
+        <w:rFonts w:ascii="Wingdings" w:hAnsi="Wingdings" w:hint="default"/>
+      </w:rPr>
+    </w:lvl>
+  </w:abstractNum>
+  <w:abstractNum w:abstractNumId="36" w15:restartNumberingAfterBreak="0">
+    <w:nsid w:val="6ACA03FA"/>
+    <w:multiLevelType w:val="multilevel"/>
+    <w:tmpl w:val="69263A2C"/>
+    <w:lvl w:ilvl="0">
+      <w:start w:val="1"/>
+      <w:numFmt w:val="bullet"/>
+      <w:lvlText w:val=""/>
+      <w:lvlJc w:val="left"/>
+      <w:pPr>
+        <w:tabs>
+          <w:tab w:val="num" w:pos="720"/>
+        </w:tabs>
+        <w:ind w:left="720" w:hanging="360"/>
+      </w:pPr>
+      <w:rPr>
+        <w:rFonts w:ascii="Symbol" w:hAnsi="Symbol" w:hint="default"/>
+        <w:sz w:val="20"/>
+      </w:rPr>
+    </w:lvl>
+    <w:lvl w:ilvl="1" w:tentative="1">
+      <w:start w:val="1"/>
+      <w:numFmt w:val="bullet"/>
+      <w:lvlText w:val="o"/>
+      <w:lvlJc w:val="left"/>
+      <w:pPr>
+        <w:tabs>
+          <w:tab w:val="num" w:pos="1440"/>
+        </w:tabs>
+        <w:ind w:left="1440" w:hanging="360"/>
+      </w:pPr>
+      <w:rPr>
+        <w:rFonts w:ascii="Courier New" w:hAnsi="Courier New" w:hint="default"/>
+        <w:sz w:val="20"/>
+      </w:rPr>
+    </w:lvl>
+    <w:lvl w:ilvl="2" w:tentative="1">
+      <w:start w:val="1"/>
+      <w:numFmt w:val="bullet"/>
+      <w:lvlText w:val=""/>
+      <w:lvlJc w:val="left"/>
+      <w:pPr>
+        <w:tabs>
+          <w:tab w:val="num" w:pos="2160"/>
+        </w:tabs>
+        <w:ind w:left="2160" w:hanging="360"/>
+      </w:pPr>
+      <w:rPr>
+        <w:rFonts w:ascii="Wingdings" w:hAnsi="Wingdings" w:hint="default"/>
+        <w:sz w:val="20"/>
+      </w:rPr>
+    </w:lvl>
+    <w:lvl w:ilvl="3" w:tentative="1">
+      <w:start w:val="1"/>
+      <w:numFmt w:val="bullet"/>
+      <w:lvlText w:val=""/>
+      <w:lvlJc w:val="left"/>
+      <w:pPr>
+        <w:tabs>
+          <w:tab w:val="num" w:pos="2880"/>
+        </w:tabs>
+        <w:ind w:left="2880" w:hanging="360"/>
+      </w:pPr>
+      <w:rPr>
+        <w:rFonts w:ascii="Wingdings" w:hAnsi="Wingdings" w:hint="default"/>
+        <w:sz w:val="20"/>
+      </w:rPr>
+    </w:lvl>
+    <w:lvl w:ilvl="4" w:tentative="1">
+      <w:start w:val="1"/>
+      <w:numFmt w:val="bullet"/>
+      <w:lvlText w:val=""/>
+      <w:lvlJc w:val="left"/>
+      <w:pPr>
+        <w:tabs>
+          <w:tab w:val="num" w:pos="3600"/>
+        </w:tabs>
+        <w:ind w:left="3600" w:hanging="360"/>
+      </w:pPr>
+      <w:rPr>
+        <w:rFonts w:ascii="Wingdings" w:hAnsi="Wingdings" w:hint="default"/>
+        <w:sz w:val="20"/>
+      </w:rPr>
+    </w:lvl>
+    <w:lvl w:ilvl="5" w:tentative="1">
+      <w:start w:val="1"/>
+      <w:numFmt w:val="bullet"/>
+      <w:lvlText w:val=""/>
+      <w:lvlJc w:val="left"/>
+      <w:pPr>
+        <w:tabs>
+          <w:tab w:val="num" w:pos="4320"/>
+        </w:tabs>
+        <w:ind w:left="4320" w:hanging="360"/>
+      </w:pPr>
+      <w:rPr>
+        <w:rFonts w:ascii="Wingdings" w:hAnsi="Wingdings" w:hint="default"/>
+        <w:sz w:val="20"/>
+      </w:rPr>
+    </w:lvl>
+    <w:lvl w:ilvl="6" w:tentative="1">
+      <w:start w:val="1"/>
+      <w:numFmt w:val="bullet"/>
+      <w:lvlText w:val=""/>
+      <w:lvlJc w:val="left"/>
+      <w:pPr>
+        <w:tabs>
+          <w:tab w:val="num" w:pos="5040"/>
+        </w:tabs>
+        <w:ind w:left="5040" w:hanging="360"/>
+      </w:pPr>
+      <w:rPr>
+        <w:rFonts w:ascii="Wingdings" w:hAnsi="Wingdings" w:hint="default"/>
+        <w:sz w:val="20"/>
+      </w:rPr>
+    </w:lvl>
+    <w:lvl w:ilvl="7" w:tentative="1">
+      <w:start w:val="1"/>
+      <w:numFmt w:val="bullet"/>
+      <w:lvlText w:val=""/>
+      <w:lvlJc w:val="left"/>
+      <w:pPr>
+        <w:tabs>
+          <w:tab w:val="num" w:pos="5760"/>
+        </w:tabs>
+        <w:ind w:left="5760" w:hanging="360"/>
+      </w:pPr>
+      <w:rPr>
+        <w:rFonts w:ascii="Wingdings" w:hAnsi="Wingdings" w:hint="default"/>
+        <w:sz w:val="20"/>
+      </w:rPr>
+    </w:lvl>
+    <w:lvl w:ilvl="8" w:tentative="1">
+      <w:start w:val="1"/>
+      <w:numFmt w:val="bullet"/>
+      <w:lvlText w:val=""/>
+      <w:lvlJc w:val="left"/>
+      <w:pPr>
+        <w:tabs>
+          <w:tab w:val="num" w:pos="6480"/>
+        </w:tabs>
+        <w:ind w:left="6480" w:hanging="360"/>
+      </w:pPr>
+      <w:rPr>
+        <w:rFonts w:ascii="Wingdings" w:hAnsi="Wingdings" w:hint="default"/>
+        <w:sz w:val="20"/>
+      </w:rPr>
+    </w:lvl>
+  </w:abstractNum>
+  <w:abstractNum w:abstractNumId="37" w15:restartNumberingAfterBreak="0">
     <w:nsid w:val="6D150F8A"/>
     <w:multiLevelType w:val="multilevel"/>
     <w:tmpl w:val="B3B6F6A6"/>
@@ -5915,7 +6892,7 @@
       </w:rPr>
     </w:lvl>
   </w:abstractNum>
-  <w:abstractNum w:abstractNumId="31" w15:restartNumberingAfterBreak="0">
+  <w:abstractNum w:abstractNumId="38" w15:restartNumberingAfterBreak="0">
     <w:nsid w:val="6FEF6093"/>
     <w:multiLevelType w:val="hybridMultilevel"/>
     <w:tmpl w:val="80582DCA"/>
@@ -6027,7 +7004,120 @@
       </w:rPr>
     </w:lvl>
   </w:abstractNum>
-  <w:abstractNum w:abstractNumId="32" w15:restartNumberingAfterBreak="0">
+  <w:abstractNum w:abstractNumId="39" w15:restartNumberingAfterBreak="0">
+    <w:nsid w:val="722551F7"/>
+    <w:multiLevelType w:val="hybridMultilevel"/>
+    <w:tmpl w:val="5EA8F12E"/>
+    <w:lvl w:ilvl="0" w:tplc="04090001">
+      <w:start w:val="1"/>
+      <w:numFmt w:val="bullet"/>
+      <w:lvlText w:val=""/>
+      <w:lvlJc w:val="left"/>
+      <w:pPr>
+        <w:ind w:left="720" w:hanging="360"/>
+      </w:pPr>
+      <w:rPr>
+        <w:rFonts w:ascii="Symbol" w:hAnsi="Symbol" w:hint="default"/>
+      </w:rPr>
+    </w:lvl>
+    <w:lvl w:ilvl="1" w:tplc="04090003" w:tentative="1">
+      <w:start w:val="1"/>
+      <w:numFmt w:val="bullet"/>
+      <w:lvlText w:val="o"/>
+      <w:lvlJc w:val="left"/>
+      <w:pPr>
+        <w:ind w:left="1440" w:hanging="360"/>
+      </w:pPr>
+      <w:rPr>
+        <w:rFonts w:ascii="Courier New" w:hAnsi="Courier New" w:cs="Courier New" w:hint="default"/>
+      </w:rPr>
+    </w:lvl>
+    <w:lvl w:ilvl="2" w:tplc="04090005" w:tentative="1">
+      <w:start w:val="1"/>
+      <w:numFmt w:val="bullet"/>
+      <w:lvlText w:val=""/>
+      <w:lvlJc w:val="left"/>
+      <w:pPr>
+        <w:ind w:left="2160" w:hanging="360"/>
+      </w:pPr>
+      <w:rPr>
+        <w:rFonts w:ascii="Wingdings" w:hAnsi="Wingdings" w:hint="default"/>
+      </w:rPr>
+    </w:lvl>
+    <w:lvl w:ilvl="3" w:tplc="04090001" w:tentative="1">
+      <w:start w:val="1"/>
+      <w:numFmt w:val="bullet"/>
+      <w:lvlText w:val=""/>
+      <w:lvlJc w:val="left"/>
+      <w:pPr>
+        <w:ind w:left="2880" w:hanging="360"/>
+      </w:pPr>
+      <w:rPr>
+        <w:rFonts w:ascii="Symbol" w:hAnsi="Symbol" w:hint="default"/>
+      </w:rPr>
+    </w:lvl>
+    <w:lvl w:ilvl="4" w:tplc="04090003" w:tentative="1">
+      <w:start w:val="1"/>
+      <w:numFmt w:val="bullet"/>
+      <w:lvlText w:val="o"/>
+      <w:lvlJc w:val="left"/>
+      <w:pPr>
+        <w:ind w:left="3600" w:hanging="360"/>
+      </w:pPr>
+      <w:rPr>
+        <w:rFonts w:ascii="Courier New" w:hAnsi="Courier New" w:cs="Courier New" w:hint="default"/>
+      </w:rPr>
+    </w:lvl>
+    <w:lvl w:ilvl="5" w:tplc="04090005" w:tentative="1">
+      <w:start w:val="1"/>
+      <w:numFmt w:val="bullet"/>
+      <w:lvlText w:val=""/>
+      <w:lvlJc w:val="left"/>
+      <w:pPr>
+        <w:ind w:left="4320" w:hanging="360"/>
+      </w:pPr>
+      <w:rPr>
+        <w:rFonts w:ascii="Wingdings" w:hAnsi="Wingdings" w:hint="default"/>
+      </w:rPr>
+    </w:lvl>
+    <w:lvl w:ilvl="6" w:tplc="04090001" w:tentative="1">
+      <w:start w:val="1"/>
+      <w:numFmt w:val="bullet"/>
+      <w:lvlText w:val=""/>
+      <w:lvlJc w:val="left"/>
+      <w:pPr>
+        <w:ind w:left="5040" w:hanging="360"/>
+      </w:pPr>
+      <w:rPr>
+        <w:rFonts w:ascii="Symbol" w:hAnsi="Symbol" w:hint="default"/>
+      </w:rPr>
+    </w:lvl>
+    <w:lvl w:ilvl="7" w:tplc="04090003" w:tentative="1">
+      <w:start w:val="1"/>
+      <w:numFmt w:val="bullet"/>
+      <w:lvlText w:val="o"/>
+      <w:lvlJc w:val="left"/>
+      <w:pPr>
+        <w:ind w:left="5760" w:hanging="360"/>
+      </w:pPr>
+      <w:rPr>
+        <w:rFonts w:ascii="Courier New" w:hAnsi="Courier New" w:cs="Courier New" w:hint="default"/>
+      </w:rPr>
+    </w:lvl>
+    <w:lvl w:ilvl="8" w:tplc="04090005" w:tentative="1">
+      <w:start w:val="1"/>
+      <w:numFmt w:val="bullet"/>
+      <w:lvlText w:val=""/>
+      <w:lvlJc w:val="left"/>
+      <w:pPr>
+        <w:ind w:left="6480" w:hanging="360"/>
+      </w:pPr>
+      <w:rPr>
+        <w:rFonts w:ascii="Wingdings" w:hAnsi="Wingdings" w:hint="default"/>
+      </w:rPr>
+    </w:lvl>
+  </w:abstractNum>
+  <w:abstractNum w:abstractNumId="40" w15:restartNumberingAfterBreak="0">
     <w:nsid w:val="73276A4A"/>
     <w:multiLevelType w:val="multilevel"/>
     <w:tmpl w:val="D92CF6CA"/>
@@ -6176,7 +7266,7 @@
       </w:rPr>
     </w:lvl>
   </w:abstractNum>
-  <w:abstractNum w:abstractNumId="33" w15:restartNumberingAfterBreak="0">
+  <w:abstractNum w:abstractNumId="41" w15:restartNumberingAfterBreak="0">
     <w:nsid w:val="73560D1F"/>
     <w:multiLevelType w:val="multilevel"/>
     <w:tmpl w:val="FCC6ED30"/>
@@ -6325,7 +7415,233 @@
       </w:rPr>
     </w:lvl>
   </w:abstractNum>
-  <w:abstractNum w:abstractNumId="34" w15:restartNumberingAfterBreak="0">
+  <w:abstractNum w:abstractNumId="42" w15:restartNumberingAfterBreak="0">
+    <w:nsid w:val="79493371"/>
+    <w:multiLevelType w:val="hybridMultilevel"/>
+    <w:tmpl w:val="422A98B2"/>
+    <w:lvl w:ilvl="0" w:tplc="04090001">
+      <w:start w:val="1"/>
+      <w:numFmt w:val="bullet"/>
+      <w:lvlText w:val=""/>
+      <w:lvlJc w:val="left"/>
+      <w:pPr>
+        <w:ind w:left="720" w:hanging="360"/>
+      </w:pPr>
+      <w:rPr>
+        <w:rFonts w:ascii="Symbol" w:hAnsi="Symbol" w:hint="default"/>
+      </w:rPr>
+    </w:lvl>
+    <w:lvl w:ilvl="1" w:tplc="04090003" w:tentative="1">
+      <w:start w:val="1"/>
+      <w:numFmt w:val="bullet"/>
+      <w:lvlText w:val="o"/>
+      <w:lvlJc w:val="left"/>
+      <w:pPr>
+        <w:ind w:left="1440" w:hanging="360"/>
+      </w:pPr>
+      <w:rPr>
+        <w:rFonts w:ascii="Courier New" w:hAnsi="Courier New" w:cs="Courier New" w:hint="default"/>
+      </w:rPr>
+    </w:lvl>
+    <w:lvl w:ilvl="2" w:tplc="04090005" w:tentative="1">
+      <w:start w:val="1"/>
+      <w:numFmt w:val="bullet"/>
+      <w:lvlText w:val=""/>
+      <w:lvlJc w:val="left"/>
+      <w:pPr>
+        <w:ind w:left="2160" w:hanging="360"/>
+      </w:pPr>
+      <w:rPr>
+        <w:rFonts w:ascii="Wingdings" w:hAnsi="Wingdings" w:hint="default"/>
+      </w:rPr>
+    </w:lvl>
+    <w:lvl w:ilvl="3" w:tplc="04090001" w:tentative="1">
+      <w:start w:val="1"/>
+      <w:numFmt w:val="bullet"/>
+      <w:lvlText w:val=""/>
+      <w:lvlJc w:val="left"/>
+      <w:pPr>
+        <w:ind w:left="2880" w:hanging="360"/>
+      </w:pPr>
+      <w:rPr>
+        <w:rFonts w:ascii="Symbol" w:hAnsi="Symbol" w:hint="default"/>
+      </w:rPr>
+    </w:lvl>
+    <w:lvl w:ilvl="4" w:tplc="04090003" w:tentative="1">
+      <w:start w:val="1"/>
+      <w:numFmt w:val="bullet"/>
+      <w:lvlText w:val="o"/>
+      <w:lvlJc w:val="left"/>
+      <w:pPr>
+        <w:ind w:left="3600" w:hanging="360"/>
+      </w:pPr>
+      <w:rPr>
+        <w:rFonts w:ascii="Courier New" w:hAnsi="Courier New" w:cs="Courier New" w:hint="default"/>
+      </w:rPr>
+    </w:lvl>
+    <w:lvl w:ilvl="5" w:tplc="04090005" w:tentative="1">
+      <w:start w:val="1"/>
+      <w:numFmt w:val="bullet"/>
+      <w:lvlText w:val=""/>
+      <w:lvlJc w:val="left"/>
+      <w:pPr>
+        <w:ind w:left="4320" w:hanging="360"/>
+      </w:pPr>
+      <w:rPr>
+        <w:rFonts w:ascii="Wingdings" w:hAnsi="Wingdings" w:hint="default"/>
+      </w:rPr>
+    </w:lvl>
+    <w:lvl w:ilvl="6" w:tplc="04090001" w:tentative="1">
+      <w:start w:val="1"/>
+      <w:numFmt w:val="bullet"/>
+      <w:lvlText w:val=""/>
+      <w:lvlJc w:val="left"/>
+      <w:pPr>
+        <w:ind w:left="5040" w:hanging="360"/>
+      </w:pPr>
+      <w:rPr>
+        <w:rFonts w:ascii="Symbol" w:hAnsi="Symbol" w:hint="default"/>
+      </w:rPr>
+    </w:lvl>
+    <w:lvl w:ilvl="7" w:tplc="04090003" w:tentative="1">
+      <w:start w:val="1"/>
+      <w:numFmt w:val="bullet"/>
+      <w:lvlText w:val="o"/>
+      <w:lvlJc w:val="left"/>
+      <w:pPr>
+        <w:ind w:left="5760" w:hanging="360"/>
+      </w:pPr>
+      <w:rPr>
+        <w:rFonts w:ascii="Courier New" w:hAnsi="Courier New" w:cs="Courier New" w:hint="default"/>
+      </w:rPr>
+    </w:lvl>
+    <w:lvl w:ilvl="8" w:tplc="04090005" w:tentative="1">
+      <w:start w:val="1"/>
+      <w:numFmt w:val="bullet"/>
+      <w:lvlText w:val=""/>
+      <w:lvlJc w:val="left"/>
+      <w:pPr>
+        <w:ind w:left="6480" w:hanging="360"/>
+      </w:pPr>
+      <w:rPr>
+        <w:rFonts w:ascii="Wingdings" w:hAnsi="Wingdings" w:hint="default"/>
+      </w:rPr>
+    </w:lvl>
+  </w:abstractNum>
+  <w:abstractNum w:abstractNumId="43" w15:restartNumberingAfterBreak="0">
+    <w:nsid w:val="7A9509E7"/>
+    <w:multiLevelType w:val="hybridMultilevel"/>
+    <w:tmpl w:val="2234664E"/>
+    <w:lvl w:ilvl="0" w:tplc="04090001">
+      <w:start w:val="1"/>
+      <w:numFmt w:val="bullet"/>
+      <w:lvlText w:val=""/>
+      <w:lvlJc w:val="left"/>
+      <w:pPr>
+        <w:ind w:left="720" w:hanging="360"/>
+      </w:pPr>
+      <w:rPr>
+        <w:rFonts w:ascii="Symbol" w:hAnsi="Symbol" w:hint="default"/>
+      </w:rPr>
+    </w:lvl>
+    <w:lvl w:ilvl="1" w:tplc="04090003" w:tentative="1">
+      <w:start w:val="1"/>
+      <w:numFmt w:val="bullet"/>
+      <w:lvlText w:val="o"/>
+      <w:lvlJc w:val="left"/>
+      <w:pPr>
+        <w:ind w:left="1440" w:hanging="360"/>
+      </w:pPr>
+      <w:rPr>
+        <w:rFonts w:ascii="Courier New" w:hAnsi="Courier New" w:cs="Courier New" w:hint="default"/>
+      </w:rPr>
+    </w:lvl>
+    <w:lvl w:ilvl="2" w:tplc="04090005" w:tentative="1">
+      <w:start w:val="1"/>
+      <w:numFmt w:val="bullet"/>
+      <w:lvlText w:val=""/>
+      <w:lvlJc w:val="left"/>
+      <w:pPr>
+        <w:ind w:left="2160" w:hanging="360"/>
+      </w:pPr>
+      <w:rPr>
+        <w:rFonts w:ascii="Wingdings" w:hAnsi="Wingdings" w:hint="default"/>
+      </w:rPr>
+    </w:lvl>
+    <w:lvl w:ilvl="3" w:tplc="04090001" w:tentative="1">
+      <w:start w:val="1"/>
+      <w:numFmt w:val="bullet"/>
+      <w:lvlText w:val=""/>
+      <w:lvlJc w:val="left"/>
+      <w:pPr>
+        <w:ind w:left="2880" w:hanging="360"/>
+      </w:pPr>
+      <w:rPr>
+        <w:rFonts w:ascii="Symbol" w:hAnsi="Symbol" w:hint="default"/>
+      </w:rPr>
+    </w:lvl>
+    <w:lvl w:ilvl="4" w:tplc="04090003" w:tentative="1">
+      <w:start w:val="1"/>
+      <w:numFmt w:val="bullet"/>
+      <w:lvlText w:val="o"/>
+      <w:lvlJc w:val="left"/>
+      <w:pPr>
+        <w:ind w:left="3600" w:hanging="360"/>
+      </w:pPr>
+      <w:rPr>
+        <w:rFonts w:ascii="Courier New" w:hAnsi="Courier New" w:cs="Courier New" w:hint="default"/>
+      </w:rPr>
+    </w:lvl>
+    <w:lvl w:ilvl="5" w:tplc="04090005" w:tentative="1">
+      <w:start w:val="1"/>
+      <w:numFmt w:val="bullet"/>
+      <w:lvlText w:val=""/>
+      <w:lvlJc w:val="left"/>
+      <w:pPr>
+        <w:ind w:left="4320" w:hanging="360"/>
+      </w:pPr>
+      <w:rPr>
+        <w:rFonts w:ascii="Wingdings" w:hAnsi="Wingdings" w:hint="default"/>
+      </w:rPr>
+    </w:lvl>
+    <w:lvl w:ilvl="6" w:tplc="04090001" w:tentative="1">
+      <w:start w:val="1"/>
+      <w:numFmt w:val="bullet"/>
+      <w:lvlText w:val=""/>
+      <w:lvlJc w:val="left"/>
+      <w:pPr>
+        <w:ind w:left="5040" w:hanging="360"/>
+      </w:pPr>
+      <w:rPr>
+        <w:rFonts w:ascii="Symbol" w:hAnsi="Symbol" w:hint="default"/>
+      </w:rPr>
+    </w:lvl>
+    <w:lvl w:ilvl="7" w:tplc="04090003" w:tentative="1">
+      <w:start w:val="1"/>
+      <w:numFmt w:val="bullet"/>
+      <w:lvlText w:val="o"/>
+      <w:lvlJc w:val="left"/>
+      <w:pPr>
+        <w:ind w:left="5760" w:hanging="360"/>
+      </w:pPr>
+      <w:rPr>
+        <w:rFonts w:ascii="Courier New" w:hAnsi="Courier New" w:cs="Courier New" w:hint="default"/>
+      </w:rPr>
+    </w:lvl>
+    <w:lvl w:ilvl="8" w:tplc="04090005" w:tentative="1">
+      <w:start w:val="1"/>
+      <w:numFmt w:val="bullet"/>
+      <w:lvlText w:val=""/>
+      <w:lvlJc w:val="left"/>
+      <w:pPr>
+        <w:ind w:left="6480" w:hanging="360"/>
+      </w:pPr>
+      <w:rPr>
+        <w:rFonts w:ascii="Wingdings" w:hAnsi="Wingdings" w:hint="default"/>
+      </w:rPr>
+    </w:lvl>
+  </w:abstractNum>
+  <w:abstractNum w:abstractNumId="44" w15:restartNumberingAfterBreak="0">
     <w:nsid w:val="7B4B3CCE"/>
     <w:multiLevelType w:val="multilevel"/>
     <w:tmpl w:val="C23AAA60"/>
@@ -6475,109 +7791,139 @@
     </w:lvl>
   </w:abstractNum>
   <w:num w:numId="1" w16cid:durableId="1121341176">
-    <w:abstractNumId w:val="13"/>
+    <w:abstractNumId w:val="16"/>
   </w:num>
   <w:num w:numId="2" w16cid:durableId="2022122833">
-    <w:abstractNumId w:val="24"/>
+    <w:abstractNumId w:val="28"/>
   </w:num>
   <w:num w:numId="3" w16cid:durableId="1759790807">
-    <w:abstractNumId w:val="17"/>
+    <w:abstractNumId w:val="21"/>
   </w:num>
   <w:num w:numId="4" w16cid:durableId="368531872">
-    <w:abstractNumId w:val="27"/>
+    <w:abstractNumId w:val="32"/>
   </w:num>
   <w:num w:numId="5" w16cid:durableId="106631699">
-    <w:abstractNumId w:val="3"/>
+    <w:abstractNumId w:val="5"/>
   </w:num>
   <w:num w:numId="6" w16cid:durableId="1838883208">
-    <w:abstractNumId w:val="21"/>
+    <w:abstractNumId w:val="25"/>
   </w:num>
   <w:num w:numId="7" w16cid:durableId="854660528">
-    <w:abstractNumId w:val="18"/>
+    <w:abstractNumId w:val="22"/>
   </w:num>
   <w:num w:numId="8" w16cid:durableId="1270428822">
-    <w:abstractNumId w:val="26"/>
+    <w:abstractNumId w:val="31"/>
   </w:num>
   <w:num w:numId="9" w16cid:durableId="1201044224">
-    <w:abstractNumId w:val="29"/>
+    <w:abstractNumId w:val="34"/>
   </w:num>
   <w:num w:numId="10" w16cid:durableId="1189837725">
     <w:abstractNumId w:val="0"/>
   </w:num>
   <w:num w:numId="11" w16cid:durableId="1688022933">
-    <w:abstractNumId w:val="30"/>
+    <w:abstractNumId w:val="37"/>
   </w:num>
   <w:num w:numId="12" w16cid:durableId="1573080385">
-    <w:abstractNumId w:val="5"/>
+    <w:abstractNumId w:val="7"/>
   </w:num>
   <w:num w:numId="13" w16cid:durableId="955066057">
-    <w:abstractNumId w:val="28"/>
+    <w:abstractNumId w:val="33"/>
   </w:num>
   <w:num w:numId="14" w16cid:durableId="1148012331">
-    <w:abstractNumId w:val="16"/>
+    <w:abstractNumId w:val="20"/>
   </w:num>
   <w:num w:numId="15" w16cid:durableId="14842461">
-    <w:abstractNumId w:val="33"/>
+    <w:abstractNumId w:val="41"/>
   </w:num>
   <w:num w:numId="16" w16cid:durableId="2001616639">
-    <w:abstractNumId w:val="6"/>
+    <w:abstractNumId w:val="8"/>
   </w:num>
   <w:num w:numId="17" w16cid:durableId="719287137">
-    <w:abstractNumId w:val="32"/>
+    <w:abstractNumId w:val="40"/>
   </w:num>
   <w:num w:numId="18" w16cid:durableId="741952185">
-    <w:abstractNumId w:val="9"/>
+    <w:abstractNumId w:val="12"/>
   </w:num>
   <w:num w:numId="19" w16cid:durableId="578249556">
-    <w:abstractNumId w:val="22"/>
+    <w:abstractNumId w:val="26"/>
   </w:num>
   <w:num w:numId="20" w16cid:durableId="503741946">
-    <w:abstractNumId w:val="19"/>
+    <w:abstractNumId w:val="23"/>
   </w:num>
   <w:num w:numId="21" w16cid:durableId="1754545818">
-    <w:abstractNumId w:val="15"/>
+    <w:abstractNumId w:val="18"/>
   </w:num>
   <w:num w:numId="22" w16cid:durableId="1544100746">
-    <w:abstractNumId w:val="20"/>
+    <w:abstractNumId w:val="24"/>
   </w:num>
   <w:num w:numId="23" w16cid:durableId="1619137890">
-    <w:abstractNumId w:val="11"/>
+    <w:abstractNumId w:val="14"/>
   </w:num>
   <w:num w:numId="24" w16cid:durableId="808284961">
-    <w:abstractNumId w:val="8"/>
+    <w:abstractNumId w:val="11"/>
   </w:num>
   <w:num w:numId="25" w16cid:durableId="123349729">
     <w:abstractNumId w:val="1"/>
   </w:num>
   <w:num w:numId="26" w16cid:durableId="56710930">
+    <w:abstractNumId w:val="4"/>
+  </w:num>
+  <w:num w:numId="27" w16cid:durableId="469789583">
+    <w:abstractNumId w:val="9"/>
+  </w:num>
+  <w:num w:numId="28" w16cid:durableId="1221986774">
+    <w:abstractNumId w:val="15"/>
+  </w:num>
+  <w:num w:numId="29" w16cid:durableId="1746881625">
+    <w:abstractNumId w:val="44"/>
+  </w:num>
+  <w:num w:numId="30" w16cid:durableId="351808144">
+    <w:abstractNumId w:val="13"/>
+  </w:num>
+  <w:num w:numId="31" w16cid:durableId="1264847723">
+    <w:abstractNumId w:val="17"/>
+  </w:num>
+  <w:num w:numId="32" w16cid:durableId="344021803">
+    <w:abstractNumId w:val="27"/>
+  </w:num>
+  <w:num w:numId="33" w16cid:durableId="1289430845">
+    <w:abstractNumId w:val="6"/>
+  </w:num>
+  <w:num w:numId="34" w16cid:durableId="979190021">
+    <w:abstractNumId w:val="38"/>
+  </w:num>
+  <w:num w:numId="35" w16cid:durableId="920523729">
+    <w:abstractNumId w:val="30"/>
+  </w:num>
+  <w:num w:numId="36" w16cid:durableId="1979650301">
     <w:abstractNumId w:val="2"/>
   </w:num>
-  <w:num w:numId="27" w16cid:durableId="469789583">
-    <w:abstractNumId w:val="7"/>
+  <w:num w:numId="37" w16cid:durableId="383913255">
+    <w:abstractNumId w:val="36"/>
   </w:num>
-  <w:num w:numId="28" w16cid:durableId="1221986774">
-    <w:abstractNumId w:val="12"/>
+  <w:num w:numId="38" w16cid:durableId="711224200">
+    <w:abstractNumId w:val="19"/>
   </w:num>
-  <w:num w:numId="29" w16cid:durableId="1746881625">
-    <w:abstractNumId w:val="34"/>
-  </w:num>
-  <w:num w:numId="30" w16cid:durableId="351808144">
+  <w:num w:numId="39" w16cid:durableId="1682001512">
     <w:abstractNumId w:val="10"/>
   </w:num>
-  <w:num w:numId="31" w16cid:durableId="1264847723">
-    <w:abstractNumId w:val="14"/>
+  <w:num w:numId="40" w16cid:durableId="463809868">
+    <w:abstractNumId w:val="3"/>
   </w:num>
-  <w:num w:numId="32" w16cid:durableId="344021803">
-    <w:abstractNumId w:val="23"/>
+  <w:num w:numId="41" w16cid:durableId="293561136">
+    <w:abstractNumId w:val="42"/>
   </w:num>
-  <w:num w:numId="33" w16cid:durableId="1289430845">
-    <w:abstractNumId w:val="4"/>
+  <w:num w:numId="42" w16cid:durableId="555629507">
+    <w:abstractNumId w:val="39"/>
   </w:num>
-  <w:num w:numId="34" w16cid:durableId="979190021">
-    <w:abstractNumId w:val="31"/>
+  <w:num w:numId="43" w16cid:durableId="638463071">
+    <w:abstractNumId w:val="43"/>
   </w:num>
-  <w:num w:numId="35" w16cid:durableId="920523729">
-    <w:abstractNumId w:val="25"/>
+  <w:num w:numId="44" w16cid:durableId="220874262">
+    <w:abstractNumId w:val="35"/>
+  </w:num>
+  <w:num w:numId="45" w16cid:durableId="1550651571">
+    <w:abstractNumId w:val="29"/>
   </w:num>
 </w:numbering>
 </file>
@@ -7185,7 +8531,6 @@
   <w:style w:type="character" w:default="1" w:styleId="DefaultParagraphFont">
     <w:name w:val="Default Paragraph Font"/>
     <w:uiPriority w:val="1"/>
-    <w:semiHidden/>
     <w:unhideWhenUsed/>
   </w:style>
   <w:style w:type="table" w:default="1" w:styleId="TableNormal">
@@ -7541,6 +8886,30 @@
       <w:shd w:val="clear" w:color="auto" w:fill="E1DFDD"/>
     </w:rPr>
   </w:style>
+  <w:style w:type="paragraph" w:customStyle="1" w:styleId="ds-markdown-paragraph">
+    <w:name w:val="ds-markdown-paragraph"/>
+    <w:basedOn w:val="Normal"/>
+    <w:rsid w:val="003269EF"/>
+    <w:pPr>
+      <w:spacing w:before="100" w:beforeAutospacing="1" w:after="100" w:afterAutospacing="1" w:line="240" w:lineRule="auto"/>
+    </w:pPr>
+    <w:rPr>
+      <w:rFonts w:ascii="Times New Roman" w:eastAsia="Times New Roman" w:hAnsi="Times New Roman" w:cs="Times New Roman"/>
+      <w:kern w:val="0"/>
+      <w14:ligatures w14:val="none"/>
+    </w:rPr>
+  </w:style>
+  <w:style w:type="character" w:styleId="Strong">
+    <w:name w:val="Strong"/>
+    <w:basedOn w:val="DefaultParagraphFont"/>
+    <w:uiPriority w:val="22"/>
+    <w:qFormat/>
+    <w:rsid w:val="003269EF"/>
+    <w:rPr>
+      <w:b/>
+      <w:bCs/>
+    </w:rPr>
+  </w:style>
 </w:styles>
 </file>
 

</xml_diff>